<commit_message>
Updated Design Document with further Testing information.
</commit_message>
<xml_diff>
--- a/BethuneSchipellite_Design.docx
+++ b/BethuneSchipellite_Design.docx
@@ -264,119 +264,53 @@
           <w:szCs w:val="24"/>
         </w:rPr>
       </w:pPr>
-      <w:proofErr w:type="gramStart"/>
-      <w:r>
-        <w:rPr>
-          <w:rFonts w:ascii="Times New Roman" w:hAnsi="Times New Roman" w:cs="Times New Roman"/>
-          <w:sz w:val="24"/>
-          <w:szCs w:val="24"/>
-        </w:rPr>
-        <w:t>char</w:t>
-      </w:r>
-      <w:proofErr w:type="gramEnd"/>
-      <w:r>
-        <w:rPr>
-          <w:rFonts w:ascii="Times New Roman" w:hAnsi="Times New Roman" w:cs="Times New Roman"/>
-          <w:sz w:val="24"/>
-          <w:szCs w:val="24"/>
-        </w:rPr>
-        <w:t xml:space="preserve">* </w:t>
-      </w:r>
-      <w:proofErr w:type="spellStart"/>
-      <w:r>
-        <w:rPr>
-          <w:rFonts w:ascii="Times New Roman" w:hAnsi="Times New Roman" w:cs="Times New Roman"/>
-          <w:sz w:val="24"/>
-          <w:szCs w:val="24"/>
-        </w:rPr>
-        <w:t>m_Command</w:t>
-      </w:r>
-      <w:proofErr w:type="spellEnd"/>
-      <w:r>
-        <w:rPr>
-          <w:rFonts w:ascii="Times New Roman" w:hAnsi="Times New Roman" w:cs="Times New Roman"/>
-          <w:sz w:val="24"/>
-          <w:szCs w:val="24"/>
-        </w:rPr>
-        <w:t>;</w:t>
-      </w:r>
-    </w:p>
-    <w:p>
-      <w:pPr>
-        <w:shd w:val="clear" w:color="auto" w:fill="FFFFFF" w:themeFill="background1"/>
-        <w:spacing w:after="0" w:line="480" w:lineRule="auto"/>
-        <w:contextualSpacing/>
-        <w:rPr>
-          <w:rFonts w:ascii="Times New Roman" w:hAnsi="Times New Roman" w:cs="Times New Roman"/>
-          <w:sz w:val="24"/>
-          <w:szCs w:val="24"/>
-        </w:rPr>
-      </w:pPr>
-      <w:proofErr w:type="gramStart"/>
-      <w:r>
-        <w:rPr>
-          <w:rFonts w:ascii="Times New Roman" w:hAnsi="Times New Roman" w:cs="Times New Roman"/>
-          <w:sz w:val="24"/>
-          <w:szCs w:val="24"/>
-        </w:rPr>
-        <w:t>char</w:t>
-      </w:r>
-      <w:proofErr w:type="gramEnd"/>
-      <w:r>
-        <w:rPr>
-          <w:rFonts w:ascii="Times New Roman" w:hAnsi="Times New Roman" w:cs="Times New Roman"/>
-          <w:sz w:val="24"/>
-          <w:szCs w:val="24"/>
-        </w:rPr>
-        <w:t xml:space="preserve">* </w:t>
-      </w:r>
-      <w:proofErr w:type="spellStart"/>
-      <w:r>
-        <w:rPr>
-          <w:rFonts w:ascii="Times New Roman" w:hAnsi="Times New Roman" w:cs="Times New Roman"/>
-          <w:sz w:val="24"/>
-          <w:szCs w:val="24"/>
-        </w:rPr>
-        <w:t>m_Parameters</w:t>
-      </w:r>
-      <w:proofErr w:type="spellEnd"/>
-      <w:r>
-        <w:rPr>
-          <w:rFonts w:ascii="Times New Roman" w:hAnsi="Times New Roman" w:cs="Times New Roman"/>
-          <w:sz w:val="24"/>
-          <w:szCs w:val="24"/>
-        </w:rPr>
-        <w:t>;</w:t>
-      </w:r>
-    </w:p>
-    <w:p>
-      <w:pPr>
-        <w:shd w:val="clear" w:color="auto" w:fill="FFFFFF" w:themeFill="background1"/>
-        <w:spacing w:after="0" w:line="480" w:lineRule="auto"/>
-        <w:contextualSpacing/>
-        <w:rPr>
-          <w:rFonts w:ascii="Times New Roman" w:hAnsi="Times New Roman" w:cs="Times New Roman"/>
-          <w:sz w:val="24"/>
-          <w:szCs w:val="24"/>
-        </w:rPr>
-      </w:pPr>
-      <w:proofErr w:type="gramStart"/>
-      <w:r>
-        <w:rPr>
-          <w:rFonts w:ascii="Times New Roman" w:hAnsi="Times New Roman" w:cs="Times New Roman"/>
-          <w:sz w:val="24"/>
-          <w:szCs w:val="24"/>
-        </w:rPr>
-        <w:t>void</w:t>
-      </w:r>
-      <w:proofErr w:type="gramEnd"/>
-      <w:r>
-        <w:rPr>
-          <w:rFonts w:ascii="Times New Roman" w:hAnsi="Times New Roman" w:cs="Times New Roman"/>
-          <w:sz w:val="24"/>
-          <w:szCs w:val="24"/>
-        </w:rPr>
-        <w:t xml:space="preserve"> </w:t>
+      <w:r>
+        <w:rPr>
+          <w:rFonts w:ascii="Times New Roman" w:hAnsi="Times New Roman" w:cs="Times New Roman"/>
+          <w:sz w:val="24"/>
+          <w:szCs w:val="24"/>
+        </w:rPr>
+        <w:t>char* m_Command;</w:t>
+      </w:r>
+    </w:p>
+    <w:p>
+      <w:pPr>
+        <w:shd w:val="clear" w:color="auto" w:fill="FFFFFF" w:themeFill="background1"/>
+        <w:spacing w:after="0" w:line="480" w:lineRule="auto"/>
+        <w:contextualSpacing/>
+        <w:rPr>
+          <w:rFonts w:ascii="Times New Roman" w:hAnsi="Times New Roman" w:cs="Times New Roman"/>
+          <w:sz w:val="24"/>
+          <w:szCs w:val="24"/>
+        </w:rPr>
+      </w:pPr>
+      <w:r>
+        <w:rPr>
+          <w:rFonts w:ascii="Times New Roman" w:hAnsi="Times New Roman" w:cs="Times New Roman"/>
+          <w:sz w:val="24"/>
+          <w:szCs w:val="24"/>
+        </w:rPr>
+        <w:t>char* m_Parameters;</w:t>
+      </w:r>
+    </w:p>
+    <w:p>
+      <w:pPr>
+        <w:shd w:val="clear" w:color="auto" w:fill="FFFFFF" w:themeFill="background1"/>
+        <w:spacing w:after="0" w:line="480" w:lineRule="auto"/>
+        <w:contextualSpacing/>
+        <w:rPr>
+          <w:rFonts w:ascii="Times New Roman" w:hAnsi="Times New Roman" w:cs="Times New Roman"/>
+          <w:sz w:val="24"/>
+          <w:szCs w:val="24"/>
+        </w:rPr>
+      </w:pPr>
+      <w:r>
+        <w:rPr>
+          <w:rFonts w:ascii="Times New Roman" w:hAnsi="Times New Roman" w:cs="Times New Roman"/>
+          <w:sz w:val="24"/>
+          <w:szCs w:val="24"/>
+        </w:rPr>
+        <w:t xml:space="preserve">void </w:t>
       </w:r>
       <w:r>
         <w:rPr>
@@ -405,81 +339,35 @@
           <w:szCs w:val="24"/>
         </w:rPr>
         <w:tab/>
-        <w:t xml:space="preserve">Attempts to choose a valid command that compares with the current </w:t>
-      </w:r>
-      <w:proofErr w:type="spellStart"/>
-      <w:r>
-        <w:rPr>
-          <w:rFonts w:ascii="Times New Roman" w:hAnsi="Times New Roman" w:cs="Times New Roman"/>
-          <w:sz w:val="24"/>
-          <w:szCs w:val="24"/>
-        </w:rPr>
-        <w:t>m_Command</w:t>
-      </w:r>
-      <w:proofErr w:type="spellEnd"/>
-      <w:r>
-        <w:rPr>
-          <w:rFonts w:ascii="Times New Roman" w:hAnsi="Times New Roman" w:cs="Times New Roman"/>
-          <w:sz w:val="24"/>
-          <w:szCs w:val="24"/>
-        </w:rPr>
-        <w:t>. This will then pass the parameters into the command, creating a child process that will attempt to execute the command. On failure, the command will generate an appropriate error output. If the command doesn’t exist, an error will be output with the command information. Resets character arrays to empty at the end of the function.</w:t>
-      </w:r>
-    </w:p>
-    <w:p>
-      <w:pPr>
-        <w:shd w:val="clear" w:color="auto" w:fill="FFFFFF" w:themeFill="background1"/>
-        <w:spacing w:after="0" w:line="480" w:lineRule="auto"/>
-        <w:contextualSpacing/>
-        <w:rPr>
-          <w:rFonts w:ascii="Times New Roman" w:hAnsi="Times New Roman" w:cs="Times New Roman"/>
-          <w:sz w:val="24"/>
-          <w:szCs w:val="24"/>
-        </w:rPr>
-      </w:pPr>
-      <w:proofErr w:type="gramStart"/>
-      <w:r>
-        <w:rPr>
-          <w:rFonts w:ascii="Times New Roman" w:hAnsi="Times New Roman" w:cs="Times New Roman"/>
-          <w:sz w:val="24"/>
-          <w:szCs w:val="24"/>
-        </w:rPr>
-        <w:t>void</w:t>
-      </w:r>
-      <w:proofErr w:type="gramEnd"/>
-      <w:r>
-        <w:rPr>
-          <w:rFonts w:ascii="Times New Roman" w:hAnsi="Times New Roman" w:cs="Times New Roman"/>
-          <w:sz w:val="24"/>
-          <w:szCs w:val="24"/>
-        </w:rPr>
-        <w:t xml:space="preserve"> </w:t>
-      </w:r>
-      <w:r>
-        <w:rPr>
-          <w:rFonts w:ascii="Times New Roman" w:hAnsi="Times New Roman" w:cs="Times New Roman"/>
-          <w:sz w:val="24"/>
-          <w:szCs w:val="24"/>
-        </w:rPr>
-        <w:t xml:space="preserve">parse(char* </w:t>
-      </w:r>
-      <w:proofErr w:type="spellStart"/>
-      <w:r>
-        <w:rPr>
-          <w:rFonts w:ascii="Times New Roman" w:hAnsi="Times New Roman" w:cs="Times New Roman"/>
-          <w:sz w:val="24"/>
-          <w:szCs w:val="24"/>
-        </w:rPr>
-        <w:t>userInput</w:t>
-      </w:r>
-      <w:proofErr w:type="spellEnd"/>
-      <w:r>
-        <w:rPr>
-          <w:rFonts w:ascii="Times New Roman" w:hAnsi="Times New Roman" w:cs="Times New Roman"/>
-          <w:sz w:val="24"/>
-          <w:szCs w:val="24"/>
-        </w:rPr>
-        <w:t>);</w:t>
+        <w:t>Attempts to choose a valid command that compares with the current m_Command. This will then pass the parameters into the command, creating a child process that will attempt to execute the command. On failure, the command will generate an appropriate error output. If the command doesn’t exist, an error will be output with the command information. Resets character arrays to empty at the end of the function.</w:t>
+      </w:r>
+    </w:p>
+    <w:p>
+      <w:pPr>
+        <w:shd w:val="clear" w:color="auto" w:fill="FFFFFF" w:themeFill="background1"/>
+        <w:spacing w:after="0" w:line="480" w:lineRule="auto"/>
+        <w:contextualSpacing/>
+        <w:rPr>
+          <w:rFonts w:ascii="Times New Roman" w:hAnsi="Times New Roman" w:cs="Times New Roman"/>
+          <w:sz w:val="24"/>
+          <w:szCs w:val="24"/>
+        </w:rPr>
+      </w:pPr>
+      <w:r>
+        <w:rPr>
+          <w:rFonts w:ascii="Times New Roman" w:hAnsi="Times New Roman" w:cs="Times New Roman"/>
+          <w:sz w:val="24"/>
+          <w:szCs w:val="24"/>
+        </w:rPr>
+        <w:t xml:space="preserve">void </w:t>
+      </w:r>
+      <w:r>
+        <w:rPr>
+          <w:rFonts w:ascii="Times New Roman" w:hAnsi="Times New Roman" w:cs="Times New Roman"/>
+          <w:sz w:val="24"/>
+          <w:szCs w:val="24"/>
+        </w:rPr>
+        <w:t>parse(char* userInput);</w:t>
       </w:r>
     </w:p>
     <w:p>
@@ -501,61 +389,7 @@
         </w:rPr>
         <w:lastRenderedPageBreak/>
         <w:tab/>
-        <w:t xml:space="preserve">Parse user input, separating input into its command and parameter structure. This sets </w:t>
-      </w:r>
-      <w:proofErr w:type="spellStart"/>
-      <w:r>
-        <w:rPr>
-          <w:rFonts w:ascii="Times New Roman" w:hAnsi="Times New Roman" w:cs="Times New Roman"/>
-          <w:sz w:val="24"/>
-          <w:szCs w:val="24"/>
-        </w:rPr>
-        <w:t>m_Command</w:t>
-      </w:r>
-      <w:proofErr w:type="spellEnd"/>
-      <w:r>
-        <w:rPr>
-          <w:rFonts w:ascii="Times New Roman" w:hAnsi="Times New Roman" w:cs="Times New Roman"/>
-          <w:sz w:val="24"/>
-          <w:szCs w:val="24"/>
-        </w:rPr>
-        <w:t xml:space="preserve"> and </w:t>
-      </w:r>
-      <w:proofErr w:type="spellStart"/>
-      <w:r>
-        <w:rPr>
-          <w:rFonts w:ascii="Times New Roman" w:hAnsi="Times New Roman" w:cs="Times New Roman"/>
-          <w:sz w:val="24"/>
-          <w:szCs w:val="24"/>
-        </w:rPr>
-        <w:t>m_Parameters</w:t>
-      </w:r>
-      <w:proofErr w:type="spellEnd"/>
-      <w:r>
-        <w:rPr>
-          <w:rFonts w:ascii="Times New Roman" w:hAnsi="Times New Roman" w:cs="Times New Roman"/>
-          <w:sz w:val="24"/>
-          <w:szCs w:val="24"/>
-        </w:rPr>
-        <w:t xml:space="preserve">. </w:t>
-      </w:r>
-      <w:proofErr w:type="spellStart"/>
-      <w:r>
-        <w:rPr>
-          <w:rFonts w:ascii="Times New Roman" w:hAnsi="Times New Roman" w:cs="Times New Roman"/>
-          <w:sz w:val="24"/>
-          <w:szCs w:val="24"/>
-        </w:rPr>
-        <w:t>M_Paremeters</w:t>
-      </w:r>
-      <w:proofErr w:type="spellEnd"/>
-      <w:r>
-        <w:rPr>
-          <w:rFonts w:ascii="Times New Roman" w:hAnsi="Times New Roman" w:cs="Times New Roman"/>
-          <w:sz w:val="24"/>
-          <w:szCs w:val="24"/>
-        </w:rPr>
-        <w:t xml:space="preserve"> may remain empty if the user does not provide parameters.</w:t>
+        <w:t>Parse user input, separating input into its command and parameter structure. This sets m_Command and m_Parameters. M_Paremeters may remain empty if the user does not provide parameters.</w:t>
       </w:r>
     </w:p>
     <w:p>
@@ -591,17 +425,18 @@
         <w:spacing w:after="0" w:line="480" w:lineRule="auto"/>
         <w:rPr>
           <w:rFonts w:ascii="Times New Roman" w:hAnsi="Times New Roman" w:cs="Times New Roman"/>
-          <w:sz w:val="24"/>
-          <w:szCs w:val="24"/>
-        </w:rPr>
-      </w:pPr>
-      <w:r>
-        <w:rPr>
-          <w:rFonts w:ascii="Times New Roman" w:hAnsi="Times New Roman" w:cs="Times New Roman"/>
-          <w:sz w:val="24"/>
-          <w:szCs w:val="24"/>
-        </w:rPr>
-        <w:t>Handle all forms of user input</w:t>
+          <w:b/>
+          <w:sz w:val="24"/>
+          <w:szCs w:val="24"/>
+        </w:rPr>
+      </w:pPr>
+      <w:r>
+        <w:rPr>
+          <w:rFonts w:ascii="Times New Roman" w:hAnsi="Times New Roman" w:cs="Times New Roman"/>
+          <w:sz w:val="24"/>
+          <w:szCs w:val="24"/>
+        </w:rPr>
+        <w:t>User Input</w:t>
       </w:r>
     </w:p>
     <w:p>
@@ -615,17 +450,43 @@
         <w:spacing w:after="0" w:line="480" w:lineRule="auto"/>
         <w:rPr>
           <w:rFonts w:ascii="Times New Roman" w:hAnsi="Times New Roman" w:cs="Times New Roman"/>
-          <w:sz w:val="24"/>
-          <w:szCs w:val="24"/>
-        </w:rPr>
-      </w:pPr>
-      <w:r>
-        <w:rPr>
-          <w:rFonts w:ascii="Times New Roman" w:hAnsi="Times New Roman" w:cs="Times New Roman"/>
-          <w:sz w:val="24"/>
-          <w:szCs w:val="24"/>
-        </w:rPr>
-        <w:t>No input</w:t>
+          <w:b/>
+          <w:sz w:val="24"/>
+          <w:szCs w:val="24"/>
+        </w:rPr>
+      </w:pPr>
+      <w:r>
+        <w:rPr>
+          <w:rFonts w:ascii="Times New Roman" w:hAnsi="Times New Roman" w:cs="Times New Roman"/>
+          <w:sz w:val="24"/>
+          <w:szCs w:val="24"/>
+        </w:rPr>
+        <w:t>If not a known command</w:t>
+      </w:r>
+    </w:p>
+    <w:p>
+      <w:pPr>
+        <w:pStyle w:val="ListParagraph"/>
+        <w:numPr>
+          <w:ilvl w:val="2"/>
+          <w:numId w:val="3"/>
+        </w:numPr>
+        <w:shd w:val="clear" w:color="auto" w:fill="FFFFFF" w:themeFill="background1"/>
+        <w:spacing w:after="0" w:line="480" w:lineRule="auto"/>
+        <w:rPr>
+          <w:rFonts w:ascii="Times New Roman" w:hAnsi="Times New Roman" w:cs="Times New Roman"/>
+          <w:b/>
+          <w:sz w:val="24"/>
+          <w:szCs w:val="24"/>
+        </w:rPr>
+      </w:pPr>
+      <w:r>
+        <w:rPr>
+          <w:rFonts w:ascii="Times New Roman" w:hAnsi="Times New Roman" w:cs="Times New Roman"/>
+          <w:sz w:val="24"/>
+          <w:szCs w:val="24"/>
+        </w:rPr>
+        <w:t>Error message: Unknown command</w:t>
       </w:r>
     </w:p>
     <w:p>
@@ -639,52 +500,69 @@
         <w:spacing w:after="0" w:line="480" w:lineRule="auto"/>
         <w:rPr>
           <w:rFonts w:ascii="Times New Roman" w:hAnsi="Times New Roman" w:cs="Times New Roman"/>
-          <w:sz w:val="24"/>
-          <w:szCs w:val="24"/>
-        </w:rPr>
-      </w:pPr>
-      <w:r>
-        <w:rPr>
-          <w:rFonts w:ascii="Times New Roman" w:hAnsi="Times New Roman" w:cs="Times New Roman"/>
-          <w:sz w:val="24"/>
-          <w:szCs w:val="24"/>
-        </w:rPr>
-        <w:t>Too much input for parameters</w:t>
-      </w:r>
-    </w:p>
-    <w:p>
-      <w:pPr>
-        <w:pStyle w:val="ListParagraph"/>
-        <w:numPr>
-          <w:ilvl w:val="1"/>
-          <w:numId w:val="3"/>
-        </w:numPr>
-        <w:shd w:val="clear" w:color="auto" w:fill="FFFFFF" w:themeFill="background1"/>
-        <w:spacing w:after="0" w:line="480" w:lineRule="auto"/>
-        <w:rPr>
-          <w:rFonts w:ascii="Times New Roman" w:hAnsi="Times New Roman" w:cs="Times New Roman"/>
-          <w:sz w:val="24"/>
-          <w:szCs w:val="24"/>
-        </w:rPr>
-      </w:pPr>
-      <w:r>
-        <w:rPr>
-          <w:rFonts w:ascii="Times New Roman" w:hAnsi="Times New Roman" w:cs="Times New Roman"/>
-          <w:sz w:val="24"/>
-          <w:szCs w:val="24"/>
-        </w:rPr>
-        <w:t>Wrong command</w:t>
-      </w:r>
-    </w:p>
-    <w:p>
-      <w:pPr>
-        <w:rPr>
-          <w:rFonts w:ascii="Times New Roman" w:hAnsi="Times New Roman" w:cs="Times New Roman"/>
-          <w:b/>
-          <w:sz w:val="24"/>
-          <w:szCs w:val="24"/>
-        </w:rPr>
-      </w:pPr>
+          <w:b/>
+          <w:sz w:val="24"/>
+          <w:szCs w:val="24"/>
+        </w:rPr>
+      </w:pPr>
+      <w:r>
+        <w:rPr>
+          <w:rFonts w:ascii="Times New Roman" w:hAnsi="Times New Roman" w:cs="Times New Roman"/>
+          <w:sz w:val="24"/>
+          <w:szCs w:val="24"/>
+        </w:rPr>
+        <w:t>If known command</w:t>
+      </w:r>
+    </w:p>
+    <w:p>
+      <w:pPr>
+        <w:pStyle w:val="ListParagraph"/>
+        <w:numPr>
+          <w:ilvl w:val="2"/>
+          <w:numId w:val="3"/>
+        </w:numPr>
+        <w:shd w:val="clear" w:color="auto" w:fill="FFFFFF" w:themeFill="background1"/>
+        <w:spacing w:after="0" w:line="480" w:lineRule="auto"/>
+        <w:rPr>
+          <w:rFonts w:ascii="Times New Roman" w:hAnsi="Times New Roman" w:cs="Times New Roman"/>
+          <w:b/>
+          <w:sz w:val="24"/>
+          <w:szCs w:val="24"/>
+        </w:rPr>
+      </w:pPr>
+      <w:r>
+        <w:rPr>
+          <w:rFonts w:ascii="Times New Roman" w:hAnsi="Times New Roman" w:cs="Times New Roman"/>
+          <w:sz w:val="24"/>
+          <w:szCs w:val="24"/>
+        </w:rPr>
+        <w:t>Execute command</w:t>
+      </w:r>
+    </w:p>
+    <w:p>
+      <w:pPr>
+        <w:pStyle w:val="ListParagraph"/>
+        <w:numPr>
+          <w:ilvl w:val="3"/>
+          <w:numId w:val="3"/>
+        </w:numPr>
+        <w:shd w:val="clear" w:color="auto" w:fill="FFFFFF" w:themeFill="background1"/>
+        <w:spacing w:after="0" w:line="480" w:lineRule="auto"/>
+        <w:rPr>
+          <w:rFonts w:ascii="Times New Roman" w:hAnsi="Times New Roman" w:cs="Times New Roman"/>
+          <w:b/>
+          <w:sz w:val="24"/>
+          <w:szCs w:val="24"/>
+        </w:rPr>
+      </w:pPr>
+      <w:r>
+        <w:rPr>
+          <w:rFonts w:ascii="Times New Roman" w:hAnsi="Times New Roman" w:cs="Times New Roman"/>
+          <w:sz w:val="24"/>
+          <w:szCs w:val="24"/>
+        </w:rPr>
+        <w:t>Command will handle error checking on parameters</w:t>
+      </w:r>
       <w:r>
         <w:rPr>
           <w:rFonts w:ascii="Times New Roman" w:hAnsi="Times New Roman" w:cs="Times New Roman"/>
@@ -707,7 +585,6 @@
           <w:szCs w:val="24"/>
         </w:rPr>
       </w:pPr>
-      <w:proofErr w:type="gramStart"/>
       <w:r>
         <w:rPr>
           <w:rFonts w:ascii="Times New Roman" w:hAnsi="Times New Roman" w:cs="Times New Roman"/>
@@ -716,17 +593,7 @@
           <w:szCs w:val="24"/>
         </w:rPr>
         <w:lastRenderedPageBreak/>
-        <w:t>cat</w:t>
-      </w:r>
-      <w:proofErr w:type="gramEnd"/>
-      <w:r>
-        <w:rPr>
-          <w:rFonts w:ascii="Times New Roman" w:hAnsi="Times New Roman" w:cs="Times New Roman"/>
-          <w:b/>
-          <w:sz w:val="24"/>
-          <w:szCs w:val="24"/>
-        </w:rPr>
-        <w:t xml:space="preserve"> X</w:t>
+        <w:t>cat X</w:t>
       </w:r>
     </w:p>
     <w:p>
@@ -805,203 +672,73 @@
           <w:szCs w:val="24"/>
         </w:rPr>
       </w:pPr>
-      <w:proofErr w:type="gramStart"/>
-      <w:r>
-        <w:rPr>
-          <w:rFonts w:ascii="Times New Roman" w:hAnsi="Times New Roman" w:cs="Times New Roman"/>
-          <w:sz w:val="24"/>
-          <w:szCs w:val="24"/>
-        </w:rPr>
-        <w:t>char</w:t>
-      </w:r>
-      <w:proofErr w:type="gramEnd"/>
-      <w:r>
-        <w:rPr>
-          <w:rFonts w:ascii="Times New Roman" w:hAnsi="Times New Roman" w:cs="Times New Roman"/>
-          <w:sz w:val="24"/>
-          <w:szCs w:val="24"/>
-        </w:rPr>
-        <w:t xml:space="preserve">* </w:t>
-      </w:r>
-      <w:proofErr w:type="spellStart"/>
-      <w:r>
-        <w:rPr>
-          <w:rFonts w:ascii="Times New Roman" w:hAnsi="Times New Roman" w:cs="Times New Roman"/>
-          <w:sz w:val="24"/>
-          <w:szCs w:val="24"/>
-        </w:rPr>
-        <w:t>m_File</w:t>
-      </w:r>
-      <w:proofErr w:type="spellEnd"/>
-      <w:r>
-        <w:rPr>
-          <w:rFonts w:ascii="Times New Roman" w:hAnsi="Times New Roman" w:cs="Times New Roman"/>
-          <w:sz w:val="24"/>
-          <w:szCs w:val="24"/>
-        </w:rPr>
-        <w:t>;</w:t>
-      </w:r>
-    </w:p>
-    <w:p>
-      <w:pPr>
-        <w:shd w:val="clear" w:color="auto" w:fill="FFFFFF" w:themeFill="background1"/>
-        <w:spacing w:after="0" w:line="480" w:lineRule="auto"/>
-        <w:contextualSpacing/>
-        <w:rPr>
-          <w:rFonts w:ascii="Times New Roman" w:hAnsi="Times New Roman" w:cs="Times New Roman"/>
-          <w:sz w:val="24"/>
-          <w:szCs w:val="24"/>
-        </w:rPr>
-      </w:pPr>
-      <w:proofErr w:type="gramStart"/>
-      <w:r>
-        <w:rPr>
-          <w:rFonts w:ascii="Times New Roman" w:hAnsi="Times New Roman" w:cs="Times New Roman"/>
-          <w:sz w:val="24"/>
-          <w:szCs w:val="24"/>
-        </w:rPr>
-        <w:t>char</w:t>
-      </w:r>
-      <w:proofErr w:type="gramEnd"/>
-      <w:r>
-        <w:rPr>
-          <w:rFonts w:ascii="Times New Roman" w:hAnsi="Times New Roman" w:cs="Times New Roman"/>
-          <w:sz w:val="24"/>
-          <w:szCs w:val="24"/>
-        </w:rPr>
-        <w:t xml:space="preserve">* </w:t>
-      </w:r>
-      <w:proofErr w:type="spellStart"/>
-      <w:r>
-        <w:rPr>
-          <w:rFonts w:ascii="Times New Roman" w:hAnsi="Times New Roman" w:cs="Times New Roman"/>
-          <w:sz w:val="24"/>
-          <w:szCs w:val="24"/>
-        </w:rPr>
-        <w:t>m_FileContents</w:t>
-      </w:r>
-      <w:proofErr w:type="spellEnd"/>
-      <w:r>
-        <w:rPr>
-          <w:rFonts w:ascii="Times New Roman" w:hAnsi="Times New Roman" w:cs="Times New Roman"/>
-          <w:sz w:val="24"/>
-          <w:szCs w:val="24"/>
-        </w:rPr>
-        <w:t>;</w:t>
-      </w:r>
-    </w:p>
-    <w:p>
-      <w:pPr>
-        <w:shd w:val="clear" w:color="auto" w:fill="FFFFFF" w:themeFill="background1"/>
-        <w:spacing w:after="0" w:line="480" w:lineRule="auto"/>
-        <w:contextualSpacing/>
-        <w:rPr>
-          <w:rFonts w:ascii="Times New Roman" w:hAnsi="Times New Roman" w:cs="Times New Roman"/>
-          <w:sz w:val="24"/>
-          <w:szCs w:val="24"/>
-        </w:rPr>
-      </w:pPr>
-      <w:proofErr w:type="gramStart"/>
-      <w:r>
-        <w:rPr>
-          <w:rFonts w:ascii="Times New Roman" w:hAnsi="Times New Roman" w:cs="Times New Roman"/>
-          <w:sz w:val="24"/>
-          <w:szCs w:val="24"/>
-        </w:rPr>
-        <w:t>char</w:t>
-      </w:r>
-      <w:proofErr w:type="gramEnd"/>
-      <w:r>
-        <w:rPr>
-          <w:rFonts w:ascii="Times New Roman" w:hAnsi="Times New Roman" w:cs="Times New Roman"/>
-          <w:sz w:val="24"/>
-          <w:szCs w:val="24"/>
-        </w:rPr>
-        <w:t xml:space="preserve">* </w:t>
-      </w:r>
-      <w:proofErr w:type="spellStart"/>
-      <w:r>
-        <w:rPr>
-          <w:rFonts w:ascii="Times New Roman" w:hAnsi="Times New Roman" w:cs="Times New Roman"/>
-          <w:sz w:val="24"/>
-          <w:szCs w:val="24"/>
-        </w:rPr>
-        <w:t>m_CurrentDirectory</w:t>
-      </w:r>
-      <w:proofErr w:type="spellEnd"/>
-      <w:r>
-        <w:rPr>
-          <w:rFonts w:ascii="Times New Roman" w:hAnsi="Times New Roman" w:cs="Times New Roman"/>
-          <w:sz w:val="24"/>
-          <w:szCs w:val="24"/>
-        </w:rPr>
-        <w:t>;</w:t>
-      </w:r>
-    </w:p>
-    <w:p>
-      <w:pPr>
-        <w:shd w:val="clear" w:color="auto" w:fill="FFFFFF" w:themeFill="background1"/>
-        <w:spacing w:after="0" w:line="480" w:lineRule="auto"/>
-        <w:contextualSpacing/>
-        <w:rPr>
-          <w:rFonts w:ascii="Times New Roman" w:hAnsi="Times New Roman" w:cs="Times New Roman"/>
-          <w:sz w:val="24"/>
-          <w:szCs w:val="24"/>
-        </w:rPr>
-      </w:pPr>
-      <w:proofErr w:type="gramStart"/>
-      <w:r>
-        <w:rPr>
-          <w:rFonts w:ascii="Times New Roman" w:hAnsi="Times New Roman" w:cs="Times New Roman"/>
-          <w:sz w:val="24"/>
-          <w:szCs w:val="24"/>
-        </w:rPr>
-        <w:t>void</w:t>
-      </w:r>
-      <w:proofErr w:type="gramEnd"/>
-      <w:r>
-        <w:rPr>
-          <w:rFonts w:ascii="Times New Roman" w:hAnsi="Times New Roman" w:cs="Times New Roman"/>
-          <w:sz w:val="24"/>
-          <w:szCs w:val="24"/>
-        </w:rPr>
-        <w:t xml:space="preserve"> </w:t>
-      </w:r>
-      <w:proofErr w:type="spellStart"/>
-      <w:r>
-        <w:rPr>
-          <w:rFonts w:ascii="Times New Roman" w:hAnsi="Times New Roman" w:cs="Times New Roman"/>
-          <w:sz w:val="24"/>
-          <w:szCs w:val="24"/>
-        </w:rPr>
-        <w:t>readFile</w:t>
-      </w:r>
-      <w:proofErr w:type="spellEnd"/>
-      <w:r>
-        <w:rPr>
-          <w:rFonts w:ascii="Times New Roman" w:hAnsi="Times New Roman" w:cs="Times New Roman"/>
-          <w:sz w:val="24"/>
-          <w:szCs w:val="24"/>
-        </w:rPr>
-        <w:t xml:space="preserve">(char* </w:t>
-      </w:r>
-      <w:proofErr w:type="spellStart"/>
-      <w:r>
-        <w:rPr>
-          <w:rFonts w:ascii="Times New Roman" w:hAnsi="Times New Roman" w:cs="Times New Roman"/>
-          <w:sz w:val="24"/>
-          <w:szCs w:val="24"/>
-        </w:rPr>
-        <w:t>filePath</w:t>
-      </w:r>
-      <w:proofErr w:type="spellEnd"/>
-      <w:r>
-        <w:rPr>
-          <w:rFonts w:ascii="Times New Roman" w:hAnsi="Times New Roman" w:cs="Times New Roman"/>
-          <w:sz w:val="24"/>
-          <w:szCs w:val="24"/>
-        </w:rPr>
-        <w:t>);</w:t>
+      <w:r>
+        <w:rPr>
+          <w:rFonts w:ascii="Times New Roman" w:hAnsi="Times New Roman" w:cs="Times New Roman"/>
+          <w:sz w:val="24"/>
+          <w:szCs w:val="24"/>
+        </w:rPr>
+        <w:t>char* m_File;</w:t>
+      </w:r>
+    </w:p>
+    <w:p>
+      <w:pPr>
+        <w:shd w:val="clear" w:color="auto" w:fill="FFFFFF" w:themeFill="background1"/>
+        <w:spacing w:after="0" w:line="480" w:lineRule="auto"/>
+        <w:contextualSpacing/>
+        <w:rPr>
+          <w:rFonts w:ascii="Times New Roman" w:hAnsi="Times New Roman" w:cs="Times New Roman"/>
+          <w:sz w:val="24"/>
+          <w:szCs w:val="24"/>
+        </w:rPr>
+      </w:pPr>
+      <w:r>
+        <w:rPr>
+          <w:rFonts w:ascii="Times New Roman" w:hAnsi="Times New Roman" w:cs="Times New Roman"/>
+          <w:sz w:val="24"/>
+          <w:szCs w:val="24"/>
+        </w:rPr>
+        <w:t>char* m_FileContents;</w:t>
+      </w:r>
+    </w:p>
+    <w:p>
+      <w:pPr>
+        <w:shd w:val="clear" w:color="auto" w:fill="FFFFFF" w:themeFill="background1"/>
+        <w:spacing w:after="0" w:line="480" w:lineRule="auto"/>
+        <w:contextualSpacing/>
+        <w:rPr>
+          <w:rFonts w:ascii="Times New Roman" w:hAnsi="Times New Roman" w:cs="Times New Roman"/>
+          <w:sz w:val="24"/>
+          <w:szCs w:val="24"/>
+        </w:rPr>
+      </w:pPr>
+      <w:r>
+        <w:rPr>
+          <w:rFonts w:ascii="Times New Roman" w:hAnsi="Times New Roman" w:cs="Times New Roman"/>
+          <w:sz w:val="24"/>
+          <w:szCs w:val="24"/>
+        </w:rPr>
+        <w:t>char* m_CurrentDirectory;</w:t>
+      </w:r>
+    </w:p>
+    <w:p>
+      <w:pPr>
+        <w:shd w:val="clear" w:color="auto" w:fill="FFFFFF" w:themeFill="background1"/>
+        <w:spacing w:after="0" w:line="480" w:lineRule="auto"/>
+        <w:contextualSpacing/>
+        <w:rPr>
+          <w:rFonts w:ascii="Times New Roman" w:hAnsi="Times New Roman" w:cs="Times New Roman"/>
+          <w:sz w:val="24"/>
+          <w:szCs w:val="24"/>
+        </w:rPr>
+      </w:pPr>
+      <w:r>
+        <w:rPr>
+          <w:rFonts w:ascii="Times New Roman" w:hAnsi="Times New Roman" w:cs="Times New Roman"/>
+          <w:sz w:val="24"/>
+          <w:szCs w:val="24"/>
+        </w:rPr>
+        <w:t>void readFile(char* filePath);</w:t>
       </w:r>
     </w:p>
     <w:p>
@@ -1022,91 +759,27 @@
           <w:szCs w:val="24"/>
         </w:rPr>
         <w:tab/>
-        <w:t xml:space="preserve">Utilizes </w:t>
-      </w:r>
-      <w:proofErr w:type="spellStart"/>
-      <w:r>
-        <w:rPr>
-          <w:rFonts w:ascii="Times New Roman" w:hAnsi="Times New Roman" w:cs="Times New Roman"/>
-          <w:sz w:val="24"/>
-          <w:szCs w:val="24"/>
-        </w:rPr>
-        <w:t>filePath</w:t>
-      </w:r>
-      <w:proofErr w:type="spellEnd"/>
-      <w:r>
-        <w:rPr>
-          <w:rFonts w:ascii="Times New Roman" w:hAnsi="Times New Roman" w:cs="Times New Roman"/>
-          <w:sz w:val="24"/>
-          <w:szCs w:val="24"/>
-        </w:rPr>
-        <w:t xml:space="preserve"> to open up the file. This will allow a loop through all of its contents, copying the character information to the </w:t>
-      </w:r>
-      <w:proofErr w:type="spellStart"/>
-      <w:r>
-        <w:rPr>
-          <w:rFonts w:ascii="Times New Roman" w:hAnsi="Times New Roman" w:cs="Times New Roman"/>
-          <w:sz w:val="24"/>
-          <w:szCs w:val="24"/>
-        </w:rPr>
-        <w:t>m_FileContents</w:t>
-      </w:r>
-      <w:proofErr w:type="spellEnd"/>
-      <w:r>
-        <w:rPr>
-          <w:rFonts w:ascii="Times New Roman" w:hAnsi="Times New Roman" w:cs="Times New Roman"/>
-          <w:sz w:val="24"/>
-          <w:szCs w:val="24"/>
-        </w:rPr>
-        <w:t>.</w:t>
-      </w:r>
-    </w:p>
-    <w:p>
-      <w:pPr>
-        <w:shd w:val="clear" w:color="auto" w:fill="FFFFFF" w:themeFill="background1"/>
-        <w:spacing w:after="0" w:line="480" w:lineRule="auto"/>
-        <w:contextualSpacing/>
-        <w:rPr>
-          <w:rFonts w:ascii="Times New Roman" w:hAnsi="Times New Roman" w:cs="Times New Roman"/>
-          <w:sz w:val="24"/>
-          <w:szCs w:val="24"/>
-        </w:rPr>
-      </w:pPr>
-      <w:r>
-        <w:rPr>
-          <w:rFonts w:ascii="Times New Roman" w:hAnsi="Times New Roman" w:cs="Times New Roman"/>
-          <w:sz w:val="24"/>
-          <w:szCs w:val="24"/>
-        </w:rPr>
-        <w:t xml:space="preserve">Void </w:t>
-      </w:r>
-      <w:proofErr w:type="spellStart"/>
-      <w:proofErr w:type="gramStart"/>
-      <w:r>
-        <w:rPr>
-          <w:rFonts w:ascii="Times New Roman" w:hAnsi="Times New Roman" w:cs="Times New Roman"/>
-          <w:sz w:val="24"/>
-          <w:szCs w:val="24"/>
-        </w:rPr>
-        <w:t>printFile</w:t>
-      </w:r>
-      <w:proofErr w:type="spellEnd"/>
-      <w:r>
-        <w:rPr>
-          <w:rFonts w:ascii="Times New Roman" w:hAnsi="Times New Roman" w:cs="Times New Roman"/>
-          <w:sz w:val="24"/>
-          <w:szCs w:val="24"/>
-        </w:rPr>
-        <w:t>(</w:t>
-      </w:r>
-      <w:proofErr w:type="gramEnd"/>
-      <w:r>
-        <w:rPr>
-          <w:rFonts w:ascii="Times New Roman" w:hAnsi="Times New Roman" w:cs="Times New Roman"/>
-          <w:sz w:val="24"/>
-          <w:szCs w:val="24"/>
-        </w:rPr>
-        <w:t>);</w:t>
+        <w:t>Utilizes filePath to open up the file. This will allow a loop through all of its contents, copying the character information to the m_FileContents.</w:t>
+      </w:r>
+    </w:p>
+    <w:p>
+      <w:pPr>
+        <w:shd w:val="clear" w:color="auto" w:fill="FFFFFF" w:themeFill="background1"/>
+        <w:spacing w:after="0" w:line="480" w:lineRule="auto"/>
+        <w:contextualSpacing/>
+        <w:rPr>
+          <w:rFonts w:ascii="Times New Roman" w:hAnsi="Times New Roman" w:cs="Times New Roman"/>
+          <w:sz w:val="24"/>
+          <w:szCs w:val="24"/>
+        </w:rPr>
+      </w:pPr>
+      <w:r>
+        <w:rPr>
+          <w:rFonts w:ascii="Times New Roman" w:hAnsi="Times New Roman" w:cs="Times New Roman"/>
+          <w:sz w:val="24"/>
+          <w:szCs w:val="24"/>
+        </w:rPr>
+        <w:t>Void printFile();</w:t>
       </w:r>
     </w:p>
     <w:p>
@@ -1127,25 +800,7 @@
           <w:szCs w:val="24"/>
         </w:rPr>
         <w:tab/>
-        <w:t xml:space="preserve">This outputs the </w:t>
-      </w:r>
-      <w:proofErr w:type="spellStart"/>
-      <w:r>
-        <w:rPr>
-          <w:rFonts w:ascii="Times New Roman" w:hAnsi="Times New Roman" w:cs="Times New Roman"/>
-          <w:sz w:val="24"/>
-          <w:szCs w:val="24"/>
-        </w:rPr>
-        <w:t>m_FileContents</w:t>
-      </w:r>
-      <w:proofErr w:type="spellEnd"/>
-      <w:r>
-        <w:rPr>
-          <w:rFonts w:ascii="Times New Roman" w:hAnsi="Times New Roman" w:cs="Times New Roman"/>
-          <w:sz w:val="24"/>
-          <w:szCs w:val="24"/>
-        </w:rPr>
-        <w:t xml:space="preserve"> to the screen, attempting to keep formatting.</w:t>
+        <w:t>This outputs the m_FileContents to the screen, attempting to keep formatting.</w:t>
       </w:r>
     </w:p>
     <w:p>
@@ -1191,7 +846,7 @@
           <w:sz w:val="24"/>
           <w:szCs w:val="24"/>
         </w:rPr>
-        <w:t>Error message</w:t>
+        <w:t>On execution</w:t>
       </w:r>
     </w:p>
     <w:p>
@@ -1215,7 +870,39 @@
           <w:sz w:val="24"/>
           <w:szCs w:val="24"/>
         </w:rPr>
-        <w:t>If directory</w:t>
+        <w:t>If no parameters</w:t>
+      </w:r>
+    </w:p>
+    <w:p>
+      <w:pPr>
+        <w:pStyle w:val="ListParagraph"/>
+        <w:numPr>
+          <w:ilvl w:val="2"/>
+          <w:numId w:val="3"/>
+        </w:numPr>
+        <w:shd w:val="clear" w:color="auto" w:fill="FFFFFF" w:themeFill="background1"/>
+        <w:spacing w:after="0" w:line="480" w:lineRule="auto"/>
+        <w:rPr>
+          <w:rFonts w:ascii="Times New Roman" w:hAnsi="Times New Roman" w:cs="Times New Roman"/>
+          <w:sz w:val="24"/>
+          <w:szCs w:val="24"/>
+        </w:rPr>
+      </w:pPr>
+      <w:r>
+        <w:rPr>
+          <w:rFonts w:ascii="Times New Roman" w:hAnsi="Times New Roman" w:cs="Times New Roman"/>
+          <w:sz w:val="24"/>
+          <w:szCs w:val="24"/>
+        </w:rPr>
+        <w:t>E</w:t>
+      </w:r>
+      <w:r>
+        <w:rPr>
+          <w:rFonts w:ascii="Times New Roman" w:hAnsi="Times New Roman" w:cs="Times New Roman"/>
+          <w:sz w:val="24"/>
+          <w:szCs w:val="24"/>
+        </w:rPr>
+        <w:t>rror Message: No file provided</w:t>
       </w:r>
     </w:p>
     <w:p>
@@ -1239,7 +926,511 @@
           <w:sz w:val="24"/>
           <w:szCs w:val="24"/>
         </w:rPr>
-        <w:t>If more than one argument</w:t>
+        <w:t>If parameters</w:t>
+      </w:r>
+    </w:p>
+    <w:p>
+      <w:pPr>
+        <w:pStyle w:val="ListParagraph"/>
+        <w:numPr>
+          <w:ilvl w:val="3"/>
+          <w:numId w:val="3"/>
+        </w:numPr>
+        <w:shd w:val="clear" w:color="auto" w:fill="FFFFFF" w:themeFill="background1"/>
+        <w:spacing w:after="0" w:line="480" w:lineRule="auto"/>
+        <w:rPr>
+          <w:rFonts w:ascii="Times New Roman" w:hAnsi="Times New Roman" w:cs="Times New Roman"/>
+          <w:sz w:val="24"/>
+          <w:szCs w:val="24"/>
+        </w:rPr>
+      </w:pPr>
+      <w:r>
+        <w:rPr>
+          <w:rFonts w:ascii="Times New Roman" w:hAnsi="Times New Roman" w:cs="Times New Roman"/>
+          <w:sz w:val="24"/>
+          <w:szCs w:val="24"/>
+        </w:rPr>
+        <w:t>Output error message if</w:t>
+      </w:r>
+    </w:p>
+    <w:p>
+      <w:pPr>
+        <w:pStyle w:val="ListParagraph"/>
+        <w:numPr>
+          <w:ilvl w:val="4"/>
+          <w:numId w:val="3"/>
+        </w:numPr>
+        <w:shd w:val="clear" w:color="auto" w:fill="FFFFFF" w:themeFill="background1"/>
+        <w:spacing w:after="0" w:line="480" w:lineRule="auto"/>
+        <w:rPr>
+          <w:rFonts w:ascii="Times New Roman" w:hAnsi="Times New Roman" w:cs="Times New Roman"/>
+          <w:sz w:val="24"/>
+          <w:szCs w:val="24"/>
+        </w:rPr>
+      </w:pPr>
+      <w:r>
+        <w:rPr>
+          <w:rFonts w:ascii="Times New Roman" w:hAnsi="Times New Roman" w:cs="Times New Roman"/>
+          <w:sz w:val="24"/>
+          <w:szCs w:val="24"/>
+        </w:rPr>
+        <w:t>X is directory</w:t>
+      </w:r>
+    </w:p>
+    <w:p>
+      <w:pPr>
+        <w:pStyle w:val="ListParagraph"/>
+        <w:numPr>
+          <w:ilvl w:val="5"/>
+          <w:numId w:val="3"/>
+        </w:numPr>
+        <w:shd w:val="clear" w:color="auto" w:fill="FFFFFF" w:themeFill="background1"/>
+        <w:spacing w:after="0" w:line="480" w:lineRule="auto"/>
+        <w:rPr>
+          <w:rFonts w:ascii="Times New Roman" w:hAnsi="Times New Roman" w:cs="Times New Roman"/>
+          <w:sz w:val="24"/>
+          <w:szCs w:val="24"/>
+        </w:rPr>
+      </w:pPr>
+      <w:r>
+        <w:rPr>
+          <w:rFonts w:ascii="Times New Roman" w:hAnsi="Times New Roman" w:cs="Times New Roman"/>
+          <w:sz w:val="24"/>
+          <w:szCs w:val="24"/>
+        </w:rPr>
+        <w:t>Error Message: Invalid file provided</w:t>
+      </w:r>
+    </w:p>
+    <w:p>
+      <w:pPr>
+        <w:pStyle w:val="ListParagraph"/>
+        <w:numPr>
+          <w:ilvl w:val="4"/>
+          <w:numId w:val="3"/>
+        </w:numPr>
+        <w:shd w:val="clear" w:color="auto" w:fill="FFFFFF" w:themeFill="background1"/>
+        <w:spacing w:after="0" w:line="480" w:lineRule="auto"/>
+        <w:rPr>
+          <w:rFonts w:ascii="Times New Roman" w:hAnsi="Times New Roman" w:cs="Times New Roman"/>
+          <w:sz w:val="24"/>
+          <w:szCs w:val="24"/>
+        </w:rPr>
+      </w:pPr>
+      <w:r>
+        <w:rPr>
+          <w:rFonts w:ascii="Times New Roman" w:hAnsi="Times New Roman" w:cs="Times New Roman"/>
+          <w:sz w:val="24"/>
+          <w:szCs w:val="24"/>
+        </w:rPr>
+        <w:t>More than one argument</w:t>
+      </w:r>
+    </w:p>
+    <w:p>
+      <w:pPr>
+        <w:pStyle w:val="ListParagraph"/>
+        <w:numPr>
+          <w:ilvl w:val="5"/>
+          <w:numId w:val="3"/>
+        </w:numPr>
+        <w:shd w:val="clear" w:color="auto" w:fill="FFFFFF" w:themeFill="background1"/>
+        <w:spacing w:after="0" w:line="480" w:lineRule="auto"/>
+        <w:rPr>
+          <w:rFonts w:ascii="Times New Roman" w:hAnsi="Times New Roman" w:cs="Times New Roman"/>
+          <w:sz w:val="24"/>
+          <w:szCs w:val="24"/>
+        </w:rPr>
+      </w:pPr>
+      <w:r>
+        <w:rPr>
+          <w:rFonts w:ascii="Times New Roman" w:hAnsi="Times New Roman" w:cs="Times New Roman"/>
+          <w:sz w:val="24"/>
+          <w:szCs w:val="24"/>
+        </w:rPr>
+        <w:t>Error Message: Multiple arguments entered</w:t>
+      </w:r>
+    </w:p>
+    <w:p>
+      <w:pPr>
+        <w:pStyle w:val="ListParagraph"/>
+        <w:numPr>
+          <w:ilvl w:val="4"/>
+          <w:numId w:val="3"/>
+        </w:numPr>
+        <w:shd w:val="clear" w:color="auto" w:fill="FFFFFF" w:themeFill="background1"/>
+        <w:spacing w:after="0" w:line="480" w:lineRule="auto"/>
+        <w:rPr>
+          <w:rFonts w:ascii="Times New Roman" w:hAnsi="Times New Roman" w:cs="Times New Roman"/>
+          <w:sz w:val="24"/>
+          <w:szCs w:val="24"/>
+        </w:rPr>
+      </w:pPr>
+      <w:r>
+        <w:rPr>
+          <w:rFonts w:ascii="Times New Roman" w:hAnsi="Times New Roman" w:cs="Times New Roman"/>
+          <w:sz w:val="24"/>
+          <w:szCs w:val="24"/>
+        </w:rPr>
+        <w:lastRenderedPageBreak/>
+        <w:t>File does not exist</w:t>
+      </w:r>
+    </w:p>
+    <w:p>
+      <w:pPr>
+        <w:pStyle w:val="ListParagraph"/>
+        <w:numPr>
+          <w:ilvl w:val="5"/>
+          <w:numId w:val="3"/>
+        </w:numPr>
+        <w:shd w:val="clear" w:color="auto" w:fill="FFFFFF" w:themeFill="background1"/>
+        <w:spacing w:after="0" w:line="480" w:lineRule="auto"/>
+        <w:rPr>
+          <w:rFonts w:ascii="Times New Roman" w:hAnsi="Times New Roman" w:cs="Times New Roman"/>
+          <w:sz w:val="24"/>
+          <w:szCs w:val="24"/>
+        </w:rPr>
+      </w:pPr>
+      <w:r>
+        <w:rPr>
+          <w:rFonts w:ascii="Times New Roman" w:hAnsi="Times New Roman" w:cs="Times New Roman"/>
+          <w:sz w:val="24"/>
+          <w:szCs w:val="24"/>
+        </w:rPr>
+        <w:t>Error Message: File does not exist</w:t>
+      </w:r>
+    </w:p>
+    <w:p>
+      <w:pPr>
+        <w:pStyle w:val="ListParagraph"/>
+        <w:numPr>
+          <w:ilvl w:val="4"/>
+          <w:numId w:val="3"/>
+        </w:numPr>
+        <w:shd w:val="clear" w:color="auto" w:fill="FFFFFF" w:themeFill="background1"/>
+        <w:spacing w:after="0" w:line="480" w:lineRule="auto"/>
+        <w:rPr>
+          <w:rFonts w:ascii="Times New Roman" w:hAnsi="Times New Roman" w:cs="Times New Roman"/>
+          <w:sz w:val="24"/>
+          <w:szCs w:val="24"/>
+        </w:rPr>
+      </w:pPr>
+      <w:r>
+        <w:rPr>
+          <w:rFonts w:ascii="Times New Roman" w:hAnsi="Times New Roman" w:cs="Times New Roman"/>
+          <w:sz w:val="24"/>
+          <w:szCs w:val="24"/>
+        </w:rPr>
+        <w:t>File cannot be accessed / read</w:t>
+      </w:r>
+    </w:p>
+    <w:p>
+      <w:pPr>
+        <w:pStyle w:val="ListParagraph"/>
+        <w:numPr>
+          <w:ilvl w:val="5"/>
+          <w:numId w:val="3"/>
+        </w:numPr>
+        <w:shd w:val="clear" w:color="auto" w:fill="FFFFFF" w:themeFill="background1"/>
+        <w:spacing w:after="0" w:line="480" w:lineRule="auto"/>
+        <w:rPr>
+          <w:rFonts w:ascii="Times New Roman" w:hAnsi="Times New Roman" w:cs="Times New Roman"/>
+          <w:sz w:val="24"/>
+          <w:szCs w:val="24"/>
+        </w:rPr>
+      </w:pPr>
+      <w:r>
+        <w:rPr>
+          <w:rFonts w:ascii="Times New Roman" w:hAnsi="Times New Roman" w:cs="Times New Roman"/>
+          <w:sz w:val="24"/>
+          <w:szCs w:val="24"/>
+        </w:rPr>
+        <w:t>Error Message: File cannot be read</w:t>
+      </w:r>
+      <w:r>
+        <w:rPr>
+          <w:rFonts w:ascii="Times New Roman" w:hAnsi="Times New Roman" w:cs="Times New Roman"/>
+          <w:b/>
+          <w:sz w:val="24"/>
+          <w:szCs w:val="24"/>
+        </w:rPr>
+        <w:br w:type="page"/>
+      </w:r>
+    </w:p>
+    <w:p>
+      <w:pPr>
+        <w:shd w:val="clear" w:color="auto" w:fill="FFFFFF" w:themeFill="background1"/>
+        <w:spacing w:after="0" w:line="480" w:lineRule="auto"/>
+        <w:contextualSpacing/>
+        <w:rPr>
+          <w:rFonts w:ascii="Times New Roman" w:hAnsi="Times New Roman" w:cs="Times New Roman"/>
+          <w:b/>
+          <w:sz w:val="24"/>
+          <w:szCs w:val="24"/>
+        </w:rPr>
+      </w:pPr>
+      <w:r>
+        <w:rPr>
+          <w:rFonts w:ascii="Times New Roman" w:hAnsi="Times New Roman" w:cs="Times New Roman"/>
+          <w:b/>
+          <w:sz w:val="24"/>
+          <w:szCs w:val="24"/>
+        </w:rPr>
+        <w:lastRenderedPageBreak/>
+        <w:t>cd X</w:t>
+      </w:r>
+    </w:p>
+    <w:p>
+      <w:pPr>
+        <w:shd w:val="clear" w:color="auto" w:fill="FFFFFF" w:themeFill="background1"/>
+        <w:spacing w:after="0" w:line="480" w:lineRule="auto"/>
+        <w:contextualSpacing/>
+        <w:rPr>
+          <w:rFonts w:ascii="Times New Roman" w:hAnsi="Times New Roman" w:cs="Times New Roman"/>
+          <w:sz w:val="24"/>
+          <w:szCs w:val="24"/>
+          <w:u w:val="single"/>
+        </w:rPr>
+      </w:pPr>
+      <w:r>
+        <w:rPr>
+          <w:rFonts w:ascii="Times New Roman" w:hAnsi="Times New Roman" w:cs="Times New Roman"/>
+          <w:sz w:val="24"/>
+          <w:szCs w:val="24"/>
+          <w:u w:val="single"/>
+        </w:rPr>
+        <w:t>Description:</w:t>
+      </w:r>
+    </w:p>
+    <w:p>
+      <w:pPr>
+        <w:shd w:val="clear" w:color="auto" w:fill="FFFFFF" w:themeFill="background1"/>
+        <w:spacing w:after="0" w:line="480" w:lineRule="auto"/>
+        <w:contextualSpacing/>
+        <w:rPr>
+          <w:rFonts w:ascii="Times New Roman" w:hAnsi="Times New Roman" w:cs="Times New Roman"/>
+          <w:sz w:val="24"/>
+          <w:szCs w:val="24"/>
+        </w:rPr>
+      </w:pPr>
+      <w:r>
+        <w:rPr>
+          <w:rFonts w:ascii="Times New Roman" w:hAnsi="Times New Roman" w:cs="Times New Roman"/>
+          <w:sz w:val="24"/>
+          <w:szCs w:val="24"/>
+        </w:rPr>
+        <w:tab/>
+      </w:r>
+      <w:r>
+        <w:rPr>
+          <w:rFonts w:ascii="Times New Roman" w:hAnsi="Times New Roman" w:cs="Times New Roman"/>
+          <w:sz w:val="24"/>
+          <w:szCs w:val="24"/>
+        </w:rPr>
+        <w:t>Changes the current directory to the designated directory. If no argument is available, places the user at the home directory.</w:t>
+      </w:r>
+    </w:p>
+    <w:p>
+      <w:pPr>
+        <w:shd w:val="clear" w:color="auto" w:fill="FFFFFF" w:themeFill="background1"/>
+        <w:spacing w:after="0" w:line="480" w:lineRule="auto"/>
+        <w:contextualSpacing/>
+        <w:rPr>
+          <w:rFonts w:ascii="Times New Roman" w:hAnsi="Times New Roman" w:cs="Times New Roman"/>
+          <w:sz w:val="24"/>
+          <w:szCs w:val="24"/>
+          <w:u w:val="single"/>
+        </w:rPr>
+      </w:pPr>
+      <w:r>
+        <w:rPr>
+          <w:rFonts w:ascii="Times New Roman" w:hAnsi="Times New Roman" w:cs="Times New Roman"/>
+          <w:sz w:val="24"/>
+          <w:szCs w:val="24"/>
+          <w:u w:val="single"/>
+        </w:rPr>
+        <w:t>Notable Functions &amp; Parameters:</w:t>
+      </w:r>
+    </w:p>
+    <w:p>
+      <w:pPr>
+        <w:shd w:val="clear" w:color="auto" w:fill="FFFFFF" w:themeFill="background1"/>
+        <w:spacing w:after="0" w:line="480" w:lineRule="auto"/>
+        <w:contextualSpacing/>
+        <w:rPr>
+          <w:rFonts w:ascii="Times New Roman" w:hAnsi="Times New Roman" w:cs="Times New Roman"/>
+          <w:sz w:val="24"/>
+          <w:szCs w:val="24"/>
+        </w:rPr>
+      </w:pPr>
+      <w:r>
+        <w:rPr>
+          <w:rFonts w:ascii="Times New Roman" w:hAnsi="Times New Roman" w:cs="Times New Roman"/>
+          <w:sz w:val="24"/>
+          <w:szCs w:val="24"/>
+        </w:rPr>
+        <w:t>char* m_Directory;</w:t>
+      </w:r>
+    </w:p>
+    <w:p>
+      <w:pPr>
+        <w:shd w:val="clear" w:color="auto" w:fill="FFFFFF" w:themeFill="background1"/>
+        <w:spacing w:after="0" w:line="480" w:lineRule="auto"/>
+        <w:contextualSpacing/>
+        <w:rPr>
+          <w:rFonts w:ascii="Times New Roman" w:hAnsi="Times New Roman" w:cs="Times New Roman"/>
+          <w:sz w:val="24"/>
+          <w:szCs w:val="24"/>
+        </w:rPr>
+      </w:pPr>
+      <w:r>
+        <w:rPr>
+          <w:rFonts w:ascii="Times New Roman" w:hAnsi="Times New Roman" w:cs="Times New Roman"/>
+          <w:sz w:val="24"/>
+          <w:szCs w:val="24"/>
+        </w:rPr>
+        <w:t>void setDirectory();</w:t>
+      </w:r>
+    </w:p>
+    <w:p>
+      <w:pPr>
+        <w:shd w:val="clear" w:color="auto" w:fill="FFFFFF" w:themeFill="background1"/>
+        <w:spacing w:after="0" w:line="480" w:lineRule="auto"/>
+        <w:contextualSpacing/>
+        <w:rPr>
+          <w:rFonts w:ascii="Times New Roman" w:hAnsi="Times New Roman" w:cs="Times New Roman"/>
+          <w:sz w:val="24"/>
+          <w:szCs w:val="24"/>
+        </w:rPr>
+      </w:pPr>
+      <w:r>
+        <w:rPr>
+          <w:rFonts w:ascii="Times New Roman" w:hAnsi="Times New Roman" w:cs="Times New Roman"/>
+          <w:sz w:val="24"/>
+          <w:szCs w:val="24"/>
+        </w:rPr>
+        <w:tab/>
+        <w:t>Set the m_CurrentDirectory in the shell, if applicable. Previous checks determine if the directory provided is valid, therefore allowing the shell to now acknowledge the current directory to apply additional commands within.</w:t>
+      </w:r>
+    </w:p>
+    <w:p>
+      <w:pPr>
+        <w:shd w:val="clear" w:color="auto" w:fill="FFFFFF" w:themeFill="background1"/>
+        <w:spacing w:after="0" w:line="480" w:lineRule="auto"/>
+        <w:contextualSpacing/>
+        <w:rPr>
+          <w:rFonts w:ascii="Times New Roman" w:hAnsi="Times New Roman" w:cs="Times New Roman"/>
+          <w:sz w:val="24"/>
+          <w:szCs w:val="24"/>
+          <w:u w:val="single"/>
+        </w:rPr>
+      </w:pPr>
+      <w:r>
+        <w:rPr>
+          <w:rFonts w:ascii="Times New Roman" w:hAnsi="Times New Roman" w:cs="Times New Roman"/>
+          <w:sz w:val="24"/>
+          <w:szCs w:val="24"/>
+          <w:u w:val="single"/>
+        </w:rPr>
+        <w:t>Testing:</w:t>
+      </w:r>
+    </w:p>
+    <w:p>
+      <w:pPr>
+        <w:pStyle w:val="ListParagraph"/>
+        <w:numPr>
+          <w:ilvl w:val="0"/>
+          <w:numId w:val="3"/>
+        </w:numPr>
+        <w:rPr>
+          <w:rFonts w:ascii="Times New Roman" w:hAnsi="Times New Roman" w:cs="Times New Roman"/>
+          <w:b/>
+          <w:sz w:val="24"/>
+          <w:szCs w:val="24"/>
+        </w:rPr>
+      </w:pPr>
+      <w:r>
+        <w:rPr>
+          <w:rFonts w:ascii="Times New Roman" w:hAnsi="Times New Roman" w:cs="Times New Roman"/>
+          <w:sz w:val="24"/>
+          <w:szCs w:val="24"/>
+        </w:rPr>
+        <w:t>If no</w:t>
+      </w:r>
+      <w:r>
+        <w:rPr>
+          <w:rFonts w:ascii="Times New Roman" w:hAnsi="Times New Roman" w:cs="Times New Roman"/>
+          <w:sz w:val="24"/>
+          <w:szCs w:val="24"/>
+        </w:rPr>
+        <w:t xml:space="preserve"> argument provided</w:t>
+      </w:r>
+    </w:p>
+    <w:p>
+      <w:pPr>
+        <w:pStyle w:val="ListParagraph"/>
+        <w:numPr>
+          <w:ilvl w:val="1"/>
+          <w:numId w:val="3"/>
+        </w:numPr>
+        <w:rPr>
+          <w:rFonts w:ascii="Times New Roman" w:hAnsi="Times New Roman" w:cs="Times New Roman"/>
+          <w:b/>
+          <w:sz w:val="24"/>
+          <w:szCs w:val="24"/>
+        </w:rPr>
+      </w:pPr>
+      <w:r>
+        <w:rPr>
+          <w:rFonts w:ascii="Times New Roman" w:hAnsi="Times New Roman" w:cs="Times New Roman"/>
+          <w:sz w:val="24"/>
+          <w:szCs w:val="24"/>
+        </w:rPr>
+        <w:t>Move user to home directory</w:t>
+      </w:r>
+    </w:p>
+    <w:p>
+      <w:pPr>
+        <w:pStyle w:val="ListParagraph"/>
+        <w:numPr>
+          <w:ilvl w:val="0"/>
+          <w:numId w:val="3"/>
+        </w:numPr>
+        <w:rPr>
+          <w:rFonts w:ascii="Times New Roman" w:hAnsi="Times New Roman" w:cs="Times New Roman"/>
+          <w:b/>
+          <w:sz w:val="24"/>
+          <w:szCs w:val="24"/>
+        </w:rPr>
+      </w:pPr>
+      <w:r>
+        <w:rPr>
+          <w:rFonts w:ascii="Times New Roman" w:hAnsi="Times New Roman" w:cs="Times New Roman"/>
+          <w:sz w:val="24"/>
+          <w:szCs w:val="24"/>
+        </w:rPr>
+        <w:t>If parameters</w:t>
+      </w:r>
+    </w:p>
+    <w:p>
+      <w:pPr>
+        <w:pStyle w:val="ListParagraph"/>
+        <w:numPr>
+          <w:ilvl w:val="1"/>
+          <w:numId w:val="3"/>
+        </w:numPr>
+        <w:rPr>
+          <w:rFonts w:ascii="Times New Roman" w:hAnsi="Times New Roman" w:cs="Times New Roman"/>
+          <w:b/>
+          <w:sz w:val="24"/>
+          <w:szCs w:val="24"/>
+        </w:rPr>
+      </w:pPr>
+      <w:r>
+        <w:rPr>
+          <w:rFonts w:ascii="Times New Roman" w:hAnsi="Times New Roman" w:cs="Times New Roman"/>
+          <w:sz w:val="24"/>
+          <w:szCs w:val="24"/>
+        </w:rPr>
+        <w:t>Error message if</w:t>
       </w:r>
     </w:p>
     <w:p>
@@ -1249,80 +1440,136 @@
           <w:ilvl w:val="2"/>
           <w:numId w:val="3"/>
         </w:numPr>
-        <w:shd w:val="clear" w:color="auto" w:fill="FFFFFF" w:themeFill="background1"/>
-        <w:spacing w:after="0" w:line="480" w:lineRule="auto"/>
-        <w:rPr>
-          <w:rFonts w:ascii="Times New Roman" w:hAnsi="Times New Roman" w:cs="Times New Roman"/>
-          <w:sz w:val="24"/>
-          <w:szCs w:val="24"/>
-        </w:rPr>
-      </w:pPr>
-      <w:r>
-        <w:rPr>
-          <w:rFonts w:ascii="Times New Roman" w:hAnsi="Times New Roman" w:cs="Times New Roman"/>
-          <w:sz w:val="24"/>
-          <w:szCs w:val="24"/>
-        </w:rPr>
-        <w:t>Could also just utilize first argument</w:t>
-      </w:r>
-    </w:p>
-    <w:p>
-      <w:pPr>
-        <w:pStyle w:val="ListParagraph"/>
-        <w:numPr>
-          <w:ilvl w:val="1"/>
-          <w:numId w:val="3"/>
-        </w:numPr>
-        <w:shd w:val="clear" w:color="auto" w:fill="FFFFFF" w:themeFill="background1"/>
-        <w:spacing w:after="0" w:line="480" w:lineRule="auto"/>
-        <w:rPr>
-          <w:rFonts w:ascii="Times New Roman" w:hAnsi="Times New Roman" w:cs="Times New Roman"/>
-          <w:sz w:val="24"/>
-          <w:szCs w:val="24"/>
-        </w:rPr>
-      </w:pPr>
-      <w:r>
-        <w:rPr>
-          <w:rFonts w:ascii="Times New Roman" w:hAnsi="Times New Roman" w:cs="Times New Roman"/>
-          <w:sz w:val="24"/>
-          <w:szCs w:val="24"/>
-        </w:rPr>
-        <w:t>If file does not exist</w:t>
-      </w:r>
-    </w:p>
-    <w:p>
-      <w:pPr>
-        <w:pStyle w:val="ListParagraph"/>
-        <w:numPr>
-          <w:ilvl w:val="1"/>
-          <w:numId w:val="3"/>
-        </w:numPr>
-        <w:shd w:val="clear" w:color="auto" w:fill="FFFFFF" w:themeFill="background1"/>
-        <w:spacing w:after="0" w:line="480" w:lineRule="auto"/>
-        <w:rPr>
-          <w:rFonts w:ascii="Times New Roman" w:hAnsi="Times New Roman" w:cs="Times New Roman"/>
-          <w:sz w:val="24"/>
-          <w:szCs w:val="24"/>
-        </w:rPr>
-      </w:pPr>
-      <w:r>
-        <w:rPr>
-          <w:rFonts w:ascii="Times New Roman" w:hAnsi="Times New Roman" w:cs="Times New Roman"/>
-          <w:sz w:val="24"/>
-          <w:szCs w:val="24"/>
-        </w:rPr>
-        <w:t>If file cannot be accessed or read properly</w:t>
-      </w:r>
-    </w:p>
-    <w:p>
-      <w:pPr>
-        <w:rPr>
-          <w:rFonts w:ascii="Times New Roman" w:hAnsi="Times New Roman" w:cs="Times New Roman"/>
-          <w:b/>
-          <w:sz w:val="24"/>
-          <w:szCs w:val="24"/>
-        </w:rPr>
-      </w:pPr>
+        <w:rPr>
+          <w:rFonts w:ascii="Times New Roman" w:hAnsi="Times New Roman" w:cs="Times New Roman"/>
+          <w:b/>
+          <w:sz w:val="24"/>
+          <w:szCs w:val="24"/>
+        </w:rPr>
+      </w:pPr>
+      <w:r>
+        <w:rPr>
+          <w:rFonts w:ascii="Times New Roman" w:hAnsi="Times New Roman" w:cs="Times New Roman"/>
+          <w:sz w:val="24"/>
+          <w:szCs w:val="24"/>
+        </w:rPr>
+        <w:t>Directory is invalid</w:t>
+      </w:r>
+    </w:p>
+    <w:p>
+      <w:pPr>
+        <w:pStyle w:val="ListParagraph"/>
+        <w:numPr>
+          <w:ilvl w:val="3"/>
+          <w:numId w:val="3"/>
+        </w:numPr>
+        <w:rPr>
+          <w:rFonts w:ascii="Times New Roman" w:hAnsi="Times New Roman" w:cs="Times New Roman"/>
+          <w:b/>
+          <w:sz w:val="24"/>
+          <w:szCs w:val="24"/>
+        </w:rPr>
+      </w:pPr>
+      <w:r>
+        <w:rPr>
+          <w:rFonts w:ascii="Times New Roman" w:hAnsi="Times New Roman" w:cs="Times New Roman"/>
+          <w:sz w:val="24"/>
+          <w:szCs w:val="24"/>
+        </w:rPr>
+        <w:t>Error Message: No directory found</w:t>
+      </w:r>
+    </w:p>
+    <w:p>
+      <w:pPr>
+        <w:pStyle w:val="ListParagraph"/>
+        <w:numPr>
+          <w:ilvl w:val="2"/>
+          <w:numId w:val="3"/>
+        </w:numPr>
+        <w:rPr>
+          <w:rFonts w:ascii="Times New Roman" w:hAnsi="Times New Roman" w:cs="Times New Roman"/>
+          <w:b/>
+          <w:sz w:val="24"/>
+          <w:szCs w:val="24"/>
+        </w:rPr>
+      </w:pPr>
+      <w:r>
+        <w:rPr>
+          <w:rFonts w:ascii="Times New Roman" w:hAnsi="Times New Roman" w:cs="Times New Roman"/>
+          <w:sz w:val="24"/>
+          <w:szCs w:val="24"/>
+        </w:rPr>
+        <w:t>X is file</w:t>
+      </w:r>
+    </w:p>
+    <w:p>
+      <w:pPr>
+        <w:pStyle w:val="ListParagraph"/>
+        <w:numPr>
+          <w:ilvl w:val="3"/>
+          <w:numId w:val="3"/>
+        </w:numPr>
+        <w:rPr>
+          <w:rFonts w:ascii="Times New Roman" w:hAnsi="Times New Roman" w:cs="Times New Roman"/>
+          <w:b/>
+          <w:sz w:val="24"/>
+          <w:szCs w:val="24"/>
+        </w:rPr>
+      </w:pPr>
+      <w:r>
+        <w:rPr>
+          <w:rFonts w:ascii="Times New Roman" w:hAnsi="Times New Roman" w:cs="Times New Roman"/>
+          <w:sz w:val="24"/>
+          <w:szCs w:val="24"/>
+        </w:rPr>
+        <w:t>Error Message: Argument is not a directory</w:t>
+      </w:r>
+    </w:p>
+    <w:p>
+      <w:pPr>
+        <w:pStyle w:val="ListParagraph"/>
+        <w:numPr>
+          <w:ilvl w:val="2"/>
+          <w:numId w:val="3"/>
+        </w:numPr>
+        <w:rPr>
+          <w:rFonts w:ascii="Times New Roman" w:hAnsi="Times New Roman" w:cs="Times New Roman"/>
+          <w:b/>
+          <w:sz w:val="24"/>
+          <w:szCs w:val="24"/>
+        </w:rPr>
+      </w:pPr>
+      <w:r>
+        <w:rPr>
+          <w:rFonts w:ascii="Times New Roman" w:hAnsi="Times New Roman" w:cs="Times New Roman"/>
+          <w:sz w:val="24"/>
+          <w:szCs w:val="24"/>
+        </w:rPr>
+        <w:t>More than one parameter is provided</w:t>
+      </w:r>
+    </w:p>
+    <w:p>
+      <w:pPr>
+        <w:pStyle w:val="ListParagraph"/>
+        <w:numPr>
+          <w:ilvl w:val="3"/>
+          <w:numId w:val="3"/>
+        </w:numPr>
+        <w:rPr>
+          <w:rFonts w:ascii="Times New Roman" w:hAnsi="Times New Roman" w:cs="Times New Roman"/>
+          <w:b/>
+          <w:sz w:val="24"/>
+          <w:szCs w:val="24"/>
+        </w:rPr>
+      </w:pPr>
+      <w:r>
+        <w:rPr>
+          <w:rFonts w:ascii="Times New Roman" w:hAnsi="Times New Roman" w:cs="Times New Roman"/>
+          <w:sz w:val="24"/>
+          <w:szCs w:val="24"/>
+        </w:rPr>
+        <w:t>Error Message: Multiple arguments entered</w:t>
+      </w:r>
       <w:r>
         <w:rPr>
           <w:rFonts w:ascii="Times New Roman" w:hAnsi="Times New Roman" w:cs="Times New Roman"/>
@@ -1345,349 +1592,6 @@
           <w:szCs w:val="24"/>
         </w:rPr>
       </w:pPr>
-      <w:proofErr w:type="gramStart"/>
-      <w:r>
-        <w:rPr>
-          <w:rFonts w:ascii="Times New Roman" w:hAnsi="Times New Roman" w:cs="Times New Roman"/>
-          <w:b/>
-          <w:sz w:val="24"/>
-          <w:szCs w:val="24"/>
-        </w:rPr>
-        <w:lastRenderedPageBreak/>
-        <w:t>cd</w:t>
-      </w:r>
-      <w:proofErr w:type="gramEnd"/>
-      <w:r>
-        <w:rPr>
-          <w:rFonts w:ascii="Times New Roman" w:hAnsi="Times New Roman" w:cs="Times New Roman"/>
-          <w:b/>
-          <w:sz w:val="24"/>
-          <w:szCs w:val="24"/>
-        </w:rPr>
-        <w:t xml:space="preserve"> X</w:t>
-      </w:r>
-    </w:p>
-    <w:p>
-      <w:pPr>
-        <w:shd w:val="clear" w:color="auto" w:fill="FFFFFF" w:themeFill="background1"/>
-        <w:spacing w:after="0" w:line="480" w:lineRule="auto"/>
-        <w:contextualSpacing/>
-        <w:rPr>
-          <w:rFonts w:ascii="Times New Roman" w:hAnsi="Times New Roman" w:cs="Times New Roman"/>
-          <w:sz w:val="24"/>
-          <w:szCs w:val="24"/>
-          <w:u w:val="single"/>
-        </w:rPr>
-      </w:pPr>
-      <w:r>
-        <w:rPr>
-          <w:rFonts w:ascii="Times New Roman" w:hAnsi="Times New Roman" w:cs="Times New Roman"/>
-          <w:sz w:val="24"/>
-          <w:szCs w:val="24"/>
-          <w:u w:val="single"/>
-        </w:rPr>
-        <w:t>Description:</w:t>
-      </w:r>
-    </w:p>
-    <w:p>
-      <w:pPr>
-        <w:shd w:val="clear" w:color="auto" w:fill="FFFFFF" w:themeFill="background1"/>
-        <w:spacing w:after="0" w:line="480" w:lineRule="auto"/>
-        <w:contextualSpacing/>
-        <w:rPr>
-          <w:rFonts w:ascii="Times New Roman" w:hAnsi="Times New Roman" w:cs="Times New Roman"/>
-          <w:sz w:val="24"/>
-          <w:szCs w:val="24"/>
-        </w:rPr>
-      </w:pPr>
-      <w:r>
-        <w:rPr>
-          <w:rFonts w:ascii="Times New Roman" w:hAnsi="Times New Roman" w:cs="Times New Roman"/>
-          <w:sz w:val="24"/>
-          <w:szCs w:val="24"/>
-        </w:rPr>
-        <w:tab/>
-      </w:r>
-      <w:r>
-        <w:rPr>
-          <w:rFonts w:ascii="Times New Roman" w:hAnsi="Times New Roman" w:cs="Times New Roman"/>
-          <w:sz w:val="24"/>
-          <w:szCs w:val="24"/>
-        </w:rPr>
-        <w:t>Changes the current directory to the designated directory. If no argument is available, places the user at the home directory.</w:t>
-      </w:r>
-    </w:p>
-    <w:p>
-      <w:pPr>
-        <w:shd w:val="clear" w:color="auto" w:fill="FFFFFF" w:themeFill="background1"/>
-        <w:spacing w:after="0" w:line="480" w:lineRule="auto"/>
-        <w:contextualSpacing/>
-        <w:rPr>
-          <w:rFonts w:ascii="Times New Roman" w:hAnsi="Times New Roman" w:cs="Times New Roman"/>
-          <w:sz w:val="24"/>
-          <w:szCs w:val="24"/>
-          <w:u w:val="single"/>
-        </w:rPr>
-      </w:pPr>
-      <w:r>
-        <w:rPr>
-          <w:rFonts w:ascii="Times New Roman" w:hAnsi="Times New Roman" w:cs="Times New Roman"/>
-          <w:sz w:val="24"/>
-          <w:szCs w:val="24"/>
-          <w:u w:val="single"/>
-        </w:rPr>
-        <w:t>Notable Functions &amp; Parameters:</w:t>
-      </w:r>
-    </w:p>
-    <w:p>
-      <w:pPr>
-        <w:shd w:val="clear" w:color="auto" w:fill="FFFFFF" w:themeFill="background1"/>
-        <w:spacing w:after="0" w:line="480" w:lineRule="auto"/>
-        <w:contextualSpacing/>
-        <w:rPr>
-          <w:rFonts w:ascii="Times New Roman" w:hAnsi="Times New Roman" w:cs="Times New Roman"/>
-          <w:sz w:val="24"/>
-          <w:szCs w:val="24"/>
-        </w:rPr>
-      </w:pPr>
-      <w:proofErr w:type="gramStart"/>
-      <w:r>
-        <w:rPr>
-          <w:rFonts w:ascii="Times New Roman" w:hAnsi="Times New Roman" w:cs="Times New Roman"/>
-          <w:sz w:val="24"/>
-          <w:szCs w:val="24"/>
-        </w:rPr>
-        <w:t>char</w:t>
-      </w:r>
-      <w:proofErr w:type="gramEnd"/>
-      <w:r>
-        <w:rPr>
-          <w:rFonts w:ascii="Times New Roman" w:hAnsi="Times New Roman" w:cs="Times New Roman"/>
-          <w:sz w:val="24"/>
-          <w:szCs w:val="24"/>
-        </w:rPr>
-        <w:t xml:space="preserve">* </w:t>
-      </w:r>
-      <w:proofErr w:type="spellStart"/>
-      <w:r>
-        <w:rPr>
-          <w:rFonts w:ascii="Times New Roman" w:hAnsi="Times New Roman" w:cs="Times New Roman"/>
-          <w:sz w:val="24"/>
-          <w:szCs w:val="24"/>
-        </w:rPr>
-        <w:t>m_Directory</w:t>
-      </w:r>
-      <w:proofErr w:type="spellEnd"/>
-      <w:r>
-        <w:rPr>
-          <w:rFonts w:ascii="Times New Roman" w:hAnsi="Times New Roman" w:cs="Times New Roman"/>
-          <w:sz w:val="24"/>
-          <w:szCs w:val="24"/>
-        </w:rPr>
-        <w:t>;</w:t>
-      </w:r>
-    </w:p>
-    <w:p>
-      <w:pPr>
-        <w:shd w:val="clear" w:color="auto" w:fill="FFFFFF" w:themeFill="background1"/>
-        <w:spacing w:after="0" w:line="480" w:lineRule="auto"/>
-        <w:contextualSpacing/>
-        <w:rPr>
-          <w:rFonts w:ascii="Times New Roman" w:hAnsi="Times New Roman" w:cs="Times New Roman"/>
-          <w:sz w:val="24"/>
-          <w:szCs w:val="24"/>
-        </w:rPr>
-      </w:pPr>
-      <w:proofErr w:type="gramStart"/>
-      <w:r>
-        <w:rPr>
-          <w:rFonts w:ascii="Times New Roman" w:hAnsi="Times New Roman" w:cs="Times New Roman"/>
-          <w:sz w:val="24"/>
-          <w:szCs w:val="24"/>
-        </w:rPr>
-        <w:t>void</w:t>
-      </w:r>
-      <w:proofErr w:type="gramEnd"/>
-      <w:r>
-        <w:rPr>
-          <w:rFonts w:ascii="Times New Roman" w:hAnsi="Times New Roman" w:cs="Times New Roman"/>
-          <w:sz w:val="24"/>
-          <w:szCs w:val="24"/>
-        </w:rPr>
-        <w:t xml:space="preserve"> </w:t>
-      </w:r>
-      <w:proofErr w:type="spellStart"/>
-      <w:r>
-        <w:rPr>
-          <w:rFonts w:ascii="Times New Roman" w:hAnsi="Times New Roman" w:cs="Times New Roman"/>
-          <w:sz w:val="24"/>
-          <w:szCs w:val="24"/>
-        </w:rPr>
-        <w:t>setDirectory</w:t>
-      </w:r>
-      <w:proofErr w:type="spellEnd"/>
-      <w:r>
-        <w:rPr>
-          <w:rFonts w:ascii="Times New Roman" w:hAnsi="Times New Roman" w:cs="Times New Roman"/>
-          <w:sz w:val="24"/>
-          <w:szCs w:val="24"/>
-        </w:rPr>
-        <w:t>();</w:t>
-      </w:r>
-    </w:p>
-    <w:p>
-      <w:pPr>
-        <w:shd w:val="clear" w:color="auto" w:fill="FFFFFF" w:themeFill="background1"/>
-        <w:spacing w:after="0" w:line="480" w:lineRule="auto"/>
-        <w:contextualSpacing/>
-        <w:rPr>
-          <w:rFonts w:ascii="Times New Roman" w:hAnsi="Times New Roman" w:cs="Times New Roman"/>
-          <w:sz w:val="24"/>
-          <w:szCs w:val="24"/>
-        </w:rPr>
-      </w:pPr>
-      <w:r>
-        <w:rPr>
-          <w:rFonts w:ascii="Times New Roman" w:hAnsi="Times New Roman" w:cs="Times New Roman"/>
-          <w:sz w:val="24"/>
-          <w:szCs w:val="24"/>
-        </w:rPr>
-        <w:tab/>
-        <w:t xml:space="preserve">Set the </w:t>
-      </w:r>
-      <w:proofErr w:type="spellStart"/>
-      <w:r>
-        <w:rPr>
-          <w:rFonts w:ascii="Times New Roman" w:hAnsi="Times New Roman" w:cs="Times New Roman"/>
-          <w:sz w:val="24"/>
-          <w:szCs w:val="24"/>
-        </w:rPr>
-        <w:t>m_CurrentDirectory</w:t>
-      </w:r>
-      <w:proofErr w:type="spellEnd"/>
-      <w:r>
-        <w:rPr>
-          <w:rFonts w:ascii="Times New Roman" w:hAnsi="Times New Roman" w:cs="Times New Roman"/>
-          <w:sz w:val="24"/>
-          <w:szCs w:val="24"/>
-        </w:rPr>
-        <w:t xml:space="preserve"> in the shell, if applicable. Previous checks determine if the directory provided is valid, therefore allowing the shell to now acknowledge the current directory to apply additional commands within.</w:t>
-      </w:r>
-    </w:p>
-    <w:p>
-      <w:pPr>
-        <w:shd w:val="clear" w:color="auto" w:fill="FFFFFF" w:themeFill="background1"/>
-        <w:spacing w:after="0" w:line="480" w:lineRule="auto"/>
-        <w:contextualSpacing/>
-        <w:rPr>
-          <w:rFonts w:ascii="Times New Roman" w:hAnsi="Times New Roman" w:cs="Times New Roman"/>
-          <w:sz w:val="24"/>
-          <w:szCs w:val="24"/>
-          <w:u w:val="single"/>
-        </w:rPr>
-      </w:pPr>
-      <w:r>
-        <w:rPr>
-          <w:rFonts w:ascii="Times New Roman" w:hAnsi="Times New Roman" w:cs="Times New Roman"/>
-          <w:sz w:val="24"/>
-          <w:szCs w:val="24"/>
-          <w:u w:val="single"/>
-        </w:rPr>
-        <w:t>Testing:</w:t>
-      </w:r>
-    </w:p>
-    <w:p>
-      <w:pPr>
-        <w:pStyle w:val="ListParagraph"/>
-        <w:numPr>
-          <w:ilvl w:val="0"/>
-          <w:numId w:val="3"/>
-        </w:numPr>
-        <w:rPr>
-          <w:rFonts w:ascii="Times New Roman" w:hAnsi="Times New Roman" w:cs="Times New Roman"/>
-          <w:b/>
-          <w:sz w:val="24"/>
-          <w:szCs w:val="24"/>
-        </w:rPr>
-      </w:pPr>
-      <w:r>
-        <w:rPr>
-          <w:rFonts w:ascii="Times New Roman" w:hAnsi="Times New Roman" w:cs="Times New Roman"/>
-          <w:sz w:val="24"/>
-          <w:szCs w:val="24"/>
-        </w:rPr>
-        <w:t>Error message</w:t>
-      </w:r>
-    </w:p>
-    <w:p>
-      <w:pPr>
-        <w:pStyle w:val="ListParagraph"/>
-        <w:numPr>
-          <w:ilvl w:val="1"/>
-          <w:numId w:val="3"/>
-        </w:numPr>
-        <w:rPr>
-          <w:rFonts w:ascii="Times New Roman" w:hAnsi="Times New Roman" w:cs="Times New Roman"/>
-          <w:b/>
-          <w:sz w:val="24"/>
-          <w:szCs w:val="24"/>
-        </w:rPr>
-      </w:pPr>
-      <w:r>
-        <w:rPr>
-          <w:rFonts w:ascii="Times New Roman" w:hAnsi="Times New Roman" w:cs="Times New Roman"/>
-          <w:sz w:val="24"/>
-          <w:szCs w:val="24"/>
-        </w:rPr>
-        <w:t>If directory is invalid</w:t>
-      </w:r>
-    </w:p>
-    <w:p>
-      <w:pPr>
-        <w:pStyle w:val="ListParagraph"/>
-        <w:numPr>
-          <w:ilvl w:val="1"/>
-          <w:numId w:val="3"/>
-        </w:numPr>
-        <w:rPr>
-          <w:rFonts w:ascii="Times New Roman" w:hAnsi="Times New Roman" w:cs="Times New Roman"/>
-          <w:b/>
-          <w:sz w:val="24"/>
-          <w:szCs w:val="24"/>
-        </w:rPr>
-      </w:pPr>
-      <w:r>
-        <w:rPr>
-          <w:rFonts w:ascii="Times New Roman" w:hAnsi="Times New Roman" w:cs="Times New Roman"/>
-          <w:sz w:val="24"/>
-          <w:szCs w:val="24"/>
-        </w:rPr>
-        <w:t>If more than one parameter is provided</w:t>
-      </w:r>
-      <w:r>
-        <w:rPr>
-          <w:rFonts w:ascii="Times New Roman" w:hAnsi="Times New Roman" w:cs="Times New Roman"/>
-          <w:b/>
-          <w:sz w:val="24"/>
-          <w:szCs w:val="24"/>
-        </w:rPr>
-        <w:br w:type="page"/>
-      </w:r>
-    </w:p>
-    <w:p>
-      <w:pPr>
-        <w:shd w:val="clear" w:color="auto" w:fill="FFFFFF" w:themeFill="background1"/>
-        <w:spacing w:after="0" w:line="480" w:lineRule="auto"/>
-        <w:contextualSpacing/>
-        <w:rPr>
-          <w:rFonts w:ascii="Times New Roman" w:hAnsi="Times New Roman" w:cs="Times New Roman"/>
-          <w:b/>
-          <w:sz w:val="24"/>
-          <w:szCs w:val="24"/>
-        </w:rPr>
-      </w:pPr>
-      <w:proofErr w:type="spellStart"/>
-      <w:proofErr w:type="gramStart"/>
       <w:r>
         <w:rPr>
           <w:rFonts w:ascii="Times New Roman" w:hAnsi="Times New Roman" w:cs="Times New Roman"/>
@@ -1698,8 +1602,6 @@
         <w:lastRenderedPageBreak/>
         <w:t>df</w:t>
       </w:r>
-      <w:proofErr w:type="spellEnd"/>
-      <w:proofErr w:type="gramEnd"/>
     </w:p>
     <w:p>
       <w:pPr>
@@ -1763,91 +1665,33 @@
           <w:szCs w:val="24"/>
         </w:rPr>
       </w:pPr>
-      <w:proofErr w:type="spellStart"/>
-      <w:proofErr w:type="gramStart"/>
-      <w:r>
-        <w:rPr>
-          <w:rFonts w:ascii="Times New Roman" w:hAnsi="Times New Roman" w:cs="Times New Roman"/>
-          <w:sz w:val="24"/>
-          <w:szCs w:val="24"/>
-        </w:rPr>
-        <w:t>int</w:t>
-      </w:r>
-      <w:proofErr w:type="spellEnd"/>
-      <w:proofErr w:type="gramEnd"/>
-      <w:r>
-        <w:rPr>
-          <w:rFonts w:ascii="Times New Roman" w:hAnsi="Times New Roman" w:cs="Times New Roman"/>
-          <w:sz w:val="24"/>
-          <w:szCs w:val="24"/>
-        </w:rPr>
-        <w:t xml:space="preserve"> </w:t>
-      </w:r>
-      <w:proofErr w:type="spellStart"/>
-      <w:r>
-        <w:rPr>
-          <w:rFonts w:ascii="Times New Roman" w:hAnsi="Times New Roman" w:cs="Times New Roman"/>
-          <w:sz w:val="24"/>
-          <w:szCs w:val="24"/>
-        </w:rPr>
-        <w:t>m_DiskSpace</w:t>
-      </w:r>
-      <w:proofErr w:type="spellEnd"/>
-      <w:r>
-        <w:rPr>
-          <w:rFonts w:ascii="Times New Roman" w:hAnsi="Times New Roman" w:cs="Times New Roman"/>
-          <w:sz w:val="24"/>
-          <w:szCs w:val="24"/>
-        </w:rPr>
-        <w:t>;</w:t>
-      </w:r>
-    </w:p>
-    <w:p>
-      <w:pPr>
-        <w:shd w:val="clear" w:color="auto" w:fill="FFFFFF" w:themeFill="background1"/>
-        <w:spacing w:after="0" w:line="480" w:lineRule="auto"/>
-        <w:contextualSpacing/>
-        <w:rPr>
-          <w:rFonts w:ascii="Times New Roman" w:hAnsi="Times New Roman" w:cs="Times New Roman"/>
-          <w:sz w:val="24"/>
-          <w:szCs w:val="24"/>
-        </w:rPr>
-      </w:pPr>
-      <w:proofErr w:type="gramStart"/>
-      <w:r>
-        <w:rPr>
-          <w:rFonts w:ascii="Times New Roman" w:hAnsi="Times New Roman" w:cs="Times New Roman"/>
-          <w:sz w:val="24"/>
-          <w:szCs w:val="24"/>
-        </w:rPr>
-        <w:t>void</w:t>
-      </w:r>
-      <w:proofErr w:type="gramEnd"/>
-      <w:r>
-        <w:rPr>
-          <w:rFonts w:ascii="Times New Roman" w:hAnsi="Times New Roman" w:cs="Times New Roman"/>
-          <w:sz w:val="24"/>
-          <w:szCs w:val="24"/>
-        </w:rPr>
-        <w:t xml:space="preserve"> </w:t>
-      </w:r>
-      <w:proofErr w:type="spellStart"/>
-      <w:r>
-        <w:rPr>
-          <w:rFonts w:ascii="Times New Roman" w:hAnsi="Times New Roman" w:cs="Times New Roman"/>
-          <w:sz w:val="24"/>
-          <w:szCs w:val="24"/>
-        </w:rPr>
-        <w:t>checkDiskSpace</w:t>
-      </w:r>
-      <w:proofErr w:type="spellEnd"/>
-      <w:r>
-        <w:rPr>
-          <w:rFonts w:ascii="Times New Roman" w:hAnsi="Times New Roman" w:cs="Times New Roman"/>
-          <w:sz w:val="24"/>
-          <w:szCs w:val="24"/>
-        </w:rPr>
-        <w:t>();</w:t>
+      <w:r>
+        <w:rPr>
+          <w:rFonts w:ascii="Times New Roman" w:hAnsi="Times New Roman" w:cs="Times New Roman"/>
+          <w:sz w:val="24"/>
+          <w:szCs w:val="24"/>
+        </w:rPr>
+        <w:t>int m_DiskSpace;</w:t>
+      </w:r>
+    </w:p>
+    <w:p>
+      <w:pPr>
+        <w:shd w:val="clear" w:color="auto" w:fill="FFFFFF" w:themeFill="background1"/>
+        <w:spacing w:after="0" w:line="480" w:lineRule="auto"/>
+        <w:contextualSpacing/>
+        <w:rPr>
+          <w:rFonts w:ascii="Times New Roman" w:hAnsi="Times New Roman" w:cs="Times New Roman"/>
+          <w:sz w:val="24"/>
+          <w:szCs w:val="24"/>
+        </w:rPr>
+      </w:pPr>
+      <w:r>
+        <w:rPr>
+          <w:rFonts w:ascii="Times New Roman" w:hAnsi="Times New Roman" w:cs="Times New Roman"/>
+          <w:sz w:val="24"/>
+          <w:szCs w:val="24"/>
+        </w:rPr>
+        <w:t>void checkDiskSpace();</w:t>
       </w:r>
     </w:p>
     <w:p>
@@ -1868,27 +1712,7 @@
           <w:szCs w:val="24"/>
         </w:rPr>
         <w:tab/>
-        <w:t xml:space="preserve">Checks the current mounted disk to uncover the free logical blocks. This could utilize functionality from the </w:t>
-      </w:r>
-      <w:proofErr w:type="spellStart"/>
-      <w:proofErr w:type="gramStart"/>
-      <w:r>
-        <w:rPr>
-          <w:rFonts w:ascii="Times New Roman" w:hAnsi="Times New Roman" w:cs="Times New Roman"/>
-          <w:sz w:val="24"/>
-          <w:szCs w:val="24"/>
-        </w:rPr>
-        <w:t>pbs</w:t>
-      </w:r>
-      <w:proofErr w:type="spellEnd"/>
-      <w:proofErr w:type="gramEnd"/>
-      <w:r>
-        <w:rPr>
-          <w:rFonts w:ascii="Times New Roman" w:hAnsi="Times New Roman" w:cs="Times New Roman"/>
-          <w:sz w:val="24"/>
-          <w:szCs w:val="24"/>
-        </w:rPr>
-        <w:t xml:space="preserve"> command, allowing it to access cluster and sector information. Each time this function is called, it will reexamine the mounted disk to ensure it is examining the current disk, and to allow for allocation changes to be noted.</w:t>
+        <w:t>Checks the current mounted disk to uncover the free logical blocks. This could utilize functionality from the pbs command, allowing it to access cluster and sector information. Each time this function is called, it will reexamine the mounted disk to ensure it is examining the current disk, and to allow for allocation changes to be noted.</w:t>
       </w:r>
     </w:p>
     <w:p>
@@ -1939,6 +1763,30 @@
     </w:p>
     <w:p>
       <w:pPr>
+        <w:pStyle w:val="ListParagraph"/>
+        <w:numPr>
+          <w:ilvl w:val="1"/>
+          <w:numId w:val="3"/>
+        </w:numPr>
+        <w:shd w:val="clear" w:color="auto" w:fill="FFFFFF" w:themeFill="background1"/>
+        <w:spacing w:after="0" w:line="480" w:lineRule="auto"/>
+        <w:rPr>
+          <w:rFonts w:ascii="Times New Roman" w:hAnsi="Times New Roman" w:cs="Times New Roman"/>
+          <w:sz w:val="24"/>
+          <w:szCs w:val="24"/>
+        </w:rPr>
+      </w:pPr>
+      <w:r>
+        <w:rPr>
+          <w:rFonts w:ascii="Times New Roman" w:hAnsi="Times New Roman" w:cs="Times New Roman"/>
+          <w:sz w:val="24"/>
+          <w:szCs w:val="24"/>
+        </w:rPr>
+        <w:t>Error Message: No disk mounted</w:t>
+      </w:r>
+    </w:p>
+    <w:p>
+      <w:pPr>
         <w:rPr>
           <w:rFonts w:ascii="Times New Roman" w:hAnsi="Times New Roman" w:cs="Times New Roman"/>
           <w:b/>
@@ -1968,8 +1816,6 @@
           <w:szCs w:val="24"/>
         </w:rPr>
       </w:pPr>
-      <w:proofErr w:type="spellStart"/>
-      <w:proofErr w:type="gramStart"/>
       <w:r>
         <w:rPr>
           <w:rFonts w:ascii="Times New Roman" w:hAnsi="Times New Roman" w:cs="Times New Roman"/>
@@ -1978,18 +1824,7 @@
           <w:szCs w:val="24"/>
         </w:rPr>
         <w:lastRenderedPageBreak/>
-        <w:t>ls</w:t>
-      </w:r>
-      <w:proofErr w:type="spellEnd"/>
-      <w:proofErr w:type="gramEnd"/>
-      <w:r>
-        <w:rPr>
-          <w:rFonts w:ascii="Times New Roman" w:hAnsi="Times New Roman" w:cs="Times New Roman"/>
-          <w:b/>
-          <w:sz w:val="24"/>
-          <w:szCs w:val="24"/>
-        </w:rPr>
-        <w:t xml:space="preserve"> (X)</w:t>
+        <w:t>ls (X)</w:t>
       </w:r>
     </w:p>
     <w:p>
@@ -2032,7 +1867,23 @@
           <w:sz w:val="24"/>
           <w:szCs w:val="24"/>
         </w:rPr>
-        <w:t>Prints out the current directory if no arguments are listed, and it prints out the directory of the argument or file with extension.</w:t>
+        <w:t>If X is a file, this should list out the file name, extension, type FLC, and size. If X is a directory, this will list out the names of all files within the directory,</w:t>
+      </w:r>
+      <w:r>
+        <w:rPr>
+          <w:rFonts w:ascii="Times New Roman" w:hAnsi="Times New Roman" w:cs="Times New Roman"/>
+          <w:sz w:val="24"/>
+          <w:szCs w:val="24"/>
+        </w:rPr>
+        <w:t xml:space="preserve"> also detailing file information. If X is empty, this will print out all file information for the current working directory.</w:t>
+      </w:r>
+      <w:r>
+        <w:rPr>
+          <w:rFonts w:ascii="Times New Roman" w:hAnsi="Times New Roman" w:cs="Times New Roman"/>
+          <w:sz w:val="24"/>
+          <w:szCs w:val="24"/>
+        </w:rPr>
+        <w:t xml:space="preserve">  </w:t>
       </w:r>
     </w:p>
     <w:p>
@@ -2068,81 +1919,33 @@
           <w:szCs w:val="24"/>
         </w:rPr>
       </w:pPr>
-      <w:proofErr w:type="gramStart"/>
-      <w:r>
-        <w:rPr>
-          <w:rFonts w:ascii="Times New Roman" w:hAnsi="Times New Roman" w:cs="Times New Roman"/>
-          <w:sz w:val="24"/>
-          <w:szCs w:val="24"/>
-        </w:rPr>
-        <w:t>char</w:t>
-      </w:r>
-      <w:proofErr w:type="gramEnd"/>
-      <w:r>
-        <w:rPr>
-          <w:rFonts w:ascii="Times New Roman" w:hAnsi="Times New Roman" w:cs="Times New Roman"/>
-          <w:sz w:val="24"/>
-          <w:szCs w:val="24"/>
-        </w:rPr>
-        <w:t xml:space="preserve">* </w:t>
-      </w:r>
-      <w:proofErr w:type="spellStart"/>
-      <w:r>
-        <w:rPr>
-          <w:rFonts w:ascii="Times New Roman" w:hAnsi="Times New Roman" w:cs="Times New Roman"/>
-          <w:sz w:val="24"/>
-          <w:szCs w:val="24"/>
-        </w:rPr>
-        <w:t>m_TargetChar</w:t>
-      </w:r>
-      <w:proofErr w:type="spellEnd"/>
-    </w:p>
-    <w:p>
-      <w:pPr>
-        <w:shd w:val="clear" w:color="auto" w:fill="FFFFFF" w:themeFill="background1"/>
-        <w:spacing w:after="0" w:line="480" w:lineRule="auto"/>
-        <w:contextualSpacing/>
-        <w:rPr>
-          <w:rFonts w:ascii="Times New Roman" w:hAnsi="Times New Roman" w:cs="Times New Roman"/>
-          <w:sz w:val="24"/>
-          <w:szCs w:val="24"/>
-        </w:rPr>
-      </w:pPr>
-      <w:proofErr w:type="gramStart"/>
-      <w:r>
-        <w:rPr>
-          <w:rFonts w:ascii="Times New Roman" w:hAnsi="Times New Roman" w:cs="Times New Roman"/>
-          <w:sz w:val="24"/>
-          <w:szCs w:val="24"/>
-        </w:rPr>
-        <w:t>void</w:t>
-      </w:r>
-      <w:proofErr w:type="gramEnd"/>
-      <w:r>
-        <w:rPr>
-          <w:rFonts w:ascii="Times New Roman" w:hAnsi="Times New Roman" w:cs="Times New Roman"/>
-          <w:sz w:val="24"/>
-          <w:szCs w:val="24"/>
-        </w:rPr>
-        <w:t xml:space="preserve"> </w:t>
-      </w:r>
-      <w:proofErr w:type="spellStart"/>
-      <w:r>
-        <w:rPr>
-          <w:rFonts w:ascii="Times New Roman" w:hAnsi="Times New Roman" w:cs="Times New Roman"/>
-          <w:sz w:val="24"/>
-          <w:szCs w:val="24"/>
-        </w:rPr>
-        <w:t>ReadCurrentDirectory</w:t>
-      </w:r>
-      <w:proofErr w:type="spellEnd"/>
-      <w:r>
-        <w:rPr>
-          <w:rFonts w:ascii="Times New Roman" w:hAnsi="Times New Roman" w:cs="Times New Roman"/>
-          <w:sz w:val="24"/>
-          <w:szCs w:val="24"/>
-        </w:rPr>
-        <w:t>():</w:t>
+      <w:r>
+        <w:rPr>
+          <w:rFonts w:ascii="Times New Roman" w:hAnsi="Times New Roman" w:cs="Times New Roman"/>
+          <w:sz w:val="24"/>
+          <w:szCs w:val="24"/>
+        </w:rPr>
+        <w:t>char* m_TargetChar</w:t>
+      </w:r>
+    </w:p>
+    <w:p>
+      <w:pPr>
+        <w:shd w:val="clear" w:color="auto" w:fill="FFFFFF" w:themeFill="background1"/>
+        <w:spacing w:after="0" w:line="480" w:lineRule="auto"/>
+        <w:contextualSpacing/>
+        <w:rPr>
+          <w:rFonts w:ascii="Times New Roman" w:hAnsi="Times New Roman" w:cs="Times New Roman"/>
+          <w:sz w:val="24"/>
+          <w:szCs w:val="24"/>
+        </w:rPr>
+      </w:pPr>
+      <w:r>
+        <w:rPr>
+          <w:rFonts w:ascii="Times New Roman" w:hAnsi="Times New Roman" w:cs="Times New Roman"/>
+          <w:sz w:val="24"/>
+          <w:szCs w:val="24"/>
+        </w:rPr>
+        <w:t>void ReadCurrentDirectory():</w:t>
       </w:r>
     </w:p>
     <w:p>
@@ -2163,72 +1966,27 @@
           <w:szCs w:val="24"/>
         </w:rPr>
         <w:tab/>
-      </w:r>
-      <w:proofErr w:type="gramStart"/>
-      <w:r>
-        <w:rPr>
-          <w:rFonts w:ascii="Times New Roman" w:hAnsi="Times New Roman" w:cs="Times New Roman"/>
-          <w:sz w:val="24"/>
-          <w:szCs w:val="24"/>
-        </w:rPr>
-        <w:t>this</w:t>
-      </w:r>
-      <w:proofErr w:type="gramEnd"/>
-      <w:r>
-        <w:rPr>
-          <w:rFonts w:ascii="Times New Roman" w:hAnsi="Times New Roman" w:cs="Times New Roman"/>
-          <w:sz w:val="24"/>
-          <w:szCs w:val="24"/>
-        </w:rPr>
-        <w:t xml:space="preserve"> function if no arguments are sent in will go through the current directory and write to the target char pointer.</w:t>
-      </w:r>
-    </w:p>
-    <w:p>
-      <w:pPr>
-        <w:shd w:val="clear" w:color="auto" w:fill="FFFFFF" w:themeFill="background1"/>
-        <w:spacing w:after="0" w:line="480" w:lineRule="auto"/>
-        <w:contextualSpacing/>
-        <w:rPr>
-          <w:rFonts w:ascii="Times New Roman" w:hAnsi="Times New Roman" w:cs="Times New Roman"/>
-          <w:sz w:val="24"/>
-          <w:szCs w:val="24"/>
-        </w:rPr>
-      </w:pPr>
-      <w:proofErr w:type="gramStart"/>
-      <w:r>
-        <w:rPr>
-          <w:rFonts w:ascii="Times New Roman" w:hAnsi="Times New Roman" w:cs="Times New Roman"/>
-          <w:sz w:val="24"/>
-          <w:szCs w:val="24"/>
-        </w:rPr>
-        <w:t>void</w:t>
-      </w:r>
-      <w:proofErr w:type="gramEnd"/>
-      <w:r>
-        <w:rPr>
-          <w:rFonts w:ascii="Times New Roman" w:hAnsi="Times New Roman" w:cs="Times New Roman"/>
-          <w:sz w:val="24"/>
-          <w:szCs w:val="24"/>
-        </w:rPr>
-        <w:t xml:space="preserve"> </w:t>
-      </w:r>
-      <w:proofErr w:type="spellStart"/>
-      <w:r>
-        <w:rPr>
-          <w:rFonts w:ascii="Times New Roman" w:hAnsi="Times New Roman" w:cs="Times New Roman"/>
-          <w:sz w:val="24"/>
-          <w:szCs w:val="24"/>
-        </w:rPr>
-        <w:t>PrintChar</w:t>
-      </w:r>
-      <w:proofErr w:type="spellEnd"/>
-      <w:r>
-        <w:rPr>
-          <w:rFonts w:ascii="Times New Roman" w:hAnsi="Times New Roman" w:cs="Times New Roman"/>
-          <w:sz w:val="24"/>
-          <w:szCs w:val="24"/>
-        </w:rPr>
-        <w:t>():</w:t>
+        <w:t>this function if no arguments are sent in will go through the current directory and write to the target char pointer.</w:t>
+      </w:r>
+    </w:p>
+    <w:p>
+      <w:pPr>
+        <w:shd w:val="clear" w:color="auto" w:fill="FFFFFF" w:themeFill="background1"/>
+        <w:spacing w:after="0" w:line="480" w:lineRule="auto"/>
+        <w:contextualSpacing/>
+        <w:rPr>
+          <w:rFonts w:ascii="Times New Roman" w:hAnsi="Times New Roman" w:cs="Times New Roman"/>
+          <w:sz w:val="24"/>
+          <w:szCs w:val="24"/>
+        </w:rPr>
+      </w:pPr>
+      <w:r>
+        <w:rPr>
+          <w:rFonts w:ascii="Times New Roman" w:hAnsi="Times New Roman" w:cs="Times New Roman"/>
+          <w:sz w:val="24"/>
+          <w:szCs w:val="24"/>
+        </w:rPr>
+        <w:t>void PrintChar():</w:t>
       </w:r>
     </w:p>
     <w:p>
@@ -2249,65 +2007,27 @@
           <w:szCs w:val="24"/>
         </w:rPr>
         <w:tab/>
-        <w:t xml:space="preserve">This will take the current directory char and print it out so the user will see from the </w:t>
-      </w:r>
-      <w:proofErr w:type="spellStart"/>
-      <w:r>
-        <w:rPr>
-          <w:rFonts w:ascii="Times New Roman" w:hAnsi="Times New Roman" w:cs="Times New Roman"/>
-          <w:sz w:val="24"/>
-          <w:szCs w:val="24"/>
-        </w:rPr>
-        <w:t>targetChar</w:t>
-      </w:r>
-      <w:proofErr w:type="spellEnd"/>
-    </w:p>
-    <w:p>
-      <w:pPr>
-        <w:shd w:val="clear" w:color="auto" w:fill="FFFFFF" w:themeFill="background1"/>
-        <w:spacing w:after="0" w:line="480" w:lineRule="auto"/>
-        <w:contextualSpacing/>
-        <w:rPr>
-          <w:rFonts w:ascii="Times New Roman" w:hAnsi="Times New Roman" w:cs="Times New Roman"/>
-          <w:sz w:val="24"/>
-          <w:szCs w:val="24"/>
-        </w:rPr>
-      </w:pPr>
-      <w:proofErr w:type="gramStart"/>
-      <w:r>
-        <w:rPr>
-          <w:rFonts w:ascii="Times New Roman" w:hAnsi="Times New Roman" w:cs="Times New Roman"/>
-          <w:sz w:val="24"/>
-          <w:szCs w:val="24"/>
-        </w:rPr>
-        <w:t>void</w:t>
-      </w:r>
-      <w:proofErr w:type="gramEnd"/>
-      <w:r>
-        <w:rPr>
-          <w:rFonts w:ascii="Times New Roman" w:hAnsi="Times New Roman" w:cs="Times New Roman"/>
-          <w:sz w:val="24"/>
-          <w:szCs w:val="24"/>
-        </w:rPr>
-        <w:t xml:space="preserve"> </w:t>
-      </w:r>
-      <w:proofErr w:type="spellStart"/>
-      <w:r>
-        <w:rPr>
-          <w:rFonts w:ascii="Times New Roman" w:hAnsi="Times New Roman" w:cs="Times New Roman"/>
-          <w:sz w:val="24"/>
-          <w:szCs w:val="24"/>
-        </w:rPr>
-        <w:t>FindFile</w:t>
-      </w:r>
-      <w:proofErr w:type="spellEnd"/>
-      <w:r>
-        <w:rPr>
-          <w:rFonts w:ascii="Times New Roman" w:hAnsi="Times New Roman" w:cs="Times New Roman"/>
-          <w:sz w:val="24"/>
-          <w:szCs w:val="24"/>
-        </w:rPr>
-        <w:t>(char* argument):</w:t>
+        <w:t>This will take the current directory char and print it out so the user will see from the targetChar</w:t>
+      </w:r>
+    </w:p>
+    <w:p>
+      <w:pPr>
+        <w:shd w:val="clear" w:color="auto" w:fill="FFFFFF" w:themeFill="background1"/>
+        <w:spacing w:after="0" w:line="480" w:lineRule="auto"/>
+        <w:contextualSpacing/>
+        <w:rPr>
+          <w:rFonts w:ascii="Times New Roman" w:hAnsi="Times New Roman" w:cs="Times New Roman"/>
+          <w:sz w:val="24"/>
+          <w:szCs w:val="24"/>
+        </w:rPr>
+      </w:pPr>
+      <w:r>
+        <w:rPr>
+          <w:rFonts w:ascii="Times New Roman" w:hAnsi="Times New Roman" w:cs="Times New Roman"/>
+          <w:sz w:val="24"/>
+          <w:szCs w:val="24"/>
+        </w:rPr>
+        <w:t>void FindFile(char* argument):</w:t>
       </w:r>
     </w:p>
     <w:p>
@@ -2328,25 +2048,7 @@
           <w:szCs w:val="24"/>
         </w:rPr>
         <w:tab/>
-        <w:t xml:space="preserve">This will go through the current directory and only give files that contain the argument array in full. This will be saved to the </w:t>
-      </w:r>
-      <w:proofErr w:type="spellStart"/>
-      <w:r>
-        <w:rPr>
-          <w:rFonts w:ascii="Times New Roman" w:hAnsi="Times New Roman" w:cs="Times New Roman"/>
-          <w:sz w:val="24"/>
-          <w:szCs w:val="24"/>
-        </w:rPr>
-        <w:t>targetchar</w:t>
-      </w:r>
-      <w:proofErr w:type="spellEnd"/>
-      <w:r>
-        <w:rPr>
-          <w:rFonts w:ascii="Times New Roman" w:hAnsi="Times New Roman" w:cs="Times New Roman"/>
-          <w:sz w:val="24"/>
-          <w:szCs w:val="24"/>
-        </w:rPr>
-        <w:t xml:space="preserve"> and then be ready for print function.</w:t>
+        <w:t>This will go through the current directory and only give files that contain the argument array in full. This will be saved to the targetchar and then be ready for print function.</w:t>
       </w:r>
     </w:p>
     <w:p>
@@ -2391,7 +2093,246 @@
           <w:sz w:val="24"/>
           <w:szCs w:val="24"/>
         </w:rPr>
-        <w:t>Checks if the argument given exists at all</w:t>
+        <w:t>If no parameters</w:t>
+      </w:r>
+    </w:p>
+    <w:p>
+      <w:pPr>
+        <w:pStyle w:val="ListParagraph"/>
+        <w:numPr>
+          <w:ilvl w:val="1"/>
+          <w:numId w:val="3"/>
+        </w:numPr>
+        <w:rPr>
+          <w:rFonts w:ascii="Times New Roman" w:hAnsi="Times New Roman" w:cs="Times New Roman"/>
+          <w:b/>
+          <w:sz w:val="24"/>
+          <w:szCs w:val="24"/>
+        </w:rPr>
+      </w:pPr>
+      <w:r>
+        <w:rPr>
+          <w:rFonts w:ascii="Times New Roman" w:hAnsi="Times New Roman" w:cs="Times New Roman"/>
+          <w:sz w:val="24"/>
+          <w:szCs w:val="24"/>
+        </w:rPr>
+        <w:t>Prints out current directory contents</w:t>
+      </w:r>
+    </w:p>
+    <w:p>
+      <w:pPr>
+        <w:pStyle w:val="ListParagraph"/>
+        <w:numPr>
+          <w:ilvl w:val="0"/>
+          <w:numId w:val="3"/>
+        </w:numPr>
+        <w:rPr>
+          <w:rFonts w:ascii="Times New Roman" w:hAnsi="Times New Roman" w:cs="Times New Roman"/>
+          <w:b/>
+          <w:sz w:val="24"/>
+          <w:szCs w:val="24"/>
+        </w:rPr>
+      </w:pPr>
+      <w:r>
+        <w:rPr>
+          <w:rFonts w:ascii="Times New Roman" w:hAnsi="Times New Roman" w:cs="Times New Roman"/>
+          <w:sz w:val="24"/>
+          <w:szCs w:val="24"/>
+        </w:rPr>
+        <w:t>If parameters</w:t>
+      </w:r>
+    </w:p>
+    <w:p>
+      <w:pPr>
+        <w:pStyle w:val="ListParagraph"/>
+        <w:numPr>
+          <w:ilvl w:val="1"/>
+          <w:numId w:val="3"/>
+        </w:numPr>
+        <w:rPr>
+          <w:rFonts w:ascii="Times New Roman" w:hAnsi="Times New Roman" w:cs="Times New Roman"/>
+          <w:b/>
+          <w:sz w:val="24"/>
+          <w:szCs w:val="24"/>
+        </w:rPr>
+      </w:pPr>
+      <w:r>
+        <w:rPr>
+          <w:rFonts w:ascii="Times New Roman" w:hAnsi="Times New Roman" w:cs="Times New Roman"/>
+          <w:sz w:val="24"/>
+          <w:szCs w:val="24"/>
+        </w:rPr>
+        <w:t>If file</w:t>
+      </w:r>
+    </w:p>
+    <w:p>
+      <w:pPr>
+        <w:pStyle w:val="ListParagraph"/>
+        <w:numPr>
+          <w:ilvl w:val="2"/>
+          <w:numId w:val="3"/>
+        </w:numPr>
+        <w:rPr>
+          <w:rFonts w:ascii="Times New Roman" w:hAnsi="Times New Roman" w:cs="Times New Roman"/>
+          <w:b/>
+          <w:sz w:val="24"/>
+          <w:szCs w:val="24"/>
+        </w:rPr>
+      </w:pPr>
+      <w:r>
+        <w:rPr>
+          <w:rFonts w:ascii="Times New Roman" w:hAnsi="Times New Roman" w:cs="Times New Roman"/>
+          <w:sz w:val="24"/>
+          <w:szCs w:val="24"/>
+        </w:rPr>
+        <w:t>Prints out file information</w:t>
+      </w:r>
+    </w:p>
+    <w:p>
+      <w:pPr>
+        <w:pStyle w:val="ListParagraph"/>
+        <w:numPr>
+          <w:ilvl w:val="2"/>
+          <w:numId w:val="3"/>
+        </w:numPr>
+        <w:rPr>
+          <w:rFonts w:ascii="Times New Roman" w:hAnsi="Times New Roman" w:cs="Times New Roman"/>
+          <w:b/>
+          <w:sz w:val="24"/>
+          <w:szCs w:val="24"/>
+        </w:rPr>
+      </w:pPr>
+      <w:r>
+        <w:rPr>
+          <w:rFonts w:ascii="Times New Roman" w:hAnsi="Times New Roman" w:cs="Times New Roman"/>
+          <w:sz w:val="24"/>
+          <w:szCs w:val="24"/>
+        </w:rPr>
+        <w:t>If not a valid path to file</w:t>
+      </w:r>
+    </w:p>
+    <w:p>
+      <w:pPr>
+        <w:pStyle w:val="ListParagraph"/>
+        <w:numPr>
+          <w:ilvl w:val="3"/>
+          <w:numId w:val="3"/>
+        </w:numPr>
+        <w:rPr>
+          <w:rFonts w:ascii="Times New Roman" w:hAnsi="Times New Roman" w:cs="Times New Roman"/>
+          <w:b/>
+          <w:sz w:val="24"/>
+          <w:szCs w:val="24"/>
+        </w:rPr>
+      </w:pPr>
+      <w:r>
+        <w:rPr>
+          <w:rFonts w:ascii="Times New Roman" w:hAnsi="Times New Roman" w:cs="Times New Roman"/>
+          <w:sz w:val="24"/>
+          <w:szCs w:val="24"/>
+        </w:rPr>
+        <w:t>Error Message: Invalid file entered</w:t>
+      </w:r>
+    </w:p>
+    <w:p>
+      <w:pPr>
+        <w:pStyle w:val="ListParagraph"/>
+        <w:numPr>
+          <w:ilvl w:val="1"/>
+          <w:numId w:val="3"/>
+        </w:numPr>
+        <w:rPr>
+          <w:rFonts w:ascii="Times New Roman" w:hAnsi="Times New Roman" w:cs="Times New Roman"/>
+          <w:b/>
+          <w:sz w:val="24"/>
+          <w:szCs w:val="24"/>
+        </w:rPr>
+      </w:pPr>
+      <w:r>
+        <w:rPr>
+          <w:rFonts w:ascii="Times New Roman" w:hAnsi="Times New Roman" w:cs="Times New Roman"/>
+          <w:sz w:val="24"/>
+          <w:szCs w:val="24"/>
+        </w:rPr>
+        <w:t>If directory</w:t>
+      </w:r>
+    </w:p>
+    <w:p>
+      <w:pPr>
+        <w:pStyle w:val="ListParagraph"/>
+        <w:numPr>
+          <w:ilvl w:val="2"/>
+          <w:numId w:val="3"/>
+        </w:numPr>
+        <w:rPr>
+          <w:rFonts w:ascii="Times New Roman" w:hAnsi="Times New Roman" w:cs="Times New Roman"/>
+          <w:b/>
+          <w:sz w:val="24"/>
+          <w:szCs w:val="24"/>
+        </w:rPr>
+      </w:pPr>
+      <w:r>
+        <w:rPr>
+          <w:rFonts w:ascii="Times New Roman" w:hAnsi="Times New Roman" w:cs="Times New Roman"/>
+          <w:sz w:val="24"/>
+          <w:szCs w:val="24"/>
+        </w:rPr>
+        <w:t>Checks to see absolute / relative path</w:t>
+      </w:r>
+    </w:p>
+    <w:p>
+      <w:pPr>
+        <w:pStyle w:val="ListParagraph"/>
+        <w:numPr>
+          <w:ilvl w:val="3"/>
+          <w:numId w:val="3"/>
+        </w:numPr>
+        <w:rPr>
+          <w:rFonts w:ascii="Times New Roman" w:hAnsi="Times New Roman" w:cs="Times New Roman"/>
+          <w:b/>
+          <w:sz w:val="24"/>
+          <w:szCs w:val="24"/>
+        </w:rPr>
+      </w:pPr>
+      <w:r>
+        <w:rPr>
+          <w:rFonts w:ascii="Times New Roman" w:hAnsi="Times New Roman" w:cs="Times New Roman"/>
+          <w:sz w:val="24"/>
+          <w:szCs w:val="24"/>
+        </w:rPr>
+        <w:lastRenderedPageBreak/>
+        <w:t>If incorrect path to directory</w:t>
+      </w:r>
+    </w:p>
+    <w:p>
+      <w:pPr>
+        <w:pStyle w:val="ListParagraph"/>
+        <w:numPr>
+          <w:ilvl w:val="4"/>
+          <w:numId w:val="3"/>
+        </w:numPr>
+        <w:rPr>
+          <w:rFonts w:ascii="Times New Roman" w:hAnsi="Times New Roman" w:cs="Times New Roman"/>
+          <w:b/>
+          <w:sz w:val="24"/>
+          <w:szCs w:val="24"/>
+        </w:rPr>
+      </w:pPr>
+      <w:r>
+        <w:rPr>
+          <w:rFonts w:ascii="Times New Roman" w:hAnsi="Times New Roman" w:cs="Times New Roman"/>
+          <w:sz w:val="24"/>
+          <w:szCs w:val="24"/>
+        </w:rPr>
+        <w:t>Error Message: Invalid</w:t>
+      </w:r>
+      <w:r>
+        <w:rPr>
+          <w:rFonts w:ascii="Times New Roman" w:hAnsi="Times New Roman" w:cs="Times New Roman"/>
+          <w:sz w:val="24"/>
+          <w:szCs w:val="24"/>
+        </w:rPr>
+        <w:t xml:space="preserve"> path</w:t>
       </w:r>
       <w:r>
         <w:rPr>
@@ -2415,8 +2356,6 @@
           <w:szCs w:val="24"/>
         </w:rPr>
       </w:pPr>
-      <w:proofErr w:type="spellStart"/>
-      <w:proofErr w:type="gramStart"/>
       <w:r>
         <w:rPr>
           <w:rFonts w:ascii="Times New Roman" w:hAnsi="Times New Roman" w:cs="Times New Roman"/>
@@ -2425,18 +2364,7 @@
           <w:szCs w:val="24"/>
         </w:rPr>
         <w:lastRenderedPageBreak/>
-        <w:t>mkdir</w:t>
-      </w:r>
-      <w:proofErr w:type="spellEnd"/>
-      <w:proofErr w:type="gramEnd"/>
-      <w:r>
-        <w:rPr>
-          <w:rFonts w:ascii="Times New Roman" w:hAnsi="Times New Roman" w:cs="Times New Roman"/>
-          <w:b/>
-          <w:sz w:val="24"/>
-          <w:szCs w:val="24"/>
-        </w:rPr>
-        <w:t xml:space="preserve"> X</w:t>
+        <w:t>mkdir X</w:t>
       </w:r>
     </w:p>
     <w:p>
@@ -2478,7 +2406,23 @@
           <w:sz w:val="24"/>
           <w:szCs w:val="24"/>
         </w:rPr>
-        <w:t>This will create a new directory with the X name in the current working directory or path if one is given.</w:t>
+        <w:t xml:space="preserve">This will create a new directory with the X name in the current working directory or </w:t>
+      </w:r>
+      <w:r>
+        <w:rPr>
+          <w:rFonts w:ascii="Times New Roman" w:hAnsi="Times New Roman" w:cs="Times New Roman"/>
+          <w:sz w:val="24"/>
+          <w:szCs w:val="24"/>
+        </w:rPr>
+        <w:t>X path</w:t>
+      </w:r>
+      <w:r>
+        <w:rPr>
+          <w:rFonts w:ascii="Times New Roman" w:hAnsi="Times New Roman" w:cs="Times New Roman"/>
+          <w:sz w:val="24"/>
+          <w:szCs w:val="24"/>
+        </w:rPr>
+        <w:t>.</w:t>
       </w:r>
     </w:p>
     <w:p>
@@ -2514,43 +2458,13 @@
           <w:szCs w:val="24"/>
         </w:rPr>
       </w:pPr>
-      <w:proofErr w:type="spellStart"/>
-      <w:proofErr w:type="gramStart"/>
-      <w:r>
-        <w:rPr>
-          <w:rFonts w:ascii="Times New Roman" w:hAnsi="Times New Roman" w:cs="Times New Roman"/>
-          <w:sz w:val="24"/>
-          <w:szCs w:val="24"/>
-        </w:rPr>
-        <w:t>int</w:t>
-      </w:r>
-      <w:proofErr w:type="spellEnd"/>
-      <w:proofErr w:type="gramEnd"/>
-      <w:r>
-        <w:rPr>
-          <w:rFonts w:ascii="Times New Roman" w:hAnsi="Times New Roman" w:cs="Times New Roman"/>
-          <w:sz w:val="24"/>
-          <w:szCs w:val="24"/>
-        </w:rPr>
-        <w:t xml:space="preserve"> </w:t>
-      </w:r>
-      <w:proofErr w:type="spellStart"/>
-      <w:r>
-        <w:rPr>
-          <w:rFonts w:ascii="Times New Roman" w:hAnsi="Times New Roman" w:cs="Times New Roman"/>
-          <w:sz w:val="24"/>
-          <w:szCs w:val="24"/>
-        </w:rPr>
-        <w:t>DoesExist</w:t>
-      </w:r>
-      <w:proofErr w:type="spellEnd"/>
-      <w:r>
-        <w:rPr>
-          <w:rFonts w:ascii="Times New Roman" w:hAnsi="Times New Roman" w:cs="Times New Roman"/>
-          <w:sz w:val="24"/>
-          <w:szCs w:val="24"/>
-        </w:rPr>
-        <w:t>()</w:t>
+      <w:r>
+        <w:rPr>
+          <w:rFonts w:ascii="Times New Roman" w:hAnsi="Times New Roman" w:cs="Times New Roman"/>
+          <w:sz w:val="24"/>
+          <w:szCs w:val="24"/>
+        </w:rPr>
+        <w:t>int DoesExist()</w:t>
       </w:r>
     </w:p>
     <w:p>
@@ -2585,43 +2499,13 @@
           <w:szCs w:val="24"/>
         </w:rPr>
       </w:pPr>
-      <w:proofErr w:type="spellStart"/>
-      <w:proofErr w:type="gramStart"/>
-      <w:r>
-        <w:rPr>
-          <w:rFonts w:ascii="Times New Roman" w:hAnsi="Times New Roman" w:cs="Times New Roman"/>
-          <w:sz w:val="24"/>
-          <w:szCs w:val="24"/>
-        </w:rPr>
-        <w:t>int</w:t>
-      </w:r>
-      <w:proofErr w:type="spellEnd"/>
-      <w:proofErr w:type="gramEnd"/>
-      <w:r>
-        <w:rPr>
-          <w:rFonts w:ascii="Times New Roman" w:hAnsi="Times New Roman" w:cs="Times New Roman"/>
-          <w:sz w:val="24"/>
-          <w:szCs w:val="24"/>
-        </w:rPr>
-        <w:t xml:space="preserve"> </w:t>
-      </w:r>
-      <w:proofErr w:type="spellStart"/>
-      <w:r>
-        <w:rPr>
-          <w:rFonts w:ascii="Times New Roman" w:hAnsi="Times New Roman" w:cs="Times New Roman"/>
-          <w:sz w:val="24"/>
-          <w:szCs w:val="24"/>
-        </w:rPr>
-        <w:t>CreateDirectory</w:t>
-      </w:r>
-      <w:proofErr w:type="spellEnd"/>
-      <w:r>
-        <w:rPr>
-          <w:rFonts w:ascii="Times New Roman" w:hAnsi="Times New Roman" w:cs="Times New Roman"/>
-          <w:sz w:val="24"/>
-          <w:szCs w:val="24"/>
-        </w:rPr>
-        <w:t>()</w:t>
+      <w:r>
+        <w:rPr>
+          <w:rFonts w:ascii="Times New Roman" w:hAnsi="Times New Roman" w:cs="Times New Roman"/>
+          <w:sz w:val="24"/>
+          <w:szCs w:val="24"/>
+        </w:rPr>
+        <w:t>int CreateDirectory()</w:t>
       </w:r>
     </w:p>
     <w:p>
@@ -2678,29 +2562,202 @@
         <w:spacing w:after="0" w:line="480" w:lineRule="auto"/>
         <w:rPr>
           <w:rFonts w:ascii="Times New Roman" w:hAnsi="Times New Roman" w:cs="Times New Roman"/>
-          <w:sz w:val="24"/>
-          <w:szCs w:val="24"/>
-          <w:u w:val="single"/>
-        </w:rPr>
-      </w:pPr>
-      <w:r>
-        <w:rPr>
-          <w:rFonts w:ascii="Times New Roman" w:hAnsi="Times New Roman" w:cs="Times New Roman"/>
-          <w:sz w:val="24"/>
-          <w:szCs w:val="24"/>
-        </w:rPr>
-        <w:t>Test if the directories are being saved to disk and not just written to current instance than lost</w:t>
-      </w:r>
-    </w:p>
-    <w:p>
-      <w:pPr>
-        <w:rPr>
-          <w:rFonts w:ascii="Times New Roman" w:hAnsi="Times New Roman" w:cs="Times New Roman"/>
-          <w:b/>
-          <w:sz w:val="24"/>
-          <w:szCs w:val="24"/>
-        </w:rPr>
-      </w:pPr>
+          <w:b/>
+          <w:sz w:val="24"/>
+          <w:szCs w:val="24"/>
+        </w:rPr>
+      </w:pPr>
+      <w:r>
+        <w:rPr>
+          <w:rFonts w:ascii="Times New Roman" w:hAnsi="Times New Roman" w:cs="Times New Roman"/>
+          <w:sz w:val="24"/>
+          <w:szCs w:val="24"/>
+        </w:rPr>
+        <w:t>If parameter provided</w:t>
+      </w:r>
+    </w:p>
+    <w:p>
+      <w:pPr>
+        <w:pStyle w:val="ListParagraph"/>
+        <w:numPr>
+          <w:ilvl w:val="1"/>
+          <w:numId w:val="3"/>
+        </w:numPr>
+        <w:shd w:val="clear" w:color="auto" w:fill="FFFFFF" w:themeFill="background1"/>
+        <w:spacing w:after="0" w:line="480" w:lineRule="auto"/>
+        <w:rPr>
+          <w:rFonts w:ascii="Times New Roman" w:hAnsi="Times New Roman" w:cs="Times New Roman"/>
+          <w:b/>
+          <w:sz w:val="24"/>
+          <w:szCs w:val="24"/>
+        </w:rPr>
+      </w:pPr>
+      <w:r>
+        <w:rPr>
+          <w:rFonts w:ascii="Times New Roman" w:hAnsi="Times New Roman" w:cs="Times New Roman"/>
+          <w:sz w:val="24"/>
+          <w:szCs w:val="24"/>
+        </w:rPr>
+        <w:t>If X exists</w:t>
+      </w:r>
+    </w:p>
+    <w:p>
+      <w:pPr>
+        <w:pStyle w:val="ListParagraph"/>
+        <w:numPr>
+          <w:ilvl w:val="2"/>
+          <w:numId w:val="3"/>
+        </w:numPr>
+        <w:shd w:val="clear" w:color="auto" w:fill="FFFFFF" w:themeFill="background1"/>
+        <w:spacing w:after="0" w:line="480" w:lineRule="auto"/>
+        <w:rPr>
+          <w:rFonts w:ascii="Times New Roman" w:hAnsi="Times New Roman" w:cs="Times New Roman"/>
+          <w:b/>
+          <w:sz w:val="24"/>
+          <w:szCs w:val="24"/>
+        </w:rPr>
+      </w:pPr>
+      <w:r>
+        <w:rPr>
+          <w:rFonts w:ascii="Times New Roman" w:hAnsi="Times New Roman" w:cs="Times New Roman"/>
+          <w:sz w:val="24"/>
+          <w:szCs w:val="24"/>
+        </w:rPr>
+        <w:t>Error Message: Directory or File already exists</w:t>
+      </w:r>
+    </w:p>
+    <w:p>
+      <w:pPr>
+        <w:pStyle w:val="ListParagraph"/>
+        <w:numPr>
+          <w:ilvl w:val="1"/>
+          <w:numId w:val="3"/>
+        </w:numPr>
+        <w:shd w:val="clear" w:color="auto" w:fill="FFFFFF" w:themeFill="background1"/>
+        <w:spacing w:after="0" w:line="480" w:lineRule="auto"/>
+        <w:rPr>
+          <w:rFonts w:ascii="Times New Roman" w:hAnsi="Times New Roman" w:cs="Times New Roman"/>
+          <w:b/>
+          <w:sz w:val="24"/>
+          <w:szCs w:val="24"/>
+        </w:rPr>
+      </w:pPr>
+      <w:r>
+        <w:rPr>
+          <w:rFonts w:ascii="Times New Roman" w:hAnsi="Times New Roman" w:cs="Times New Roman"/>
+          <w:sz w:val="24"/>
+          <w:szCs w:val="24"/>
+        </w:rPr>
+        <w:t>Else</w:t>
+      </w:r>
+    </w:p>
+    <w:p>
+      <w:pPr>
+        <w:pStyle w:val="ListParagraph"/>
+        <w:numPr>
+          <w:ilvl w:val="2"/>
+          <w:numId w:val="3"/>
+        </w:numPr>
+        <w:shd w:val="clear" w:color="auto" w:fill="FFFFFF" w:themeFill="background1"/>
+        <w:spacing w:after="0" w:line="480" w:lineRule="auto"/>
+        <w:rPr>
+          <w:rFonts w:ascii="Times New Roman" w:hAnsi="Times New Roman" w:cs="Times New Roman"/>
+          <w:b/>
+          <w:sz w:val="24"/>
+          <w:szCs w:val="24"/>
+        </w:rPr>
+      </w:pPr>
+      <w:r>
+        <w:rPr>
+          <w:rFonts w:ascii="Times New Roman" w:hAnsi="Times New Roman" w:cs="Times New Roman"/>
+          <w:sz w:val="24"/>
+          <w:szCs w:val="24"/>
+        </w:rPr>
+        <w:t>Check for relative / absolute path</w:t>
+      </w:r>
+    </w:p>
+    <w:p>
+      <w:pPr>
+        <w:pStyle w:val="ListParagraph"/>
+        <w:numPr>
+          <w:ilvl w:val="3"/>
+          <w:numId w:val="3"/>
+        </w:numPr>
+        <w:shd w:val="clear" w:color="auto" w:fill="FFFFFF" w:themeFill="background1"/>
+        <w:spacing w:after="0" w:line="480" w:lineRule="auto"/>
+        <w:rPr>
+          <w:rFonts w:ascii="Times New Roman" w:hAnsi="Times New Roman" w:cs="Times New Roman"/>
+          <w:b/>
+          <w:sz w:val="24"/>
+          <w:szCs w:val="24"/>
+        </w:rPr>
+      </w:pPr>
+      <w:r>
+        <w:rPr>
+          <w:rFonts w:ascii="Times New Roman" w:hAnsi="Times New Roman" w:cs="Times New Roman"/>
+          <w:sz w:val="24"/>
+          <w:szCs w:val="24"/>
+        </w:rPr>
+        <w:t>Create directory at path</w:t>
+      </w:r>
+    </w:p>
+    <w:p>
+      <w:pPr>
+        <w:pStyle w:val="ListParagraph"/>
+        <w:numPr>
+          <w:ilvl w:val="0"/>
+          <w:numId w:val="3"/>
+        </w:numPr>
+        <w:shd w:val="clear" w:color="auto" w:fill="FFFFFF" w:themeFill="background1"/>
+        <w:spacing w:after="0" w:line="480" w:lineRule="auto"/>
+        <w:rPr>
+          <w:rFonts w:ascii="Times New Roman" w:hAnsi="Times New Roman" w:cs="Times New Roman"/>
+          <w:b/>
+          <w:sz w:val="24"/>
+          <w:szCs w:val="24"/>
+        </w:rPr>
+      </w:pPr>
+      <w:r>
+        <w:rPr>
+          <w:rFonts w:ascii="Times New Roman" w:hAnsi="Times New Roman" w:cs="Times New Roman"/>
+          <w:sz w:val="24"/>
+          <w:szCs w:val="24"/>
+        </w:rPr>
+        <w:t>If no parameters</w:t>
+      </w:r>
+    </w:p>
+    <w:p>
+      <w:pPr>
+        <w:pStyle w:val="ListParagraph"/>
+        <w:numPr>
+          <w:ilvl w:val="1"/>
+          <w:numId w:val="3"/>
+        </w:numPr>
+        <w:shd w:val="clear" w:color="auto" w:fill="FFFFFF" w:themeFill="background1"/>
+        <w:spacing w:after="0" w:line="480" w:lineRule="auto"/>
+        <w:rPr>
+          <w:rFonts w:ascii="Times New Roman" w:hAnsi="Times New Roman" w:cs="Times New Roman"/>
+          <w:b/>
+          <w:sz w:val="24"/>
+          <w:szCs w:val="24"/>
+        </w:rPr>
+      </w:pPr>
+      <w:r>
+        <w:rPr>
+          <w:rFonts w:ascii="Times New Roman" w:hAnsi="Times New Roman" w:cs="Times New Roman"/>
+          <w:sz w:val="24"/>
+          <w:szCs w:val="24"/>
+        </w:rPr>
+        <w:t xml:space="preserve">Error Message: Enter the path to the </w:t>
+      </w:r>
+      <w:r>
+        <w:rPr>
+          <w:rFonts w:ascii="Times New Roman" w:hAnsi="Times New Roman" w:cs="Times New Roman"/>
+          <w:sz w:val="24"/>
+          <w:szCs w:val="24"/>
+        </w:rPr>
+        <w:t>directory</w:t>
+      </w:r>
       <w:r>
         <w:rPr>
           <w:rFonts w:ascii="Times New Roman" w:hAnsi="Times New Roman" w:cs="Times New Roman"/>
@@ -2723,8 +2780,6 @@
           <w:szCs w:val="24"/>
         </w:rPr>
       </w:pPr>
-      <w:proofErr w:type="spellStart"/>
-      <w:proofErr w:type="gramStart"/>
       <w:r>
         <w:rPr>
           <w:rFonts w:ascii="Times New Roman" w:hAnsi="Times New Roman" w:cs="Times New Roman"/>
@@ -2735,8 +2790,6 @@
         <w:lastRenderedPageBreak/>
         <w:t>pwd</w:t>
       </w:r>
-      <w:proofErr w:type="spellEnd"/>
-      <w:proofErr w:type="gramEnd"/>
     </w:p>
     <w:p>
       <w:pPr>
@@ -2809,33 +2862,13 @@
           <w:szCs w:val="24"/>
         </w:rPr>
       </w:pPr>
-      <w:proofErr w:type="spellStart"/>
-      <w:proofErr w:type="gramStart"/>
-      <w:r>
-        <w:rPr>
-          <w:rFonts w:ascii="Times New Roman" w:hAnsi="Times New Roman" w:cs="Times New Roman"/>
-          <w:sz w:val="24"/>
-          <w:szCs w:val="24"/>
-        </w:rPr>
-        <w:t>printAbsoluteDirectory</w:t>
-      </w:r>
-      <w:proofErr w:type="spellEnd"/>
-      <w:r>
-        <w:rPr>
-          <w:rFonts w:ascii="Times New Roman" w:hAnsi="Times New Roman" w:cs="Times New Roman"/>
-          <w:sz w:val="24"/>
-          <w:szCs w:val="24"/>
-        </w:rPr>
-        <w:t>(</w:t>
-      </w:r>
-      <w:proofErr w:type="gramEnd"/>
-      <w:r>
-        <w:rPr>
-          <w:rFonts w:ascii="Times New Roman" w:hAnsi="Times New Roman" w:cs="Times New Roman"/>
-          <w:sz w:val="24"/>
-          <w:szCs w:val="24"/>
-        </w:rPr>
-        <w:t>);</w:t>
+      <w:r>
+        <w:rPr>
+          <w:rFonts w:ascii="Times New Roman" w:hAnsi="Times New Roman" w:cs="Times New Roman"/>
+          <w:sz w:val="24"/>
+          <w:szCs w:val="24"/>
+        </w:rPr>
+        <w:t>printAbsoluteDirectory();</w:t>
       </w:r>
     </w:p>
     <w:p>
@@ -2856,25 +2889,7 @@
           <w:szCs w:val="24"/>
         </w:rPr>
         <w:tab/>
-        <w:t xml:space="preserve">Acquires the current directory from the Shell and outputs it to the screen. If the </w:t>
-      </w:r>
-      <w:proofErr w:type="spellStart"/>
-      <w:r>
-        <w:rPr>
-          <w:rFonts w:ascii="Times New Roman" w:hAnsi="Times New Roman" w:cs="Times New Roman"/>
-          <w:sz w:val="24"/>
-          <w:szCs w:val="24"/>
-        </w:rPr>
-        <w:t>m_CurrentDirectory</w:t>
-      </w:r>
-      <w:proofErr w:type="spellEnd"/>
-      <w:r>
-        <w:rPr>
-          <w:rFonts w:ascii="Times New Roman" w:hAnsi="Times New Roman" w:cs="Times New Roman"/>
-          <w:sz w:val="24"/>
-          <w:szCs w:val="24"/>
-        </w:rPr>
-        <w:t xml:space="preserve"> is empty, this means the user is in the root directory.</w:t>
+        <w:t>Acquires the current directory from the Shell and outputs it to the screen. If the m_CurrentDirectory is empty, this means the user is in the root directory.</w:t>
       </w:r>
     </w:p>
     <w:p>
@@ -2930,8 +2945,6 @@
           <w:szCs w:val="24"/>
         </w:rPr>
       </w:pPr>
-      <w:proofErr w:type="spellStart"/>
-      <w:proofErr w:type="gramStart"/>
       <w:r>
         <w:rPr>
           <w:rFonts w:ascii="Times New Roman" w:hAnsi="Times New Roman" w:cs="Times New Roman"/>
@@ -2940,18 +2953,7 @@
           <w:szCs w:val="24"/>
         </w:rPr>
         <w:lastRenderedPageBreak/>
-        <w:t>rm</w:t>
-      </w:r>
-      <w:proofErr w:type="spellEnd"/>
-      <w:proofErr w:type="gramEnd"/>
-      <w:r>
-        <w:rPr>
-          <w:rFonts w:ascii="Times New Roman" w:hAnsi="Times New Roman" w:cs="Times New Roman"/>
-          <w:b/>
-          <w:sz w:val="24"/>
-          <w:szCs w:val="24"/>
-        </w:rPr>
-        <w:t xml:space="preserve"> X</w:t>
+        <w:t>rm X</w:t>
       </w:r>
     </w:p>
     <w:p>
@@ -3033,73 +3035,33 @@
           <w:szCs w:val="24"/>
         </w:rPr>
       </w:pPr>
-      <w:proofErr w:type="gramStart"/>
-      <w:r>
-        <w:rPr>
-          <w:rFonts w:ascii="Times New Roman" w:hAnsi="Times New Roman" w:cs="Times New Roman"/>
-          <w:sz w:val="24"/>
-          <w:szCs w:val="24"/>
-        </w:rPr>
-        <w:t>char</w:t>
-      </w:r>
-      <w:proofErr w:type="gramEnd"/>
-      <w:r>
-        <w:rPr>
-          <w:rFonts w:ascii="Times New Roman" w:hAnsi="Times New Roman" w:cs="Times New Roman"/>
-          <w:sz w:val="24"/>
-          <w:szCs w:val="24"/>
-        </w:rPr>
-        <w:t xml:space="preserve">* </w:t>
-      </w:r>
-      <w:proofErr w:type="spellStart"/>
-      <w:r>
-        <w:rPr>
-          <w:rFonts w:ascii="Times New Roman" w:hAnsi="Times New Roman" w:cs="Times New Roman"/>
-          <w:sz w:val="24"/>
-          <w:szCs w:val="24"/>
-        </w:rPr>
-        <w:t>m_File</w:t>
-      </w:r>
-      <w:proofErr w:type="spellEnd"/>
-    </w:p>
-    <w:p>
-      <w:pPr>
-        <w:shd w:val="clear" w:color="auto" w:fill="FFFFFF" w:themeFill="background1"/>
-        <w:spacing w:after="0" w:line="480" w:lineRule="auto"/>
-        <w:contextualSpacing/>
-        <w:rPr>
-          <w:rFonts w:ascii="Times New Roman" w:hAnsi="Times New Roman" w:cs="Times New Roman"/>
-          <w:sz w:val="24"/>
-          <w:szCs w:val="24"/>
-        </w:rPr>
-      </w:pPr>
-      <w:proofErr w:type="spellStart"/>
-      <w:proofErr w:type="gramStart"/>
-      <w:r>
-        <w:rPr>
-          <w:rFonts w:ascii="Times New Roman" w:hAnsi="Times New Roman" w:cs="Times New Roman"/>
-          <w:sz w:val="24"/>
-          <w:szCs w:val="24"/>
-        </w:rPr>
-        <w:t>removeFile</w:t>
-      </w:r>
-      <w:proofErr w:type="spellEnd"/>
-      <w:r>
-        <w:rPr>
-          <w:rFonts w:ascii="Times New Roman" w:hAnsi="Times New Roman" w:cs="Times New Roman"/>
-          <w:sz w:val="24"/>
-          <w:szCs w:val="24"/>
-        </w:rPr>
-        <w:t>(</w:t>
-      </w:r>
-      <w:proofErr w:type="gramEnd"/>
-      <w:r>
-        <w:rPr>
-          <w:rFonts w:ascii="Times New Roman" w:hAnsi="Times New Roman" w:cs="Times New Roman"/>
-          <w:sz w:val="24"/>
-          <w:szCs w:val="24"/>
-        </w:rPr>
-        <w:t>);</w:t>
+      <w:r>
+        <w:rPr>
+          <w:rFonts w:ascii="Times New Roman" w:hAnsi="Times New Roman" w:cs="Times New Roman"/>
+          <w:sz w:val="24"/>
+          <w:szCs w:val="24"/>
+        </w:rPr>
+        <w:t>char* m_File</w:t>
+      </w:r>
+    </w:p>
+    <w:p>
+      <w:pPr>
+        <w:shd w:val="clear" w:color="auto" w:fill="FFFFFF" w:themeFill="background1"/>
+        <w:spacing w:after="0" w:line="480" w:lineRule="auto"/>
+        <w:contextualSpacing/>
+        <w:rPr>
+          <w:rFonts w:ascii="Times New Roman" w:hAnsi="Times New Roman" w:cs="Times New Roman"/>
+          <w:sz w:val="24"/>
+          <w:szCs w:val="24"/>
+        </w:rPr>
+      </w:pPr>
+      <w:r>
+        <w:rPr>
+          <w:rFonts w:ascii="Times New Roman" w:hAnsi="Times New Roman" w:cs="Times New Roman"/>
+          <w:sz w:val="24"/>
+          <w:szCs w:val="24"/>
+        </w:rPr>
+        <w:t>removeFile();</w:t>
       </w:r>
     </w:p>
     <w:p>
@@ -3120,27 +3082,7 @@
           <w:szCs w:val="24"/>
         </w:rPr>
         <w:tab/>
-        <w:t xml:space="preserve">Executed after error checking. Removes the file from the disk. This removes it from the parent directory and adjusts allocations within the disk. This will also free clusters, possibly updating the </w:t>
-      </w:r>
-      <w:proofErr w:type="spellStart"/>
-      <w:proofErr w:type="gramStart"/>
-      <w:r>
-        <w:rPr>
-          <w:rFonts w:ascii="Times New Roman" w:hAnsi="Times New Roman" w:cs="Times New Roman"/>
-          <w:sz w:val="24"/>
-          <w:szCs w:val="24"/>
-        </w:rPr>
-        <w:t>df</w:t>
-      </w:r>
-      <w:proofErr w:type="spellEnd"/>
-      <w:proofErr w:type="gramEnd"/>
-      <w:r>
-        <w:rPr>
-          <w:rFonts w:ascii="Times New Roman" w:hAnsi="Times New Roman" w:cs="Times New Roman"/>
-          <w:sz w:val="24"/>
-          <w:szCs w:val="24"/>
-        </w:rPr>
-        <w:t xml:space="preserve"> command.</w:t>
+        <w:t>Executed after error checking. Removes the file from the disk. This removes it from the parent directory and adjusts allocations within the disk. This will also free clusters, possibly updating the df command.</w:t>
       </w:r>
     </w:p>
     <w:p>
@@ -3187,7 +3129,7 @@
           <w:sz w:val="24"/>
           <w:szCs w:val="24"/>
         </w:rPr>
-        <w:t>Print an error message</w:t>
+        <w:t>If no parameters</w:t>
       </w:r>
     </w:p>
     <w:p>
@@ -3212,7 +3154,32 @@
           <w:sz w:val="24"/>
           <w:szCs w:val="24"/>
         </w:rPr>
-        <w:t>If the file does not exist</w:t>
+        <w:t>Error Message: No file specified</w:t>
+      </w:r>
+    </w:p>
+    <w:p>
+      <w:pPr>
+        <w:pStyle w:val="ListParagraph"/>
+        <w:numPr>
+          <w:ilvl w:val="0"/>
+          <w:numId w:val="3"/>
+        </w:numPr>
+        <w:shd w:val="clear" w:color="auto" w:fill="FFFFFF" w:themeFill="background1"/>
+        <w:spacing w:after="0" w:line="480" w:lineRule="auto"/>
+        <w:rPr>
+          <w:rFonts w:ascii="Times New Roman" w:hAnsi="Times New Roman" w:cs="Times New Roman"/>
+          <w:sz w:val="24"/>
+          <w:szCs w:val="24"/>
+          <w:u w:val="single"/>
+        </w:rPr>
+      </w:pPr>
+      <w:r>
+        <w:rPr>
+          <w:rFonts w:ascii="Times New Roman" w:hAnsi="Times New Roman" w:cs="Times New Roman"/>
+          <w:sz w:val="24"/>
+          <w:szCs w:val="24"/>
+        </w:rPr>
+        <w:t>If multiple parameters</w:t>
       </w:r>
     </w:p>
     <w:p>
@@ -3237,7 +3204,32 @@
           <w:sz w:val="24"/>
           <w:szCs w:val="24"/>
         </w:rPr>
-        <w:t>If the file is a directory</w:t>
+        <w:t>Error Message: Multiple arguments provided</w:t>
+      </w:r>
+    </w:p>
+    <w:p>
+      <w:pPr>
+        <w:pStyle w:val="ListParagraph"/>
+        <w:numPr>
+          <w:ilvl w:val="0"/>
+          <w:numId w:val="3"/>
+        </w:numPr>
+        <w:shd w:val="clear" w:color="auto" w:fill="FFFFFF" w:themeFill="background1"/>
+        <w:spacing w:after="0" w:line="480" w:lineRule="auto"/>
+        <w:rPr>
+          <w:rFonts w:ascii="Times New Roman" w:hAnsi="Times New Roman" w:cs="Times New Roman"/>
+          <w:sz w:val="24"/>
+          <w:szCs w:val="24"/>
+          <w:u w:val="single"/>
+        </w:rPr>
+      </w:pPr>
+      <w:r>
+        <w:rPr>
+          <w:rFonts w:ascii="Times New Roman" w:hAnsi="Times New Roman" w:cs="Times New Roman"/>
+          <w:sz w:val="24"/>
+          <w:szCs w:val="24"/>
+        </w:rPr>
+        <w:t>If one parameters</w:t>
       </w:r>
     </w:p>
     <w:p>
@@ -3262,18 +3254,83 @@
           <w:sz w:val="24"/>
           <w:szCs w:val="24"/>
         </w:rPr>
-        <w:t>If there is more than one argument</w:t>
-      </w:r>
-    </w:p>
-    <w:p>
-      <w:pPr>
-        <w:rPr>
-          <w:rFonts w:ascii="Times New Roman" w:hAnsi="Times New Roman" w:cs="Times New Roman"/>
-          <w:b/>
-          <w:sz w:val="24"/>
-          <w:szCs w:val="24"/>
-        </w:rPr>
-      </w:pPr>
+        <w:t>If file does not exist</w:t>
+      </w:r>
+    </w:p>
+    <w:p>
+      <w:pPr>
+        <w:pStyle w:val="ListParagraph"/>
+        <w:numPr>
+          <w:ilvl w:val="2"/>
+          <w:numId w:val="3"/>
+        </w:numPr>
+        <w:shd w:val="clear" w:color="auto" w:fill="FFFFFF" w:themeFill="background1"/>
+        <w:spacing w:after="0" w:line="480" w:lineRule="auto"/>
+        <w:rPr>
+          <w:rFonts w:ascii="Times New Roman" w:hAnsi="Times New Roman" w:cs="Times New Roman"/>
+          <w:sz w:val="24"/>
+          <w:szCs w:val="24"/>
+          <w:u w:val="single"/>
+        </w:rPr>
+      </w:pPr>
+      <w:r>
+        <w:rPr>
+          <w:rFonts w:ascii="Times New Roman" w:hAnsi="Times New Roman" w:cs="Times New Roman"/>
+          <w:sz w:val="24"/>
+          <w:szCs w:val="24"/>
+        </w:rPr>
+        <w:t>Error Message: File does not exist</w:t>
+      </w:r>
+    </w:p>
+    <w:p>
+      <w:pPr>
+        <w:pStyle w:val="ListParagraph"/>
+        <w:numPr>
+          <w:ilvl w:val="1"/>
+          <w:numId w:val="3"/>
+        </w:numPr>
+        <w:shd w:val="clear" w:color="auto" w:fill="FFFFFF" w:themeFill="background1"/>
+        <w:spacing w:after="0" w:line="480" w:lineRule="auto"/>
+        <w:rPr>
+          <w:rFonts w:ascii="Times New Roman" w:hAnsi="Times New Roman" w:cs="Times New Roman"/>
+          <w:sz w:val="24"/>
+          <w:szCs w:val="24"/>
+          <w:u w:val="single"/>
+        </w:rPr>
+      </w:pPr>
+      <w:r>
+        <w:rPr>
+          <w:rFonts w:ascii="Times New Roman" w:hAnsi="Times New Roman" w:cs="Times New Roman"/>
+          <w:sz w:val="24"/>
+          <w:szCs w:val="24"/>
+        </w:rPr>
+        <w:t>If argument is a directory</w:t>
+      </w:r>
+    </w:p>
+    <w:p>
+      <w:pPr>
+        <w:pStyle w:val="ListParagraph"/>
+        <w:numPr>
+          <w:ilvl w:val="2"/>
+          <w:numId w:val="3"/>
+        </w:numPr>
+        <w:shd w:val="clear" w:color="auto" w:fill="FFFFFF" w:themeFill="background1"/>
+        <w:spacing w:after="0" w:line="480" w:lineRule="auto"/>
+        <w:rPr>
+          <w:rFonts w:ascii="Times New Roman" w:hAnsi="Times New Roman" w:cs="Times New Roman"/>
+          <w:sz w:val="24"/>
+          <w:szCs w:val="24"/>
+          <w:u w:val="single"/>
+        </w:rPr>
+      </w:pPr>
+      <w:r>
+        <w:rPr>
+          <w:rFonts w:ascii="Times New Roman" w:hAnsi="Times New Roman" w:cs="Times New Roman"/>
+          <w:sz w:val="24"/>
+          <w:szCs w:val="24"/>
+        </w:rPr>
+        <w:t>Error Message: Argument is a directory</w:t>
+      </w:r>
       <w:r>
         <w:rPr>
           <w:rFonts w:ascii="Times New Roman" w:hAnsi="Times New Roman" w:cs="Times New Roman"/>
@@ -3296,8 +3353,6 @@
           <w:szCs w:val="24"/>
         </w:rPr>
       </w:pPr>
-      <w:proofErr w:type="spellStart"/>
-      <w:proofErr w:type="gramStart"/>
       <w:r>
         <w:rPr>
           <w:rFonts w:ascii="Times New Roman" w:hAnsi="Times New Roman" w:cs="Times New Roman"/>
@@ -3306,18 +3361,7 @@
           <w:szCs w:val="24"/>
         </w:rPr>
         <w:lastRenderedPageBreak/>
-        <w:t>rmdir</w:t>
-      </w:r>
-      <w:proofErr w:type="spellEnd"/>
-      <w:proofErr w:type="gramEnd"/>
-      <w:r>
-        <w:rPr>
-          <w:rFonts w:ascii="Times New Roman" w:hAnsi="Times New Roman" w:cs="Times New Roman"/>
-          <w:b/>
-          <w:sz w:val="24"/>
-          <w:szCs w:val="24"/>
-        </w:rPr>
-        <w:t xml:space="preserve"> X</w:t>
+        <w:t>rmdir X</w:t>
       </w:r>
     </w:p>
     <w:p>
@@ -3399,91 +3443,33 @@
           <w:szCs w:val="24"/>
         </w:rPr>
       </w:pPr>
-      <w:proofErr w:type="gramStart"/>
-      <w:r>
-        <w:rPr>
-          <w:rFonts w:ascii="Times New Roman" w:hAnsi="Times New Roman" w:cs="Times New Roman"/>
-          <w:sz w:val="24"/>
-          <w:szCs w:val="24"/>
-        </w:rPr>
-        <w:t>char</w:t>
-      </w:r>
-      <w:proofErr w:type="gramEnd"/>
-      <w:r>
-        <w:rPr>
-          <w:rFonts w:ascii="Times New Roman" w:hAnsi="Times New Roman" w:cs="Times New Roman"/>
-          <w:sz w:val="24"/>
-          <w:szCs w:val="24"/>
-        </w:rPr>
-        <w:t xml:space="preserve">* </w:t>
-      </w:r>
-      <w:proofErr w:type="spellStart"/>
-      <w:r>
-        <w:rPr>
-          <w:rFonts w:ascii="Times New Roman" w:hAnsi="Times New Roman" w:cs="Times New Roman"/>
-          <w:sz w:val="24"/>
-          <w:szCs w:val="24"/>
-        </w:rPr>
-        <w:t>m_File</w:t>
-      </w:r>
-      <w:proofErr w:type="spellEnd"/>
-      <w:r>
-        <w:rPr>
-          <w:rFonts w:ascii="Times New Roman" w:hAnsi="Times New Roman" w:cs="Times New Roman"/>
-          <w:sz w:val="24"/>
-          <w:szCs w:val="24"/>
-        </w:rPr>
-        <w:t>;</w:t>
-      </w:r>
-    </w:p>
-    <w:p>
-      <w:pPr>
-        <w:shd w:val="clear" w:color="auto" w:fill="FFFFFF" w:themeFill="background1"/>
-        <w:spacing w:after="0" w:line="480" w:lineRule="auto"/>
-        <w:contextualSpacing/>
-        <w:rPr>
-          <w:rFonts w:ascii="Times New Roman" w:hAnsi="Times New Roman" w:cs="Times New Roman"/>
-          <w:sz w:val="24"/>
-          <w:szCs w:val="24"/>
-        </w:rPr>
-      </w:pPr>
-      <w:proofErr w:type="spellStart"/>
-      <w:proofErr w:type="gramStart"/>
-      <w:r>
-        <w:rPr>
-          <w:rFonts w:ascii="Times New Roman" w:hAnsi="Times New Roman" w:cs="Times New Roman"/>
-          <w:sz w:val="24"/>
-          <w:szCs w:val="24"/>
-        </w:rPr>
-        <w:t>int</w:t>
-      </w:r>
-      <w:proofErr w:type="spellEnd"/>
-      <w:proofErr w:type="gramEnd"/>
-      <w:r>
-        <w:rPr>
-          <w:rFonts w:ascii="Times New Roman" w:hAnsi="Times New Roman" w:cs="Times New Roman"/>
-          <w:sz w:val="24"/>
-          <w:szCs w:val="24"/>
-        </w:rPr>
-        <w:t xml:space="preserve"> </w:t>
-      </w:r>
-      <w:proofErr w:type="spellStart"/>
-      <w:r>
-        <w:rPr>
-          <w:rFonts w:ascii="Times New Roman" w:hAnsi="Times New Roman" w:cs="Times New Roman"/>
-          <w:sz w:val="24"/>
-          <w:szCs w:val="24"/>
-        </w:rPr>
-        <w:t>checkIsEmpty</w:t>
-      </w:r>
-      <w:proofErr w:type="spellEnd"/>
-      <w:r>
-        <w:rPr>
-          <w:rFonts w:ascii="Times New Roman" w:hAnsi="Times New Roman" w:cs="Times New Roman"/>
-          <w:sz w:val="24"/>
-          <w:szCs w:val="24"/>
-        </w:rPr>
-        <w:t>();</w:t>
+      <w:r>
+        <w:rPr>
+          <w:rFonts w:ascii="Times New Roman" w:hAnsi="Times New Roman" w:cs="Times New Roman"/>
+          <w:sz w:val="24"/>
+          <w:szCs w:val="24"/>
+        </w:rPr>
+        <w:t>char* m_File;</w:t>
+      </w:r>
+    </w:p>
+    <w:p>
+      <w:pPr>
+        <w:shd w:val="clear" w:color="auto" w:fill="FFFFFF" w:themeFill="background1"/>
+        <w:spacing w:after="0" w:line="480" w:lineRule="auto"/>
+        <w:contextualSpacing/>
+        <w:rPr>
+          <w:rFonts w:ascii="Times New Roman" w:hAnsi="Times New Roman" w:cs="Times New Roman"/>
+          <w:sz w:val="24"/>
+          <w:szCs w:val="24"/>
+        </w:rPr>
+      </w:pPr>
+      <w:r>
+        <w:rPr>
+          <w:rFonts w:ascii="Times New Roman" w:hAnsi="Times New Roman" w:cs="Times New Roman"/>
+          <w:sz w:val="24"/>
+          <w:szCs w:val="24"/>
+        </w:rPr>
+        <w:t>int checkIsEmpty();</w:t>
       </w:r>
     </w:p>
     <w:p>
@@ -3518,41 +3504,13 @@
           <w:szCs w:val="24"/>
         </w:rPr>
       </w:pPr>
-      <w:proofErr w:type="gramStart"/>
-      <w:r>
-        <w:rPr>
-          <w:rFonts w:ascii="Times New Roman" w:hAnsi="Times New Roman" w:cs="Times New Roman"/>
-          <w:sz w:val="24"/>
-          <w:szCs w:val="24"/>
-        </w:rPr>
-        <w:t>void</w:t>
-      </w:r>
-      <w:proofErr w:type="gramEnd"/>
-      <w:r>
-        <w:rPr>
-          <w:rFonts w:ascii="Times New Roman" w:hAnsi="Times New Roman" w:cs="Times New Roman"/>
-          <w:sz w:val="24"/>
-          <w:szCs w:val="24"/>
-        </w:rPr>
-        <w:t xml:space="preserve"> </w:t>
-      </w:r>
-      <w:proofErr w:type="spellStart"/>
-      <w:r>
-        <w:rPr>
-          <w:rFonts w:ascii="Times New Roman" w:hAnsi="Times New Roman" w:cs="Times New Roman"/>
-          <w:sz w:val="24"/>
-          <w:szCs w:val="24"/>
-        </w:rPr>
-        <w:t>removeDirectory</w:t>
-      </w:r>
-      <w:proofErr w:type="spellEnd"/>
-      <w:r>
-        <w:rPr>
-          <w:rFonts w:ascii="Times New Roman" w:hAnsi="Times New Roman" w:cs="Times New Roman"/>
-          <w:sz w:val="24"/>
-          <w:szCs w:val="24"/>
-        </w:rPr>
-        <w:t>();</w:t>
+      <w:r>
+        <w:rPr>
+          <w:rFonts w:ascii="Times New Roman" w:hAnsi="Times New Roman" w:cs="Times New Roman"/>
+          <w:sz w:val="24"/>
+          <w:szCs w:val="24"/>
+        </w:rPr>
+        <w:t>void removeDirectory();</w:t>
       </w:r>
     </w:p>
     <w:p>
@@ -3573,27 +3531,7 @@
           <w:szCs w:val="24"/>
         </w:rPr>
         <w:tab/>
-        <w:t xml:space="preserve">This removes the directory from the parent directory, adjusting space allocations. This also frees up data clusters, potentially updating other commands, such as </w:t>
-      </w:r>
-      <w:proofErr w:type="spellStart"/>
-      <w:proofErr w:type="gramStart"/>
-      <w:r>
-        <w:rPr>
-          <w:rFonts w:ascii="Times New Roman" w:hAnsi="Times New Roman" w:cs="Times New Roman"/>
-          <w:sz w:val="24"/>
-          <w:szCs w:val="24"/>
-        </w:rPr>
-        <w:t>df</w:t>
-      </w:r>
-      <w:proofErr w:type="spellEnd"/>
-      <w:proofErr w:type="gramEnd"/>
-      <w:r>
-        <w:rPr>
-          <w:rFonts w:ascii="Times New Roman" w:hAnsi="Times New Roman" w:cs="Times New Roman"/>
-          <w:sz w:val="24"/>
-          <w:szCs w:val="24"/>
-        </w:rPr>
-        <w:t>.</w:t>
+        <w:t>This removes the directory from the parent directory, adjusting space allocations. This also frees up data clusters, potentially updating other commands, such as df.</w:t>
       </w:r>
     </w:p>
     <w:p>
@@ -3631,15 +3569,16 @@
           <w:rFonts w:ascii="Times New Roman" w:hAnsi="Times New Roman" w:cs="Times New Roman"/>
           <w:sz w:val="24"/>
           <w:szCs w:val="24"/>
-        </w:rPr>
-      </w:pPr>
-      <w:r>
-        <w:rPr>
-          <w:rFonts w:ascii="Times New Roman" w:hAnsi="Times New Roman" w:cs="Times New Roman"/>
-          <w:sz w:val="24"/>
-          <w:szCs w:val="24"/>
-        </w:rPr>
-        <w:t>Prints an error message</w:t>
+          <w:u w:val="single"/>
+        </w:rPr>
+      </w:pPr>
+      <w:r>
+        <w:rPr>
+          <w:rFonts w:ascii="Times New Roman" w:hAnsi="Times New Roman" w:cs="Times New Roman"/>
+          <w:sz w:val="24"/>
+          <w:szCs w:val="24"/>
+        </w:rPr>
+        <w:t>If no parameters</w:t>
       </w:r>
     </w:p>
     <w:p>
@@ -3655,15 +3594,57 @@
           <w:rFonts w:ascii="Times New Roman" w:hAnsi="Times New Roman" w:cs="Times New Roman"/>
           <w:sz w:val="24"/>
           <w:szCs w:val="24"/>
-        </w:rPr>
-      </w:pPr>
-      <w:r>
-        <w:rPr>
-          <w:rFonts w:ascii="Times New Roman" w:hAnsi="Times New Roman" w:cs="Times New Roman"/>
-          <w:sz w:val="24"/>
-          <w:szCs w:val="24"/>
-        </w:rPr>
-        <w:t>If the directory does not exist</w:t>
+          <w:u w:val="single"/>
+        </w:rPr>
+      </w:pPr>
+      <w:r>
+        <w:rPr>
+          <w:rFonts w:ascii="Times New Roman" w:hAnsi="Times New Roman" w:cs="Times New Roman"/>
+          <w:sz w:val="24"/>
+          <w:szCs w:val="24"/>
+        </w:rPr>
+        <w:t xml:space="preserve">Error Message: No </w:t>
+      </w:r>
+      <w:r>
+        <w:rPr>
+          <w:rFonts w:ascii="Times New Roman" w:hAnsi="Times New Roman" w:cs="Times New Roman"/>
+          <w:sz w:val="24"/>
+          <w:szCs w:val="24"/>
+        </w:rPr>
+        <w:t>directory</w:t>
+      </w:r>
+      <w:r>
+        <w:rPr>
+          <w:rFonts w:ascii="Times New Roman" w:hAnsi="Times New Roman" w:cs="Times New Roman"/>
+          <w:sz w:val="24"/>
+          <w:szCs w:val="24"/>
+        </w:rPr>
+        <w:t xml:space="preserve"> specified</w:t>
+      </w:r>
+    </w:p>
+    <w:p>
+      <w:pPr>
+        <w:pStyle w:val="ListParagraph"/>
+        <w:numPr>
+          <w:ilvl w:val="0"/>
+          <w:numId w:val="3"/>
+        </w:numPr>
+        <w:shd w:val="clear" w:color="auto" w:fill="FFFFFF" w:themeFill="background1"/>
+        <w:spacing w:after="0" w:line="480" w:lineRule="auto"/>
+        <w:rPr>
+          <w:rFonts w:ascii="Times New Roman" w:hAnsi="Times New Roman" w:cs="Times New Roman"/>
+          <w:sz w:val="24"/>
+          <w:szCs w:val="24"/>
+          <w:u w:val="single"/>
+        </w:rPr>
+      </w:pPr>
+      <w:r>
+        <w:rPr>
+          <w:rFonts w:ascii="Times New Roman" w:hAnsi="Times New Roman" w:cs="Times New Roman"/>
+          <w:sz w:val="24"/>
+          <w:szCs w:val="24"/>
+        </w:rPr>
+        <w:t>If multiple parameters</w:t>
       </w:r>
     </w:p>
     <w:p>
@@ -3679,15 +3660,41 @@
           <w:rFonts w:ascii="Times New Roman" w:hAnsi="Times New Roman" w:cs="Times New Roman"/>
           <w:sz w:val="24"/>
           <w:szCs w:val="24"/>
-        </w:rPr>
-      </w:pPr>
-      <w:r>
-        <w:rPr>
-          <w:rFonts w:ascii="Times New Roman" w:hAnsi="Times New Roman" w:cs="Times New Roman"/>
-          <w:sz w:val="24"/>
-          <w:szCs w:val="24"/>
-        </w:rPr>
-        <w:t>If the arguments is more than one</w:t>
+          <w:u w:val="single"/>
+        </w:rPr>
+      </w:pPr>
+      <w:r>
+        <w:rPr>
+          <w:rFonts w:ascii="Times New Roman" w:hAnsi="Times New Roman" w:cs="Times New Roman"/>
+          <w:sz w:val="24"/>
+          <w:szCs w:val="24"/>
+        </w:rPr>
+        <w:t>Error Message: Multiple arguments provided</w:t>
+      </w:r>
+    </w:p>
+    <w:p>
+      <w:pPr>
+        <w:pStyle w:val="ListParagraph"/>
+        <w:numPr>
+          <w:ilvl w:val="0"/>
+          <w:numId w:val="3"/>
+        </w:numPr>
+        <w:shd w:val="clear" w:color="auto" w:fill="FFFFFF" w:themeFill="background1"/>
+        <w:spacing w:after="0" w:line="480" w:lineRule="auto"/>
+        <w:rPr>
+          <w:rFonts w:ascii="Times New Roman" w:hAnsi="Times New Roman" w:cs="Times New Roman"/>
+          <w:sz w:val="24"/>
+          <w:szCs w:val="24"/>
+          <w:u w:val="single"/>
+        </w:rPr>
+      </w:pPr>
+      <w:r>
+        <w:rPr>
+          <w:rFonts w:ascii="Times New Roman" w:hAnsi="Times New Roman" w:cs="Times New Roman"/>
+          <w:sz w:val="24"/>
+          <w:szCs w:val="24"/>
+        </w:rPr>
+        <w:t>If one parameters</w:t>
       </w:r>
     </w:p>
     <w:p>
@@ -3703,15 +3710,73 @@
           <w:rFonts w:ascii="Times New Roman" w:hAnsi="Times New Roman" w:cs="Times New Roman"/>
           <w:sz w:val="24"/>
           <w:szCs w:val="24"/>
-        </w:rPr>
-      </w:pPr>
-      <w:r>
-        <w:rPr>
-          <w:rFonts w:ascii="Times New Roman" w:hAnsi="Times New Roman" w:cs="Times New Roman"/>
-          <w:sz w:val="24"/>
-          <w:szCs w:val="24"/>
-        </w:rPr>
-        <w:t>If the argument is a file</w:t>
+          <w:u w:val="single"/>
+        </w:rPr>
+      </w:pPr>
+      <w:r>
+        <w:rPr>
+          <w:rFonts w:ascii="Times New Roman" w:hAnsi="Times New Roman" w:cs="Times New Roman"/>
+          <w:sz w:val="24"/>
+          <w:szCs w:val="24"/>
+        </w:rPr>
+        <w:t xml:space="preserve">If </w:t>
+      </w:r>
+      <w:r>
+        <w:rPr>
+          <w:rFonts w:ascii="Times New Roman" w:hAnsi="Times New Roman" w:cs="Times New Roman"/>
+          <w:sz w:val="24"/>
+          <w:szCs w:val="24"/>
+        </w:rPr>
+        <w:t>directory</w:t>
+      </w:r>
+      <w:r>
+        <w:rPr>
+          <w:rFonts w:ascii="Times New Roman" w:hAnsi="Times New Roman" w:cs="Times New Roman"/>
+          <w:sz w:val="24"/>
+          <w:szCs w:val="24"/>
+        </w:rPr>
+        <w:t xml:space="preserve"> does not exist</w:t>
+      </w:r>
+    </w:p>
+    <w:p>
+      <w:pPr>
+        <w:pStyle w:val="ListParagraph"/>
+        <w:numPr>
+          <w:ilvl w:val="2"/>
+          <w:numId w:val="3"/>
+        </w:numPr>
+        <w:shd w:val="clear" w:color="auto" w:fill="FFFFFF" w:themeFill="background1"/>
+        <w:spacing w:after="0" w:line="480" w:lineRule="auto"/>
+        <w:rPr>
+          <w:rFonts w:ascii="Times New Roman" w:hAnsi="Times New Roman" w:cs="Times New Roman"/>
+          <w:sz w:val="24"/>
+          <w:szCs w:val="24"/>
+          <w:u w:val="single"/>
+        </w:rPr>
+      </w:pPr>
+      <w:r>
+        <w:rPr>
+          <w:rFonts w:ascii="Times New Roman" w:hAnsi="Times New Roman" w:cs="Times New Roman"/>
+          <w:sz w:val="24"/>
+          <w:szCs w:val="24"/>
+        </w:rPr>
+        <w:t xml:space="preserve">Error Message: </w:t>
+      </w:r>
+      <w:r>
+        <w:rPr>
+          <w:rFonts w:ascii="Times New Roman" w:hAnsi="Times New Roman" w:cs="Times New Roman"/>
+          <w:sz w:val="24"/>
+          <w:szCs w:val="24"/>
+        </w:rPr>
+        <w:t>Directory</w:t>
+      </w:r>
+      <w:r>
+        <w:rPr>
+          <w:rFonts w:ascii="Times New Roman" w:hAnsi="Times New Roman" w:cs="Times New Roman"/>
+          <w:sz w:val="24"/>
+          <w:szCs w:val="24"/>
+        </w:rPr>
+        <w:t xml:space="preserve"> does not exist</w:t>
       </w:r>
     </w:p>
     <w:p>
@@ -3727,49 +3792,104 @@
           <w:rFonts w:ascii="Times New Roman" w:hAnsi="Times New Roman" w:cs="Times New Roman"/>
           <w:sz w:val="24"/>
           <w:szCs w:val="24"/>
-        </w:rPr>
-      </w:pPr>
-      <w:r>
-        <w:rPr>
-          <w:rFonts w:ascii="Times New Roman" w:hAnsi="Times New Roman" w:cs="Times New Roman"/>
-          <w:sz w:val="24"/>
-          <w:szCs w:val="24"/>
-        </w:rPr>
-        <w:t>If the directory is not empty</w:t>
-      </w:r>
-    </w:p>
-    <w:p>
-      <w:pPr>
-        <w:rPr>
-          <w:rFonts w:ascii="Times New Roman" w:hAnsi="Times New Roman" w:cs="Times New Roman"/>
-          <w:b/>
-          <w:sz w:val="24"/>
-          <w:szCs w:val="24"/>
-        </w:rPr>
-      </w:pPr>
-      <w:r>
-        <w:rPr>
-          <w:rFonts w:ascii="Times New Roman" w:hAnsi="Times New Roman" w:cs="Times New Roman"/>
-          <w:b/>
-          <w:sz w:val="24"/>
-          <w:szCs w:val="24"/>
-        </w:rPr>
-        <w:br w:type="page"/>
-      </w:r>
-    </w:p>
-    <w:p>
-      <w:pPr>
-        <w:shd w:val="clear" w:color="auto" w:fill="FFFFFF" w:themeFill="background1"/>
-        <w:spacing w:after="0" w:line="480" w:lineRule="auto"/>
-        <w:contextualSpacing/>
-        <w:rPr>
-          <w:rFonts w:ascii="Times New Roman" w:hAnsi="Times New Roman" w:cs="Times New Roman"/>
-          <w:b/>
-          <w:sz w:val="24"/>
-          <w:szCs w:val="24"/>
-        </w:rPr>
-      </w:pPr>
-      <w:proofErr w:type="gramStart"/>
+          <w:u w:val="single"/>
+        </w:rPr>
+      </w:pPr>
+      <w:r>
+        <w:rPr>
+          <w:rFonts w:ascii="Times New Roman" w:hAnsi="Times New Roman" w:cs="Times New Roman"/>
+          <w:sz w:val="24"/>
+          <w:szCs w:val="24"/>
+        </w:rPr>
+        <w:t>If argument is a file</w:t>
+      </w:r>
+    </w:p>
+    <w:p>
+      <w:pPr>
+        <w:pStyle w:val="ListParagraph"/>
+        <w:numPr>
+          <w:ilvl w:val="2"/>
+          <w:numId w:val="3"/>
+        </w:numPr>
+        <w:shd w:val="clear" w:color="auto" w:fill="FFFFFF" w:themeFill="background1"/>
+        <w:spacing w:after="0" w:line="480" w:lineRule="auto"/>
+        <w:rPr>
+          <w:rFonts w:ascii="Times New Roman" w:hAnsi="Times New Roman" w:cs="Times New Roman"/>
+          <w:sz w:val="24"/>
+          <w:szCs w:val="24"/>
+          <w:u w:val="single"/>
+        </w:rPr>
+      </w:pPr>
+      <w:r>
+        <w:rPr>
+          <w:rFonts w:ascii="Times New Roman" w:hAnsi="Times New Roman" w:cs="Times New Roman"/>
+          <w:sz w:val="24"/>
+          <w:szCs w:val="24"/>
+        </w:rPr>
+        <w:t>Error Message: Argument is a directory</w:t>
+      </w:r>
+    </w:p>
+    <w:p>
+      <w:pPr>
+        <w:pStyle w:val="ListParagraph"/>
+        <w:numPr>
+          <w:ilvl w:val="1"/>
+          <w:numId w:val="3"/>
+        </w:numPr>
+        <w:shd w:val="clear" w:color="auto" w:fill="FFFFFF" w:themeFill="background1"/>
+        <w:spacing w:after="0" w:line="480" w:lineRule="auto"/>
+        <w:rPr>
+          <w:rFonts w:ascii="Times New Roman" w:hAnsi="Times New Roman" w:cs="Times New Roman"/>
+          <w:sz w:val="24"/>
+          <w:szCs w:val="24"/>
+          <w:u w:val="single"/>
+        </w:rPr>
+      </w:pPr>
+      <w:r>
+        <w:rPr>
+          <w:rFonts w:ascii="Times New Roman" w:hAnsi="Times New Roman" w:cs="Times New Roman"/>
+          <w:sz w:val="24"/>
+          <w:szCs w:val="24"/>
+        </w:rPr>
+        <w:t>If directory is not empty</w:t>
+      </w:r>
+    </w:p>
+    <w:p>
+      <w:pPr>
+        <w:pStyle w:val="ListParagraph"/>
+        <w:numPr>
+          <w:ilvl w:val="2"/>
+          <w:numId w:val="3"/>
+        </w:numPr>
+        <w:shd w:val="clear" w:color="auto" w:fill="FFFFFF" w:themeFill="background1"/>
+        <w:spacing w:after="0" w:line="480" w:lineRule="auto"/>
+        <w:rPr>
+          <w:rFonts w:ascii="Times New Roman" w:hAnsi="Times New Roman" w:cs="Times New Roman"/>
+          <w:sz w:val="24"/>
+          <w:szCs w:val="24"/>
+          <w:u w:val="single"/>
+        </w:rPr>
+      </w:pPr>
+      <w:r>
+        <w:rPr>
+          <w:rFonts w:ascii="Times New Roman" w:hAnsi="Times New Roman" w:cs="Times New Roman"/>
+          <w:sz w:val="24"/>
+          <w:szCs w:val="24"/>
+        </w:rPr>
+        <w:t>Error Message: Directory is not empty</w:t>
+      </w:r>
+    </w:p>
+    <w:p>
+      <w:pPr>
+        <w:shd w:val="clear" w:color="auto" w:fill="FFFFFF" w:themeFill="background1"/>
+        <w:spacing w:after="0" w:line="480" w:lineRule="auto"/>
+        <w:rPr>
+          <w:rFonts w:ascii="Times New Roman" w:hAnsi="Times New Roman" w:cs="Times New Roman"/>
+          <w:sz w:val="24"/>
+          <w:szCs w:val="24"/>
+          <w:u w:val="single"/>
+        </w:rPr>
+      </w:pPr>
       <w:r>
         <w:rPr>
           <w:rFonts w:ascii="Times New Roman" w:hAnsi="Times New Roman" w:cs="Times New Roman"/>
@@ -3778,17 +3898,7 @@
           <w:szCs w:val="24"/>
         </w:rPr>
         <w:lastRenderedPageBreak/>
-        <w:t>touch</w:t>
-      </w:r>
-      <w:proofErr w:type="gramEnd"/>
-      <w:r>
-        <w:rPr>
-          <w:rFonts w:ascii="Times New Roman" w:hAnsi="Times New Roman" w:cs="Times New Roman"/>
-          <w:b/>
-          <w:sz w:val="24"/>
-          <w:szCs w:val="24"/>
-        </w:rPr>
-        <w:t xml:space="preserve"> X</w:t>
+        <w:t>touch X</w:t>
       </w:r>
     </w:p>
     <w:p>
@@ -3874,25 +3984,13 @@
           <w:szCs w:val="24"/>
         </w:rPr>
       </w:pPr>
-      <w:proofErr w:type="spellStart"/>
-      <w:proofErr w:type="gramStart"/>
-      <w:r>
-        <w:rPr>
-          <w:rFonts w:ascii="Times New Roman" w:hAnsi="Times New Roman" w:cs="Times New Roman"/>
-          <w:sz w:val="24"/>
-          <w:szCs w:val="24"/>
-        </w:rPr>
-        <w:t>int</w:t>
-      </w:r>
-      <w:proofErr w:type="spellEnd"/>
-      <w:proofErr w:type="gramEnd"/>
-      <w:r>
-        <w:rPr>
-          <w:rFonts w:ascii="Times New Roman" w:hAnsi="Times New Roman" w:cs="Times New Roman"/>
-          <w:sz w:val="24"/>
-          <w:szCs w:val="24"/>
-        </w:rPr>
-        <w:t xml:space="preserve"> Search()</w:t>
+      <w:r>
+        <w:rPr>
+          <w:rFonts w:ascii="Times New Roman" w:hAnsi="Times New Roman" w:cs="Times New Roman"/>
+          <w:sz w:val="24"/>
+          <w:szCs w:val="24"/>
+        </w:rPr>
+        <w:t>int Search()</w:t>
       </w:r>
     </w:p>
     <w:p>
@@ -3913,108 +4011,27 @@
           <w:szCs w:val="24"/>
         </w:rPr>
         <w:tab/>
-      </w:r>
-      <w:proofErr w:type="gramStart"/>
-      <w:r>
-        <w:rPr>
-          <w:rFonts w:ascii="Times New Roman" w:hAnsi="Times New Roman" w:cs="Times New Roman"/>
-          <w:sz w:val="24"/>
-          <w:szCs w:val="24"/>
-        </w:rPr>
-        <w:t>this</w:t>
-      </w:r>
-      <w:proofErr w:type="gramEnd"/>
-      <w:r>
-        <w:rPr>
-          <w:rFonts w:ascii="Times New Roman" w:hAnsi="Times New Roman" w:cs="Times New Roman"/>
-          <w:sz w:val="24"/>
-          <w:szCs w:val="24"/>
-        </w:rPr>
-        <w:t xml:space="preserve"> will search the current directory or </w:t>
-      </w:r>
-      <w:proofErr w:type="spellStart"/>
-      <w:r>
-        <w:rPr>
-          <w:rFonts w:ascii="Times New Roman" w:hAnsi="Times New Roman" w:cs="Times New Roman"/>
-          <w:sz w:val="24"/>
-          <w:szCs w:val="24"/>
-        </w:rPr>
-        <w:t>filepath</w:t>
-      </w:r>
-      <w:proofErr w:type="spellEnd"/>
-      <w:r>
-        <w:rPr>
-          <w:rFonts w:ascii="Times New Roman" w:hAnsi="Times New Roman" w:cs="Times New Roman"/>
-          <w:sz w:val="24"/>
-          <w:szCs w:val="24"/>
-        </w:rPr>
-        <w:t xml:space="preserve"> to see if the file can be created or not. This will return an </w:t>
-      </w:r>
-      <w:proofErr w:type="spellStart"/>
-      <w:r>
-        <w:rPr>
-          <w:rFonts w:ascii="Times New Roman" w:hAnsi="Times New Roman" w:cs="Times New Roman"/>
-          <w:sz w:val="24"/>
-          <w:szCs w:val="24"/>
-        </w:rPr>
-        <w:t>int</w:t>
-      </w:r>
-      <w:proofErr w:type="spellEnd"/>
-      <w:r>
-        <w:rPr>
-          <w:rFonts w:ascii="Times New Roman" w:hAnsi="Times New Roman" w:cs="Times New Roman"/>
-          <w:sz w:val="24"/>
-          <w:szCs w:val="24"/>
-        </w:rPr>
-        <w:t xml:space="preserve"> which will determine whether or not it moves forward.</w:t>
-      </w:r>
-    </w:p>
-    <w:p>
-      <w:pPr>
-        <w:shd w:val="clear" w:color="auto" w:fill="FFFFFF" w:themeFill="background1"/>
-        <w:spacing w:after="0" w:line="480" w:lineRule="auto"/>
-        <w:contextualSpacing/>
-        <w:rPr>
-          <w:rFonts w:ascii="Times New Roman" w:hAnsi="Times New Roman" w:cs="Times New Roman"/>
-          <w:sz w:val="24"/>
-          <w:szCs w:val="24"/>
-        </w:rPr>
-      </w:pPr>
-      <w:proofErr w:type="gramStart"/>
-      <w:r>
-        <w:rPr>
-          <w:rFonts w:ascii="Times New Roman" w:hAnsi="Times New Roman" w:cs="Times New Roman"/>
-          <w:sz w:val="24"/>
-          <w:szCs w:val="24"/>
-        </w:rPr>
-        <w:t>void</w:t>
-      </w:r>
-      <w:proofErr w:type="gramEnd"/>
-      <w:r>
-        <w:rPr>
-          <w:rFonts w:ascii="Times New Roman" w:hAnsi="Times New Roman" w:cs="Times New Roman"/>
-          <w:sz w:val="24"/>
-          <w:szCs w:val="24"/>
-        </w:rPr>
-        <w:t xml:space="preserve"> Create(char* </w:t>
-      </w:r>
-      <w:proofErr w:type="spellStart"/>
-      <w:r>
-        <w:rPr>
-          <w:rFonts w:ascii="Times New Roman" w:hAnsi="Times New Roman" w:cs="Times New Roman"/>
-          <w:sz w:val="24"/>
-          <w:szCs w:val="24"/>
-        </w:rPr>
-        <w:t>filePath</w:t>
-      </w:r>
-      <w:proofErr w:type="spellEnd"/>
-      <w:r>
-        <w:rPr>
-          <w:rFonts w:ascii="Times New Roman" w:hAnsi="Times New Roman" w:cs="Times New Roman"/>
-          <w:sz w:val="24"/>
-          <w:szCs w:val="24"/>
-        </w:rPr>
-        <w:t>)</w:t>
+        <w:t>this will search the current directory or filepath to see if the file can be created or not. This will return an int which will determine whether or not it moves forward.</w:t>
+      </w:r>
+    </w:p>
+    <w:p>
+      <w:pPr>
+        <w:shd w:val="clear" w:color="auto" w:fill="FFFFFF" w:themeFill="background1"/>
+        <w:spacing w:after="0" w:line="480" w:lineRule="auto"/>
+        <w:contextualSpacing/>
+        <w:rPr>
+          <w:rFonts w:ascii="Times New Roman" w:hAnsi="Times New Roman" w:cs="Times New Roman"/>
+          <w:sz w:val="24"/>
+          <w:szCs w:val="24"/>
+        </w:rPr>
+      </w:pPr>
+      <w:r>
+        <w:rPr>
+          <w:rFonts w:ascii="Times New Roman" w:hAnsi="Times New Roman" w:cs="Times New Roman"/>
+          <w:sz w:val="24"/>
+          <w:szCs w:val="24"/>
+        </w:rPr>
+        <w:t>void Create(char* filePath)</w:t>
       </w:r>
     </w:p>
     <w:p>
@@ -4035,24 +4052,7 @@
           <w:szCs w:val="24"/>
         </w:rPr>
         <w:tab/>
-      </w:r>
-      <w:proofErr w:type="gramStart"/>
-      <w:r>
-        <w:rPr>
-          <w:rFonts w:ascii="Times New Roman" w:hAnsi="Times New Roman" w:cs="Times New Roman"/>
-          <w:sz w:val="24"/>
-          <w:szCs w:val="24"/>
-        </w:rPr>
-        <w:t>this</w:t>
-      </w:r>
-      <w:proofErr w:type="gramEnd"/>
-      <w:r>
-        <w:rPr>
-          <w:rFonts w:ascii="Times New Roman" w:hAnsi="Times New Roman" w:cs="Times New Roman"/>
-          <w:sz w:val="24"/>
-          <w:szCs w:val="24"/>
-        </w:rPr>
-        <w:t xml:space="preserve"> function will change current working directory and save the old location or steps to get back. Than it will create the new file in the location and step back out to the current directory the user was on.</w:t>
+        <w:t>this function will change current working directory and save the old location or steps to get back. Than it will create the new file in the location and step back out to the current directory the user was on.</w:t>
       </w:r>
     </w:p>
     <w:p>
@@ -4088,42 +4088,247 @@
         <w:spacing w:after="0" w:line="480" w:lineRule="auto"/>
         <w:rPr>
           <w:rFonts w:ascii="Times New Roman" w:hAnsi="Times New Roman" w:cs="Times New Roman"/>
-          <w:sz w:val="24"/>
-          <w:szCs w:val="24"/>
-          <w:u w:val="single"/>
-        </w:rPr>
-      </w:pPr>
-      <w:r>
-        <w:rPr>
-          <w:rFonts w:ascii="Times New Roman" w:hAnsi="Times New Roman" w:cs="Times New Roman"/>
-          <w:sz w:val="24"/>
-          <w:szCs w:val="24"/>
-        </w:rPr>
-        <w:t>Ma</w:t>
-      </w:r>
-      <w:r>
-        <w:rPr>
-          <w:rFonts w:ascii="Times New Roman" w:hAnsi="Times New Roman" w:cs="Times New Roman"/>
-          <w:sz w:val="24"/>
-          <w:szCs w:val="24"/>
-        </w:rPr>
-        <w:t>ke sure it was actually created and saved properly.</w:t>
+          <w:b/>
+          <w:sz w:val="24"/>
+          <w:szCs w:val="24"/>
+        </w:rPr>
+      </w:pPr>
+      <w:r>
+        <w:rPr>
+          <w:rFonts w:ascii="Times New Roman" w:hAnsi="Times New Roman" w:cs="Times New Roman"/>
+          <w:sz w:val="24"/>
+          <w:szCs w:val="24"/>
+        </w:rPr>
+        <w:t>If one parameter</w:t>
+      </w:r>
+    </w:p>
+    <w:p>
+      <w:pPr>
+        <w:pStyle w:val="ListParagraph"/>
+        <w:numPr>
+          <w:ilvl w:val="1"/>
+          <w:numId w:val="3"/>
+        </w:numPr>
+        <w:shd w:val="clear" w:color="auto" w:fill="FFFFFF" w:themeFill="background1"/>
+        <w:spacing w:after="0" w:line="480" w:lineRule="auto"/>
+        <w:rPr>
+          <w:rFonts w:ascii="Times New Roman" w:hAnsi="Times New Roman" w:cs="Times New Roman"/>
+          <w:b/>
+          <w:sz w:val="24"/>
+          <w:szCs w:val="24"/>
+        </w:rPr>
+      </w:pPr>
+      <w:r>
+        <w:rPr>
+          <w:rFonts w:ascii="Times New Roman" w:hAnsi="Times New Roman" w:cs="Times New Roman"/>
+          <w:sz w:val="24"/>
+          <w:szCs w:val="24"/>
+        </w:rPr>
+        <w:t>If X exists</w:t>
+      </w:r>
+    </w:p>
+    <w:p>
+      <w:pPr>
+        <w:pStyle w:val="ListParagraph"/>
+        <w:numPr>
+          <w:ilvl w:val="2"/>
+          <w:numId w:val="3"/>
+        </w:numPr>
+        <w:shd w:val="clear" w:color="auto" w:fill="FFFFFF" w:themeFill="background1"/>
+        <w:spacing w:after="0" w:line="480" w:lineRule="auto"/>
+        <w:rPr>
+          <w:rFonts w:ascii="Times New Roman" w:hAnsi="Times New Roman" w:cs="Times New Roman"/>
+          <w:b/>
+          <w:sz w:val="24"/>
+          <w:szCs w:val="24"/>
+        </w:rPr>
+      </w:pPr>
+      <w:r>
+        <w:rPr>
+          <w:rFonts w:ascii="Times New Roman" w:hAnsi="Times New Roman" w:cs="Times New Roman"/>
+          <w:sz w:val="24"/>
+          <w:szCs w:val="24"/>
+        </w:rPr>
+        <w:t>Error Message: File already exists</w:t>
+      </w:r>
+    </w:p>
+    <w:p>
+      <w:pPr>
+        <w:pStyle w:val="ListParagraph"/>
+        <w:numPr>
+          <w:ilvl w:val="1"/>
+          <w:numId w:val="3"/>
+        </w:numPr>
+        <w:shd w:val="clear" w:color="auto" w:fill="FFFFFF" w:themeFill="background1"/>
+        <w:spacing w:after="0" w:line="480" w:lineRule="auto"/>
+        <w:rPr>
+          <w:rFonts w:ascii="Times New Roman" w:hAnsi="Times New Roman" w:cs="Times New Roman"/>
+          <w:b/>
+          <w:sz w:val="24"/>
+          <w:szCs w:val="24"/>
+        </w:rPr>
+      </w:pPr>
+      <w:r>
+        <w:rPr>
+          <w:rFonts w:ascii="Times New Roman" w:hAnsi="Times New Roman" w:cs="Times New Roman"/>
+          <w:sz w:val="24"/>
+          <w:szCs w:val="24"/>
+        </w:rPr>
+        <w:t>If X does not exist</w:t>
+      </w:r>
+    </w:p>
+    <w:p>
+      <w:pPr>
+        <w:pStyle w:val="ListParagraph"/>
+        <w:numPr>
+          <w:ilvl w:val="2"/>
+          <w:numId w:val="3"/>
+        </w:numPr>
+        <w:shd w:val="clear" w:color="auto" w:fill="FFFFFF" w:themeFill="background1"/>
+        <w:spacing w:after="0" w:line="480" w:lineRule="auto"/>
+        <w:rPr>
+          <w:rFonts w:ascii="Times New Roman" w:hAnsi="Times New Roman" w:cs="Times New Roman"/>
+          <w:b/>
+          <w:sz w:val="24"/>
+          <w:szCs w:val="24"/>
+        </w:rPr>
+      </w:pPr>
+      <w:r>
+        <w:rPr>
+          <w:rFonts w:ascii="Times New Roman" w:hAnsi="Times New Roman" w:cs="Times New Roman"/>
+          <w:sz w:val="24"/>
+          <w:szCs w:val="24"/>
+        </w:rPr>
+        <w:t>Check relative / absolute path</w:t>
+      </w:r>
+    </w:p>
+    <w:p>
+      <w:pPr>
+        <w:pStyle w:val="ListParagraph"/>
+        <w:numPr>
+          <w:ilvl w:val="3"/>
+          <w:numId w:val="3"/>
+        </w:numPr>
+        <w:shd w:val="clear" w:color="auto" w:fill="FFFFFF" w:themeFill="background1"/>
+        <w:spacing w:after="0" w:line="480" w:lineRule="auto"/>
+        <w:rPr>
+          <w:rFonts w:ascii="Times New Roman" w:hAnsi="Times New Roman" w:cs="Times New Roman"/>
+          <w:b/>
+          <w:sz w:val="24"/>
+          <w:szCs w:val="24"/>
+        </w:rPr>
+      </w:pPr>
+      <w:r>
+        <w:rPr>
+          <w:rFonts w:ascii="Times New Roman" w:hAnsi="Times New Roman" w:cs="Times New Roman"/>
+          <w:sz w:val="24"/>
+          <w:szCs w:val="24"/>
+        </w:rPr>
+        <w:t>Create file X at path</w:t>
       </w:r>
       <w:bookmarkStart w:id="0" w:name="_GoBack"/>
       <w:bookmarkEnd w:id="0"/>
     </w:p>
     <w:p>
       <w:pPr>
-        <w:shd w:val="clear" w:color="auto" w:fill="FFFFFF" w:themeFill="background1"/>
-        <w:spacing w:after="0" w:line="480" w:lineRule="auto"/>
-        <w:contextualSpacing/>
-        <w:rPr>
-          <w:rFonts w:ascii="Times New Roman" w:hAnsi="Times New Roman" w:cs="Times New Roman"/>
-          <w:b/>
-          <w:sz w:val="24"/>
-          <w:szCs w:val="24"/>
-        </w:rPr>
-      </w:pPr>
+        <w:pStyle w:val="ListParagraph"/>
+        <w:numPr>
+          <w:ilvl w:val="0"/>
+          <w:numId w:val="3"/>
+        </w:numPr>
+        <w:shd w:val="clear" w:color="auto" w:fill="FFFFFF" w:themeFill="background1"/>
+        <w:spacing w:after="0" w:line="480" w:lineRule="auto"/>
+        <w:rPr>
+          <w:rFonts w:ascii="Times New Roman" w:hAnsi="Times New Roman" w:cs="Times New Roman"/>
+          <w:b/>
+          <w:sz w:val="24"/>
+          <w:szCs w:val="24"/>
+        </w:rPr>
+      </w:pPr>
+      <w:r>
+        <w:rPr>
+          <w:rFonts w:ascii="Times New Roman" w:hAnsi="Times New Roman" w:cs="Times New Roman"/>
+          <w:sz w:val="24"/>
+          <w:szCs w:val="24"/>
+        </w:rPr>
+        <w:t>If no parameters</w:t>
+      </w:r>
+    </w:p>
+    <w:p>
+      <w:pPr>
+        <w:pStyle w:val="ListParagraph"/>
+        <w:numPr>
+          <w:ilvl w:val="1"/>
+          <w:numId w:val="3"/>
+        </w:numPr>
+        <w:shd w:val="clear" w:color="auto" w:fill="FFFFFF" w:themeFill="background1"/>
+        <w:spacing w:after="0" w:line="480" w:lineRule="auto"/>
+        <w:rPr>
+          <w:rFonts w:ascii="Times New Roman" w:hAnsi="Times New Roman" w:cs="Times New Roman"/>
+          <w:b/>
+          <w:sz w:val="24"/>
+          <w:szCs w:val="24"/>
+        </w:rPr>
+      </w:pPr>
+      <w:r>
+        <w:rPr>
+          <w:rFonts w:ascii="Times New Roman" w:hAnsi="Times New Roman" w:cs="Times New Roman"/>
+          <w:sz w:val="24"/>
+          <w:szCs w:val="24"/>
+        </w:rPr>
+        <w:t>Error Message: No file specified</w:t>
+      </w:r>
+    </w:p>
+    <w:p>
+      <w:pPr>
+        <w:pStyle w:val="ListParagraph"/>
+        <w:numPr>
+          <w:ilvl w:val="0"/>
+          <w:numId w:val="3"/>
+        </w:numPr>
+        <w:shd w:val="clear" w:color="auto" w:fill="FFFFFF" w:themeFill="background1"/>
+        <w:spacing w:after="0" w:line="480" w:lineRule="auto"/>
+        <w:rPr>
+          <w:rFonts w:ascii="Times New Roman" w:hAnsi="Times New Roman" w:cs="Times New Roman"/>
+          <w:b/>
+          <w:sz w:val="24"/>
+          <w:szCs w:val="24"/>
+        </w:rPr>
+      </w:pPr>
+      <w:r>
+        <w:rPr>
+          <w:rFonts w:ascii="Times New Roman" w:hAnsi="Times New Roman" w:cs="Times New Roman"/>
+          <w:sz w:val="24"/>
+          <w:szCs w:val="24"/>
+        </w:rPr>
+        <w:t>If multiple parameters</w:t>
+      </w:r>
+    </w:p>
+    <w:p>
+      <w:pPr>
+        <w:pStyle w:val="ListParagraph"/>
+        <w:numPr>
+          <w:ilvl w:val="1"/>
+          <w:numId w:val="3"/>
+        </w:numPr>
+        <w:shd w:val="clear" w:color="auto" w:fill="FFFFFF" w:themeFill="background1"/>
+        <w:spacing w:after="0" w:line="480" w:lineRule="auto"/>
+        <w:rPr>
+          <w:rFonts w:ascii="Times New Roman" w:hAnsi="Times New Roman" w:cs="Times New Roman"/>
+          <w:b/>
+          <w:sz w:val="24"/>
+          <w:szCs w:val="24"/>
+        </w:rPr>
+      </w:pPr>
+      <w:r>
+        <w:rPr>
+          <w:rFonts w:ascii="Times New Roman" w:hAnsi="Times New Roman" w:cs="Times New Roman"/>
+          <w:sz w:val="24"/>
+          <w:szCs w:val="24"/>
+        </w:rPr>
+        <w:lastRenderedPageBreak/>
+        <w:t>Error Message: Multiple arguments provided</w:t>
+      </w:r>
     </w:p>
     <w:sectPr>
       <w:headerReference w:type="default" r:id="rId8"/>
@@ -4229,7 +4434,7 @@
           <w:rPr>
             <w:noProof/>
           </w:rPr>
-          <w:t>11</w:t>
+          <w:t>14</w:t>
         </w:r>
         <w:r>
           <w:rPr>
@@ -4392,7 +4597,7 @@
         <w:rFonts w:ascii="Wingdings" w:hAnsi="Wingdings" w:hint="default"/>
       </w:rPr>
     </w:lvl>
-    <w:lvl w:ilvl="3" w:tplc="04090001" w:tentative="1">
+    <w:lvl w:ilvl="3" w:tplc="04090001">
       <w:start w:val="1"/>
       <w:numFmt w:val="bullet"/>
       <w:lvlText w:val=""/>
@@ -4404,7 +4609,7 @@
         <w:rFonts w:ascii="Symbol" w:hAnsi="Symbol" w:hint="default"/>
       </w:rPr>
     </w:lvl>
-    <w:lvl w:ilvl="4" w:tplc="04090003" w:tentative="1">
+    <w:lvl w:ilvl="4" w:tplc="04090003">
       <w:start w:val="1"/>
       <w:numFmt w:val="bullet"/>
       <w:lvlText w:val="o"/>
@@ -4416,7 +4621,7 @@
         <w:rFonts w:ascii="Courier New" w:hAnsi="Courier New" w:cs="Courier New" w:hint="default"/>
       </w:rPr>
     </w:lvl>
-    <w:lvl w:ilvl="5" w:tplc="04090005" w:tentative="1">
+    <w:lvl w:ilvl="5" w:tplc="04090005">
       <w:start w:val="1"/>
       <w:numFmt w:val="bullet"/>
       <w:lvlText w:val=""/>
@@ -5428,7 +5633,7 @@
 </file>
 
 <file path=customXml/itemProps1.xml><?xml version="1.0" encoding="utf-8"?>
-<ds:datastoreItem xmlns:ds="http://schemas.openxmlformats.org/officeDocument/2006/customXml" ds:itemID="{D6326DD8-2ECB-4EE5-9CAA-BC2A5F2275E0}">
+<ds:datastoreItem xmlns:ds="http://schemas.openxmlformats.org/officeDocument/2006/customXml" ds:itemID="{E32DDA2B-98AE-4ACD-91B5-0CA693F13749}">
   <ds:schemaRefs>
     <ds:schemaRef ds:uri="http://schemas.openxmlformats.org/officeDocument/2006/bibliography"/>
   </ds:schemaRefs>

</xml_diff>

<commit_message>
Updated Design with CD
</commit_message>
<xml_diff>
--- a/BethuneSchipellite_Design.docx
+++ b/BethuneSchipellite_Design.docx
@@ -1,6 +1,6 @@
 
 <file path=word/document.xml><?xml version="1.0" encoding="utf-8"?>
-<w:document xmlns:wpc="http://schemas.microsoft.com/office/word/2010/wordprocessingCanvas" xmlns:mc="http://schemas.openxmlformats.org/markup-compatibility/2006" xmlns:o="urn:schemas-microsoft-com:office:office" xmlns:r="http://schemas.openxmlformats.org/officeDocument/2006/relationships" xmlns:m="http://schemas.openxmlformats.org/officeDocument/2006/math" xmlns:v="urn:schemas-microsoft-com:vml" xmlns:wp14="http://schemas.microsoft.com/office/word/2010/wordprocessingDrawing" xmlns:wp="http://schemas.openxmlformats.org/drawingml/2006/wordprocessingDrawing" xmlns:w10="urn:schemas-microsoft-com:office:word" xmlns:w="http://schemas.openxmlformats.org/wordprocessingml/2006/main" xmlns:w14="http://schemas.microsoft.com/office/word/2010/wordml" xmlns:w15="http://schemas.microsoft.com/office/word/2012/wordml" xmlns:wpg="http://schemas.microsoft.com/office/word/2010/wordprocessingGroup" xmlns:wpi="http://schemas.microsoft.com/office/word/2010/wordprocessingInk" xmlns:wne="http://schemas.microsoft.com/office/word/2006/wordml" xmlns:wps="http://schemas.microsoft.com/office/word/2010/wordprocessingShape" mc:Ignorable="w14 w15 wp14">
+<w:document xmlns:wpc="http://schemas.microsoft.com/office/word/2010/wordprocessingCanvas" xmlns:mc="http://schemas.openxmlformats.org/markup-compatibility/2006" xmlns:o="urn:schemas-microsoft-com:office:office" xmlns:r="http://schemas.openxmlformats.org/officeDocument/2006/relationships" xmlns:m="http://schemas.openxmlformats.org/officeDocument/2006/math" xmlns:v="urn:schemas-microsoft-com:vml" xmlns:wp14="http://schemas.microsoft.com/office/word/2010/wordprocessingDrawing" xmlns:wp="http://schemas.openxmlformats.org/drawingml/2006/wordprocessingDrawing" xmlns:w10="urn:schemas-microsoft-com:office:word" xmlns:w="http://schemas.openxmlformats.org/wordprocessingml/2006/main" xmlns:w14="http://schemas.microsoft.com/office/word/2010/wordml" xmlns:wpg="http://schemas.microsoft.com/office/word/2010/wordprocessingGroup" xmlns:wpi="http://schemas.microsoft.com/office/word/2010/wordprocessingInk" xmlns:wne="http://schemas.microsoft.com/office/word/2006/wordml" xmlns:wps="http://schemas.microsoft.com/office/word/2010/wordprocessingShape" mc:Ignorable="w14 wp14">
   <w:body>
     <w:p>
       <w:pPr>
@@ -370,17 +370,7 @@
           <w:sz w:val="24"/>
           <w:szCs w:val="24"/>
         </w:rPr>
-        <w:t>ch</w:t>
-      </w:r>
-      <w:bookmarkStart w:id="0" w:name="_GoBack"/>
-      <w:bookmarkEnd w:id="0"/>
-      <w:r>
-        <w:rPr>
-          <w:rFonts w:ascii="Times New Roman" w:hAnsi="Times New Roman" w:cs="Times New Roman"/>
-          <w:sz w:val="24"/>
-          <w:szCs w:val="24"/>
-        </w:rPr>
-        <w:t>ar</w:t>
+        <w:t>char</w:t>
       </w:r>
       <w:proofErr w:type="gramEnd"/>
       <w:r>
@@ -1819,7 +1809,7 @@
           <w:sz w:val="24"/>
           <w:szCs w:val="24"/>
         </w:rPr>
-        <w:t>char</w:t>
+        <w:t>unsigned</w:t>
       </w:r>
       <w:proofErr w:type="gramEnd"/>
       <w:r>
@@ -1828,7 +1818,7 @@
           <w:sz w:val="24"/>
           <w:szCs w:val="24"/>
         </w:rPr>
-        <w:t xml:space="preserve">* </w:t>
+        <w:t xml:space="preserve"> char* </w:t>
       </w:r>
       <w:proofErr w:type="spellStart"/>
       <w:r>
@@ -1837,7 +1827,7 @@
           <w:sz w:val="24"/>
           <w:szCs w:val="24"/>
         </w:rPr>
-        <w:t>m_Directory</w:t>
+        <w:t>rootDirectory</w:t>
       </w:r>
       <w:proofErr w:type="spellEnd"/>
       <w:r>
@@ -1846,8 +1836,45 @@
           <w:sz w:val="24"/>
           <w:szCs w:val="24"/>
         </w:rPr>
+        <w:t>[4 * 512 * 14]</w:t>
+      </w:r>
+      <w:r>
+        <w:rPr>
+          <w:rFonts w:ascii="Times New Roman" w:hAnsi="Times New Roman" w:cs="Times New Roman"/>
+          <w:sz w:val="24"/>
+          <w:szCs w:val="24"/>
+        </w:rPr>
         <w:t>;</w:t>
       </w:r>
+      <w:r>
+        <w:rPr>
+          <w:rFonts w:ascii="Times New Roman" w:hAnsi="Times New Roman" w:cs="Times New Roman"/>
+          <w:sz w:val="24"/>
+          <w:szCs w:val="24"/>
+        </w:rPr>
+        <w:t xml:space="preserve"> </w:t>
+      </w:r>
+    </w:p>
+    <w:p>
+      <w:pPr>
+        <w:shd w:val="clear" w:color="auto" w:fill="FFFFFF" w:themeFill="background1"/>
+        <w:spacing w:after="0" w:line="480" w:lineRule="auto"/>
+        <w:contextualSpacing/>
+        <w:rPr>
+          <w:rFonts w:ascii="Times New Roman" w:hAnsi="Times New Roman" w:cs="Times New Roman"/>
+          <w:sz w:val="24"/>
+          <w:szCs w:val="24"/>
+        </w:rPr>
+      </w:pPr>
+      <w:r>
+        <w:rPr>
+          <w:rFonts w:ascii="Times New Roman" w:hAnsi="Times New Roman" w:cs="Times New Roman"/>
+          <w:sz w:val="24"/>
+          <w:szCs w:val="24"/>
+        </w:rPr>
+        <w:tab/>
+        <w:t>If cd begins in the root, this is used to properly find the initial directory sector.</w:t>
+      </w:r>
     </w:p>
     <w:p>
       <w:pPr>
@@ -1867,7 +1894,7 @@
           <w:sz w:val="24"/>
           <w:szCs w:val="24"/>
         </w:rPr>
-        <w:t>void</w:t>
+        <w:t>unsigned</w:t>
       </w:r>
       <w:proofErr w:type="gramEnd"/>
       <w:r>
@@ -1876,7 +1903,7 @@
           <w:sz w:val="24"/>
           <w:szCs w:val="24"/>
         </w:rPr>
-        <w:t xml:space="preserve"> </w:t>
+        <w:t xml:space="preserve"> char* </w:t>
       </w:r>
       <w:proofErr w:type="spellStart"/>
       <w:r>
@@ -1885,7 +1912,7 @@
           <w:sz w:val="24"/>
           <w:szCs w:val="24"/>
         </w:rPr>
-        <w:t>setDirectory</w:t>
+        <w:t>cDirectory</w:t>
       </w:r>
       <w:proofErr w:type="spellEnd"/>
       <w:r>
@@ -1894,7 +1921,7 @@
           <w:sz w:val="24"/>
           <w:szCs w:val="24"/>
         </w:rPr>
-        <w:t>();</w:t>
+        <w:t>[4 * 512];</w:t>
       </w:r>
     </w:p>
     <w:p>
@@ -1915,304 +1942,16 @@
           <w:szCs w:val="24"/>
         </w:rPr>
         <w:tab/>
-        <w:t xml:space="preserve">Set the </w:t>
-      </w:r>
-      <w:proofErr w:type="spellStart"/>
-      <w:r>
-        <w:rPr>
-          <w:rFonts w:ascii="Times New Roman" w:hAnsi="Times New Roman" w:cs="Times New Roman"/>
-          <w:sz w:val="24"/>
-          <w:szCs w:val="24"/>
-        </w:rPr>
-        <w:t>m_CurrentDirectory</w:t>
-      </w:r>
-      <w:proofErr w:type="spellEnd"/>
-      <w:r>
-        <w:rPr>
-          <w:rFonts w:ascii="Times New Roman" w:hAnsi="Times New Roman" w:cs="Times New Roman"/>
-          <w:sz w:val="24"/>
-          <w:szCs w:val="24"/>
-        </w:rPr>
-        <w:t xml:space="preserve"> in the shell, if applicable. Previous checks determine if the directory provided is valid, therefore allowing the shell to now acknowledge the current directory to apply additional commands within.</w:t>
-      </w:r>
-    </w:p>
-    <w:p>
-      <w:pPr>
-        <w:shd w:val="clear" w:color="auto" w:fill="FFFFFF" w:themeFill="background1"/>
-        <w:spacing w:after="0" w:line="480" w:lineRule="auto"/>
-        <w:contextualSpacing/>
-        <w:rPr>
-          <w:rFonts w:ascii="Times New Roman" w:hAnsi="Times New Roman" w:cs="Times New Roman"/>
-          <w:sz w:val="24"/>
-          <w:szCs w:val="24"/>
-          <w:u w:val="single"/>
-        </w:rPr>
-      </w:pPr>
-      <w:r>
-        <w:rPr>
-          <w:rFonts w:ascii="Times New Roman" w:hAnsi="Times New Roman" w:cs="Times New Roman"/>
-          <w:sz w:val="24"/>
-          <w:szCs w:val="24"/>
-          <w:u w:val="single"/>
-        </w:rPr>
-        <w:t>Testing:</w:t>
-      </w:r>
-    </w:p>
-    <w:p>
-      <w:pPr>
-        <w:pStyle w:val="ListParagraph"/>
-        <w:numPr>
-          <w:ilvl w:val="0"/>
-          <w:numId w:val="3"/>
-        </w:numPr>
-        <w:rPr>
-          <w:rFonts w:ascii="Times New Roman" w:hAnsi="Times New Roman" w:cs="Times New Roman"/>
-          <w:b/>
-          <w:sz w:val="24"/>
-          <w:szCs w:val="24"/>
-        </w:rPr>
-      </w:pPr>
-      <w:r>
-        <w:rPr>
-          <w:rFonts w:ascii="Times New Roman" w:hAnsi="Times New Roman" w:cs="Times New Roman"/>
-          <w:sz w:val="24"/>
-          <w:szCs w:val="24"/>
-        </w:rPr>
-        <w:t>If no</w:t>
-      </w:r>
-      <w:r>
-        <w:rPr>
-          <w:rFonts w:ascii="Times New Roman" w:hAnsi="Times New Roman" w:cs="Times New Roman"/>
-          <w:sz w:val="24"/>
-          <w:szCs w:val="24"/>
-        </w:rPr>
-        <w:t xml:space="preserve"> argument provided</w:t>
-      </w:r>
-    </w:p>
-    <w:p>
-      <w:pPr>
-        <w:pStyle w:val="ListParagraph"/>
-        <w:numPr>
-          <w:ilvl w:val="1"/>
-          <w:numId w:val="3"/>
-        </w:numPr>
-        <w:rPr>
-          <w:rFonts w:ascii="Times New Roman" w:hAnsi="Times New Roman" w:cs="Times New Roman"/>
-          <w:b/>
-          <w:sz w:val="24"/>
-          <w:szCs w:val="24"/>
-        </w:rPr>
-      </w:pPr>
-      <w:r>
-        <w:rPr>
-          <w:rFonts w:ascii="Times New Roman" w:hAnsi="Times New Roman" w:cs="Times New Roman"/>
-          <w:sz w:val="24"/>
-          <w:szCs w:val="24"/>
-        </w:rPr>
-        <w:t>Move user to home directory</w:t>
-      </w:r>
-    </w:p>
-    <w:p>
-      <w:pPr>
-        <w:pStyle w:val="ListParagraph"/>
-        <w:numPr>
-          <w:ilvl w:val="0"/>
-          <w:numId w:val="3"/>
-        </w:numPr>
-        <w:rPr>
-          <w:rFonts w:ascii="Times New Roman" w:hAnsi="Times New Roman" w:cs="Times New Roman"/>
-          <w:b/>
-          <w:sz w:val="24"/>
-          <w:szCs w:val="24"/>
-        </w:rPr>
-      </w:pPr>
-      <w:r>
-        <w:rPr>
-          <w:rFonts w:ascii="Times New Roman" w:hAnsi="Times New Roman" w:cs="Times New Roman"/>
-          <w:sz w:val="24"/>
-          <w:szCs w:val="24"/>
-        </w:rPr>
-        <w:t>If parameters</w:t>
-      </w:r>
-    </w:p>
-    <w:p>
-      <w:pPr>
-        <w:pStyle w:val="ListParagraph"/>
-        <w:numPr>
-          <w:ilvl w:val="1"/>
-          <w:numId w:val="3"/>
-        </w:numPr>
-        <w:rPr>
-          <w:rFonts w:ascii="Times New Roman" w:hAnsi="Times New Roman" w:cs="Times New Roman"/>
-          <w:b/>
-          <w:sz w:val="24"/>
-          <w:szCs w:val="24"/>
-        </w:rPr>
-      </w:pPr>
-      <w:r>
-        <w:rPr>
-          <w:rFonts w:ascii="Times New Roman" w:hAnsi="Times New Roman" w:cs="Times New Roman"/>
-          <w:sz w:val="24"/>
-          <w:szCs w:val="24"/>
-        </w:rPr>
-        <w:t>Error message if</w:t>
-      </w:r>
-    </w:p>
-    <w:p>
-      <w:pPr>
-        <w:pStyle w:val="ListParagraph"/>
-        <w:numPr>
-          <w:ilvl w:val="2"/>
-          <w:numId w:val="3"/>
-        </w:numPr>
-        <w:rPr>
-          <w:rFonts w:ascii="Times New Roman" w:hAnsi="Times New Roman" w:cs="Times New Roman"/>
-          <w:b/>
-          <w:sz w:val="24"/>
-          <w:szCs w:val="24"/>
-        </w:rPr>
-      </w:pPr>
-      <w:r>
-        <w:rPr>
-          <w:rFonts w:ascii="Times New Roman" w:hAnsi="Times New Roman" w:cs="Times New Roman"/>
-          <w:sz w:val="24"/>
-          <w:szCs w:val="24"/>
-        </w:rPr>
-        <w:t>Directory is invalid</w:t>
-      </w:r>
-    </w:p>
-    <w:p>
-      <w:pPr>
-        <w:pStyle w:val="ListParagraph"/>
-        <w:numPr>
-          <w:ilvl w:val="3"/>
-          <w:numId w:val="3"/>
-        </w:numPr>
-        <w:rPr>
-          <w:rFonts w:ascii="Times New Roman" w:hAnsi="Times New Roman" w:cs="Times New Roman"/>
-          <w:b/>
-          <w:sz w:val="24"/>
-          <w:szCs w:val="24"/>
-        </w:rPr>
-      </w:pPr>
-      <w:r>
-        <w:rPr>
-          <w:rFonts w:ascii="Times New Roman" w:hAnsi="Times New Roman" w:cs="Times New Roman"/>
-          <w:sz w:val="24"/>
-          <w:szCs w:val="24"/>
-        </w:rPr>
-        <w:t>Error Message: No directory found</w:t>
-      </w:r>
-    </w:p>
-    <w:p>
-      <w:pPr>
-        <w:pStyle w:val="ListParagraph"/>
-        <w:numPr>
-          <w:ilvl w:val="2"/>
-          <w:numId w:val="3"/>
-        </w:numPr>
-        <w:rPr>
-          <w:rFonts w:ascii="Times New Roman" w:hAnsi="Times New Roman" w:cs="Times New Roman"/>
-          <w:b/>
-          <w:sz w:val="24"/>
-          <w:szCs w:val="24"/>
-        </w:rPr>
-      </w:pPr>
-      <w:r>
-        <w:rPr>
-          <w:rFonts w:ascii="Times New Roman" w:hAnsi="Times New Roman" w:cs="Times New Roman"/>
-          <w:sz w:val="24"/>
-          <w:szCs w:val="24"/>
-        </w:rPr>
-        <w:t>X is file</w:t>
-      </w:r>
-    </w:p>
-    <w:p>
-      <w:pPr>
-        <w:pStyle w:val="ListParagraph"/>
-        <w:numPr>
-          <w:ilvl w:val="3"/>
-          <w:numId w:val="3"/>
-        </w:numPr>
-        <w:rPr>
-          <w:rFonts w:ascii="Times New Roman" w:hAnsi="Times New Roman" w:cs="Times New Roman"/>
-          <w:b/>
-          <w:sz w:val="24"/>
-          <w:szCs w:val="24"/>
-        </w:rPr>
-      </w:pPr>
-      <w:r>
-        <w:rPr>
-          <w:rFonts w:ascii="Times New Roman" w:hAnsi="Times New Roman" w:cs="Times New Roman"/>
-          <w:sz w:val="24"/>
-          <w:szCs w:val="24"/>
-        </w:rPr>
-        <w:t>Error Message: Argument is not a directory</w:t>
-      </w:r>
-    </w:p>
-    <w:p>
-      <w:pPr>
-        <w:pStyle w:val="ListParagraph"/>
-        <w:numPr>
-          <w:ilvl w:val="2"/>
-          <w:numId w:val="3"/>
-        </w:numPr>
-        <w:rPr>
-          <w:rFonts w:ascii="Times New Roman" w:hAnsi="Times New Roman" w:cs="Times New Roman"/>
-          <w:b/>
-          <w:sz w:val="24"/>
-          <w:szCs w:val="24"/>
-        </w:rPr>
-      </w:pPr>
-      <w:r>
-        <w:rPr>
-          <w:rFonts w:ascii="Times New Roman" w:hAnsi="Times New Roman" w:cs="Times New Roman"/>
-          <w:sz w:val="24"/>
-          <w:szCs w:val="24"/>
-        </w:rPr>
-        <w:t>More than one parameter is provided</w:t>
-      </w:r>
-    </w:p>
-    <w:p>
-      <w:pPr>
-        <w:pStyle w:val="ListParagraph"/>
-        <w:numPr>
-          <w:ilvl w:val="3"/>
-          <w:numId w:val="3"/>
-        </w:numPr>
-        <w:rPr>
-          <w:rFonts w:ascii="Times New Roman" w:hAnsi="Times New Roman" w:cs="Times New Roman"/>
-          <w:b/>
-          <w:sz w:val="24"/>
-          <w:szCs w:val="24"/>
-        </w:rPr>
-      </w:pPr>
-      <w:r>
-        <w:rPr>
-          <w:rFonts w:ascii="Times New Roman" w:hAnsi="Times New Roman" w:cs="Times New Roman"/>
-          <w:sz w:val="24"/>
-          <w:szCs w:val="24"/>
-        </w:rPr>
-        <w:t>Error Message: Multiple arguments entered</w:t>
-      </w:r>
-      <w:r>
-        <w:rPr>
-          <w:rFonts w:ascii="Times New Roman" w:hAnsi="Times New Roman" w:cs="Times New Roman"/>
-          <w:b/>
-          <w:sz w:val="24"/>
-          <w:szCs w:val="24"/>
-        </w:rPr>
-        <w:br w:type="page"/>
-      </w:r>
-    </w:p>
-    <w:p>
-      <w:pPr>
-        <w:shd w:val="clear" w:color="auto" w:fill="FFFFFF" w:themeFill="background1"/>
-        <w:spacing w:after="0" w:line="480" w:lineRule="auto"/>
-        <w:contextualSpacing/>
-        <w:rPr>
-          <w:rFonts w:ascii="Times New Roman" w:hAnsi="Times New Roman" w:cs="Times New Roman"/>
-          <w:b/>
+        <w:t>If cd is not in the root, as the current directory sector will no longer be 0, then this is used to read from the current directory.</w:t>
+      </w:r>
+    </w:p>
+    <w:p>
+      <w:pPr>
+        <w:shd w:val="clear" w:color="auto" w:fill="FFFFFF" w:themeFill="background1"/>
+        <w:spacing w:after="0" w:line="480" w:lineRule="auto"/>
+        <w:contextualSpacing/>
+        <w:rPr>
+          <w:rFonts w:ascii="Times New Roman" w:hAnsi="Times New Roman" w:cs="Times New Roman"/>
           <w:sz w:val="24"/>
           <w:szCs w:val="24"/>
         </w:rPr>
@@ -2222,6 +1961,739 @@
       <w:r>
         <w:rPr>
           <w:rFonts w:ascii="Times New Roman" w:hAnsi="Times New Roman" w:cs="Times New Roman"/>
+          <w:sz w:val="24"/>
+          <w:szCs w:val="24"/>
+        </w:rPr>
+        <w:t>int</w:t>
+      </w:r>
+      <w:proofErr w:type="spellEnd"/>
+      <w:proofErr w:type="gramEnd"/>
+      <w:r>
+        <w:rPr>
+          <w:rFonts w:ascii="Times New Roman" w:hAnsi="Times New Roman" w:cs="Times New Roman"/>
+          <w:sz w:val="24"/>
+          <w:szCs w:val="24"/>
+        </w:rPr>
+        <w:t xml:space="preserve"> </w:t>
+      </w:r>
+      <w:proofErr w:type="spellStart"/>
+      <w:r>
+        <w:rPr>
+          <w:rFonts w:ascii="Times New Roman" w:hAnsi="Times New Roman" w:cs="Times New Roman"/>
+          <w:sz w:val="24"/>
+          <w:szCs w:val="24"/>
+        </w:rPr>
+        <w:t>findDirectory</w:t>
+      </w:r>
+      <w:proofErr w:type="spellEnd"/>
+      <w:r>
+        <w:rPr>
+          <w:rFonts w:ascii="Times New Roman" w:hAnsi="Times New Roman" w:cs="Times New Roman"/>
+          <w:sz w:val="24"/>
+          <w:szCs w:val="24"/>
+        </w:rPr>
+        <w:t xml:space="preserve">(unsigned char* </w:t>
+      </w:r>
+      <w:proofErr w:type="spellStart"/>
+      <w:r>
+        <w:rPr>
+          <w:rFonts w:ascii="Times New Roman" w:hAnsi="Times New Roman" w:cs="Times New Roman"/>
+          <w:sz w:val="24"/>
+          <w:szCs w:val="24"/>
+        </w:rPr>
+        <w:t>directoryName</w:t>
+      </w:r>
+      <w:proofErr w:type="spellEnd"/>
+      <w:r>
+        <w:rPr>
+          <w:rFonts w:ascii="Times New Roman" w:hAnsi="Times New Roman" w:cs="Times New Roman"/>
+          <w:sz w:val="24"/>
+          <w:szCs w:val="24"/>
+        </w:rPr>
+        <w:t>);</w:t>
+      </w:r>
+    </w:p>
+    <w:p>
+      <w:pPr>
+        <w:shd w:val="clear" w:color="auto" w:fill="FFFFFF" w:themeFill="background1"/>
+        <w:spacing w:after="0" w:line="480" w:lineRule="auto"/>
+        <w:contextualSpacing/>
+        <w:rPr>
+          <w:rFonts w:ascii="Times New Roman" w:hAnsi="Times New Roman" w:cs="Times New Roman"/>
+          <w:sz w:val="24"/>
+          <w:szCs w:val="24"/>
+        </w:rPr>
+      </w:pPr>
+      <w:r>
+        <w:rPr>
+          <w:rFonts w:ascii="Times New Roman" w:hAnsi="Times New Roman" w:cs="Times New Roman"/>
+          <w:sz w:val="24"/>
+          <w:szCs w:val="24"/>
+        </w:rPr>
+        <w:tab/>
+        <w:t xml:space="preserve">Iterates through the root directory and attempts to match the directory name will the file names found. This also checks to ensure that the directories examined are valid. If found, the current directory and current directory sector is updated, and the function returns a match. </w:t>
+      </w:r>
+    </w:p>
+    <w:p>
+      <w:pPr>
+        <w:shd w:val="clear" w:color="auto" w:fill="FFFFFF" w:themeFill="background1"/>
+        <w:spacing w:after="0" w:line="480" w:lineRule="auto"/>
+        <w:contextualSpacing/>
+        <w:rPr>
+          <w:rFonts w:ascii="Times New Roman" w:hAnsi="Times New Roman" w:cs="Times New Roman"/>
+          <w:sz w:val="24"/>
+          <w:szCs w:val="24"/>
+        </w:rPr>
+      </w:pPr>
+      <w:proofErr w:type="gramStart"/>
+      <w:r>
+        <w:rPr>
+          <w:rFonts w:ascii="Times New Roman" w:hAnsi="Times New Roman" w:cs="Times New Roman"/>
+          <w:sz w:val="24"/>
+          <w:szCs w:val="24"/>
+        </w:rPr>
+        <w:t>void</w:t>
+      </w:r>
+      <w:proofErr w:type="gramEnd"/>
+      <w:r>
+        <w:rPr>
+          <w:rFonts w:ascii="Times New Roman" w:hAnsi="Times New Roman" w:cs="Times New Roman"/>
+          <w:sz w:val="24"/>
+          <w:szCs w:val="24"/>
+        </w:rPr>
+        <w:t xml:space="preserve"> </w:t>
+      </w:r>
+      <w:proofErr w:type="spellStart"/>
+      <w:r>
+        <w:rPr>
+          <w:rFonts w:ascii="Times New Roman" w:hAnsi="Times New Roman" w:cs="Times New Roman"/>
+          <w:sz w:val="24"/>
+          <w:szCs w:val="24"/>
+        </w:rPr>
+        <w:t>readRoot</w:t>
+      </w:r>
+      <w:proofErr w:type="spellEnd"/>
+      <w:r>
+        <w:rPr>
+          <w:rFonts w:ascii="Times New Roman" w:hAnsi="Times New Roman" w:cs="Times New Roman"/>
+          <w:sz w:val="24"/>
+          <w:szCs w:val="24"/>
+        </w:rPr>
+        <w:t>(unsigned char* bytes);</w:t>
+      </w:r>
+    </w:p>
+    <w:p>
+      <w:pPr>
+        <w:shd w:val="clear" w:color="auto" w:fill="FFFFFF" w:themeFill="background1"/>
+        <w:spacing w:after="0" w:line="480" w:lineRule="auto"/>
+        <w:contextualSpacing/>
+        <w:rPr>
+          <w:rFonts w:ascii="Times New Roman" w:hAnsi="Times New Roman" w:cs="Times New Roman"/>
+          <w:sz w:val="24"/>
+          <w:szCs w:val="24"/>
+        </w:rPr>
+      </w:pPr>
+      <w:r>
+        <w:rPr>
+          <w:rFonts w:ascii="Times New Roman" w:hAnsi="Times New Roman" w:cs="Times New Roman"/>
+          <w:sz w:val="24"/>
+          <w:szCs w:val="24"/>
+        </w:rPr>
+        <w:tab/>
+      </w:r>
+      <w:proofErr w:type="gramStart"/>
+      <w:r>
+        <w:rPr>
+          <w:rFonts w:ascii="Times New Roman" w:hAnsi="Times New Roman" w:cs="Times New Roman"/>
+          <w:sz w:val="24"/>
+          <w:szCs w:val="24"/>
+        </w:rPr>
+        <w:t>Reads the root directory information into a character array.</w:t>
+      </w:r>
+      <w:proofErr w:type="gramEnd"/>
+    </w:p>
+    <w:p>
+      <w:pPr>
+        <w:shd w:val="clear" w:color="auto" w:fill="FFFFFF" w:themeFill="background1"/>
+        <w:spacing w:after="0" w:line="480" w:lineRule="auto"/>
+        <w:contextualSpacing/>
+        <w:rPr>
+          <w:rFonts w:ascii="Times New Roman" w:hAnsi="Times New Roman" w:cs="Times New Roman"/>
+          <w:sz w:val="24"/>
+          <w:szCs w:val="24"/>
+        </w:rPr>
+      </w:pPr>
+      <w:proofErr w:type="spellStart"/>
+      <w:proofErr w:type="gramStart"/>
+      <w:r>
+        <w:rPr>
+          <w:rFonts w:ascii="Times New Roman" w:hAnsi="Times New Roman" w:cs="Times New Roman"/>
+          <w:sz w:val="24"/>
+          <w:szCs w:val="24"/>
+        </w:rPr>
+        <w:t>int</w:t>
+      </w:r>
+      <w:proofErr w:type="spellEnd"/>
+      <w:proofErr w:type="gramEnd"/>
+      <w:r>
+        <w:rPr>
+          <w:rFonts w:ascii="Times New Roman" w:hAnsi="Times New Roman" w:cs="Times New Roman"/>
+          <w:sz w:val="24"/>
+          <w:szCs w:val="24"/>
+        </w:rPr>
+        <w:t xml:space="preserve"> </w:t>
+      </w:r>
+      <w:proofErr w:type="spellStart"/>
+      <w:r>
+        <w:rPr>
+          <w:rFonts w:ascii="Times New Roman" w:hAnsi="Times New Roman" w:cs="Times New Roman"/>
+          <w:sz w:val="24"/>
+          <w:szCs w:val="24"/>
+        </w:rPr>
+        <w:t>readSpecifiedSection</w:t>
+      </w:r>
+      <w:proofErr w:type="spellEnd"/>
+      <w:r>
+        <w:rPr>
+          <w:rFonts w:ascii="Times New Roman" w:hAnsi="Times New Roman" w:cs="Times New Roman"/>
+          <w:sz w:val="24"/>
+          <w:szCs w:val="24"/>
+        </w:rPr>
+        <w:t>(unsigned char* bytes);</w:t>
+      </w:r>
+    </w:p>
+    <w:p>
+      <w:pPr>
+        <w:shd w:val="clear" w:color="auto" w:fill="FFFFFF" w:themeFill="background1"/>
+        <w:spacing w:after="0" w:line="480" w:lineRule="auto"/>
+        <w:contextualSpacing/>
+        <w:rPr>
+          <w:rFonts w:ascii="Times New Roman" w:hAnsi="Times New Roman" w:cs="Times New Roman"/>
+          <w:sz w:val="24"/>
+          <w:szCs w:val="24"/>
+        </w:rPr>
+      </w:pPr>
+      <w:r>
+        <w:rPr>
+          <w:rFonts w:ascii="Times New Roman" w:hAnsi="Times New Roman" w:cs="Times New Roman"/>
+          <w:sz w:val="24"/>
+          <w:szCs w:val="24"/>
+        </w:rPr>
+        <w:tab/>
+      </w:r>
+      <w:bookmarkStart w:id="0" w:name="_GoBack"/>
+      <w:bookmarkEnd w:id="0"/>
+    </w:p>
+    <w:p>
+      <w:pPr>
+        <w:shd w:val="clear" w:color="auto" w:fill="FFFFFF" w:themeFill="background1"/>
+        <w:spacing w:after="0" w:line="480" w:lineRule="auto"/>
+        <w:contextualSpacing/>
+        <w:rPr>
+          <w:rFonts w:ascii="Times New Roman" w:hAnsi="Times New Roman" w:cs="Times New Roman"/>
+          <w:sz w:val="24"/>
+          <w:szCs w:val="24"/>
+        </w:rPr>
+      </w:pPr>
+      <w:proofErr w:type="gramStart"/>
+      <w:r>
+        <w:rPr>
+          <w:rFonts w:ascii="Times New Roman" w:hAnsi="Times New Roman" w:cs="Times New Roman"/>
+          <w:sz w:val="24"/>
+          <w:szCs w:val="24"/>
+        </w:rPr>
+        <w:t>unsigned</w:t>
+      </w:r>
+      <w:proofErr w:type="gramEnd"/>
+      <w:r>
+        <w:rPr>
+          <w:rFonts w:ascii="Times New Roman" w:hAnsi="Times New Roman" w:cs="Times New Roman"/>
+          <w:sz w:val="24"/>
+          <w:szCs w:val="24"/>
+        </w:rPr>
+        <w:t xml:space="preserve"> char* </w:t>
+      </w:r>
+      <w:proofErr w:type="spellStart"/>
+      <w:r>
+        <w:rPr>
+          <w:rFonts w:ascii="Times New Roman" w:hAnsi="Times New Roman" w:cs="Times New Roman"/>
+          <w:sz w:val="24"/>
+          <w:szCs w:val="24"/>
+        </w:rPr>
+        <w:t>convertToUpper</w:t>
+      </w:r>
+      <w:proofErr w:type="spellEnd"/>
+      <w:r>
+        <w:rPr>
+          <w:rFonts w:ascii="Times New Roman" w:hAnsi="Times New Roman" w:cs="Times New Roman"/>
+          <w:sz w:val="24"/>
+          <w:szCs w:val="24"/>
+        </w:rPr>
+        <w:t xml:space="preserve">(unsigned char* </w:t>
+      </w:r>
+      <w:proofErr w:type="spellStart"/>
+      <w:r>
+        <w:rPr>
+          <w:rFonts w:ascii="Times New Roman" w:hAnsi="Times New Roman" w:cs="Times New Roman"/>
+          <w:sz w:val="24"/>
+          <w:szCs w:val="24"/>
+        </w:rPr>
+        <w:t>userInput</w:t>
+      </w:r>
+      <w:proofErr w:type="spellEnd"/>
+      <w:r>
+        <w:rPr>
+          <w:rFonts w:ascii="Times New Roman" w:hAnsi="Times New Roman" w:cs="Times New Roman"/>
+          <w:sz w:val="24"/>
+          <w:szCs w:val="24"/>
+        </w:rPr>
+        <w:t>);</w:t>
+      </w:r>
+    </w:p>
+    <w:p>
+      <w:pPr>
+        <w:shd w:val="clear" w:color="auto" w:fill="FFFFFF" w:themeFill="background1"/>
+        <w:spacing w:after="0" w:line="480" w:lineRule="auto"/>
+        <w:contextualSpacing/>
+        <w:rPr>
+          <w:rFonts w:ascii="Times New Roman" w:hAnsi="Times New Roman" w:cs="Times New Roman"/>
+          <w:sz w:val="24"/>
+          <w:szCs w:val="24"/>
+        </w:rPr>
+      </w:pPr>
+      <w:proofErr w:type="gramStart"/>
+      <w:r>
+        <w:rPr>
+          <w:rFonts w:ascii="Times New Roman" w:hAnsi="Times New Roman" w:cs="Times New Roman"/>
+          <w:sz w:val="24"/>
+          <w:szCs w:val="24"/>
+        </w:rPr>
+        <w:t>unsigned</w:t>
+      </w:r>
+      <w:proofErr w:type="gramEnd"/>
+      <w:r>
+        <w:rPr>
+          <w:rFonts w:ascii="Times New Roman" w:hAnsi="Times New Roman" w:cs="Times New Roman"/>
+          <w:sz w:val="24"/>
+          <w:szCs w:val="24"/>
+        </w:rPr>
+        <w:t xml:space="preserve"> char* </w:t>
+      </w:r>
+      <w:proofErr w:type="spellStart"/>
+      <w:r>
+        <w:rPr>
+          <w:rFonts w:ascii="Times New Roman" w:hAnsi="Times New Roman" w:cs="Times New Roman"/>
+          <w:sz w:val="24"/>
+          <w:szCs w:val="24"/>
+        </w:rPr>
+        <w:t>convertToLower</w:t>
+      </w:r>
+      <w:proofErr w:type="spellEnd"/>
+      <w:r>
+        <w:rPr>
+          <w:rFonts w:ascii="Times New Roman" w:hAnsi="Times New Roman" w:cs="Times New Roman"/>
+          <w:sz w:val="24"/>
+          <w:szCs w:val="24"/>
+        </w:rPr>
+        <w:t xml:space="preserve">(unsigned char* </w:t>
+      </w:r>
+      <w:proofErr w:type="spellStart"/>
+      <w:r>
+        <w:rPr>
+          <w:rFonts w:ascii="Times New Roman" w:hAnsi="Times New Roman" w:cs="Times New Roman"/>
+          <w:sz w:val="24"/>
+          <w:szCs w:val="24"/>
+        </w:rPr>
+        <w:t>userInput</w:t>
+      </w:r>
+      <w:proofErr w:type="spellEnd"/>
+      <w:r>
+        <w:rPr>
+          <w:rFonts w:ascii="Times New Roman" w:hAnsi="Times New Roman" w:cs="Times New Roman"/>
+          <w:sz w:val="24"/>
+          <w:szCs w:val="24"/>
+        </w:rPr>
+        <w:t>);</w:t>
+      </w:r>
+    </w:p>
+    <w:p>
+      <w:pPr>
+        <w:shd w:val="clear" w:color="auto" w:fill="FFFFFF" w:themeFill="background1"/>
+        <w:spacing w:after="0" w:line="480" w:lineRule="auto"/>
+        <w:contextualSpacing/>
+        <w:rPr>
+          <w:rFonts w:ascii="Times New Roman" w:hAnsi="Times New Roman" w:cs="Times New Roman"/>
+          <w:sz w:val="24"/>
+          <w:szCs w:val="24"/>
+        </w:rPr>
+      </w:pPr>
+      <w:proofErr w:type="spellStart"/>
+      <w:proofErr w:type="gramStart"/>
+      <w:r>
+        <w:rPr>
+          <w:rFonts w:ascii="Times New Roman" w:hAnsi="Times New Roman" w:cs="Times New Roman"/>
+          <w:sz w:val="24"/>
+          <w:szCs w:val="24"/>
+        </w:rPr>
+        <w:t>int</w:t>
+      </w:r>
+      <w:proofErr w:type="spellEnd"/>
+      <w:proofErr w:type="gramEnd"/>
+      <w:r>
+        <w:rPr>
+          <w:rFonts w:ascii="Times New Roman" w:hAnsi="Times New Roman" w:cs="Times New Roman"/>
+          <w:sz w:val="24"/>
+          <w:szCs w:val="24"/>
+        </w:rPr>
+        <w:t xml:space="preserve"> </w:t>
+      </w:r>
+      <w:proofErr w:type="spellStart"/>
+      <w:r>
+        <w:rPr>
+          <w:rFonts w:ascii="Times New Roman" w:hAnsi="Times New Roman" w:cs="Times New Roman"/>
+          <w:sz w:val="24"/>
+          <w:szCs w:val="24"/>
+        </w:rPr>
+        <w:t>searchPath</w:t>
+      </w:r>
+      <w:proofErr w:type="spellEnd"/>
+      <w:r>
+        <w:rPr>
+          <w:rFonts w:ascii="Times New Roman" w:hAnsi="Times New Roman" w:cs="Times New Roman"/>
+          <w:sz w:val="24"/>
+          <w:szCs w:val="24"/>
+        </w:rPr>
+        <w:t xml:space="preserve">(unsigned char* </w:t>
+      </w:r>
+      <w:proofErr w:type="spellStart"/>
+      <w:r>
+        <w:rPr>
+          <w:rFonts w:ascii="Times New Roman" w:hAnsi="Times New Roman" w:cs="Times New Roman"/>
+          <w:sz w:val="24"/>
+          <w:szCs w:val="24"/>
+        </w:rPr>
+        <w:t>directoryName</w:t>
+      </w:r>
+      <w:proofErr w:type="spellEnd"/>
+      <w:r>
+        <w:rPr>
+          <w:rFonts w:ascii="Times New Roman" w:hAnsi="Times New Roman" w:cs="Times New Roman"/>
+          <w:sz w:val="24"/>
+          <w:szCs w:val="24"/>
+        </w:rPr>
+        <w:t>);</w:t>
+      </w:r>
+    </w:p>
+    <w:p>
+      <w:pPr>
+        <w:shd w:val="clear" w:color="auto" w:fill="FFFFFF" w:themeFill="background1"/>
+        <w:spacing w:after="0" w:line="480" w:lineRule="auto"/>
+        <w:contextualSpacing/>
+        <w:rPr>
+          <w:rFonts w:ascii="Times New Roman" w:hAnsi="Times New Roman" w:cs="Times New Roman"/>
+          <w:sz w:val="24"/>
+          <w:szCs w:val="24"/>
+          <w:u w:val="single"/>
+        </w:rPr>
+      </w:pPr>
+      <w:r>
+        <w:rPr>
+          <w:rFonts w:ascii="Times New Roman" w:hAnsi="Times New Roman" w:cs="Times New Roman"/>
+          <w:sz w:val="24"/>
+          <w:szCs w:val="24"/>
+          <w:u w:val="single"/>
+        </w:rPr>
+        <w:t>Testing:</w:t>
+      </w:r>
+    </w:p>
+    <w:p>
+      <w:pPr>
+        <w:pStyle w:val="ListParagraph"/>
+        <w:numPr>
+          <w:ilvl w:val="0"/>
+          <w:numId w:val="3"/>
+        </w:numPr>
+        <w:rPr>
+          <w:rFonts w:ascii="Times New Roman" w:hAnsi="Times New Roman" w:cs="Times New Roman"/>
+          <w:b/>
+          <w:sz w:val="24"/>
+          <w:szCs w:val="24"/>
+        </w:rPr>
+      </w:pPr>
+      <w:r>
+        <w:rPr>
+          <w:rFonts w:ascii="Times New Roman" w:hAnsi="Times New Roman" w:cs="Times New Roman"/>
+          <w:sz w:val="24"/>
+          <w:szCs w:val="24"/>
+        </w:rPr>
+        <w:t>If floppy cannot be opened</w:t>
+      </w:r>
+    </w:p>
+    <w:p>
+      <w:pPr>
+        <w:pStyle w:val="ListParagraph"/>
+        <w:numPr>
+          <w:ilvl w:val="1"/>
+          <w:numId w:val="3"/>
+        </w:numPr>
+        <w:rPr>
+          <w:rFonts w:ascii="Times New Roman" w:hAnsi="Times New Roman" w:cs="Times New Roman"/>
+          <w:b/>
+          <w:sz w:val="24"/>
+          <w:szCs w:val="24"/>
+        </w:rPr>
+      </w:pPr>
+      <w:r>
+        <w:rPr>
+          <w:rFonts w:ascii="Times New Roman" w:hAnsi="Times New Roman" w:cs="Times New Roman"/>
+          <w:sz w:val="24"/>
+          <w:szCs w:val="24"/>
+        </w:rPr>
+        <w:t>Error: could not open the floppy</w:t>
+      </w:r>
+    </w:p>
+    <w:p>
+      <w:pPr>
+        <w:pStyle w:val="ListParagraph"/>
+        <w:numPr>
+          <w:ilvl w:val="0"/>
+          <w:numId w:val="3"/>
+        </w:numPr>
+        <w:rPr>
+          <w:rFonts w:ascii="Times New Roman" w:hAnsi="Times New Roman" w:cs="Times New Roman"/>
+          <w:b/>
+          <w:sz w:val="24"/>
+          <w:szCs w:val="24"/>
+        </w:rPr>
+      </w:pPr>
+      <w:r>
+        <w:rPr>
+          <w:rFonts w:ascii="Times New Roman" w:hAnsi="Times New Roman" w:cs="Times New Roman"/>
+          <w:sz w:val="24"/>
+          <w:szCs w:val="24"/>
+        </w:rPr>
+        <w:lastRenderedPageBreak/>
+        <w:t>If no</w:t>
+      </w:r>
+      <w:r>
+        <w:rPr>
+          <w:rFonts w:ascii="Times New Roman" w:hAnsi="Times New Roman" w:cs="Times New Roman"/>
+          <w:sz w:val="24"/>
+          <w:szCs w:val="24"/>
+        </w:rPr>
+        <w:t xml:space="preserve"> argument provided</w:t>
+      </w:r>
+    </w:p>
+    <w:p>
+      <w:pPr>
+        <w:pStyle w:val="ListParagraph"/>
+        <w:numPr>
+          <w:ilvl w:val="1"/>
+          <w:numId w:val="3"/>
+        </w:numPr>
+        <w:rPr>
+          <w:rFonts w:ascii="Times New Roman" w:hAnsi="Times New Roman" w:cs="Times New Roman"/>
+          <w:b/>
+          <w:sz w:val="24"/>
+          <w:szCs w:val="24"/>
+        </w:rPr>
+      </w:pPr>
+      <w:r>
+        <w:rPr>
+          <w:rFonts w:ascii="Times New Roman" w:hAnsi="Times New Roman" w:cs="Times New Roman"/>
+          <w:sz w:val="24"/>
+          <w:szCs w:val="24"/>
+        </w:rPr>
+        <w:t>Move user to home directory</w:t>
+      </w:r>
+    </w:p>
+    <w:p>
+      <w:pPr>
+        <w:pStyle w:val="ListParagraph"/>
+        <w:numPr>
+          <w:ilvl w:val="0"/>
+          <w:numId w:val="3"/>
+        </w:numPr>
+        <w:rPr>
+          <w:rFonts w:ascii="Times New Roman" w:hAnsi="Times New Roman" w:cs="Times New Roman"/>
+          <w:b/>
+          <w:sz w:val="24"/>
+          <w:szCs w:val="24"/>
+        </w:rPr>
+      </w:pPr>
+      <w:r>
+        <w:rPr>
+          <w:rFonts w:ascii="Times New Roman" w:hAnsi="Times New Roman" w:cs="Times New Roman"/>
+          <w:sz w:val="24"/>
+          <w:szCs w:val="24"/>
+        </w:rPr>
+        <w:t>If parameters</w:t>
+      </w:r>
+    </w:p>
+    <w:p>
+      <w:pPr>
+        <w:pStyle w:val="ListParagraph"/>
+        <w:numPr>
+          <w:ilvl w:val="1"/>
+          <w:numId w:val="3"/>
+        </w:numPr>
+        <w:rPr>
+          <w:rFonts w:ascii="Times New Roman" w:hAnsi="Times New Roman" w:cs="Times New Roman"/>
+          <w:b/>
+          <w:sz w:val="24"/>
+          <w:szCs w:val="24"/>
+        </w:rPr>
+      </w:pPr>
+      <w:r>
+        <w:rPr>
+          <w:rFonts w:ascii="Times New Roman" w:hAnsi="Times New Roman" w:cs="Times New Roman"/>
+          <w:sz w:val="24"/>
+          <w:szCs w:val="24"/>
+        </w:rPr>
+        <w:t>Error message if</w:t>
+      </w:r>
+    </w:p>
+    <w:p>
+      <w:pPr>
+        <w:pStyle w:val="ListParagraph"/>
+        <w:numPr>
+          <w:ilvl w:val="2"/>
+          <w:numId w:val="3"/>
+        </w:numPr>
+        <w:rPr>
+          <w:rFonts w:ascii="Times New Roman" w:hAnsi="Times New Roman" w:cs="Times New Roman"/>
+          <w:b/>
+          <w:sz w:val="24"/>
+          <w:szCs w:val="24"/>
+        </w:rPr>
+      </w:pPr>
+      <w:r>
+        <w:rPr>
+          <w:rFonts w:ascii="Times New Roman" w:hAnsi="Times New Roman" w:cs="Times New Roman"/>
+          <w:sz w:val="24"/>
+          <w:szCs w:val="24"/>
+        </w:rPr>
+        <w:t>Directory is invalid</w:t>
+      </w:r>
+    </w:p>
+    <w:p>
+      <w:pPr>
+        <w:pStyle w:val="ListParagraph"/>
+        <w:numPr>
+          <w:ilvl w:val="3"/>
+          <w:numId w:val="3"/>
+        </w:numPr>
+        <w:rPr>
+          <w:rFonts w:ascii="Times New Roman" w:hAnsi="Times New Roman" w:cs="Times New Roman"/>
+          <w:b/>
+          <w:sz w:val="24"/>
+          <w:szCs w:val="24"/>
+        </w:rPr>
+      </w:pPr>
+      <w:r>
+        <w:rPr>
+          <w:rFonts w:ascii="Times New Roman" w:hAnsi="Times New Roman" w:cs="Times New Roman"/>
+          <w:sz w:val="24"/>
+          <w:szCs w:val="24"/>
+        </w:rPr>
+        <w:t>No available, accessible, or a file</w:t>
+      </w:r>
+    </w:p>
+    <w:p>
+      <w:pPr>
+        <w:pStyle w:val="ListParagraph"/>
+        <w:numPr>
+          <w:ilvl w:val="3"/>
+          <w:numId w:val="3"/>
+        </w:numPr>
+        <w:rPr>
+          <w:rFonts w:ascii="Times New Roman" w:hAnsi="Times New Roman" w:cs="Times New Roman"/>
+          <w:b/>
+          <w:sz w:val="24"/>
+          <w:szCs w:val="24"/>
+        </w:rPr>
+      </w:pPr>
+      <w:r>
+        <w:rPr>
+          <w:rFonts w:ascii="Times New Roman" w:hAnsi="Times New Roman" w:cs="Times New Roman"/>
+          <w:sz w:val="24"/>
+          <w:szCs w:val="24"/>
+        </w:rPr>
+        <w:t>Error: No directory found</w:t>
+      </w:r>
+    </w:p>
+    <w:p>
+      <w:pPr>
+        <w:pStyle w:val="ListParagraph"/>
+        <w:numPr>
+          <w:ilvl w:val="2"/>
+          <w:numId w:val="3"/>
+        </w:numPr>
+        <w:rPr>
+          <w:rFonts w:ascii="Times New Roman" w:hAnsi="Times New Roman" w:cs="Times New Roman"/>
+          <w:b/>
+          <w:sz w:val="24"/>
+          <w:szCs w:val="24"/>
+        </w:rPr>
+      </w:pPr>
+      <w:r>
+        <w:rPr>
+          <w:rFonts w:ascii="Times New Roman" w:hAnsi="Times New Roman" w:cs="Times New Roman"/>
+          <w:sz w:val="24"/>
+          <w:szCs w:val="24"/>
+        </w:rPr>
+        <w:t>More than one parameter is provided</w:t>
+      </w:r>
+    </w:p>
+    <w:p>
+      <w:pPr>
+        <w:pStyle w:val="ListParagraph"/>
+        <w:numPr>
+          <w:ilvl w:val="3"/>
+          <w:numId w:val="3"/>
+        </w:numPr>
+        <w:rPr>
+          <w:rFonts w:ascii="Times New Roman" w:hAnsi="Times New Roman" w:cs="Times New Roman"/>
+          <w:b/>
+          <w:sz w:val="24"/>
+          <w:szCs w:val="24"/>
+        </w:rPr>
+      </w:pPr>
+      <w:r>
+        <w:rPr>
+          <w:rFonts w:ascii="Times New Roman" w:hAnsi="Times New Roman" w:cs="Times New Roman"/>
+          <w:sz w:val="24"/>
+          <w:szCs w:val="24"/>
+        </w:rPr>
+        <w:t>Error: Multiple arguments entered</w:t>
+      </w:r>
+      <w:r>
+        <w:rPr>
+          <w:rFonts w:ascii="Times New Roman" w:hAnsi="Times New Roman" w:cs="Times New Roman"/>
+          <w:b/>
+          <w:sz w:val="24"/>
+          <w:szCs w:val="24"/>
+        </w:rPr>
+        <w:br w:type="page"/>
+      </w:r>
+    </w:p>
+    <w:p>
+      <w:pPr>
+        <w:shd w:val="clear" w:color="auto" w:fill="FFFFFF" w:themeFill="background1"/>
+        <w:spacing w:after="0" w:line="480" w:lineRule="auto"/>
+        <w:contextualSpacing/>
+        <w:rPr>
+          <w:rFonts w:ascii="Times New Roman" w:hAnsi="Times New Roman" w:cs="Times New Roman"/>
+          <w:b/>
+          <w:sz w:val="24"/>
+          <w:szCs w:val="24"/>
+        </w:rPr>
+      </w:pPr>
+      <w:proofErr w:type="spellStart"/>
+      <w:proofErr w:type="gramStart"/>
+      <w:r>
+        <w:rPr>
+          <w:rFonts w:ascii="Times New Roman" w:hAnsi="Times New Roman" w:cs="Times New Roman"/>
           <w:b/>
           <w:sz w:val="24"/>
           <w:szCs w:val="24"/>
@@ -3774,36 +4246,90 @@
         </w:rPr>
         <w:t>Prints out the absolute path of the current directory.</w:t>
       </w:r>
-    </w:p>
-    <w:p>
-      <w:pPr>
-        <w:shd w:val="clear" w:color="auto" w:fill="FFFFFF" w:themeFill="background1"/>
-        <w:spacing w:after="0" w:line="480" w:lineRule="auto"/>
-        <w:contextualSpacing/>
-        <w:rPr>
-          <w:rFonts w:ascii="Times New Roman" w:hAnsi="Times New Roman" w:cs="Times New Roman"/>
-          <w:sz w:val="24"/>
-          <w:szCs w:val="24"/>
-          <w:u w:val="single"/>
-        </w:rPr>
-      </w:pPr>
-      <w:r>
-        <w:rPr>
-          <w:rFonts w:ascii="Times New Roman" w:hAnsi="Times New Roman" w:cs="Times New Roman"/>
-          <w:sz w:val="24"/>
-          <w:szCs w:val="24"/>
-          <w:u w:val="single"/>
-        </w:rPr>
-        <w:t>Notable Functions &amp; Parameters:</w:t>
-      </w:r>
-    </w:p>
-    <w:p>
-      <w:pPr>
-        <w:shd w:val="clear" w:color="auto" w:fill="FFFFFF" w:themeFill="background1"/>
-        <w:spacing w:after="0" w:line="480" w:lineRule="auto"/>
-        <w:contextualSpacing/>
-        <w:rPr>
-          <w:rFonts w:ascii="Times New Roman" w:hAnsi="Times New Roman" w:cs="Times New Roman"/>
+      <w:r>
+        <w:rPr>
+          <w:rFonts w:ascii="Times New Roman" w:hAnsi="Times New Roman" w:cs="Times New Roman"/>
+          <w:sz w:val="24"/>
+          <w:szCs w:val="24"/>
+        </w:rPr>
+        <w:t xml:space="preserve"> This essentially just accesses the shared memory, locates the </w:t>
+      </w:r>
+      <w:r>
+        <w:rPr>
+          <w:rFonts w:ascii="Times New Roman" w:hAnsi="Times New Roman" w:cs="Times New Roman"/>
+          <w:sz w:val="24"/>
+          <w:szCs w:val="24"/>
+        </w:rPr>
+        <w:t xml:space="preserve">variable </w:t>
+      </w:r>
+      <w:proofErr w:type="spellStart"/>
+      <w:r>
+        <w:rPr>
+          <w:rFonts w:ascii="Times New Roman" w:hAnsi="Times New Roman" w:cs="Times New Roman"/>
+          <w:sz w:val="24"/>
+          <w:szCs w:val="24"/>
+        </w:rPr>
+        <w:t>currentDirectory</w:t>
+      </w:r>
+      <w:proofErr w:type="spellEnd"/>
+      <w:r>
+        <w:rPr>
+          <w:rFonts w:ascii="Times New Roman" w:hAnsi="Times New Roman" w:cs="Times New Roman"/>
+          <w:sz w:val="24"/>
+          <w:szCs w:val="24"/>
+        </w:rPr>
+        <w:t>, and then outputs the result. This information is set and adjusted by other commands.</w:t>
+      </w:r>
+    </w:p>
+    <w:p>
+      <w:pPr>
+        <w:shd w:val="clear" w:color="auto" w:fill="FFFFFF" w:themeFill="background1"/>
+        <w:spacing w:after="0" w:line="480" w:lineRule="auto"/>
+        <w:contextualSpacing/>
+        <w:rPr>
+          <w:rFonts w:ascii="Times New Roman" w:hAnsi="Times New Roman" w:cs="Times New Roman"/>
+          <w:sz w:val="24"/>
+          <w:szCs w:val="24"/>
+          <w:u w:val="single"/>
+        </w:rPr>
+      </w:pPr>
+      <w:r>
+        <w:rPr>
+          <w:rFonts w:ascii="Times New Roman" w:hAnsi="Times New Roman" w:cs="Times New Roman"/>
+          <w:sz w:val="24"/>
+          <w:szCs w:val="24"/>
+          <w:u w:val="single"/>
+        </w:rPr>
+        <w:t>Testing:</w:t>
+      </w:r>
+    </w:p>
+    <w:p>
+      <w:pPr>
+        <w:rPr>
+          <w:rFonts w:ascii="Times New Roman" w:hAnsi="Times New Roman" w:cs="Times New Roman"/>
+          <w:b/>
+          <w:sz w:val="24"/>
+          <w:szCs w:val="24"/>
+        </w:rPr>
+      </w:pPr>
+      <w:r>
+        <w:rPr>
+          <w:rFonts w:ascii="Times New Roman" w:hAnsi="Times New Roman" w:cs="Times New Roman"/>
+          <w:b/>
+          <w:sz w:val="24"/>
+          <w:szCs w:val="24"/>
+        </w:rPr>
+        <w:br w:type="page"/>
+      </w:r>
+    </w:p>
+    <w:p>
+      <w:pPr>
+        <w:shd w:val="clear" w:color="auto" w:fill="FFFFFF" w:themeFill="background1"/>
+        <w:spacing w:after="0" w:line="480" w:lineRule="auto"/>
+        <w:contextualSpacing/>
+        <w:rPr>
+          <w:rFonts w:ascii="Times New Roman" w:hAnsi="Times New Roman" w:cs="Times New Roman"/>
+          <w:b/>
           <w:sz w:val="24"/>
           <w:szCs w:val="24"/>
         </w:rPr>
@@ -3813,49 +4339,121 @@
       <w:r>
         <w:rPr>
           <w:rFonts w:ascii="Times New Roman" w:hAnsi="Times New Roman" w:cs="Times New Roman"/>
-          <w:sz w:val="24"/>
-          <w:szCs w:val="24"/>
-        </w:rPr>
-        <w:t>printAbsoluteDirectory</w:t>
+          <w:b/>
+          <w:sz w:val="24"/>
+          <w:szCs w:val="24"/>
+        </w:rPr>
+        <w:lastRenderedPageBreak/>
+        <w:t>rm</w:t>
       </w:r>
       <w:proofErr w:type="spellEnd"/>
-      <w:r>
-        <w:rPr>
-          <w:rFonts w:ascii="Times New Roman" w:hAnsi="Times New Roman" w:cs="Times New Roman"/>
-          <w:sz w:val="24"/>
-          <w:szCs w:val="24"/>
-        </w:rPr>
-        <w:t>(</w:t>
-      </w:r>
       <w:proofErr w:type="gramEnd"/>
       <w:r>
         <w:rPr>
           <w:rFonts w:ascii="Times New Roman" w:hAnsi="Times New Roman" w:cs="Times New Roman"/>
-          <w:sz w:val="24"/>
-          <w:szCs w:val="24"/>
-        </w:rPr>
-        <w:t>);</w:t>
-      </w:r>
-    </w:p>
-    <w:p>
-      <w:pPr>
-        <w:shd w:val="clear" w:color="auto" w:fill="FFFFFF" w:themeFill="background1"/>
-        <w:spacing w:after="0" w:line="480" w:lineRule="auto"/>
-        <w:contextualSpacing/>
-        <w:rPr>
-          <w:rFonts w:ascii="Times New Roman" w:hAnsi="Times New Roman" w:cs="Times New Roman"/>
-          <w:sz w:val="24"/>
-          <w:szCs w:val="24"/>
-        </w:rPr>
-      </w:pPr>
-      <w:r>
-        <w:rPr>
-          <w:rFonts w:ascii="Times New Roman" w:hAnsi="Times New Roman" w:cs="Times New Roman"/>
-          <w:sz w:val="24"/>
-          <w:szCs w:val="24"/>
-        </w:rPr>
-        <w:tab/>
-        <w:t xml:space="preserve">Acquires the current directory from the Shell and outputs it to the screen. If the </w:t>
+          <w:b/>
+          <w:sz w:val="24"/>
+          <w:szCs w:val="24"/>
+        </w:rPr>
+        <w:t xml:space="preserve"> X</w:t>
+      </w:r>
+    </w:p>
+    <w:p>
+      <w:pPr>
+        <w:shd w:val="clear" w:color="auto" w:fill="FFFFFF" w:themeFill="background1"/>
+        <w:spacing w:after="0" w:line="480" w:lineRule="auto"/>
+        <w:contextualSpacing/>
+        <w:rPr>
+          <w:rFonts w:ascii="Times New Roman" w:hAnsi="Times New Roman" w:cs="Times New Roman"/>
+          <w:sz w:val="24"/>
+          <w:szCs w:val="24"/>
+        </w:rPr>
+      </w:pPr>
+      <w:r>
+        <w:rPr>
+          <w:rFonts w:ascii="Times New Roman" w:hAnsi="Times New Roman" w:cs="Times New Roman"/>
+          <w:sz w:val="24"/>
+          <w:szCs w:val="24"/>
+          <w:u w:val="single"/>
+        </w:rPr>
+        <w:t>Description:</w:t>
+      </w:r>
+      <w:r>
+        <w:rPr>
+          <w:rFonts w:ascii="Times New Roman" w:hAnsi="Times New Roman" w:cs="Times New Roman"/>
+          <w:sz w:val="24"/>
+          <w:szCs w:val="24"/>
+          <w:u w:val="single"/>
+        </w:rPr>
+        <w:t xml:space="preserve"> </w:t>
+      </w:r>
+      <w:r>
+        <w:rPr>
+          <w:rFonts w:ascii="Times New Roman" w:hAnsi="Times New Roman" w:cs="Times New Roman"/>
+          <w:sz w:val="24"/>
+          <w:szCs w:val="24"/>
+        </w:rPr>
+        <w:t xml:space="preserve">Attempts to remove the specified file, if it exists. </w:t>
+      </w:r>
+      <w:r>
+        <w:rPr>
+          <w:rFonts w:ascii="Times New Roman" w:hAnsi="Times New Roman" w:cs="Times New Roman"/>
+          <w:sz w:val="24"/>
+          <w:szCs w:val="24"/>
+        </w:rPr>
+        <w:t>Can have an absolute or relative path.</w:t>
+      </w:r>
+    </w:p>
+    <w:p>
+      <w:pPr>
+        <w:shd w:val="clear" w:color="auto" w:fill="FFFFFF" w:themeFill="background1"/>
+        <w:spacing w:after="0" w:line="480" w:lineRule="auto"/>
+        <w:contextualSpacing/>
+        <w:rPr>
+          <w:rFonts w:ascii="Times New Roman" w:hAnsi="Times New Roman" w:cs="Times New Roman"/>
+          <w:sz w:val="24"/>
+          <w:szCs w:val="24"/>
+          <w:u w:val="single"/>
+        </w:rPr>
+      </w:pPr>
+      <w:r>
+        <w:rPr>
+          <w:rFonts w:ascii="Times New Roman" w:hAnsi="Times New Roman" w:cs="Times New Roman"/>
+          <w:sz w:val="24"/>
+          <w:szCs w:val="24"/>
+          <w:u w:val="single"/>
+        </w:rPr>
+        <w:t>Notable Functions &amp; Parameters:</w:t>
+      </w:r>
+    </w:p>
+    <w:p>
+      <w:pPr>
+        <w:shd w:val="clear" w:color="auto" w:fill="FFFFFF" w:themeFill="background1"/>
+        <w:spacing w:after="0" w:line="480" w:lineRule="auto"/>
+        <w:contextualSpacing/>
+        <w:rPr>
+          <w:rFonts w:ascii="Times New Roman" w:hAnsi="Times New Roman" w:cs="Times New Roman"/>
+          <w:sz w:val="24"/>
+          <w:szCs w:val="24"/>
+        </w:rPr>
+      </w:pPr>
+      <w:proofErr w:type="gramStart"/>
+      <w:r>
+        <w:rPr>
+          <w:rFonts w:ascii="Times New Roman" w:hAnsi="Times New Roman" w:cs="Times New Roman"/>
+          <w:sz w:val="24"/>
+          <w:szCs w:val="24"/>
+        </w:rPr>
+        <w:t>char</w:t>
+      </w:r>
+      <w:proofErr w:type="gramEnd"/>
+      <w:r>
+        <w:rPr>
+          <w:rFonts w:ascii="Times New Roman" w:hAnsi="Times New Roman" w:cs="Times New Roman"/>
+          <w:sz w:val="24"/>
+          <w:szCs w:val="24"/>
+        </w:rPr>
+        <w:t xml:space="preserve">* </w:t>
       </w:r>
       <w:proofErr w:type="spellStart"/>
       <w:r>
@@ -3864,67 +4462,17 @@
           <w:sz w:val="24"/>
           <w:szCs w:val="24"/>
         </w:rPr>
-        <w:t>m_CurrentDirectory</w:t>
+        <w:t>m_File</w:t>
       </w:r>
       <w:proofErr w:type="spellEnd"/>
-      <w:r>
-        <w:rPr>
-          <w:rFonts w:ascii="Times New Roman" w:hAnsi="Times New Roman" w:cs="Times New Roman"/>
-          <w:sz w:val="24"/>
-          <w:szCs w:val="24"/>
-        </w:rPr>
-        <w:t xml:space="preserve"> is empty, this means the user is in the root directory.</w:t>
-      </w:r>
-    </w:p>
-    <w:p>
-      <w:pPr>
-        <w:shd w:val="clear" w:color="auto" w:fill="FFFFFF" w:themeFill="background1"/>
-        <w:spacing w:after="0" w:line="480" w:lineRule="auto"/>
-        <w:contextualSpacing/>
-        <w:rPr>
-          <w:rFonts w:ascii="Times New Roman" w:hAnsi="Times New Roman" w:cs="Times New Roman"/>
-          <w:sz w:val="24"/>
-          <w:szCs w:val="24"/>
-          <w:u w:val="single"/>
-        </w:rPr>
-      </w:pPr>
-      <w:r>
-        <w:rPr>
-          <w:rFonts w:ascii="Times New Roman" w:hAnsi="Times New Roman" w:cs="Times New Roman"/>
-          <w:sz w:val="24"/>
-          <w:szCs w:val="24"/>
-          <w:u w:val="single"/>
-        </w:rPr>
-        <w:t>Testing:</w:t>
-      </w:r>
-    </w:p>
-    <w:p>
-      <w:pPr>
-        <w:rPr>
-          <w:rFonts w:ascii="Times New Roman" w:hAnsi="Times New Roman" w:cs="Times New Roman"/>
-          <w:b/>
-          <w:sz w:val="24"/>
-          <w:szCs w:val="24"/>
-        </w:rPr>
-      </w:pPr>
-      <w:r>
-        <w:rPr>
-          <w:rFonts w:ascii="Times New Roman" w:hAnsi="Times New Roman" w:cs="Times New Roman"/>
-          <w:b/>
-          <w:sz w:val="24"/>
-          <w:szCs w:val="24"/>
-        </w:rPr>
-        <w:br w:type="page"/>
-      </w:r>
-    </w:p>
-    <w:p>
-      <w:pPr>
-        <w:shd w:val="clear" w:color="auto" w:fill="FFFFFF" w:themeFill="background1"/>
-        <w:spacing w:after="0" w:line="480" w:lineRule="auto"/>
-        <w:contextualSpacing/>
-        <w:rPr>
-          <w:rFonts w:ascii="Times New Roman" w:hAnsi="Times New Roman" w:cs="Times New Roman"/>
-          <w:b/>
+    </w:p>
+    <w:p>
+      <w:pPr>
+        <w:shd w:val="clear" w:color="auto" w:fill="FFFFFF" w:themeFill="background1"/>
+        <w:spacing w:after="0" w:line="480" w:lineRule="auto"/>
+        <w:contextualSpacing/>
+        <w:rPr>
+          <w:rFonts w:ascii="Times New Roman" w:hAnsi="Times New Roman" w:cs="Times New Roman"/>
           <w:sz w:val="24"/>
           <w:szCs w:val="24"/>
         </w:rPr>
@@ -3934,140 +4482,335 @@
       <w:r>
         <w:rPr>
           <w:rFonts w:ascii="Times New Roman" w:hAnsi="Times New Roman" w:cs="Times New Roman"/>
-          <w:b/>
-          <w:sz w:val="24"/>
-          <w:szCs w:val="24"/>
-        </w:rPr>
-        <w:lastRenderedPageBreak/>
-        <w:t>rm</w:t>
+          <w:sz w:val="24"/>
+          <w:szCs w:val="24"/>
+        </w:rPr>
+        <w:t>removeFile</w:t>
+      </w:r>
+      <w:proofErr w:type="spellEnd"/>
+      <w:r>
+        <w:rPr>
+          <w:rFonts w:ascii="Times New Roman" w:hAnsi="Times New Roman" w:cs="Times New Roman"/>
+          <w:sz w:val="24"/>
+          <w:szCs w:val="24"/>
+        </w:rPr>
+        <w:t>(</w:t>
+      </w:r>
+      <w:proofErr w:type="gramEnd"/>
+      <w:r>
+        <w:rPr>
+          <w:rFonts w:ascii="Times New Roman" w:hAnsi="Times New Roman" w:cs="Times New Roman"/>
+          <w:sz w:val="24"/>
+          <w:szCs w:val="24"/>
+        </w:rPr>
+        <w:t>);</w:t>
+      </w:r>
+    </w:p>
+    <w:p>
+      <w:pPr>
+        <w:shd w:val="clear" w:color="auto" w:fill="FFFFFF" w:themeFill="background1"/>
+        <w:spacing w:after="0" w:line="480" w:lineRule="auto"/>
+        <w:contextualSpacing/>
+        <w:rPr>
+          <w:rFonts w:ascii="Times New Roman" w:hAnsi="Times New Roman" w:cs="Times New Roman"/>
+          <w:sz w:val="24"/>
+          <w:szCs w:val="24"/>
+        </w:rPr>
+      </w:pPr>
+      <w:r>
+        <w:rPr>
+          <w:rFonts w:ascii="Times New Roman" w:hAnsi="Times New Roman" w:cs="Times New Roman"/>
+          <w:sz w:val="24"/>
+          <w:szCs w:val="24"/>
+        </w:rPr>
+        <w:tab/>
+        <w:t xml:space="preserve">Executed after error checking. Removes the file from the disk. This removes it from the parent directory and adjusts allocations within the disk. This will also free clusters, possibly updating the </w:t>
+      </w:r>
+      <w:proofErr w:type="spellStart"/>
+      <w:proofErr w:type="gramStart"/>
+      <w:r>
+        <w:rPr>
+          <w:rFonts w:ascii="Times New Roman" w:hAnsi="Times New Roman" w:cs="Times New Roman"/>
+          <w:sz w:val="24"/>
+          <w:szCs w:val="24"/>
+        </w:rPr>
+        <w:t>df</w:t>
       </w:r>
       <w:proofErr w:type="spellEnd"/>
       <w:proofErr w:type="gramEnd"/>
       <w:r>
         <w:rPr>
           <w:rFonts w:ascii="Times New Roman" w:hAnsi="Times New Roman" w:cs="Times New Roman"/>
-          <w:b/>
-          <w:sz w:val="24"/>
-          <w:szCs w:val="24"/>
-        </w:rPr>
-        <w:t xml:space="preserve"> X</w:t>
-      </w:r>
-    </w:p>
-    <w:p>
-      <w:pPr>
-        <w:shd w:val="clear" w:color="auto" w:fill="FFFFFF" w:themeFill="background1"/>
-        <w:spacing w:after="0" w:line="480" w:lineRule="auto"/>
-        <w:contextualSpacing/>
-        <w:rPr>
-          <w:rFonts w:ascii="Times New Roman" w:hAnsi="Times New Roman" w:cs="Times New Roman"/>
-          <w:sz w:val="24"/>
-          <w:szCs w:val="24"/>
-        </w:rPr>
-      </w:pPr>
-      <w:r>
-        <w:rPr>
-          <w:rFonts w:ascii="Times New Roman" w:hAnsi="Times New Roman" w:cs="Times New Roman"/>
-          <w:sz w:val="24"/>
-          <w:szCs w:val="24"/>
-          <w:u w:val="single"/>
-        </w:rPr>
-        <w:t>Description:</w:t>
-      </w:r>
-      <w:r>
-        <w:rPr>
-          <w:rFonts w:ascii="Times New Roman" w:hAnsi="Times New Roman" w:cs="Times New Roman"/>
-          <w:sz w:val="24"/>
-          <w:szCs w:val="24"/>
-          <w:u w:val="single"/>
-        </w:rPr>
-        <w:t xml:space="preserve"> </w:t>
-      </w:r>
-      <w:r>
-        <w:rPr>
-          <w:rFonts w:ascii="Times New Roman" w:hAnsi="Times New Roman" w:cs="Times New Roman"/>
-          <w:sz w:val="24"/>
-          <w:szCs w:val="24"/>
-        </w:rPr>
-        <w:t xml:space="preserve">Attempts to remove the specified file, if it exists. </w:t>
-      </w:r>
-      <w:r>
-        <w:rPr>
-          <w:rFonts w:ascii="Times New Roman" w:hAnsi="Times New Roman" w:cs="Times New Roman"/>
-          <w:sz w:val="24"/>
-          <w:szCs w:val="24"/>
-        </w:rPr>
-        <w:t>Can have an absolute or relative path.</w:t>
-      </w:r>
-    </w:p>
-    <w:p>
-      <w:pPr>
-        <w:shd w:val="clear" w:color="auto" w:fill="FFFFFF" w:themeFill="background1"/>
-        <w:spacing w:after="0" w:line="480" w:lineRule="auto"/>
-        <w:contextualSpacing/>
-        <w:rPr>
-          <w:rFonts w:ascii="Times New Roman" w:hAnsi="Times New Roman" w:cs="Times New Roman"/>
-          <w:sz w:val="24"/>
-          <w:szCs w:val="24"/>
-          <w:u w:val="single"/>
-        </w:rPr>
-      </w:pPr>
-      <w:r>
-        <w:rPr>
-          <w:rFonts w:ascii="Times New Roman" w:hAnsi="Times New Roman" w:cs="Times New Roman"/>
-          <w:sz w:val="24"/>
-          <w:szCs w:val="24"/>
-          <w:u w:val="single"/>
-        </w:rPr>
-        <w:t>Notable Functions &amp; Parameters:</w:t>
-      </w:r>
-    </w:p>
-    <w:p>
-      <w:pPr>
-        <w:shd w:val="clear" w:color="auto" w:fill="FFFFFF" w:themeFill="background1"/>
-        <w:spacing w:after="0" w:line="480" w:lineRule="auto"/>
-        <w:contextualSpacing/>
-        <w:rPr>
-          <w:rFonts w:ascii="Times New Roman" w:hAnsi="Times New Roman" w:cs="Times New Roman"/>
-          <w:sz w:val="24"/>
-          <w:szCs w:val="24"/>
-        </w:rPr>
-      </w:pPr>
-      <w:proofErr w:type="gramStart"/>
-      <w:r>
-        <w:rPr>
-          <w:rFonts w:ascii="Times New Roman" w:hAnsi="Times New Roman" w:cs="Times New Roman"/>
-          <w:sz w:val="24"/>
-          <w:szCs w:val="24"/>
-        </w:rPr>
-        <w:t>char</w:t>
-      </w:r>
-      <w:proofErr w:type="gramEnd"/>
-      <w:r>
-        <w:rPr>
-          <w:rFonts w:ascii="Times New Roman" w:hAnsi="Times New Roman" w:cs="Times New Roman"/>
-          <w:sz w:val="24"/>
-          <w:szCs w:val="24"/>
-        </w:rPr>
-        <w:t xml:space="preserve">* </w:t>
-      </w:r>
-      <w:proofErr w:type="spellStart"/>
-      <w:r>
-        <w:rPr>
-          <w:rFonts w:ascii="Times New Roman" w:hAnsi="Times New Roman" w:cs="Times New Roman"/>
-          <w:sz w:val="24"/>
-          <w:szCs w:val="24"/>
-        </w:rPr>
-        <w:t>m_File</w:t>
-      </w:r>
-      <w:proofErr w:type="spellEnd"/>
-    </w:p>
-    <w:p>
-      <w:pPr>
-        <w:shd w:val="clear" w:color="auto" w:fill="FFFFFF" w:themeFill="background1"/>
-        <w:spacing w:after="0" w:line="480" w:lineRule="auto"/>
-        <w:contextualSpacing/>
-        <w:rPr>
-          <w:rFonts w:ascii="Times New Roman" w:hAnsi="Times New Roman" w:cs="Times New Roman"/>
+          <w:sz w:val="24"/>
+          <w:szCs w:val="24"/>
+        </w:rPr>
+        <w:t xml:space="preserve"> command.</w:t>
+      </w:r>
+    </w:p>
+    <w:p>
+      <w:pPr>
+        <w:shd w:val="clear" w:color="auto" w:fill="FFFFFF" w:themeFill="background1"/>
+        <w:spacing w:after="0" w:line="480" w:lineRule="auto"/>
+        <w:contextualSpacing/>
+        <w:rPr>
+          <w:rFonts w:ascii="Times New Roman" w:hAnsi="Times New Roman" w:cs="Times New Roman"/>
+          <w:sz w:val="24"/>
+          <w:szCs w:val="24"/>
+          <w:u w:val="single"/>
+        </w:rPr>
+      </w:pPr>
+      <w:r>
+        <w:rPr>
+          <w:rFonts w:ascii="Times New Roman" w:hAnsi="Times New Roman" w:cs="Times New Roman"/>
+          <w:sz w:val="24"/>
+          <w:szCs w:val="24"/>
+          <w:u w:val="single"/>
+        </w:rPr>
+        <w:t>Testing:</w:t>
+      </w:r>
+    </w:p>
+    <w:p>
+      <w:pPr>
+        <w:pStyle w:val="ListParagraph"/>
+        <w:numPr>
+          <w:ilvl w:val="0"/>
+          <w:numId w:val="3"/>
+        </w:numPr>
+        <w:shd w:val="clear" w:color="auto" w:fill="FFFFFF" w:themeFill="background1"/>
+        <w:spacing w:after="0" w:line="480" w:lineRule="auto"/>
+        <w:rPr>
+          <w:rFonts w:ascii="Times New Roman" w:hAnsi="Times New Roman" w:cs="Times New Roman"/>
+          <w:sz w:val="24"/>
+          <w:szCs w:val="24"/>
+          <w:u w:val="single"/>
+        </w:rPr>
+      </w:pPr>
+      <w:r>
+        <w:rPr>
+          <w:rFonts w:ascii="Times New Roman" w:hAnsi="Times New Roman" w:cs="Times New Roman"/>
+          <w:sz w:val="24"/>
+          <w:szCs w:val="24"/>
+        </w:rPr>
+        <w:t>If no parameters</w:t>
+      </w:r>
+    </w:p>
+    <w:p>
+      <w:pPr>
+        <w:pStyle w:val="ListParagraph"/>
+        <w:numPr>
+          <w:ilvl w:val="1"/>
+          <w:numId w:val="3"/>
+        </w:numPr>
+        <w:shd w:val="clear" w:color="auto" w:fill="FFFFFF" w:themeFill="background1"/>
+        <w:spacing w:after="0" w:line="480" w:lineRule="auto"/>
+        <w:rPr>
+          <w:rFonts w:ascii="Times New Roman" w:hAnsi="Times New Roman" w:cs="Times New Roman"/>
+          <w:sz w:val="24"/>
+          <w:szCs w:val="24"/>
+          <w:u w:val="single"/>
+        </w:rPr>
+      </w:pPr>
+      <w:r>
+        <w:rPr>
+          <w:rFonts w:ascii="Times New Roman" w:hAnsi="Times New Roman" w:cs="Times New Roman"/>
+          <w:sz w:val="24"/>
+          <w:szCs w:val="24"/>
+        </w:rPr>
+        <w:t>Error Message: No file specified</w:t>
+      </w:r>
+    </w:p>
+    <w:p>
+      <w:pPr>
+        <w:pStyle w:val="ListParagraph"/>
+        <w:numPr>
+          <w:ilvl w:val="0"/>
+          <w:numId w:val="3"/>
+        </w:numPr>
+        <w:shd w:val="clear" w:color="auto" w:fill="FFFFFF" w:themeFill="background1"/>
+        <w:spacing w:after="0" w:line="480" w:lineRule="auto"/>
+        <w:rPr>
+          <w:rFonts w:ascii="Times New Roman" w:hAnsi="Times New Roman" w:cs="Times New Roman"/>
+          <w:sz w:val="24"/>
+          <w:szCs w:val="24"/>
+          <w:u w:val="single"/>
+        </w:rPr>
+      </w:pPr>
+      <w:r>
+        <w:rPr>
+          <w:rFonts w:ascii="Times New Roman" w:hAnsi="Times New Roman" w:cs="Times New Roman"/>
+          <w:sz w:val="24"/>
+          <w:szCs w:val="24"/>
+        </w:rPr>
+        <w:t>If multiple parameters</w:t>
+      </w:r>
+    </w:p>
+    <w:p>
+      <w:pPr>
+        <w:pStyle w:val="ListParagraph"/>
+        <w:numPr>
+          <w:ilvl w:val="1"/>
+          <w:numId w:val="3"/>
+        </w:numPr>
+        <w:shd w:val="clear" w:color="auto" w:fill="FFFFFF" w:themeFill="background1"/>
+        <w:spacing w:after="0" w:line="480" w:lineRule="auto"/>
+        <w:rPr>
+          <w:rFonts w:ascii="Times New Roman" w:hAnsi="Times New Roman" w:cs="Times New Roman"/>
+          <w:sz w:val="24"/>
+          <w:szCs w:val="24"/>
+          <w:u w:val="single"/>
+        </w:rPr>
+      </w:pPr>
+      <w:r>
+        <w:rPr>
+          <w:rFonts w:ascii="Times New Roman" w:hAnsi="Times New Roman" w:cs="Times New Roman"/>
+          <w:sz w:val="24"/>
+          <w:szCs w:val="24"/>
+        </w:rPr>
+        <w:t>Error Message: Multiple arguments provided</w:t>
+      </w:r>
+    </w:p>
+    <w:p>
+      <w:pPr>
+        <w:pStyle w:val="ListParagraph"/>
+        <w:numPr>
+          <w:ilvl w:val="0"/>
+          <w:numId w:val="3"/>
+        </w:numPr>
+        <w:shd w:val="clear" w:color="auto" w:fill="FFFFFF" w:themeFill="background1"/>
+        <w:spacing w:after="0" w:line="480" w:lineRule="auto"/>
+        <w:rPr>
+          <w:rFonts w:ascii="Times New Roman" w:hAnsi="Times New Roman" w:cs="Times New Roman"/>
+          <w:sz w:val="24"/>
+          <w:szCs w:val="24"/>
+          <w:u w:val="single"/>
+        </w:rPr>
+      </w:pPr>
+      <w:r>
+        <w:rPr>
+          <w:rFonts w:ascii="Times New Roman" w:hAnsi="Times New Roman" w:cs="Times New Roman"/>
+          <w:sz w:val="24"/>
+          <w:szCs w:val="24"/>
+        </w:rPr>
+        <w:t>If one parameters</w:t>
+      </w:r>
+    </w:p>
+    <w:p>
+      <w:pPr>
+        <w:pStyle w:val="ListParagraph"/>
+        <w:numPr>
+          <w:ilvl w:val="1"/>
+          <w:numId w:val="3"/>
+        </w:numPr>
+        <w:shd w:val="clear" w:color="auto" w:fill="FFFFFF" w:themeFill="background1"/>
+        <w:spacing w:after="0" w:line="480" w:lineRule="auto"/>
+        <w:rPr>
+          <w:rFonts w:ascii="Times New Roman" w:hAnsi="Times New Roman" w:cs="Times New Roman"/>
+          <w:sz w:val="24"/>
+          <w:szCs w:val="24"/>
+          <w:u w:val="single"/>
+        </w:rPr>
+      </w:pPr>
+      <w:r>
+        <w:rPr>
+          <w:rFonts w:ascii="Times New Roman" w:hAnsi="Times New Roman" w:cs="Times New Roman"/>
+          <w:sz w:val="24"/>
+          <w:szCs w:val="24"/>
+        </w:rPr>
+        <w:t>If file does not exist</w:t>
+      </w:r>
+    </w:p>
+    <w:p>
+      <w:pPr>
+        <w:pStyle w:val="ListParagraph"/>
+        <w:numPr>
+          <w:ilvl w:val="2"/>
+          <w:numId w:val="3"/>
+        </w:numPr>
+        <w:shd w:val="clear" w:color="auto" w:fill="FFFFFF" w:themeFill="background1"/>
+        <w:spacing w:after="0" w:line="480" w:lineRule="auto"/>
+        <w:rPr>
+          <w:rFonts w:ascii="Times New Roman" w:hAnsi="Times New Roman" w:cs="Times New Roman"/>
+          <w:sz w:val="24"/>
+          <w:szCs w:val="24"/>
+          <w:u w:val="single"/>
+        </w:rPr>
+      </w:pPr>
+      <w:r>
+        <w:rPr>
+          <w:rFonts w:ascii="Times New Roman" w:hAnsi="Times New Roman" w:cs="Times New Roman"/>
+          <w:sz w:val="24"/>
+          <w:szCs w:val="24"/>
+        </w:rPr>
+        <w:t>Error Message: File does not exist</w:t>
+      </w:r>
+    </w:p>
+    <w:p>
+      <w:pPr>
+        <w:pStyle w:val="ListParagraph"/>
+        <w:numPr>
+          <w:ilvl w:val="1"/>
+          <w:numId w:val="3"/>
+        </w:numPr>
+        <w:shd w:val="clear" w:color="auto" w:fill="FFFFFF" w:themeFill="background1"/>
+        <w:spacing w:after="0" w:line="480" w:lineRule="auto"/>
+        <w:rPr>
+          <w:rFonts w:ascii="Times New Roman" w:hAnsi="Times New Roman" w:cs="Times New Roman"/>
+          <w:sz w:val="24"/>
+          <w:szCs w:val="24"/>
+          <w:u w:val="single"/>
+        </w:rPr>
+      </w:pPr>
+      <w:r>
+        <w:rPr>
+          <w:rFonts w:ascii="Times New Roman" w:hAnsi="Times New Roman" w:cs="Times New Roman"/>
+          <w:sz w:val="24"/>
+          <w:szCs w:val="24"/>
+        </w:rPr>
+        <w:t>If argument is a directory</w:t>
+      </w:r>
+    </w:p>
+    <w:p>
+      <w:pPr>
+        <w:pStyle w:val="ListParagraph"/>
+        <w:numPr>
+          <w:ilvl w:val="2"/>
+          <w:numId w:val="3"/>
+        </w:numPr>
+        <w:shd w:val="clear" w:color="auto" w:fill="FFFFFF" w:themeFill="background1"/>
+        <w:spacing w:after="0" w:line="480" w:lineRule="auto"/>
+        <w:rPr>
+          <w:rFonts w:ascii="Times New Roman" w:hAnsi="Times New Roman" w:cs="Times New Roman"/>
+          <w:sz w:val="24"/>
+          <w:szCs w:val="24"/>
+          <w:u w:val="single"/>
+        </w:rPr>
+      </w:pPr>
+      <w:r>
+        <w:rPr>
+          <w:rFonts w:ascii="Times New Roman" w:hAnsi="Times New Roman" w:cs="Times New Roman"/>
+          <w:sz w:val="24"/>
+          <w:szCs w:val="24"/>
+        </w:rPr>
+        <w:t>Error Message: Argument is a directory</w:t>
+      </w:r>
+      <w:r>
+        <w:rPr>
+          <w:rFonts w:ascii="Times New Roman" w:hAnsi="Times New Roman" w:cs="Times New Roman"/>
+          <w:b/>
+          <w:sz w:val="24"/>
+          <w:szCs w:val="24"/>
+        </w:rPr>
+        <w:br w:type="page"/>
+      </w:r>
+    </w:p>
+    <w:p>
+      <w:pPr>
+        <w:shd w:val="clear" w:color="auto" w:fill="FFFFFF" w:themeFill="background1"/>
+        <w:spacing w:after="0" w:line="480" w:lineRule="auto"/>
+        <w:contextualSpacing/>
+        <w:rPr>
+          <w:rFonts w:ascii="Times New Roman" w:hAnsi="Times New Roman" w:cs="Times New Roman"/>
+          <w:b/>
           <w:sz w:val="24"/>
           <w:szCs w:val="24"/>
         </w:rPr>
@@ -4077,50 +4820,152 @@
       <w:r>
         <w:rPr>
           <w:rFonts w:ascii="Times New Roman" w:hAnsi="Times New Roman" w:cs="Times New Roman"/>
-          <w:sz w:val="24"/>
-          <w:szCs w:val="24"/>
-        </w:rPr>
-        <w:t>removeFile</w:t>
+          <w:b/>
+          <w:sz w:val="24"/>
+          <w:szCs w:val="24"/>
+        </w:rPr>
+        <w:lastRenderedPageBreak/>
+        <w:t>rmdir</w:t>
       </w:r>
       <w:proofErr w:type="spellEnd"/>
-      <w:r>
-        <w:rPr>
-          <w:rFonts w:ascii="Times New Roman" w:hAnsi="Times New Roman" w:cs="Times New Roman"/>
-          <w:sz w:val="24"/>
-          <w:szCs w:val="24"/>
-        </w:rPr>
-        <w:t>(</w:t>
-      </w:r>
       <w:proofErr w:type="gramEnd"/>
       <w:r>
         <w:rPr>
           <w:rFonts w:ascii="Times New Roman" w:hAnsi="Times New Roman" w:cs="Times New Roman"/>
-          <w:sz w:val="24"/>
-          <w:szCs w:val="24"/>
-        </w:rPr>
-        <w:t>);</w:t>
-      </w:r>
-    </w:p>
-    <w:p>
-      <w:pPr>
-        <w:shd w:val="clear" w:color="auto" w:fill="FFFFFF" w:themeFill="background1"/>
-        <w:spacing w:after="0" w:line="480" w:lineRule="auto"/>
-        <w:contextualSpacing/>
-        <w:rPr>
-          <w:rFonts w:ascii="Times New Roman" w:hAnsi="Times New Roman" w:cs="Times New Roman"/>
-          <w:sz w:val="24"/>
-          <w:szCs w:val="24"/>
-        </w:rPr>
-      </w:pPr>
-      <w:r>
-        <w:rPr>
-          <w:rFonts w:ascii="Times New Roman" w:hAnsi="Times New Roman" w:cs="Times New Roman"/>
-          <w:sz w:val="24"/>
-          <w:szCs w:val="24"/>
-        </w:rPr>
-        <w:tab/>
-        <w:t xml:space="preserve">Executed after error checking. Removes the file from the disk. This removes it from the parent directory and adjusts allocations within the disk. This will also free clusters, possibly updating the </w:t>
-      </w:r>
+          <w:b/>
+          <w:sz w:val="24"/>
+          <w:szCs w:val="24"/>
+        </w:rPr>
+        <w:t xml:space="preserve"> X</w:t>
+      </w:r>
+    </w:p>
+    <w:p>
+      <w:pPr>
+        <w:shd w:val="clear" w:color="auto" w:fill="FFFFFF" w:themeFill="background1"/>
+        <w:spacing w:after="0" w:line="480" w:lineRule="auto"/>
+        <w:contextualSpacing/>
+        <w:rPr>
+          <w:rFonts w:ascii="Times New Roman" w:hAnsi="Times New Roman" w:cs="Times New Roman"/>
+          <w:sz w:val="24"/>
+          <w:szCs w:val="24"/>
+        </w:rPr>
+      </w:pPr>
+      <w:r>
+        <w:rPr>
+          <w:rFonts w:ascii="Times New Roman" w:hAnsi="Times New Roman" w:cs="Times New Roman"/>
+          <w:sz w:val="24"/>
+          <w:szCs w:val="24"/>
+          <w:u w:val="single"/>
+        </w:rPr>
+        <w:t>Description:</w:t>
+      </w:r>
+      <w:r>
+        <w:rPr>
+          <w:rFonts w:ascii="Times New Roman" w:hAnsi="Times New Roman" w:cs="Times New Roman"/>
+          <w:sz w:val="24"/>
+          <w:szCs w:val="24"/>
+          <w:u w:val="single"/>
+        </w:rPr>
+        <w:t xml:space="preserve"> </w:t>
+      </w:r>
+      <w:r>
+        <w:rPr>
+          <w:rFonts w:ascii="Times New Roman" w:hAnsi="Times New Roman" w:cs="Times New Roman"/>
+          <w:sz w:val="24"/>
+          <w:szCs w:val="24"/>
+        </w:rPr>
+        <w:t xml:space="preserve">Removes the provided directory from the disk. </w:t>
+      </w:r>
+      <w:r>
+        <w:rPr>
+          <w:rFonts w:ascii="Times New Roman" w:hAnsi="Times New Roman" w:cs="Times New Roman"/>
+          <w:sz w:val="24"/>
+          <w:szCs w:val="24"/>
+        </w:rPr>
+        <w:t>Can have an absolute or relative path.</w:t>
+      </w:r>
+    </w:p>
+    <w:p>
+      <w:pPr>
+        <w:shd w:val="clear" w:color="auto" w:fill="FFFFFF" w:themeFill="background1"/>
+        <w:spacing w:after="0" w:line="480" w:lineRule="auto"/>
+        <w:contextualSpacing/>
+        <w:rPr>
+          <w:rFonts w:ascii="Times New Roman" w:hAnsi="Times New Roman" w:cs="Times New Roman"/>
+          <w:sz w:val="24"/>
+          <w:szCs w:val="24"/>
+          <w:u w:val="single"/>
+        </w:rPr>
+      </w:pPr>
+      <w:r>
+        <w:rPr>
+          <w:rFonts w:ascii="Times New Roman" w:hAnsi="Times New Roman" w:cs="Times New Roman"/>
+          <w:sz w:val="24"/>
+          <w:szCs w:val="24"/>
+          <w:u w:val="single"/>
+        </w:rPr>
+        <w:t>Notable Functions &amp; Parameters:</w:t>
+      </w:r>
+    </w:p>
+    <w:p>
+      <w:pPr>
+        <w:shd w:val="clear" w:color="auto" w:fill="FFFFFF" w:themeFill="background1"/>
+        <w:spacing w:after="0" w:line="480" w:lineRule="auto"/>
+        <w:contextualSpacing/>
+        <w:rPr>
+          <w:rFonts w:ascii="Times New Roman" w:hAnsi="Times New Roman" w:cs="Times New Roman"/>
+          <w:sz w:val="24"/>
+          <w:szCs w:val="24"/>
+        </w:rPr>
+      </w:pPr>
+      <w:proofErr w:type="gramStart"/>
+      <w:r>
+        <w:rPr>
+          <w:rFonts w:ascii="Times New Roman" w:hAnsi="Times New Roman" w:cs="Times New Roman"/>
+          <w:sz w:val="24"/>
+          <w:szCs w:val="24"/>
+        </w:rPr>
+        <w:t>char</w:t>
+      </w:r>
+      <w:proofErr w:type="gramEnd"/>
+      <w:r>
+        <w:rPr>
+          <w:rFonts w:ascii="Times New Roman" w:hAnsi="Times New Roman" w:cs="Times New Roman"/>
+          <w:sz w:val="24"/>
+          <w:szCs w:val="24"/>
+        </w:rPr>
+        <w:t xml:space="preserve">* </w:t>
+      </w:r>
+      <w:proofErr w:type="spellStart"/>
+      <w:r>
+        <w:rPr>
+          <w:rFonts w:ascii="Times New Roman" w:hAnsi="Times New Roman" w:cs="Times New Roman"/>
+          <w:sz w:val="24"/>
+          <w:szCs w:val="24"/>
+        </w:rPr>
+        <w:t>m_File</w:t>
+      </w:r>
+      <w:proofErr w:type="spellEnd"/>
+      <w:r>
+        <w:rPr>
+          <w:rFonts w:ascii="Times New Roman" w:hAnsi="Times New Roman" w:cs="Times New Roman"/>
+          <w:sz w:val="24"/>
+          <w:szCs w:val="24"/>
+        </w:rPr>
+        <w:t>;</w:t>
+      </w:r>
+    </w:p>
+    <w:p>
+      <w:pPr>
+        <w:shd w:val="clear" w:color="auto" w:fill="FFFFFF" w:themeFill="background1"/>
+        <w:spacing w:after="0" w:line="480" w:lineRule="auto"/>
+        <w:contextualSpacing/>
+        <w:rPr>
+          <w:rFonts w:ascii="Times New Roman" w:hAnsi="Times New Roman" w:cs="Times New Roman"/>
+          <w:sz w:val="24"/>
+          <w:szCs w:val="24"/>
+        </w:rPr>
+      </w:pPr>
       <w:proofErr w:type="spellStart"/>
       <w:proofErr w:type="gramStart"/>
       <w:r>
@@ -4129,7 +4974,7 @@
           <w:sz w:val="24"/>
           <w:szCs w:val="24"/>
         </w:rPr>
-        <w:t>df</w:t>
+        <w:t>int</w:t>
       </w:r>
       <w:proofErr w:type="spellEnd"/>
       <w:proofErr w:type="gramEnd"/>
@@ -4139,294 +4984,508 @@
           <w:sz w:val="24"/>
           <w:szCs w:val="24"/>
         </w:rPr>
-        <w:t xml:space="preserve"> command.</w:t>
-      </w:r>
-    </w:p>
-    <w:p>
-      <w:pPr>
-        <w:shd w:val="clear" w:color="auto" w:fill="FFFFFF" w:themeFill="background1"/>
-        <w:spacing w:after="0" w:line="480" w:lineRule="auto"/>
-        <w:contextualSpacing/>
-        <w:rPr>
-          <w:rFonts w:ascii="Times New Roman" w:hAnsi="Times New Roman" w:cs="Times New Roman"/>
-          <w:sz w:val="24"/>
-          <w:szCs w:val="24"/>
-          <w:u w:val="single"/>
-        </w:rPr>
-      </w:pPr>
-      <w:r>
-        <w:rPr>
-          <w:rFonts w:ascii="Times New Roman" w:hAnsi="Times New Roman" w:cs="Times New Roman"/>
-          <w:sz w:val="24"/>
-          <w:szCs w:val="24"/>
-          <w:u w:val="single"/>
-        </w:rPr>
-        <w:t>Testing:</w:t>
-      </w:r>
-    </w:p>
-    <w:p>
-      <w:pPr>
-        <w:pStyle w:val="ListParagraph"/>
-        <w:numPr>
-          <w:ilvl w:val="0"/>
-          <w:numId w:val="3"/>
-        </w:numPr>
-        <w:shd w:val="clear" w:color="auto" w:fill="FFFFFF" w:themeFill="background1"/>
-        <w:spacing w:after="0" w:line="480" w:lineRule="auto"/>
-        <w:rPr>
-          <w:rFonts w:ascii="Times New Roman" w:hAnsi="Times New Roman" w:cs="Times New Roman"/>
-          <w:sz w:val="24"/>
-          <w:szCs w:val="24"/>
-          <w:u w:val="single"/>
-        </w:rPr>
-      </w:pPr>
-      <w:r>
-        <w:rPr>
-          <w:rFonts w:ascii="Times New Roman" w:hAnsi="Times New Roman" w:cs="Times New Roman"/>
-          <w:sz w:val="24"/>
-          <w:szCs w:val="24"/>
-        </w:rPr>
-        <w:t>If no parameters</w:t>
-      </w:r>
-    </w:p>
-    <w:p>
-      <w:pPr>
-        <w:pStyle w:val="ListParagraph"/>
-        <w:numPr>
-          <w:ilvl w:val="1"/>
-          <w:numId w:val="3"/>
-        </w:numPr>
-        <w:shd w:val="clear" w:color="auto" w:fill="FFFFFF" w:themeFill="background1"/>
-        <w:spacing w:after="0" w:line="480" w:lineRule="auto"/>
-        <w:rPr>
-          <w:rFonts w:ascii="Times New Roman" w:hAnsi="Times New Roman" w:cs="Times New Roman"/>
-          <w:sz w:val="24"/>
-          <w:szCs w:val="24"/>
-          <w:u w:val="single"/>
-        </w:rPr>
-      </w:pPr>
-      <w:r>
-        <w:rPr>
-          <w:rFonts w:ascii="Times New Roman" w:hAnsi="Times New Roman" w:cs="Times New Roman"/>
-          <w:sz w:val="24"/>
-          <w:szCs w:val="24"/>
-        </w:rPr>
-        <w:t>Error Message: No file specified</w:t>
-      </w:r>
-    </w:p>
-    <w:p>
-      <w:pPr>
-        <w:pStyle w:val="ListParagraph"/>
-        <w:numPr>
-          <w:ilvl w:val="0"/>
-          <w:numId w:val="3"/>
-        </w:numPr>
-        <w:shd w:val="clear" w:color="auto" w:fill="FFFFFF" w:themeFill="background1"/>
-        <w:spacing w:after="0" w:line="480" w:lineRule="auto"/>
-        <w:rPr>
-          <w:rFonts w:ascii="Times New Roman" w:hAnsi="Times New Roman" w:cs="Times New Roman"/>
-          <w:sz w:val="24"/>
-          <w:szCs w:val="24"/>
-          <w:u w:val="single"/>
-        </w:rPr>
-      </w:pPr>
-      <w:r>
-        <w:rPr>
-          <w:rFonts w:ascii="Times New Roman" w:hAnsi="Times New Roman" w:cs="Times New Roman"/>
-          <w:sz w:val="24"/>
-          <w:szCs w:val="24"/>
-        </w:rPr>
-        <w:t>If multiple parameters</w:t>
-      </w:r>
-    </w:p>
-    <w:p>
-      <w:pPr>
-        <w:pStyle w:val="ListParagraph"/>
-        <w:numPr>
-          <w:ilvl w:val="1"/>
-          <w:numId w:val="3"/>
-        </w:numPr>
-        <w:shd w:val="clear" w:color="auto" w:fill="FFFFFF" w:themeFill="background1"/>
-        <w:spacing w:after="0" w:line="480" w:lineRule="auto"/>
-        <w:rPr>
-          <w:rFonts w:ascii="Times New Roman" w:hAnsi="Times New Roman" w:cs="Times New Roman"/>
-          <w:sz w:val="24"/>
-          <w:szCs w:val="24"/>
-          <w:u w:val="single"/>
-        </w:rPr>
-      </w:pPr>
-      <w:r>
-        <w:rPr>
-          <w:rFonts w:ascii="Times New Roman" w:hAnsi="Times New Roman" w:cs="Times New Roman"/>
-          <w:sz w:val="24"/>
-          <w:szCs w:val="24"/>
-        </w:rPr>
-        <w:t>Error Message: Multiple arguments provided</w:t>
-      </w:r>
-    </w:p>
-    <w:p>
-      <w:pPr>
-        <w:pStyle w:val="ListParagraph"/>
-        <w:numPr>
-          <w:ilvl w:val="0"/>
-          <w:numId w:val="3"/>
-        </w:numPr>
-        <w:shd w:val="clear" w:color="auto" w:fill="FFFFFF" w:themeFill="background1"/>
-        <w:spacing w:after="0" w:line="480" w:lineRule="auto"/>
-        <w:rPr>
-          <w:rFonts w:ascii="Times New Roman" w:hAnsi="Times New Roman" w:cs="Times New Roman"/>
-          <w:sz w:val="24"/>
-          <w:szCs w:val="24"/>
-          <w:u w:val="single"/>
-        </w:rPr>
-      </w:pPr>
-      <w:r>
-        <w:rPr>
-          <w:rFonts w:ascii="Times New Roman" w:hAnsi="Times New Roman" w:cs="Times New Roman"/>
-          <w:sz w:val="24"/>
-          <w:szCs w:val="24"/>
-        </w:rPr>
-        <w:t>If one parameters</w:t>
-      </w:r>
-    </w:p>
-    <w:p>
-      <w:pPr>
-        <w:pStyle w:val="ListParagraph"/>
-        <w:numPr>
-          <w:ilvl w:val="1"/>
-          <w:numId w:val="3"/>
-        </w:numPr>
-        <w:shd w:val="clear" w:color="auto" w:fill="FFFFFF" w:themeFill="background1"/>
-        <w:spacing w:after="0" w:line="480" w:lineRule="auto"/>
-        <w:rPr>
-          <w:rFonts w:ascii="Times New Roman" w:hAnsi="Times New Roman" w:cs="Times New Roman"/>
-          <w:sz w:val="24"/>
-          <w:szCs w:val="24"/>
-          <w:u w:val="single"/>
-        </w:rPr>
-      </w:pPr>
-      <w:r>
-        <w:rPr>
-          <w:rFonts w:ascii="Times New Roman" w:hAnsi="Times New Roman" w:cs="Times New Roman"/>
-          <w:sz w:val="24"/>
-          <w:szCs w:val="24"/>
-        </w:rPr>
-        <w:t>If file does not exist</w:t>
-      </w:r>
-    </w:p>
-    <w:p>
-      <w:pPr>
-        <w:pStyle w:val="ListParagraph"/>
-        <w:numPr>
-          <w:ilvl w:val="2"/>
-          <w:numId w:val="3"/>
-        </w:numPr>
-        <w:shd w:val="clear" w:color="auto" w:fill="FFFFFF" w:themeFill="background1"/>
-        <w:spacing w:after="0" w:line="480" w:lineRule="auto"/>
-        <w:rPr>
-          <w:rFonts w:ascii="Times New Roman" w:hAnsi="Times New Roman" w:cs="Times New Roman"/>
-          <w:sz w:val="24"/>
-          <w:szCs w:val="24"/>
-          <w:u w:val="single"/>
-        </w:rPr>
-      </w:pPr>
-      <w:r>
-        <w:rPr>
-          <w:rFonts w:ascii="Times New Roman" w:hAnsi="Times New Roman" w:cs="Times New Roman"/>
-          <w:sz w:val="24"/>
-          <w:szCs w:val="24"/>
-        </w:rPr>
-        <w:t>Error Message: File does not exist</w:t>
-      </w:r>
-    </w:p>
-    <w:p>
-      <w:pPr>
-        <w:pStyle w:val="ListParagraph"/>
-        <w:numPr>
-          <w:ilvl w:val="1"/>
-          <w:numId w:val="3"/>
-        </w:numPr>
-        <w:shd w:val="clear" w:color="auto" w:fill="FFFFFF" w:themeFill="background1"/>
-        <w:spacing w:after="0" w:line="480" w:lineRule="auto"/>
-        <w:rPr>
-          <w:rFonts w:ascii="Times New Roman" w:hAnsi="Times New Roman" w:cs="Times New Roman"/>
-          <w:sz w:val="24"/>
-          <w:szCs w:val="24"/>
-          <w:u w:val="single"/>
-        </w:rPr>
-      </w:pPr>
-      <w:r>
-        <w:rPr>
-          <w:rFonts w:ascii="Times New Roman" w:hAnsi="Times New Roman" w:cs="Times New Roman"/>
-          <w:sz w:val="24"/>
-          <w:szCs w:val="24"/>
-        </w:rPr>
-        <w:t>If argument is a directory</w:t>
-      </w:r>
-    </w:p>
-    <w:p>
-      <w:pPr>
-        <w:pStyle w:val="ListParagraph"/>
-        <w:numPr>
-          <w:ilvl w:val="2"/>
-          <w:numId w:val="3"/>
-        </w:numPr>
-        <w:shd w:val="clear" w:color="auto" w:fill="FFFFFF" w:themeFill="background1"/>
-        <w:spacing w:after="0" w:line="480" w:lineRule="auto"/>
-        <w:rPr>
-          <w:rFonts w:ascii="Times New Roman" w:hAnsi="Times New Roman" w:cs="Times New Roman"/>
-          <w:sz w:val="24"/>
-          <w:szCs w:val="24"/>
-          <w:u w:val="single"/>
-        </w:rPr>
-      </w:pPr>
-      <w:r>
-        <w:rPr>
-          <w:rFonts w:ascii="Times New Roman" w:hAnsi="Times New Roman" w:cs="Times New Roman"/>
-          <w:sz w:val="24"/>
-          <w:szCs w:val="24"/>
-        </w:rPr>
-        <w:t>Error Message: Argument is a directory</w:t>
-      </w:r>
-      <w:r>
-        <w:rPr>
-          <w:rFonts w:ascii="Times New Roman" w:hAnsi="Times New Roman" w:cs="Times New Roman"/>
-          <w:b/>
-          <w:sz w:val="24"/>
-          <w:szCs w:val="24"/>
-        </w:rPr>
-        <w:br w:type="page"/>
-      </w:r>
-    </w:p>
-    <w:p>
-      <w:pPr>
-        <w:shd w:val="clear" w:color="auto" w:fill="FFFFFF" w:themeFill="background1"/>
-        <w:spacing w:after="0" w:line="480" w:lineRule="auto"/>
-        <w:contextualSpacing/>
-        <w:rPr>
-          <w:rFonts w:ascii="Times New Roman" w:hAnsi="Times New Roman" w:cs="Times New Roman"/>
-          <w:b/>
-          <w:sz w:val="24"/>
-          <w:szCs w:val="24"/>
-        </w:rPr>
-      </w:pPr>
+        <w:t xml:space="preserve"> </w:t>
+      </w:r>
+      <w:proofErr w:type="spellStart"/>
+      <w:r>
+        <w:rPr>
+          <w:rFonts w:ascii="Times New Roman" w:hAnsi="Times New Roman" w:cs="Times New Roman"/>
+          <w:sz w:val="24"/>
+          <w:szCs w:val="24"/>
+        </w:rPr>
+        <w:t>checkIsEmpty</w:t>
+      </w:r>
+      <w:proofErr w:type="spellEnd"/>
+      <w:r>
+        <w:rPr>
+          <w:rFonts w:ascii="Times New Roman" w:hAnsi="Times New Roman" w:cs="Times New Roman"/>
+          <w:sz w:val="24"/>
+          <w:szCs w:val="24"/>
+        </w:rPr>
+        <w:t>();</w:t>
+      </w:r>
+    </w:p>
+    <w:p>
+      <w:pPr>
+        <w:shd w:val="clear" w:color="auto" w:fill="FFFFFF" w:themeFill="background1"/>
+        <w:spacing w:after="0" w:line="480" w:lineRule="auto"/>
+        <w:contextualSpacing/>
+        <w:rPr>
+          <w:rFonts w:ascii="Times New Roman" w:hAnsi="Times New Roman" w:cs="Times New Roman"/>
+          <w:sz w:val="24"/>
+          <w:szCs w:val="24"/>
+        </w:rPr>
+      </w:pPr>
+      <w:r>
+        <w:rPr>
+          <w:rFonts w:ascii="Times New Roman" w:hAnsi="Times New Roman" w:cs="Times New Roman"/>
+          <w:sz w:val="24"/>
+          <w:szCs w:val="24"/>
+        </w:rPr>
+        <w:tab/>
+        <w:t>After error checking, this checks to see if the existing directory has any files. If so, this returns 1 (true) and continues with the command. Otherwise, this returns 0 (false) and exits.</w:t>
+      </w:r>
+    </w:p>
+    <w:p>
+      <w:pPr>
+        <w:shd w:val="clear" w:color="auto" w:fill="FFFFFF" w:themeFill="background1"/>
+        <w:spacing w:after="0" w:line="480" w:lineRule="auto"/>
+        <w:contextualSpacing/>
+        <w:rPr>
+          <w:rFonts w:ascii="Times New Roman" w:hAnsi="Times New Roman" w:cs="Times New Roman"/>
+          <w:sz w:val="24"/>
+          <w:szCs w:val="24"/>
+        </w:rPr>
+      </w:pPr>
+      <w:proofErr w:type="gramStart"/>
+      <w:r>
+        <w:rPr>
+          <w:rFonts w:ascii="Times New Roman" w:hAnsi="Times New Roman" w:cs="Times New Roman"/>
+          <w:sz w:val="24"/>
+          <w:szCs w:val="24"/>
+        </w:rPr>
+        <w:t>void</w:t>
+      </w:r>
+      <w:proofErr w:type="gramEnd"/>
+      <w:r>
+        <w:rPr>
+          <w:rFonts w:ascii="Times New Roman" w:hAnsi="Times New Roman" w:cs="Times New Roman"/>
+          <w:sz w:val="24"/>
+          <w:szCs w:val="24"/>
+        </w:rPr>
+        <w:t xml:space="preserve"> </w:t>
+      </w:r>
+      <w:proofErr w:type="spellStart"/>
+      <w:r>
+        <w:rPr>
+          <w:rFonts w:ascii="Times New Roman" w:hAnsi="Times New Roman" w:cs="Times New Roman"/>
+          <w:sz w:val="24"/>
+          <w:szCs w:val="24"/>
+        </w:rPr>
+        <w:t>removeDirectory</w:t>
+      </w:r>
+      <w:proofErr w:type="spellEnd"/>
+      <w:r>
+        <w:rPr>
+          <w:rFonts w:ascii="Times New Roman" w:hAnsi="Times New Roman" w:cs="Times New Roman"/>
+          <w:sz w:val="24"/>
+          <w:szCs w:val="24"/>
+        </w:rPr>
+        <w:t>();</w:t>
+      </w:r>
+    </w:p>
+    <w:p>
+      <w:pPr>
+        <w:shd w:val="clear" w:color="auto" w:fill="FFFFFF" w:themeFill="background1"/>
+        <w:spacing w:after="0" w:line="480" w:lineRule="auto"/>
+        <w:contextualSpacing/>
+        <w:rPr>
+          <w:rFonts w:ascii="Times New Roman" w:hAnsi="Times New Roman" w:cs="Times New Roman"/>
+          <w:sz w:val="24"/>
+          <w:szCs w:val="24"/>
+        </w:rPr>
+      </w:pPr>
+      <w:r>
+        <w:rPr>
+          <w:rFonts w:ascii="Times New Roman" w:hAnsi="Times New Roman" w:cs="Times New Roman"/>
+          <w:sz w:val="24"/>
+          <w:szCs w:val="24"/>
+        </w:rPr>
+        <w:tab/>
+        <w:t xml:space="preserve">This removes the directory from the parent directory, adjusting space allocations. This also frees up data clusters, potentially updating other commands, such as </w:t>
+      </w:r>
       <w:proofErr w:type="spellStart"/>
       <w:proofErr w:type="gramStart"/>
       <w:r>
         <w:rPr>
           <w:rFonts w:ascii="Times New Roman" w:hAnsi="Times New Roman" w:cs="Times New Roman"/>
-          <w:b/>
-          <w:sz w:val="24"/>
-          <w:szCs w:val="24"/>
-        </w:rPr>
-        <w:lastRenderedPageBreak/>
-        <w:t>rmdir</w:t>
+          <w:sz w:val="24"/>
+          <w:szCs w:val="24"/>
+        </w:rPr>
+        <w:t>df</w:t>
       </w:r>
       <w:proofErr w:type="spellEnd"/>
       <w:proofErr w:type="gramEnd"/>
       <w:r>
         <w:rPr>
           <w:rFonts w:ascii="Times New Roman" w:hAnsi="Times New Roman" w:cs="Times New Roman"/>
+          <w:sz w:val="24"/>
+          <w:szCs w:val="24"/>
+        </w:rPr>
+        <w:t>.</w:t>
+      </w:r>
+    </w:p>
+    <w:p>
+      <w:pPr>
+        <w:shd w:val="clear" w:color="auto" w:fill="FFFFFF" w:themeFill="background1"/>
+        <w:spacing w:after="0" w:line="480" w:lineRule="auto"/>
+        <w:contextualSpacing/>
+        <w:rPr>
+          <w:rFonts w:ascii="Times New Roman" w:hAnsi="Times New Roman" w:cs="Times New Roman"/>
+          <w:sz w:val="24"/>
+          <w:szCs w:val="24"/>
+          <w:u w:val="single"/>
+        </w:rPr>
+      </w:pPr>
+      <w:r>
+        <w:rPr>
+          <w:rFonts w:ascii="Times New Roman" w:hAnsi="Times New Roman" w:cs="Times New Roman"/>
+          <w:sz w:val="24"/>
+          <w:szCs w:val="24"/>
+          <w:u w:val="single"/>
+        </w:rPr>
+        <w:t>Testing:</w:t>
+      </w:r>
+    </w:p>
+    <w:p>
+      <w:pPr>
+        <w:pStyle w:val="ListParagraph"/>
+        <w:numPr>
+          <w:ilvl w:val="0"/>
+          <w:numId w:val="3"/>
+        </w:numPr>
+        <w:shd w:val="clear" w:color="auto" w:fill="FFFFFF" w:themeFill="background1"/>
+        <w:spacing w:after="0" w:line="480" w:lineRule="auto"/>
+        <w:rPr>
+          <w:rFonts w:ascii="Times New Roman" w:hAnsi="Times New Roman" w:cs="Times New Roman"/>
+          <w:sz w:val="24"/>
+          <w:szCs w:val="24"/>
+          <w:u w:val="single"/>
+        </w:rPr>
+      </w:pPr>
+      <w:r>
+        <w:rPr>
+          <w:rFonts w:ascii="Times New Roman" w:hAnsi="Times New Roman" w:cs="Times New Roman"/>
+          <w:sz w:val="24"/>
+          <w:szCs w:val="24"/>
+        </w:rPr>
+        <w:t>If no parameters</w:t>
+      </w:r>
+    </w:p>
+    <w:p>
+      <w:pPr>
+        <w:pStyle w:val="ListParagraph"/>
+        <w:numPr>
+          <w:ilvl w:val="1"/>
+          <w:numId w:val="3"/>
+        </w:numPr>
+        <w:shd w:val="clear" w:color="auto" w:fill="FFFFFF" w:themeFill="background1"/>
+        <w:spacing w:after="0" w:line="480" w:lineRule="auto"/>
+        <w:rPr>
+          <w:rFonts w:ascii="Times New Roman" w:hAnsi="Times New Roman" w:cs="Times New Roman"/>
+          <w:sz w:val="24"/>
+          <w:szCs w:val="24"/>
+          <w:u w:val="single"/>
+        </w:rPr>
+      </w:pPr>
+      <w:r>
+        <w:rPr>
+          <w:rFonts w:ascii="Times New Roman" w:hAnsi="Times New Roman" w:cs="Times New Roman"/>
+          <w:sz w:val="24"/>
+          <w:szCs w:val="24"/>
+        </w:rPr>
+        <w:t xml:space="preserve">Error Message: No </w:t>
+      </w:r>
+      <w:r>
+        <w:rPr>
+          <w:rFonts w:ascii="Times New Roman" w:hAnsi="Times New Roman" w:cs="Times New Roman"/>
+          <w:sz w:val="24"/>
+          <w:szCs w:val="24"/>
+        </w:rPr>
+        <w:t>directory</w:t>
+      </w:r>
+      <w:r>
+        <w:rPr>
+          <w:rFonts w:ascii="Times New Roman" w:hAnsi="Times New Roman" w:cs="Times New Roman"/>
+          <w:sz w:val="24"/>
+          <w:szCs w:val="24"/>
+        </w:rPr>
+        <w:t xml:space="preserve"> specified</w:t>
+      </w:r>
+    </w:p>
+    <w:p>
+      <w:pPr>
+        <w:pStyle w:val="ListParagraph"/>
+        <w:numPr>
+          <w:ilvl w:val="0"/>
+          <w:numId w:val="3"/>
+        </w:numPr>
+        <w:shd w:val="clear" w:color="auto" w:fill="FFFFFF" w:themeFill="background1"/>
+        <w:spacing w:after="0" w:line="480" w:lineRule="auto"/>
+        <w:rPr>
+          <w:rFonts w:ascii="Times New Roman" w:hAnsi="Times New Roman" w:cs="Times New Roman"/>
+          <w:sz w:val="24"/>
+          <w:szCs w:val="24"/>
+          <w:u w:val="single"/>
+        </w:rPr>
+      </w:pPr>
+      <w:r>
+        <w:rPr>
+          <w:rFonts w:ascii="Times New Roman" w:hAnsi="Times New Roman" w:cs="Times New Roman"/>
+          <w:sz w:val="24"/>
+          <w:szCs w:val="24"/>
+        </w:rPr>
+        <w:t>If multiple parameters</w:t>
+      </w:r>
+    </w:p>
+    <w:p>
+      <w:pPr>
+        <w:pStyle w:val="ListParagraph"/>
+        <w:numPr>
+          <w:ilvl w:val="1"/>
+          <w:numId w:val="3"/>
+        </w:numPr>
+        <w:shd w:val="clear" w:color="auto" w:fill="FFFFFF" w:themeFill="background1"/>
+        <w:spacing w:after="0" w:line="480" w:lineRule="auto"/>
+        <w:rPr>
+          <w:rFonts w:ascii="Times New Roman" w:hAnsi="Times New Roman" w:cs="Times New Roman"/>
+          <w:sz w:val="24"/>
+          <w:szCs w:val="24"/>
+          <w:u w:val="single"/>
+        </w:rPr>
+      </w:pPr>
+      <w:r>
+        <w:rPr>
+          <w:rFonts w:ascii="Times New Roman" w:hAnsi="Times New Roman" w:cs="Times New Roman"/>
+          <w:sz w:val="24"/>
+          <w:szCs w:val="24"/>
+        </w:rPr>
+        <w:t>Error Message: Multiple arguments provided</w:t>
+      </w:r>
+    </w:p>
+    <w:p>
+      <w:pPr>
+        <w:pStyle w:val="ListParagraph"/>
+        <w:numPr>
+          <w:ilvl w:val="0"/>
+          <w:numId w:val="3"/>
+        </w:numPr>
+        <w:shd w:val="clear" w:color="auto" w:fill="FFFFFF" w:themeFill="background1"/>
+        <w:spacing w:after="0" w:line="480" w:lineRule="auto"/>
+        <w:rPr>
+          <w:rFonts w:ascii="Times New Roman" w:hAnsi="Times New Roman" w:cs="Times New Roman"/>
+          <w:sz w:val="24"/>
+          <w:szCs w:val="24"/>
+          <w:u w:val="single"/>
+        </w:rPr>
+      </w:pPr>
+      <w:r>
+        <w:rPr>
+          <w:rFonts w:ascii="Times New Roman" w:hAnsi="Times New Roman" w:cs="Times New Roman"/>
+          <w:sz w:val="24"/>
+          <w:szCs w:val="24"/>
+        </w:rPr>
+        <w:t>If one parameters</w:t>
+      </w:r>
+    </w:p>
+    <w:p>
+      <w:pPr>
+        <w:pStyle w:val="ListParagraph"/>
+        <w:numPr>
+          <w:ilvl w:val="1"/>
+          <w:numId w:val="3"/>
+        </w:numPr>
+        <w:shd w:val="clear" w:color="auto" w:fill="FFFFFF" w:themeFill="background1"/>
+        <w:spacing w:after="0" w:line="480" w:lineRule="auto"/>
+        <w:rPr>
+          <w:rFonts w:ascii="Times New Roman" w:hAnsi="Times New Roman" w:cs="Times New Roman"/>
+          <w:sz w:val="24"/>
+          <w:szCs w:val="24"/>
+          <w:u w:val="single"/>
+        </w:rPr>
+      </w:pPr>
+      <w:r>
+        <w:rPr>
+          <w:rFonts w:ascii="Times New Roman" w:hAnsi="Times New Roman" w:cs="Times New Roman"/>
+          <w:sz w:val="24"/>
+          <w:szCs w:val="24"/>
+        </w:rPr>
+        <w:t xml:space="preserve">If </w:t>
+      </w:r>
+      <w:r>
+        <w:rPr>
+          <w:rFonts w:ascii="Times New Roman" w:hAnsi="Times New Roman" w:cs="Times New Roman"/>
+          <w:sz w:val="24"/>
+          <w:szCs w:val="24"/>
+        </w:rPr>
+        <w:t>directory</w:t>
+      </w:r>
+      <w:r>
+        <w:rPr>
+          <w:rFonts w:ascii="Times New Roman" w:hAnsi="Times New Roman" w:cs="Times New Roman"/>
+          <w:sz w:val="24"/>
+          <w:szCs w:val="24"/>
+        </w:rPr>
+        <w:t xml:space="preserve"> does not exist</w:t>
+      </w:r>
+    </w:p>
+    <w:p>
+      <w:pPr>
+        <w:pStyle w:val="ListParagraph"/>
+        <w:numPr>
+          <w:ilvl w:val="2"/>
+          <w:numId w:val="3"/>
+        </w:numPr>
+        <w:shd w:val="clear" w:color="auto" w:fill="FFFFFF" w:themeFill="background1"/>
+        <w:spacing w:after="0" w:line="480" w:lineRule="auto"/>
+        <w:rPr>
+          <w:rFonts w:ascii="Times New Roman" w:hAnsi="Times New Roman" w:cs="Times New Roman"/>
+          <w:sz w:val="24"/>
+          <w:szCs w:val="24"/>
+          <w:u w:val="single"/>
+        </w:rPr>
+      </w:pPr>
+      <w:r>
+        <w:rPr>
+          <w:rFonts w:ascii="Times New Roman" w:hAnsi="Times New Roman" w:cs="Times New Roman"/>
+          <w:sz w:val="24"/>
+          <w:szCs w:val="24"/>
+        </w:rPr>
+        <w:t xml:space="preserve">Error Message: </w:t>
+      </w:r>
+      <w:r>
+        <w:rPr>
+          <w:rFonts w:ascii="Times New Roman" w:hAnsi="Times New Roman" w:cs="Times New Roman"/>
+          <w:sz w:val="24"/>
+          <w:szCs w:val="24"/>
+        </w:rPr>
+        <w:t>Directory</w:t>
+      </w:r>
+      <w:r>
+        <w:rPr>
+          <w:rFonts w:ascii="Times New Roman" w:hAnsi="Times New Roman" w:cs="Times New Roman"/>
+          <w:sz w:val="24"/>
+          <w:szCs w:val="24"/>
+        </w:rPr>
+        <w:t xml:space="preserve"> does not exist</w:t>
+      </w:r>
+    </w:p>
+    <w:p>
+      <w:pPr>
+        <w:pStyle w:val="ListParagraph"/>
+        <w:numPr>
+          <w:ilvl w:val="1"/>
+          <w:numId w:val="3"/>
+        </w:numPr>
+        <w:shd w:val="clear" w:color="auto" w:fill="FFFFFF" w:themeFill="background1"/>
+        <w:spacing w:after="0" w:line="480" w:lineRule="auto"/>
+        <w:rPr>
+          <w:rFonts w:ascii="Times New Roman" w:hAnsi="Times New Roman" w:cs="Times New Roman"/>
+          <w:sz w:val="24"/>
+          <w:szCs w:val="24"/>
+          <w:u w:val="single"/>
+        </w:rPr>
+      </w:pPr>
+      <w:r>
+        <w:rPr>
+          <w:rFonts w:ascii="Times New Roman" w:hAnsi="Times New Roman" w:cs="Times New Roman"/>
+          <w:sz w:val="24"/>
+          <w:szCs w:val="24"/>
+        </w:rPr>
+        <w:t>If argument is a file</w:t>
+      </w:r>
+    </w:p>
+    <w:p>
+      <w:pPr>
+        <w:pStyle w:val="ListParagraph"/>
+        <w:numPr>
+          <w:ilvl w:val="2"/>
+          <w:numId w:val="3"/>
+        </w:numPr>
+        <w:shd w:val="clear" w:color="auto" w:fill="FFFFFF" w:themeFill="background1"/>
+        <w:spacing w:after="0" w:line="480" w:lineRule="auto"/>
+        <w:rPr>
+          <w:rFonts w:ascii="Times New Roman" w:hAnsi="Times New Roman" w:cs="Times New Roman"/>
+          <w:sz w:val="24"/>
+          <w:szCs w:val="24"/>
+          <w:u w:val="single"/>
+        </w:rPr>
+      </w:pPr>
+      <w:r>
+        <w:rPr>
+          <w:rFonts w:ascii="Times New Roman" w:hAnsi="Times New Roman" w:cs="Times New Roman"/>
+          <w:sz w:val="24"/>
+          <w:szCs w:val="24"/>
+        </w:rPr>
+        <w:t>Error Message: Argument is a directory</w:t>
+      </w:r>
+    </w:p>
+    <w:p>
+      <w:pPr>
+        <w:pStyle w:val="ListParagraph"/>
+        <w:numPr>
+          <w:ilvl w:val="1"/>
+          <w:numId w:val="3"/>
+        </w:numPr>
+        <w:shd w:val="clear" w:color="auto" w:fill="FFFFFF" w:themeFill="background1"/>
+        <w:spacing w:after="0" w:line="480" w:lineRule="auto"/>
+        <w:rPr>
+          <w:rFonts w:ascii="Times New Roman" w:hAnsi="Times New Roman" w:cs="Times New Roman"/>
+          <w:sz w:val="24"/>
+          <w:szCs w:val="24"/>
+          <w:u w:val="single"/>
+        </w:rPr>
+      </w:pPr>
+      <w:r>
+        <w:rPr>
+          <w:rFonts w:ascii="Times New Roman" w:hAnsi="Times New Roman" w:cs="Times New Roman"/>
+          <w:sz w:val="24"/>
+          <w:szCs w:val="24"/>
+        </w:rPr>
+        <w:t>If directory is not empty</w:t>
+      </w:r>
+    </w:p>
+    <w:p>
+      <w:pPr>
+        <w:pStyle w:val="ListParagraph"/>
+        <w:numPr>
+          <w:ilvl w:val="2"/>
+          <w:numId w:val="3"/>
+        </w:numPr>
+        <w:shd w:val="clear" w:color="auto" w:fill="FFFFFF" w:themeFill="background1"/>
+        <w:spacing w:after="0" w:line="480" w:lineRule="auto"/>
+        <w:rPr>
+          <w:rFonts w:ascii="Times New Roman" w:hAnsi="Times New Roman" w:cs="Times New Roman"/>
+          <w:sz w:val="24"/>
+          <w:szCs w:val="24"/>
+          <w:u w:val="single"/>
+        </w:rPr>
+      </w:pPr>
+      <w:r>
+        <w:rPr>
+          <w:rFonts w:ascii="Times New Roman" w:hAnsi="Times New Roman" w:cs="Times New Roman"/>
+          <w:sz w:val="24"/>
+          <w:szCs w:val="24"/>
+        </w:rPr>
+        <w:t>Error Message: Directory is not empty</w:t>
+      </w:r>
+    </w:p>
+    <w:p>
+      <w:pPr>
+        <w:shd w:val="clear" w:color="auto" w:fill="FFFFFF" w:themeFill="background1"/>
+        <w:spacing w:after="0" w:line="480" w:lineRule="auto"/>
+        <w:rPr>
+          <w:rFonts w:ascii="Times New Roman" w:hAnsi="Times New Roman" w:cs="Times New Roman"/>
+          <w:sz w:val="24"/>
+          <w:szCs w:val="24"/>
+          <w:u w:val="single"/>
+        </w:rPr>
+      </w:pPr>
+      <w:proofErr w:type="gramStart"/>
+      <w:r>
+        <w:rPr>
+          <w:rFonts w:ascii="Times New Roman" w:hAnsi="Times New Roman" w:cs="Times New Roman"/>
+          <w:b/>
+          <w:sz w:val="24"/>
+          <w:szCs w:val="24"/>
+        </w:rPr>
+        <w:lastRenderedPageBreak/>
+        <w:t>touch</w:t>
+      </w:r>
+      <w:proofErr w:type="gramEnd"/>
+      <w:r>
+        <w:rPr>
+          <w:rFonts w:ascii="Times New Roman" w:hAnsi="Times New Roman" w:cs="Times New Roman"/>
           <w:b/>
           <w:sz w:val="24"/>
           <w:szCs w:val="24"/>
@@ -4459,25 +5518,29 @@
           <w:rFonts w:ascii="Times New Roman" w:hAnsi="Times New Roman" w:cs="Times New Roman"/>
           <w:sz w:val="24"/>
           <w:szCs w:val="24"/>
-          <w:u w:val="single"/>
         </w:rPr>
         <w:t xml:space="preserve"> </w:t>
       </w:r>
-      <w:r>
-        <w:rPr>
-          <w:rFonts w:ascii="Times New Roman" w:hAnsi="Times New Roman" w:cs="Times New Roman"/>
-          <w:sz w:val="24"/>
-          <w:szCs w:val="24"/>
-        </w:rPr>
-        <w:t xml:space="preserve">Removes the provided directory from the disk. </w:t>
-      </w:r>
-      <w:r>
-        <w:rPr>
-          <w:rFonts w:ascii="Times New Roman" w:hAnsi="Times New Roman" w:cs="Times New Roman"/>
-          <w:sz w:val="24"/>
-          <w:szCs w:val="24"/>
-        </w:rPr>
-        <w:t>Can have an absolute or relative path.</w:t>
+    </w:p>
+    <w:p>
+      <w:pPr>
+        <w:shd w:val="clear" w:color="auto" w:fill="FFFFFF" w:themeFill="background1"/>
+        <w:spacing w:after="0" w:line="480" w:lineRule="auto"/>
+        <w:contextualSpacing/>
+        <w:rPr>
+          <w:rFonts w:ascii="Times New Roman" w:hAnsi="Times New Roman" w:cs="Times New Roman"/>
+          <w:sz w:val="24"/>
+          <w:szCs w:val="24"/>
+        </w:rPr>
+      </w:pPr>
+      <w:r>
+        <w:rPr>
+          <w:rFonts w:ascii="Times New Roman" w:hAnsi="Times New Roman" w:cs="Times New Roman"/>
+          <w:sz w:val="24"/>
+          <w:szCs w:val="24"/>
+        </w:rPr>
+        <w:tab/>
+        <w:t>This function will look at X and see whether or not it exists already, if it does it will return that it does. If it does not exist it will look and try to create the new file or directory in either the name or file path location</w:t>
       </w:r>
     </w:p>
     <w:p>
@@ -4500,54 +5563,6 @@
           <w:u w:val="single"/>
         </w:rPr>
         <w:t>Notable Functions &amp; Parameters:</w:t>
-      </w:r>
-    </w:p>
-    <w:p>
-      <w:pPr>
-        <w:shd w:val="clear" w:color="auto" w:fill="FFFFFF" w:themeFill="background1"/>
-        <w:spacing w:after="0" w:line="480" w:lineRule="auto"/>
-        <w:contextualSpacing/>
-        <w:rPr>
-          <w:rFonts w:ascii="Times New Roman" w:hAnsi="Times New Roman" w:cs="Times New Roman"/>
-          <w:sz w:val="24"/>
-          <w:szCs w:val="24"/>
-        </w:rPr>
-      </w:pPr>
-      <w:proofErr w:type="gramStart"/>
-      <w:r>
-        <w:rPr>
-          <w:rFonts w:ascii="Times New Roman" w:hAnsi="Times New Roman" w:cs="Times New Roman"/>
-          <w:sz w:val="24"/>
-          <w:szCs w:val="24"/>
-        </w:rPr>
-        <w:t>char</w:t>
-      </w:r>
-      <w:proofErr w:type="gramEnd"/>
-      <w:r>
-        <w:rPr>
-          <w:rFonts w:ascii="Times New Roman" w:hAnsi="Times New Roman" w:cs="Times New Roman"/>
-          <w:sz w:val="24"/>
-          <w:szCs w:val="24"/>
-        </w:rPr>
-        <w:t xml:space="preserve">* </w:t>
-      </w:r>
-      <w:proofErr w:type="spellStart"/>
-      <w:r>
-        <w:rPr>
-          <w:rFonts w:ascii="Times New Roman" w:hAnsi="Times New Roman" w:cs="Times New Roman"/>
-          <w:sz w:val="24"/>
-          <w:szCs w:val="24"/>
-        </w:rPr>
-        <w:t>m_File</w:t>
-      </w:r>
-      <w:proofErr w:type="spellEnd"/>
-      <w:r>
-        <w:rPr>
-          <w:rFonts w:ascii="Times New Roman" w:hAnsi="Times New Roman" w:cs="Times New Roman"/>
-          <w:sz w:val="24"/>
-          <w:szCs w:val="24"/>
-        </w:rPr>
-        <w:t>;</w:t>
       </w:r>
     </w:p>
     <w:p>
@@ -4579,616 +5594,6 @@
           <w:sz w:val="24"/>
           <w:szCs w:val="24"/>
         </w:rPr>
-        <w:t xml:space="preserve"> </w:t>
-      </w:r>
-      <w:proofErr w:type="spellStart"/>
-      <w:r>
-        <w:rPr>
-          <w:rFonts w:ascii="Times New Roman" w:hAnsi="Times New Roman" w:cs="Times New Roman"/>
-          <w:sz w:val="24"/>
-          <w:szCs w:val="24"/>
-        </w:rPr>
-        <w:t>checkIsEmpty</w:t>
-      </w:r>
-      <w:proofErr w:type="spellEnd"/>
-      <w:r>
-        <w:rPr>
-          <w:rFonts w:ascii="Times New Roman" w:hAnsi="Times New Roman" w:cs="Times New Roman"/>
-          <w:sz w:val="24"/>
-          <w:szCs w:val="24"/>
-        </w:rPr>
-        <w:t>();</w:t>
-      </w:r>
-    </w:p>
-    <w:p>
-      <w:pPr>
-        <w:shd w:val="clear" w:color="auto" w:fill="FFFFFF" w:themeFill="background1"/>
-        <w:spacing w:after="0" w:line="480" w:lineRule="auto"/>
-        <w:contextualSpacing/>
-        <w:rPr>
-          <w:rFonts w:ascii="Times New Roman" w:hAnsi="Times New Roman" w:cs="Times New Roman"/>
-          <w:sz w:val="24"/>
-          <w:szCs w:val="24"/>
-        </w:rPr>
-      </w:pPr>
-      <w:r>
-        <w:rPr>
-          <w:rFonts w:ascii="Times New Roman" w:hAnsi="Times New Roman" w:cs="Times New Roman"/>
-          <w:sz w:val="24"/>
-          <w:szCs w:val="24"/>
-        </w:rPr>
-        <w:tab/>
-        <w:t>After error checking, this checks to see if the existing directory has any files. If so, this returns 1 (true) and continues with the command. Otherwise, this returns 0 (false) and exits.</w:t>
-      </w:r>
-    </w:p>
-    <w:p>
-      <w:pPr>
-        <w:shd w:val="clear" w:color="auto" w:fill="FFFFFF" w:themeFill="background1"/>
-        <w:spacing w:after="0" w:line="480" w:lineRule="auto"/>
-        <w:contextualSpacing/>
-        <w:rPr>
-          <w:rFonts w:ascii="Times New Roman" w:hAnsi="Times New Roman" w:cs="Times New Roman"/>
-          <w:sz w:val="24"/>
-          <w:szCs w:val="24"/>
-        </w:rPr>
-      </w:pPr>
-      <w:proofErr w:type="gramStart"/>
-      <w:r>
-        <w:rPr>
-          <w:rFonts w:ascii="Times New Roman" w:hAnsi="Times New Roman" w:cs="Times New Roman"/>
-          <w:sz w:val="24"/>
-          <w:szCs w:val="24"/>
-        </w:rPr>
-        <w:t>void</w:t>
-      </w:r>
-      <w:proofErr w:type="gramEnd"/>
-      <w:r>
-        <w:rPr>
-          <w:rFonts w:ascii="Times New Roman" w:hAnsi="Times New Roman" w:cs="Times New Roman"/>
-          <w:sz w:val="24"/>
-          <w:szCs w:val="24"/>
-        </w:rPr>
-        <w:t xml:space="preserve"> </w:t>
-      </w:r>
-      <w:proofErr w:type="spellStart"/>
-      <w:r>
-        <w:rPr>
-          <w:rFonts w:ascii="Times New Roman" w:hAnsi="Times New Roman" w:cs="Times New Roman"/>
-          <w:sz w:val="24"/>
-          <w:szCs w:val="24"/>
-        </w:rPr>
-        <w:t>removeDirectory</w:t>
-      </w:r>
-      <w:proofErr w:type="spellEnd"/>
-      <w:r>
-        <w:rPr>
-          <w:rFonts w:ascii="Times New Roman" w:hAnsi="Times New Roman" w:cs="Times New Roman"/>
-          <w:sz w:val="24"/>
-          <w:szCs w:val="24"/>
-        </w:rPr>
-        <w:t>();</w:t>
-      </w:r>
-    </w:p>
-    <w:p>
-      <w:pPr>
-        <w:shd w:val="clear" w:color="auto" w:fill="FFFFFF" w:themeFill="background1"/>
-        <w:spacing w:after="0" w:line="480" w:lineRule="auto"/>
-        <w:contextualSpacing/>
-        <w:rPr>
-          <w:rFonts w:ascii="Times New Roman" w:hAnsi="Times New Roman" w:cs="Times New Roman"/>
-          <w:sz w:val="24"/>
-          <w:szCs w:val="24"/>
-        </w:rPr>
-      </w:pPr>
-      <w:r>
-        <w:rPr>
-          <w:rFonts w:ascii="Times New Roman" w:hAnsi="Times New Roman" w:cs="Times New Roman"/>
-          <w:sz w:val="24"/>
-          <w:szCs w:val="24"/>
-        </w:rPr>
-        <w:tab/>
-        <w:t xml:space="preserve">This removes the directory from the parent directory, adjusting space allocations. This also frees up data clusters, potentially updating other commands, such as </w:t>
-      </w:r>
-      <w:proofErr w:type="spellStart"/>
-      <w:proofErr w:type="gramStart"/>
-      <w:r>
-        <w:rPr>
-          <w:rFonts w:ascii="Times New Roman" w:hAnsi="Times New Roman" w:cs="Times New Roman"/>
-          <w:sz w:val="24"/>
-          <w:szCs w:val="24"/>
-        </w:rPr>
-        <w:t>df</w:t>
-      </w:r>
-      <w:proofErr w:type="spellEnd"/>
-      <w:proofErr w:type="gramEnd"/>
-      <w:r>
-        <w:rPr>
-          <w:rFonts w:ascii="Times New Roman" w:hAnsi="Times New Roman" w:cs="Times New Roman"/>
-          <w:sz w:val="24"/>
-          <w:szCs w:val="24"/>
-        </w:rPr>
-        <w:t>.</w:t>
-      </w:r>
-    </w:p>
-    <w:p>
-      <w:pPr>
-        <w:shd w:val="clear" w:color="auto" w:fill="FFFFFF" w:themeFill="background1"/>
-        <w:spacing w:after="0" w:line="480" w:lineRule="auto"/>
-        <w:contextualSpacing/>
-        <w:rPr>
-          <w:rFonts w:ascii="Times New Roman" w:hAnsi="Times New Roman" w:cs="Times New Roman"/>
-          <w:sz w:val="24"/>
-          <w:szCs w:val="24"/>
-          <w:u w:val="single"/>
-        </w:rPr>
-      </w:pPr>
-      <w:r>
-        <w:rPr>
-          <w:rFonts w:ascii="Times New Roman" w:hAnsi="Times New Roman" w:cs="Times New Roman"/>
-          <w:sz w:val="24"/>
-          <w:szCs w:val="24"/>
-          <w:u w:val="single"/>
-        </w:rPr>
-        <w:t>Testing:</w:t>
-      </w:r>
-    </w:p>
-    <w:p>
-      <w:pPr>
-        <w:pStyle w:val="ListParagraph"/>
-        <w:numPr>
-          <w:ilvl w:val="0"/>
-          <w:numId w:val="3"/>
-        </w:numPr>
-        <w:shd w:val="clear" w:color="auto" w:fill="FFFFFF" w:themeFill="background1"/>
-        <w:spacing w:after="0" w:line="480" w:lineRule="auto"/>
-        <w:rPr>
-          <w:rFonts w:ascii="Times New Roman" w:hAnsi="Times New Roman" w:cs="Times New Roman"/>
-          <w:sz w:val="24"/>
-          <w:szCs w:val="24"/>
-          <w:u w:val="single"/>
-        </w:rPr>
-      </w:pPr>
-      <w:r>
-        <w:rPr>
-          <w:rFonts w:ascii="Times New Roman" w:hAnsi="Times New Roman" w:cs="Times New Roman"/>
-          <w:sz w:val="24"/>
-          <w:szCs w:val="24"/>
-        </w:rPr>
-        <w:t>If no parameters</w:t>
-      </w:r>
-    </w:p>
-    <w:p>
-      <w:pPr>
-        <w:pStyle w:val="ListParagraph"/>
-        <w:numPr>
-          <w:ilvl w:val="1"/>
-          <w:numId w:val="3"/>
-        </w:numPr>
-        <w:shd w:val="clear" w:color="auto" w:fill="FFFFFF" w:themeFill="background1"/>
-        <w:spacing w:after="0" w:line="480" w:lineRule="auto"/>
-        <w:rPr>
-          <w:rFonts w:ascii="Times New Roman" w:hAnsi="Times New Roman" w:cs="Times New Roman"/>
-          <w:sz w:val="24"/>
-          <w:szCs w:val="24"/>
-          <w:u w:val="single"/>
-        </w:rPr>
-      </w:pPr>
-      <w:r>
-        <w:rPr>
-          <w:rFonts w:ascii="Times New Roman" w:hAnsi="Times New Roman" w:cs="Times New Roman"/>
-          <w:sz w:val="24"/>
-          <w:szCs w:val="24"/>
-        </w:rPr>
-        <w:t xml:space="preserve">Error Message: No </w:t>
-      </w:r>
-      <w:r>
-        <w:rPr>
-          <w:rFonts w:ascii="Times New Roman" w:hAnsi="Times New Roman" w:cs="Times New Roman"/>
-          <w:sz w:val="24"/>
-          <w:szCs w:val="24"/>
-        </w:rPr>
-        <w:t>directory</w:t>
-      </w:r>
-      <w:r>
-        <w:rPr>
-          <w:rFonts w:ascii="Times New Roman" w:hAnsi="Times New Roman" w:cs="Times New Roman"/>
-          <w:sz w:val="24"/>
-          <w:szCs w:val="24"/>
-        </w:rPr>
-        <w:t xml:space="preserve"> specified</w:t>
-      </w:r>
-    </w:p>
-    <w:p>
-      <w:pPr>
-        <w:pStyle w:val="ListParagraph"/>
-        <w:numPr>
-          <w:ilvl w:val="0"/>
-          <w:numId w:val="3"/>
-        </w:numPr>
-        <w:shd w:val="clear" w:color="auto" w:fill="FFFFFF" w:themeFill="background1"/>
-        <w:spacing w:after="0" w:line="480" w:lineRule="auto"/>
-        <w:rPr>
-          <w:rFonts w:ascii="Times New Roman" w:hAnsi="Times New Roman" w:cs="Times New Roman"/>
-          <w:sz w:val="24"/>
-          <w:szCs w:val="24"/>
-          <w:u w:val="single"/>
-        </w:rPr>
-      </w:pPr>
-      <w:r>
-        <w:rPr>
-          <w:rFonts w:ascii="Times New Roman" w:hAnsi="Times New Roman" w:cs="Times New Roman"/>
-          <w:sz w:val="24"/>
-          <w:szCs w:val="24"/>
-        </w:rPr>
-        <w:t>If multiple parameters</w:t>
-      </w:r>
-    </w:p>
-    <w:p>
-      <w:pPr>
-        <w:pStyle w:val="ListParagraph"/>
-        <w:numPr>
-          <w:ilvl w:val="1"/>
-          <w:numId w:val="3"/>
-        </w:numPr>
-        <w:shd w:val="clear" w:color="auto" w:fill="FFFFFF" w:themeFill="background1"/>
-        <w:spacing w:after="0" w:line="480" w:lineRule="auto"/>
-        <w:rPr>
-          <w:rFonts w:ascii="Times New Roman" w:hAnsi="Times New Roman" w:cs="Times New Roman"/>
-          <w:sz w:val="24"/>
-          <w:szCs w:val="24"/>
-          <w:u w:val="single"/>
-        </w:rPr>
-      </w:pPr>
-      <w:r>
-        <w:rPr>
-          <w:rFonts w:ascii="Times New Roman" w:hAnsi="Times New Roman" w:cs="Times New Roman"/>
-          <w:sz w:val="24"/>
-          <w:szCs w:val="24"/>
-        </w:rPr>
-        <w:t>Error Message: Multiple arguments provided</w:t>
-      </w:r>
-    </w:p>
-    <w:p>
-      <w:pPr>
-        <w:pStyle w:val="ListParagraph"/>
-        <w:numPr>
-          <w:ilvl w:val="0"/>
-          <w:numId w:val="3"/>
-        </w:numPr>
-        <w:shd w:val="clear" w:color="auto" w:fill="FFFFFF" w:themeFill="background1"/>
-        <w:spacing w:after="0" w:line="480" w:lineRule="auto"/>
-        <w:rPr>
-          <w:rFonts w:ascii="Times New Roman" w:hAnsi="Times New Roman" w:cs="Times New Roman"/>
-          <w:sz w:val="24"/>
-          <w:szCs w:val="24"/>
-          <w:u w:val="single"/>
-        </w:rPr>
-      </w:pPr>
-      <w:r>
-        <w:rPr>
-          <w:rFonts w:ascii="Times New Roman" w:hAnsi="Times New Roman" w:cs="Times New Roman"/>
-          <w:sz w:val="24"/>
-          <w:szCs w:val="24"/>
-        </w:rPr>
-        <w:t>If one parameters</w:t>
-      </w:r>
-    </w:p>
-    <w:p>
-      <w:pPr>
-        <w:pStyle w:val="ListParagraph"/>
-        <w:numPr>
-          <w:ilvl w:val="1"/>
-          <w:numId w:val="3"/>
-        </w:numPr>
-        <w:shd w:val="clear" w:color="auto" w:fill="FFFFFF" w:themeFill="background1"/>
-        <w:spacing w:after="0" w:line="480" w:lineRule="auto"/>
-        <w:rPr>
-          <w:rFonts w:ascii="Times New Roman" w:hAnsi="Times New Roman" w:cs="Times New Roman"/>
-          <w:sz w:val="24"/>
-          <w:szCs w:val="24"/>
-          <w:u w:val="single"/>
-        </w:rPr>
-      </w:pPr>
-      <w:r>
-        <w:rPr>
-          <w:rFonts w:ascii="Times New Roman" w:hAnsi="Times New Roman" w:cs="Times New Roman"/>
-          <w:sz w:val="24"/>
-          <w:szCs w:val="24"/>
-        </w:rPr>
-        <w:t xml:space="preserve">If </w:t>
-      </w:r>
-      <w:r>
-        <w:rPr>
-          <w:rFonts w:ascii="Times New Roman" w:hAnsi="Times New Roman" w:cs="Times New Roman"/>
-          <w:sz w:val="24"/>
-          <w:szCs w:val="24"/>
-        </w:rPr>
-        <w:t>directory</w:t>
-      </w:r>
-      <w:r>
-        <w:rPr>
-          <w:rFonts w:ascii="Times New Roman" w:hAnsi="Times New Roman" w:cs="Times New Roman"/>
-          <w:sz w:val="24"/>
-          <w:szCs w:val="24"/>
-        </w:rPr>
-        <w:t xml:space="preserve"> does not exist</w:t>
-      </w:r>
-    </w:p>
-    <w:p>
-      <w:pPr>
-        <w:pStyle w:val="ListParagraph"/>
-        <w:numPr>
-          <w:ilvl w:val="2"/>
-          <w:numId w:val="3"/>
-        </w:numPr>
-        <w:shd w:val="clear" w:color="auto" w:fill="FFFFFF" w:themeFill="background1"/>
-        <w:spacing w:after="0" w:line="480" w:lineRule="auto"/>
-        <w:rPr>
-          <w:rFonts w:ascii="Times New Roman" w:hAnsi="Times New Roman" w:cs="Times New Roman"/>
-          <w:sz w:val="24"/>
-          <w:szCs w:val="24"/>
-          <w:u w:val="single"/>
-        </w:rPr>
-      </w:pPr>
-      <w:r>
-        <w:rPr>
-          <w:rFonts w:ascii="Times New Roman" w:hAnsi="Times New Roman" w:cs="Times New Roman"/>
-          <w:sz w:val="24"/>
-          <w:szCs w:val="24"/>
-        </w:rPr>
-        <w:t xml:space="preserve">Error Message: </w:t>
-      </w:r>
-      <w:r>
-        <w:rPr>
-          <w:rFonts w:ascii="Times New Roman" w:hAnsi="Times New Roman" w:cs="Times New Roman"/>
-          <w:sz w:val="24"/>
-          <w:szCs w:val="24"/>
-        </w:rPr>
-        <w:t>Directory</w:t>
-      </w:r>
-      <w:r>
-        <w:rPr>
-          <w:rFonts w:ascii="Times New Roman" w:hAnsi="Times New Roman" w:cs="Times New Roman"/>
-          <w:sz w:val="24"/>
-          <w:szCs w:val="24"/>
-        </w:rPr>
-        <w:t xml:space="preserve"> does not exist</w:t>
-      </w:r>
-    </w:p>
-    <w:p>
-      <w:pPr>
-        <w:pStyle w:val="ListParagraph"/>
-        <w:numPr>
-          <w:ilvl w:val="1"/>
-          <w:numId w:val="3"/>
-        </w:numPr>
-        <w:shd w:val="clear" w:color="auto" w:fill="FFFFFF" w:themeFill="background1"/>
-        <w:spacing w:after="0" w:line="480" w:lineRule="auto"/>
-        <w:rPr>
-          <w:rFonts w:ascii="Times New Roman" w:hAnsi="Times New Roman" w:cs="Times New Roman"/>
-          <w:sz w:val="24"/>
-          <w:szCs w:val="24"/>
-          <w:u w:val="single"/>
-        </w:rPr>
-      </w:pPr>
-      <w:r>
-        <w:rPr>
-          <w:rFonts w:ascii="Times New Roman" w:hAnsi="Times New Roman" w:cs="Times New Roman"/>
-          <w:sz w:val="24"/>
-          <w:szCs w:val="24"/>
-        </w:rPr>
-        <w:t>If argument is a file</w:t>
-      </w:r>
-    </w:p>
-    <w:p>
-      <w:pPr>
-        <w:pStyle w:val="ListParagraph"/>
-        <w:numPr>
-          <w:ilvl w:val="2"/>
-          <w:numId w:val="3"/>
-        </w:numPr>
-        <w:shd w:val="clear" w:color="auto" w:fill="FFFFFF" w:themeFill="background1"/>
-        <w:spacing w:after="0" w:line="480" w:lineRule="auto"/>
-        <w:rPr>
-          <w:rFonts w:ascii="Times New Roman" w:hAnsi="Times New Roman" w:cs="Times New Roman"/>
-          <w:sz w:val="24"/>
-          <w:szCs w:val="24"/>
-          <w:u w:val="single"/>
-        </w:rPr>
-      </w:pPr>
-      <w:r>
-        <w:rPr>
-          <w:rFonts w:ascii="Times New Roman" w:hAnsi="Times New Roman" w:cs="Times New Roman"/>
-          <w:sz w:val="24"/>
-          <w:szCs w:val="24"/>
-        </w:rPr>
-        <w:t>Error Message: Argument is a directory</w:t>
-      </w:r>
-    </w:p>
-    <w:p>
-      <w:pPr>
-        <w:pStyle w:val="ListParagraph"/>
-        <w:numPr>
-          <w:ilvl w:val="1"/>
-          <w:numId w:val="3"/>
-        </w:numPr>
-        <w:shd w:val="clear" w:color="auto" w:fill="FFFFFF" w:themeFill="background1"/>
-        <w:spacing w:after="0" w:line="480" w:lineRule="auto"/>
-        <w:rPr>
-          <w:rFonts w:ascii="Times New Roman" w:hAnsi="Times New Roman" w:cs="Times New Roman"/>
-          <w:sz w:val="24"/>
-          <w:szCs w:val="24"/>
-          <w:u w:val="single"/>
-        </w:rPr>
-      </w:pPr>
-      <w:r>
-        <w:rPr>
-          <w:rFonts w:ascii="Times New Roman" w:hAnsi="Times New Roman" w:cs="Times New Roman"/>
-          <w:sz w:val="24"/>
-          <w:szCs w:val="24"/>
-        </w:rPr>
-        <w:t>If directory is not empty</w:t>
-      </w:r>
-    </w:p>
-    <w:p>
-      <w:pPr>
-        <w:pStyle w:val="ListParagraph"/>
-        <w:numPr>
-          <w:ilvl w:val="2"/>
-          <w:numId w:val="3"/>
-        </w:numPr>
-        <w:shd w:val="clear" w:color="auto" w:fill="FFFFFF" w:themeFill="background1"/>
-        <w:spacing w:after="0" w:line="480" w:lineRule="auto"/>
-        <w:rPr>
-          <w:rFonts w:ascii="Times New Roman" w:hAnsi="Times New Roman" w:cs="Times New Roman"/>
-          <w:sz w:val="24"/>
-          <w:szCs w:val="24"/>
-          <w:u w:val="single"/>
-        </w:rPr>
-      </w:pPr>
-      <w:r>
-        <w:rPr>
-          <w:rFonts w:ascii="Times New Roman" w:hAnsi="Times New Roman" w:cs="Times New Roman"/>
-          <w:sz w:val="24"/>
-          <w:szCs w:val="24"/>
-        </w:rPr>
-        <w:t>Error Message: Directory is not empty</w:t>
-      </w:r>
-    </w:p>
-    <w:p>
-      <w:pPr>
-        <w:shd w:val="clear" w:color="auto" w:fill="FFFFFF" w:themeFill="background1"/>
-        <w:spacing w:after="0" w:line="480" w:lineRule="auto"/>
-        <w:rPr>
-          <w:rFonts w:ascii="Times New Roman" w:hAnsi="Times New Roman" w:cs="Times New Roman"/>
-          <w:sz w:val="24"/>
-          <w:szCs w:val="24"/>
-          <w:u w:val="single"/>
-        </w:rPr>
-      </w:pPr>
-      <w:proofErr w:type="gramStart"/>
-      <w:r>
-        <w:rPr>
-          <w:rFonts w:ascii="Times New Roman" w:hAnsi="Times New Roman" w:cs="Times New Roman"/>
-          <w:b/>
-          <w:sz w:val="24"/>
-          <w:szCs w:val="24"/>
-        </w:rPr>
-        <w:lastRenderedPageBreak/>
-        <w:t>touch</w:t>
-      </w:r>
-      <w:proofErr w:type="gramEnd"/>
-      <w:r>
-        <w:rPr>
-          <w:rFonts w:ascii="Times New Roman" w:hAnsi="Times New Roman" w:cs="Times New Roman"/>
-          <w:b/>
-          <w:sz w:val="24"/>
-          <w:szCs w:val="24"/>
-        </w:rPr>
-        <w:t xml:space="preserve"> X</w:t>
-      </w:r>
-    </w:p>
-    <w:p>
-      <w:pPr>
-        <w:shd w:val="clear" w:color="auto" w:fill="FFFFFF" w:themeFill="background1"/>
-        <w:spacing w:after="0" w:line="480" w:lineRule="auto"/>
-        <w:contextualSpacing/>
-        <w:rPr>
-          <w:rFonts w:ascii="Times New Roman" w:hAnsi="Times New Roman" w:cs="Times New Roman"/>
-          <w:sz w:val="24"/>
-          <w:szCs w:val="24"/>
-        </w:rPr>
-      </w:pPr>
-      <w:r>
-        <w:rPr>
-          <w:rFonts w:ascii="Times New Roman" w:hAnsi="Times New Roman" w:cs="Times New Roman"/>
-          <w:sz w:val="24"/>
-          <w:szCs w:val="24"/>
-          <w:u w:val="single"/>
-        </w:rPr>
-        <w:t>Description:</w:t>
-      </w:r>
-      <w:r>
-        <w:rPr>
-          <w:rFonts w:ascii="Times New Roman" w:hAnsi="Times New Roman" w:cs="Times New Roman"/>
-          <w:sz w:val="24"/>
-          <w:szCs w:val="24"/>
-        </w:rPr>
-        <w:t xml:space="preserve"> </w:t>
-      </w:r>
-    </w:p>
-    <w:p>
-      <w:pPr>
-        <w:shd w:val="clear" w:color="auto" w:fill="FFFFFF" w:themeFill="background1"/>
-        <w:spacing w:after="0" w:line="480" w:lineRule="auto"/>
-        <w:contextualSpacing/>
-        <w:rPr>
-          <w:rFonts w:ascii="Times New Roman" w:hAnsi="Times New Roman" w:cs="Times New Roman"/>
-          <w:sz w:val="24"/>
-          <w:szCs w:val="24"/>
-        </w:rPr>
-      </w:pPr>
-      <w:r>
-        <w:rPr>
-          <w:rFonts w:ascii="Times New Roman" w:hAnsi="Times New Roman" w:cs="Times New Roman"/>
-          <w:sz w:val="24"/>
-          <w:szCs w:val="24"/>
-        </w:rPr>
-        <w:tab/>
-        <w:t>This function will look at X and see whether or not it exists already, if it does it will return that it does. If it does not exist it will look and try to create the new file or directory in either the name or file path location</w:t>
-      </w:r>
-    </w:p>
-    <w:p>
-      <w:pPr>
-        <w:shd w:val="clear" w:color="auto" w:fill="FFFFFF" w:themeFill="background1"/>
-        <w:spacing w:after="0" w:line="480" w:lineRule="auto"/>
-        <w:contextualSpacing/>
-        <w:rPr>
-          <w:rFonts w:ascii="Times New Roman" w:hAnsi="Times New Roman" w:cs="Times New Roman"/>
-          <w:sz w:val="24"/>
-          <w:szCs w:val="24"/>
-          <w:u w:val="single"/>
-        </w:rPr>
-      </w:pPr>
-      <w:r>
-        <w:rPr>
-          <w:rFonts w:ascii="Times New Roman" w:hAnsi="Times New Roman" w:cs="Times New Roman"/>
-          <w:sz w:val="24"/>
-          <w:szCs w:val="24"/>
-          <w:u w:val="single"/>
-        </w:rPr>
-        <w:t>Notable Functions &amp; Parameters:</w:t>
-      </w:r>
-    </w:p>
-    <w:p>
-      <w:pPr>
-        <w:shd w:val="clear" w:color="auto" w:fill="FFFFFF" w:themeFill="background1"/>
-        <w:spacing w:after="0" w:line="480" w:lineRule="auto"/>
-        <w:contextualSpacing/>
-        <w:rPr>
-          <w:rFonts w:ascii="Times New Roman" w:hAnsi="Times New Roman" w:cs="Times New Roman"/>
-          <w:sz w:val="24"/>
-          <w:szCs w:val="24"/>
-        </w:rPr>
-      </w:pPr>
-      <w:proofErr w:type="spellStart"/>
-      <w:proofErr w:type="gramStart"/>
-      <w:r>
-        <w:rPr>
-          <w:rFonts w:ascii="Times New Roman" w:hAnsi="Times New Roman" w:cs="Times New Roman"/>
-          <w:sz w:val="24"/>
-          <w:szCs w:val="24"/>
-        </w:rPr>
-        <w:t>int</w:t>
-      </w:r>
-      <w:proofErr w:type="spellEnd"/>
-      <w:proofErr w:type="gramEnd"/>
-      <w:r>
-        <w:rPr>
-          <w:rFonts w:ascii="Times New Roman" w:hAnsi="Times New Roman" w:cs="Times New Roman"/>
-          <w:sz w:val="24"/>
-          <w:szCs w:val="24"/>
-        </w:rPr>
         <w:t xml:space="preserve"> Search()</w:t>
       </w:r>
     </w:p>
@@ -5626,8 +6031,8 @@
       </w:r>
     </w:p>
     <w:sectPr>
-      <w:headerReference w:type="default" r:id="rId8"/>
-      <w:headerReference w:type="first" r:id="rId9"/>
+      <w:headerReference w:type="default" r:id="rId9"/>
+      <w:headerReference w:type="first" r:id="rId10"/>
       <w:pgSz w:w="12240" w:h="15840" w:code="1"/>
       <w:pgMar w:top="1440" w:right="1440" w:bottom="1440" w:left="1440" w:header="720" w:footer="720" w:gutter="0"/>
       <w:pgNumType w:start="1"/>
@@ -5640,7 +6045,7 @@
 </file>
 
 <file path=word/endnotes.xml><?xml version="1.0" encoding="utf-8"?>
-<w:endnotes xmlns:wpc="http://schemas.microsoft.com/office/word/2010/wordprocessingCanvas" xmlns:mc="http://schemas.openxmlformats.org/markup-compatibility/2006" xmlns:o="urn:schemas-microsoft-com:office:office" xmlns:r="http://schemas.openxmlformats.org/officeDocument/2006/relationships" xmlns:m="http://schemas.openxmlformats.org/officeDocument/2006/math" xmlns:v="urn:schemas-microsoft-com:vml" xmlns:wp14="http://schemas.microsoft.com/office/word/2010/wordprocessingDrawing" xmlns:wp="http://schemas.openxmlformats.org/drawingml/2006/wordprocessingDrawing" xmlns:w10="urn:schemas-microsoft-com:office:word" xmlns:w="http://schemas.openxmlformats.org/wordprocessingml/2006/main" xmlns:w14="http://schemas.microsoft.com/office/word/2010/wordml" xmlns:w15="http://schemas.microsoft.com/office/word/2012/wordml" xmlns:wpg="http://schemas.microsoft.com/office/word/2010/wordprocessingGroup" xmlns:wpi="http://schemas.microsoft.com/office/word/2010/wordprocessingInk" xmlns:wne="http://schemas.microsoft.com/office/word/2006/wordml" xmlns:wps="http://schemas.microsoft.com/office/word/2010/wordprocessingShape" mc:Ignorable="w14 w15 wp14">
+<w:endnotes xmlns:wpc="http://schemas.microsoft.com/office/word/2010/wordprocessingCanvas" xmlns:mc="http://schemas.openxmlformats.org/markup-compatibility/2006" xmlns:o="urn:schemas-microsoft-com:office:office" xmlns:r="http://schemas.openxmlformats.org/officeDocument/2006/relationships" xmlns:m="http://schemas.openxmlformats.org/officeDocument/2006/math" xmlns:v="urn:schemas-microsoft-com:vml" xmlns:wp14="http://schemas.microsoft.com/office/word/2010/wordprocessingDrawing" xmlns:wp="http://schemas.openxmlformats.org/drawingml/2006/wordprocessingDrawing" xmlns:w10="urn:schemas-microsoft-com:office:word" xmlns:w="http://schemas.openxmlformats.org/wordprocessingml/2006/main" xmlns:w14="http://schemas.microsoft.com/office/word/2010/wordml" xmlns:wpg="http://schemas.microsoft.com/office/word/2010/wordprocessingGroup" xmlns:wpi="http://schemas.microsoft.com/office/word/2010/wordprocessingInk" xmlns:wne="http://schemas.microsoft.com/office/word/2006/wordml" xmlns:wps="http://schemas.microsoft.com/office/word/2010/wordprocessingShape" mc:Ignorable="w14 wp14">
   <w:endnote w:type="separator" w:id="-1">
     <w:p>
       <w:pPr>
@@ -5665,7 +6070,7 @@
 </file>
 
 <file path=word/footnotes.xml><?xml version="1.0" encoding="utf-8"?>
-<w:footnotes xmlns:wpc="http://schemas.microsoft.com/office/word/2010/wordprocessingCanvas" xmlns:mc="http://schemas.openxmlformats.org/markup-compatibility/2006" xmlns:o="urn:schemas-microsoft-com:office:office" xmlns:r="http://schemas.openxmlformats.org/officeDocument/2006/relationships" xmlns:m="http://schemas.openxmlformats.org/officeDocument/2006/math" xmlns:v="urn:schemas-microsoft-com:vml" xmlns:wp14="http://schemas.microsoft.com/office/word/2010/wordprocessingDrawing" xmlns:wp="http://schemas.openxmlformats.org/drawingml/2006/wordprocessingDrawing" xmlns:w10="urn:schemas-microsoft-com:office:word" xmlns:w="http://schemas.openxmlformats.org/wordprocessingml/2006/main" xmlns:w14="http://schemas.microsoft.com/office/word/2010/wordml" xmlns:w15="http://schemas.microsoft.com/office/word/2012/wordml" xmlns:wpg="http://schemas.microsoft.com/office/word/2010/wordprocessingGroup" xmlns:wpi="http://schemas.microsoft.com/office/word/2010/wordprocessingInk" xmlns:wne="http://schemas.microsoft.com/office/word/2006/wordml" xmlns:wps="http://schemas.microsoft.com/office/word/2010/wordprocessingShape" mc:Ignorable="w14 w15 wp14">
+<w:footnotes xmlns:wpc="http://schemas.microsoft.com/office/word/2010/wordprocessingCanvas" xmlns:mc="http://schemas.openxmlformats.org/markup-compatibility/2006" xmlns:o="urn:schemas-microsoft-com:office:office" xmlns:r="http://schemas.openxmlformats.org/officeDocument/2006/relationships" xmlns:m="http://schemas.openxmlformats.org/officeDocument/2006/math" xmlns:v="urn:schemas-microsoft-com:vml" xmlns:wp14="http://schemas.microsoft.com/office/word/2010/wordprocessingDrawing" xmlns:wp="http://schemas.openxmlformats.org/drawingml/2006/wordprocessingDrawing" xmlns:w10="urn:schemas-microsoft-com:office:word" xmlns:w="http://schemas.openxmlformats.org/wordprocessingml/2006/main" xmlns:w14="http://schemas.microsoft.com/office/word/2010/wordml" xmlns:wpg="http://schemas.microsoft.com/office/word/2010/wordprocessingGroup" xmlns:wpi="http://schemas.microsoft.com/office/word/2010/wordprocessingInk" xmlns:wne="http://schemas.microsoft.com/office/word/2006/wordml" xmlns:wps="http://schemas.microsoft.com/office/word/2010/wordprocessingShape" mc:Ignorable="w14 wp14">
   <w:footnote w:type="separator" w:id="-1">
     <w:p>
       <w:pPr>
@@ -5690,7 +6095,7 @@
 </file>
 
 <file path=word/header1.xml><?xml version="1.0" encoding="utf-8"?>
-<w:hdr xmlns:wpc="http://schemas.microsoft.com/office/word/2010/wordprocessingCanvas" xmlns:mc="http://schemas.openxmlformats.org/markup-compatibility/2006" xmlns:o="urn:schemas-microsoft-com:office:office" xmlns:r="http://schemas.openxmlformats.org/officeDocument/2006/relationships" xmlns:m="http://schemas.openxmlformats.org/officeDocument/2006/math" xmlns:v="urn:schemas-microsoft-com:vml" xmlns:wp14="http://schemas.microsoft.com/office/word/2010/wordprocessingDrawing" xmlns:wp="http://schemas.openxmlformats.org/drawingml/2006/wordprocessingDrawing" xmlns:w10="urn:schemas-microsoft-com:office:word" xmlns:w="http://schemas.openxmlformats.org/wordprocessingml/2006/main" xmlns:w14="http://schemas.microsoft.com/office/word/2010/wordml" xmlns:w15="http://schemas.microsoft.com/office/word/2012/wordml" xmlns:wpg="http://schemas.microsoft.com/office/word/2010/wordprocessingGroup" xmlns:wpi="http://schemas.microsoft.com/office/word/2010/wordprocessingInk" xmlns:wne="http://schemas.microsoft.com/office/word/2006/wordml" xmlns:wps="http://schemas.microsoft.com/office/word/2010/wordprocessingShape" mc:Ignorable="w14 w15 wp14">
+<w:hdr xmlns:wpc="http://schemas.microsoft.com/office/word/2010/wordprocessingCanvas" xmlns:mc="http://schemas.openxmlformats.org/markup-compatibility/2006" xmlns:o="urn:schemas-microsoft-com:office:office" xmlns:r="http://schemas.openxmlformats.org/officeDocument/2006/relationships" xmlns:m="http://schemas.openxmlformats.org/officeDocument/2006/math" xmlns:v="urn:schemas-microsoft-com:vml" xmlns:wp14="http://schemas.microsoft.com/office/word/2010/wordprocessingDrawing" xmlns:wp="http://schemas.openxmlformats.org/drawingml/2006/wordprocessingDrawing" xmlns:w10="urn:schemas-microsoft-com:office:word" xmlns:w="http://schemas.openxmlformats.org/wordprocessingml/2006/main" xmlns:w14="http://schemas.microsoft.com/office/word/2010/wordml" xmlns:wpg="http://schemas.microsoft.com/office/word/2010/wordprocessingGroup" xmlns:wpi="http://schemas.microsoft.com/office/word/2010/wordprocessingInk" xmlns:wne="http://schemas.microsoft.com/office/word/2006/wordml" xmlns:wps="http://schemas.microsoft.com/office/word/2010/wordprocessingShape" mc:Ignorable="w14 wp14">
   <w:p>
     <w:pPr>
       <w:pStyle w:val="Header"/>
@@ -5734,7 +6139,7 @@
           <w:rPr>
             <w:noProof/>
           </w:rPr>
-          <w:t>3</w:t>
+          <w:t>5</w:t>
         </w:r>
         <w:r>
           <w:rPr>
@@ -5754,7 +6159,7 @@
 </file>
 
 <file path=word/header2.xml><?xml version="1.0" encoding="utf-8"?>
-<w:hdr xmlns:wpc="http://schemas.microsoft.com/office/word/2010/wordprocessingCanvas" xmlns:mc="http://schemas.openxmlformats.org/markup-compatibility/2006" xmlns:o="urn:schemas-microsoft-com:office:office" xmlns:r="http://schemas.openxmlformats.org/officeDocument/2006/relationships" xmlns:m="http://schemas.openxmlformats.org/officeDocument/2006/math" xmlns:v="urn:schemas-microsoft-com:vml" xmlns:wp14="http://schemas.microsoft.com/office/word/2010/wordprocessingDrawing" xmlns:wp="http://schemas.openxmlformats.org/drawingml/2006/wordprocessingDrawing" xmlns:w10="urn:schemas-microsoft-com:office:word" xmlns:w="http://schemas.openxmlformats.org/wordprocessingml/2006/main" xmlns:w14="http://schemas.microsoft.com/office/word/2010/wordml" xmlns:w15="http://schemas.microsoft.com/office/word/2012/wordml" xmlns:wpg="http://schemas.microsoft.com/office/word/2010/wordprocessingGroup" xmlns:wpi="http://schemas.microsoft.com/office/word/2010/wordprocessingInk" xmlns:wne="http://schemas.microsoft.com/office/word/2006/wordml" xmlns:wps="http://schemas.microsoft.com/office/word/2010/wordprocessingShape" mc:Ignorable="w14 w15 wp14">
+<w:hdr xmlns:wpc="http://schemas.microsoft.com/office/word/2010/wordprocessingCanvas" xmlns:mc="http://schemas.openxmlformats.org/markup-compatibility/2006" xmlns:o="urn:schemas-microsoft-com:office:office" xmlns:r="http://schemas.openxmlformats.org/officeDocument/2006/relationships" xmlns:m="http://schemas.openxmlformats.org/officeDocument/2006/math" xmlns:v="urn:schemas-microsoft-com:vml" xmlns:wp14="http://schemas.microsoft.com/office/word/2010/wordprocessingDrawing" xmlns:wp="http://schemas.openxmlformats.org/drawingml/2006/wordprocessingDrawing" xmlns:w10="urn:schemas-microsoft-com:office:word" xmlns:w="http://schemas.openxmlformats.org/wordprocessingml/2006/main" xmlns:w14="http://schemas.microsoft.com/office/word/2010/wordml" xmlns:wpg="http://schemas.microsoft.com/office/word/2010/wordprocessingGroup" xmlns:wpi="http://schemas.microsoft.com/office/word/2010/wordprocessingInk" xmlns:wne="http://schemas.microsoft.com/office/word/2006/wordml" xmlns:wps="http://schemas.microsoft.com/office/word/2010/wordprocessingShape" mc:Ignorable="w14 wp14">
   <w:p>
     <w:pPr>
       <w:pStyle w:val="Header"/>
@@ -5770,7 +6175,7 @@
 </file>
 
 <file path=word/numbering.xml><?xml version="1.0" encoding="utf-8"?>
-<w:numbering xmlns:wpc="http://schemas.microsoft.com/office/word/2010/wordprocessingCanvas" xmlns:mc="http://schemas.openxmlformats.org/markup-compatibility/2006" xmlns:o="urn:schemas-microsoft-com:office:office" xmlns:r="http://schemas.openxmlformats.org/officeDocument/2006/relationships" xmlns:m="http://schemas.openxmlformats.org/officeDocument/2006/math" xmlns:v="urn:schemas-microsoft-com:vml" xmlns:wp14="http://schemas.microsoft.com/office/word/2010/wordprocessingDrawing" xmlns:wp="http://schemas.openxmlformats.org/drawingml/2006/wordprocessingDrawing" xmlns:w10="urn:schemas-microsoft-com:office:word" xmlns:w="http://schemas.openxmlformats.org/wordprocessingml/2006/main" xmlns:w14="http://schemas.microsoft.com/office/word/2010/wordml" xmlns:w15="http://schemas.microsoft.com/office/word/2012/wordml" xmlns:wpg="http://schemas.microsoft.com/office/word/2010/wordprocessingGroup" xmlns:wpi="http://schemas.microsoft.com/office/word/2010/wordprocessingInk" xmlns:wne="http://schemas.microsoft.com/office/word/2006/wordml" xmlns:wps="http://schemas.microsoft.com/office/word/2010/wordprocessingShape" mc:Ignorable="w14 w15 wp14">
+<w:numbering xmlns:wpc="http://schemas.microsoft.com/office/word/2010/wordprocessingCanvas" xmlns:mc="http://schemas.openxmlformats.org/markup-compatibility/2006" xmlns:o="urn:schemas-microsoft-com:office:office" xmlns:r="http://schemas.openxmlformats.org/officeDocument/2006/relationships" xmlns:m="http://schemas.openxmlformats.org/officeDocument/2006/math" xmlns:v="urn:schemas-microsoft-com:vml" xmlns:wp14="http://schemas.microsoft.com/office/word/2010/wordprocessingDrawing" xmlns:wp="http://schemas.openxmlformats.org/drawingml/2006/wordprocessingDrawing" xmlns:w10="urn:schemas-microsoft-com:office:word" xmlns:w="http://schemas.openxmlformats.org/wordprocessingml/2006/main" xmlns:w14="http://schemas.microsoft.com/office/word/2010/wordml" xmlns:wpg="http://schemas.microsoft.com/office/word/2010/wordprocessingGroup" xmlns:wpi="http://schemas.microsoft.com/office/word/2010/wordprocessingInk" xmlns:wne="http://schemas.microsoft.com/office/word/2006/wordml" xmlns:wps="http://schemas.microsoft.com/office/word/2010/wordprocessingShape" mc:Ignorable="w14 wp14">
   <w:abstractNum w:abstractNumId="0">
     <w:nsid w:val="30CA65F9"/>
     <w:multiLevelType w:val="hybridMultilevel"/>
@@ -6096,7 +6501,7 @@
 </file>
 
 <file path=word/styles.xml><?xml version="1.0" encoding="utf-8"?>
-<w:styles xmlns:mc="http://schemas.openxmlformats.org/markup-compatibility/2006" xmlns:r="http://schemas.openxmlformats.org/officeDocument/2006/relationships" xmlns:w="http://schemas.openxmlformats.org/wordprocessingml/2006/main" xmlns:w14="http://schemas.microsoft.com/office/word/2010/wordml" xmlns:w15="http://schemas.microsoft.com/office/word/2012/wordml" mc:Ignorable="w14 w15">
+<w:styles xmlns:mc="http://schemas.openxmlformats.org/markup-compatibility/2006" xmlns:r="http://schemas.openxmlformats.org/officeDocument/2006/relationships" xmlns:w="http://schemas.openxmlformats.org/wordprocessingml/2006/main" xmlns:w14="http://schemas.microsoft.com/office/word/2010/wordml" mc:Ignorable="w14">
   <w:docDefaults>
     <w:rPrDefault>
       <w:rPr>
@@ -6112,378 +6517,458 @@
       </w:pPr>
     </w:pPrDefault>
   </w:docDefaults>
-  <w:latentStyles w:defLockedState="0" w:defUIPriority="99" w:defSemiHidden="0" w:defUnhideWhenUsed="0" w:defQFormat="0" w:count="371">
-    <w:lsdException w:name="Normal" w:uiPriority="0" w:qFormat="1"/>
-    <w:lsdException w:name="heading 1" w:uiPriority="9" w:qFormat="1"/>
-    <w:lsdException w:name="heading 2" w:semiHidden="1" w:uiPriority="9" w:unhideWhenUsed="1" w:qFormat="1"/>
-    <w:lsdException w:name="heading 3" w:semiHidden="1" w:uiPriority="9" w:unhideWhenUsed="1" w:qFormat="1"/>
-    <w:lsdException w:name="heading 4" w:semiHidden="1" w:uiPriority="9" w:unhideWhenUsed="1" w:qFormat="1"/>
-    <w:lsdException w:name="heading 5" w:semiHidden="1" w:uiPriority="9" w:unhideWhenUsed="1" w:qFormat="1"/>
-    <w:lsdException w:name="heading 6" w:semiHidden="1" w:uiPriority="9" w:unhideWhenUsed="1" w:qFormat="1"/>
-    <w:lsdException w:name="heading 7" w:semiHidden="1" w:uiPriority="9" w:unhideWhenUsed="1" w:qFormat="1"/>
-    <w:lsdException w:name="heading 8" w:semiHidden="1" w:uiPriority="9" w:unhideWhenUsed="1" w:qFormat="1"/>
-    <w:lsdException w:name="heading 9" w:semiHidden="1" w:uiPriority="9" w:unhideWhenUsed="1" w:qFormat="1"/>
-    <w:lsdException w:name="index 1" w:semiHidden="1" w:unhideWhenUsed="1"/>
-    <w:lsdException w:name="index 2" w:semiHidden="1" w:unhideWhenUsed="1"/>
-    <w:lsdException w:name="index 3" w:semiHidden="1" w:unhideWhenUsed="1"/>
-    <w:lsdException w:name="index 4" w:semiHidden="1" w:unhideWhenUsed="1"/>
-    <w:lsdException w:name="index 5" w:semiHidden="1" w:unhideWhenUsed="1"/>
-    <w:lsdException w:name="index 6" w:semiHidden="1" w:unhideWhenUsed="1"/>
-    <w:lsdException w:name="index 7" w:semiHidden="1" w:unhideWhenUsed="1"/>
-    <w:lsdException w:name="index 8" w:semiHidden="1" w:unhideWhenUsed="1"/>
-    <w:lsdException w:name="index 9" w:semiHidden="1" w:unhideWhenUsed="1"/>
-    <w:lsdException w:name="toc 1" w:semiHidden="1" w:uiPriority="39" w:unhideWhenUsed="1"/>
-    <w:lsdException w:name="toc 2" w:semiHidden="1" w:uiPriority="39" w:unhideWhenUsed="1"/>
-    <w:lsdException w:name="toc 3" w:semiHidden="1" w:uiPriority="39" w:unhideWhenUsed="1"/>
-    <w:lsdException w:name="toc 4" w:semiHidden="1" w:uiPriority="39" w:unhideWhenUsed="1"/>
-    <w:lsdException w:name="toc 5" w:semiHidden="1" w:uiPriority="39" w:unhideWhenUsed="1"/>
-    <w:lsdException w:name="toc 6" w:semiHidden="1" w:uiPriority="39" w:unhideWhenUsed="1"/>
-    <w:lsdException w:name="toc 7" w:semiHidden="1" w:uiPriority="39" w:unhideWhenUsed="1"/>
-    <w:lsdException w:name="toc 8" w:semiHidden="1" w:uiPriority="39" w:unhideWhenUsed="1"/>
-    <w:lsdException w:name="toc 9" w:semiHidden="1" w:uiPriority="39" w:unhideWhenUsed="1"/>
-    <w:lsdException w:name="Normal Indent" w:semiHidden="1" w:unhideWhenUsed="1"/>
-    <w:lsdException w:name="footnote text" w:semiHidden="1" w:unhideWhenUsed="1"/>
-    <w:lsdException w:name="annotation text" w:semiHidden="1" w:unhideWhenUsed="1"/>
-    <w:lsdException w:name="header" w:semiHidden="1" w:unhideWhenUsed="1"/>
-    <w:lsdException w:name="footer" w:semiHidden="1" w:unhideWhenUsed="1"/>
-    <w:lsdException w:name="index heading" w:semiHidden="1" w:unhideWhenUsed="1"/>
-    <w:lsdException w:name="caption" w:semiHidden="1" w:uiPriority="35" w:unhideWhenUsed="1" w:qFormat="1"/>
-    <w:lsdException w:name="table of figures" w:semiHidden="1" w:unhideWhenUsed="1"/>
-    <w:lsdException w:name="envelope address" w:semiHidden="1" w:unhideWhenUsed="1"/>
-    <w:lsdException w:name="envelope return" w:semiHidden="1" w:unhideWhenUsed="1"/>
-    <w:lsdException w:name="footnote reference" w:semiHidden="1" w:unhideWhenUsed="1"/>
-    <w:lsdException w:name="annotation reference" w:semiHidden="1" w:unhideWhenUsed="1"/>
-    <w:lsdException w:name="line number" w:semiHidden="1" w:unhideWhenUsed="1"/>
-    <w:lsdException w:name="page number" w:semiHidden="1" w:unhideWhenUsed="1"/>
-    <w:lsdException w:name="endnote reference" w:semiHidden="1" w:unhideWhenUsed="1"/>
-    <w:lsdException w:name="endnote text" w:semiHidden="1" w:unhideWhenUsed="1"/>
-    <w:lsdException w:name="table of authorities" w:semiHidden="1" w:unhideWhenUsed="1"/>
-    <w:lsdException w:name="macro" w:semiHidden="1" w:unhideWhenUsed="1"/>
-    <w:lsdException w:name="toa heading" w:semiHidden="1" w:unhideWhenUsed="1"/>
-    <w:lsdException w:name="List" w:semiHidden="1" w:unhideWhenUsed="1"/>
-    <w:lsdException w:name="List Bullet" w:semiHidden="1" w:unhideWhenUsed="1"/>
-    <w:lsdException w:name="List Number" w:semiHidden="1" w:unhideWhenUsed="1"/>
-    <w:lsdException w:name="List 2" w:semiHidden="1" w:unhideWhenUsed="1"/>
-    <w:lsdException w:name="List 3" w:semiHidden="1" w:unhideWhenUsed="1"/>
-    <w:lsdException w:name="List 4" w:semiHidden="1" w:unhideWhenUsed="1"/>
-    <w:lsdException w:name="List 5" w:semiHidden="1" w:unhideWhenUsed="1"/>
-    <w:lsdException w:name="List Bullet 2" w:semiHidden="1" w:unhideWhenUsed="1"/>
-    <w:lsdException w:name="List Bullet 3" w:semiHidden="1" w:unhideWhenUsed="1"/>
-    <w:lsdException w:name="List Bullet 4" w:semiHidden="1" w:unhideWhenUsed="1"/>
-    <w:lsdException w:name="List Bullet 5" w:semiHidden="1" w:unhideWhenUsed="1"/>
-    <w:lsdException w:name="List Number 2" w:semiHidden="1" w:unhideWhenUsed="1"/>
-    <w:lsdException w:name="List Number 3" w:semiHidden="1" w:unhideWhenUsed="1"/>
-    <w:lsdException w:name="List Number 4" w:semiHidden="1" w:unhideWhenUsed="1"/>
-    <w:lsdException w:name="List Number 5" w:semiHidden="1" w:unhideWhenUsed="1"/>
-    <w:lsdException w:name="Title" w:uiPriority="10" w:qFormat="1"/>
-    <w:lsdException w:name="Closing" w:semiHidden="1" w:unhideWhenUsed="1"/>
-    <w:lsdException w:name="Signature" w:semiHidden="1" w:unhideWhenUsed="1"/>
-    <w:lsdException w:name="Default Paragraph Font" w:semiHidden="1" w:uiPriority="1" w:unhideWhenUsed="1"/>
-    <w:lsdException w:name="Body Text" w:semiHidden="1" w:unhideWhenUsed="1"/>
-    <w:lsdException w:name="Body Text Indent" w:semiHidden="1" w:unhideWhenUsed="1"/>
-    <w:lsdException w:name="List Continue" w:semiHidden="1" w:unhideWhenUsed="1"/>
-    <w:lsdException w:name="List Continue 2" w:semiHidden="1" w:unhideWhenUsed="1"/>
-    <w:lsdException w:name="List Continue 3" w:semiHidden="1" w:unhideWhenUsed="1"/>
-    <w:lsdException w:name="List Continue 4" w:semiHidden="1" w:unhideWhenUsed="1"/>
-    <w:lsdException w:name="List Continue 5" w:semiHidden="1" w:unhideWhenUsed="1"/>
-    <w:lsdException w:name="Message Header" w:semiHidden="1" w:unhideWhenUsed="1"/>
-    <w:lsdException w:name="Subtitle" w:uiPriority="11" w:qFormat="1"/>
-    <w:lsdException w:name="Salutation" w:semiHidden="1" w:unhideWhenUsed="1"/>
-    <w:lsdException w:name="Date" w:semiHidden="1" w:unhideWhenUsed="1"/>
-    <w:lsdException w:name="Body Text First Indent" w:semiHidden="1" w:unhideWhenUsed="1"/>
-    <w:lsdException w:name="Body Text First Indent 2" w:semiHidden="1" w:unhideWhenUsed="1"/>
-    <w:lsdException w:name="Note Heading" w:semiHidden="1" w:unhideWhenUsed="1"/>
-    <w:lsdException w:name="Body Text 2" w:semiHidden="1" w:unhideWhenUsed="1"/>
-    <w:lsdException w:name="Body Text 3" w:semiHidden="1" w:unhideWhenUsed="1"/>
-    <w:lsdException w:name="Body Text Indent 2" w:semiHidden="1" w:unhideWhenUsed="1"/>
-    <w:lsdException w:name="Body Text Indent 3" w:semiHidden="1" w:unhideWhenUsed="1"/>
-    <w:lsdException w:name="Block Text" w:semiHidden="1" w:unhideWhenUsed="1"/>
-    <w:lsdException w:name="Hyperlink" w:semiHidden="1" w:unhideWhenUsed="1"/>
-    <w:lsdException w:name="FollowedHyperlink" w:semiHidden="1" w:unhideWhenUsed="1"/>
-    <w:lsdException w:name="Strong" w:uiPriority="22" w:qFormat="1"/>
-    <w:lsdException w:name="Emphasis" w:uiPriority="20" w:qFormat="1"/>
-    <w:lsdException w:name="Document Map" w:semiHidden="1" w:unhideWhenUsed="1"/>
-    <w:lsdException w:name="Plain Text" w:semiHidden="1" w:unhideWhenUsed="1"/>
-    <w:lsdException w:name="E-mail Signature" w:semiHidden="1" w:unhideWhenUsed="1"/>
-    <w:lsdException w:name="HTML Top of Form" w:semiHidden="1" w:unhideWhenUsed="1"/>
-    <w:lsdException w:name="HTML Bottom of Form" w:semiHidden="1" w:unhideWhenUsed="1"/>
-    <w:lsdException w:name="Normal (Web)" w:semiHidden="1" w:unhideWhenUsed="1"/>
-    <w:lsdException w:name="HTML Acronym" w:semiHidden="1" w:unhideWhenUsed="1"/>
-    <w:lsdException w:name="HTML Address" w:semiHidden="1" w:unhideWhenUsed="1"/>
-    <w:lsdException w:name="HTML Cite" w:semiHidden="1" w:unhideWhenUsed="1"/>
-    <w:lsdException w:name="HTML Code" w:semiHidden="1" w:unhideWhenUsed="1"/>
-    <w:lsdException w:name="HTML Definition" w:semiHidden="1" w:unhideWhenUsed="1"/>
-    <w:lsdException w:name="HTML Keyboard" w:semiHidden="1" w:unhideWhenUsed="1"/>
-    <w:lsdException w:name="HTML Preformatted" w:semiHidden="1" w:unhideWhenUsed="1"/>
-    <w:lsdException w:name="HTML Sample" w:semiHidden="1" w:unhideWhenUsed="1"/>
-    <w:lsdException w:name="HTML Typewriter" w:semiHidden="1" w:unhideWhenUsed="1"/>
-    <w:lsdException w:name="HTML Variable" w:semiHidden="1" w:unhideWhenUsed="1"/>
-    <w:lsdException w:name="Normal Table" w:semiHidden="1" w:unhideWhenUsed="1"/>
-    <w:lsdException w:name="annotation subject" w:semiHidden="1" w:unhideWhenUsed="1"/>
-    <w:lsdException w:name="No List" w:semiHidden="1" w:unhideWhenUsed="1"/>
-    <w:lsdException w:name="Outline List 1" w:semiHidden="1" w:unhideWhenUsed="1"/>
-    <w:lsdException w:name="Outline List 2" w:semiHidden="1" w:unhideWhenUsed="1"/>
-    <w:lsdException w:name="Outline List 3" w:semiHidden="1" w:unhideWhenUsed="1"/>
-    <w:lsdException w:name="Table Simple 1" w:semiHidden="1" w:unhideWhenUsed="1"/>
-    <w:lsdException w:name="Table Simple 2" w:semiHidden="1" w:unhideWhenUsed="1"/>
-    <w:lsdException w:name="Table Simple 3" w:semiHidden="1" w:unhideWhenUsed="1"/>
-    <w:lsdException w:name="Table Classic 1" w:semiHidden="1" w:unhideWhenUsed="1"/>
-    <w:lsdException w:name="Table Classic 2" w:semiHidden="1" w:unhideWhenUsed="1"/>
-    <w:lsdException w:name="Table Classic 3" w:semiHidden="1" w:unhideWhenUsed="1"/>
-    <w:lsdException w:name="Table Classic 4" w:semiHidden="1" w:unhideWhenUsed="1"/>
-    <w:lsdException w:name="Table Colorful 1" w:semiHidden="1" w:unhideWhenUsed="1"/>
-    <w:lsdException w:name="Table Colorful 2" w:semiHidden="1" w:unhideWhenUsed="1"/>
-    <w:lsdException w:name="Table Colorful 3" w:semiHidden="1" w:unhideWhenUsed="1"/>
-    <w:lsdException w:name="Table Columns 1" w:semiHidden="1" w:unhideWhenUsed="1"/>
-    <w:lsdException w:name="Table Columns 2" w:semiHidden="1" w:unhideWhenUsed="1"/>
-    <w:lsdException w:name="Table Columns 3" w:semiHidden="1" w:unhideWhenUsed="1"/>
-    <w:lsdException w:name="Table Columns 4" w:semiHidden="1" w:unhideWhenUsed="1"/>
-    <w:lsdException w:name="Table Columns 5" w:semiHidden="1" w:unhideWhenUsed="1"/>
-    <w:lsdException w:name="Table Grid 1" w:semiHidden="1" w:unhideWhenUsed="1"/>
-    <w:lsdException w:name="Table Grid 2" w:semiHidden="1" w:unhideWhenUsed="1"/>
-    <w:lsdException w:name="Table Grid 3" w:semiHidden="1" w:unhideWhenUsed="1"/>
-    <w:lsdException w:name="Table Grid 4" w:semiHidden="1" w:unhideWhenUsed="1"/>
-    <w:lsdException w:name="Table Grid 5" w:semiHidden="1" w:unhideWhenUsed="1"/>
-    <w:lsdException w:name="Table Grid 6" w:semiHidden="1" w:unhideWhenUsed="1"/>
-    <w:lsdException w:name="Table Grid 7" w:semiHidden="1" w:unhideWhenUsed="1"/>
-    <w:lsdException w:name="Table Grid 8" w:semiHidden="1" w:unhideWhenUsed="1"/>
-    <w:lsdException w:name="Table List 1" w:semiHidden="1" w:unhideWhenUsed="1"/>
-    <w:lsdException w:name="Table List 2" w:semiHidden="1" w:unhideWhenUsed="1"/>
-    <w:lsdException w:name="Table List 3" w:semiHidden="1" w:unhideWhenUsed="1"/>
-    <w:lsdException w:name="Table List 4" w:semiHidden="1" w:unhideWhenUsed="1"/>
-    <w:lsdException w:name="Table List 5" w:semiHidden="1" w:unhideWhenUsed="1"/>
-    <w:lsdException w:name="Table List 6" w:semiHidden="1" w:unhideWhenUsed="1"/>
-    <w:lsdException w:name="Table List 7" w:semiHidden="1" w:unhideWhenUsed="1"/>
-    <w:lsdException w:name="Table List 8" w:semiHidden="1" w:unhideWhenUsed="1"/>
-    <w:lsdException w:name="Table 3D effects 1" w:semiHidden="1" w:unhideWhenUsed="1"/>
-    <w:lsdException w:name="Table 3D effects 2" w:semiHidden="1" w:unhideWhenUsed="1"/>
-    <w:lsdException w:name="Table 3D effects 3" w:semiHidden="1" w:unhideWhenUsed="1"/>
-    <w:lsdException w:name="Table Contemporary" w:semiHidden="1" w:unhideWhenUsed="1"/>
-    <w:lsdException w:name="Table Elegant" w:semiHidden="1" w:unhideWhenUsed="1"/>
-    <w:lsdException w:name="Table Professional" w:semiHidden="1" w:unhideWhenUsed="1"/>
-    <w:lsdException w:name="Table Subtle 1" w:semiHidden="1" w:unhideWhenUsed="1"/>
-    <w:lsdException w:name="Table Subtle 2" w:semiHidden="1" w:unhideWhenUsed="1"/>
-    <w:lsdException w:name="Table Web 1" w:semiHidden="1" w:unhideWhenUsed="1"/>
-    <w:lsdException w:name="Table Web 2" w:semiHidden="1" w:unhideWhenUsed="1"/>
-    <w:lsdException w:name="Table Web 3" w:semiHidden="1" w:unhideWhenUsed="1"/>
-    <w:lsdException w:name="Balloon Text" w:semiHidden="1" w:unhideWhenUsed="1"/>
-    <w:lsdException w:name="Table Grid" w:uiPriority="59"/>
-    <w:lsdException w:name="Table Theme" w:semiHidden="1" w:unhideWhenUsed="1"/>
-    <w:lsdException w:name="Placeholder Text" w:semiHidden="1"/>
-    <w:lsdException w:name="No Spacing" w:uiPriority="1" w:qFormat="1"/>
-    <w:lsdException w:name="Light Shading" w:uiPriority="60"/>
-    <w:lsdException w:name="Light List" w:uiPriority="61"/>
-    <w:lsdException w:name="Light Grid" w:uiPriority="62"/>
-    <w:lsdException w:name="Medium Shading 1" w:uiPriority="63"/>
-    <w:lsdException w:name="Medium Shading 2" w:uiPriority="64"/>
-    <w:lsdException w:name="Medium List 1" w:uiPriority="65"/>
-    <w:lsdException w:name="Medium List 2" w:uiPriority="66"/>
-    <w:lsdException w:name="Medium Grid 1" w:uiPriority="67"/>
-    <w:lsdException w:name="Medium Grid 2" w:uiPriority="68"/>
-    <w:lsdException w:name="Medium Grid 3" w:uiPriority="69"/>
-    <w:lsdException w:name="Dark List" w:uiPriority="70"/>
-    <w:lsdException w:name="Colorful Shading" w:uiPriority="71"/>
-    <w:lsdException w:name="Colorful List" w:uiPriority="72"/>
-    <w:lsdException w:name="Colorful Grid" w:uiPriority="73"/>
-    <w:lsdException w:name="Light Shading Accent 1" w:uiPriority="60"/>
-    <w:lsdException w:name="Light List Accent 1" w:uiPriority="61"/>
-    <w:lsdException w:name="Light Grid Accent 1" w:uiPriority="62"/>
-    <w:lsdException w:name="Medium Shading 1 Accent 1" w:uiPriority="63"/>
-    <w:lsdException w:name="Medium Shading 2 Accent 1" w:uiPriority="64"/>
-    <w:lsdException w:name="Medium List 1 Accent 1" w:uiPriority="65"/>
-    <w:lsdException w:name="Revision" w:semiHidden="1"/>
-    <w:lsdException w:name="List Paragraph" w:uiPriority="34" w:qFormat="1"/>
-    <w:lsdException w:name="Quote" w:uiPriority="29" w:qFormat="1"/>
-    <w:lsdException w:name="Intense Quote" w:uiPriority="30" w:qFormat="1"/>
-    <w:lsdException w:name="Medium List 2 Accent 1" w:uiPriority="66"/>
-    <w:lsdException w:name="Medium Grid 1 Accent 1" w:uiPriority="67"/>
-    <w:lsdException w:name="Medium Grid 2 Accent 1" w:uiPriority="68"/>
-    <w:lsdException w:name="Medium Grid 3 Accent 1" w:uiPriority="69"/>
-    <w:lsdException w:name="Dark List Accent 1" w:uiPriority="70"/>
-    <w:lsdException w:name="Colorful Shading Accent 1" w:uiPriority="71"/>
-    <w:lsdException w:name="Colorful List Accent 1" w:uiPriority="72"/>
-    <w:lsdException w:name="Colorful Grid Accent 1" w:uiPriority="73"/>
-    <w:lsdException w:name="Light Shading Accent 2" w:uiPriority="60"/>
-    <w:lsdException w:name="Light List Accent 2" w:uiPriority="61"/>
-    <w:lsdException w:name="Light Grid Accent 2" w:uiPriority="62"/>
-    <w:lsdException w:name="Medium Shading 1 Accent 2" w:uiPriority="63"/>
-    <w:lsdException w:name="Medium Shading 2 Accent 2" w:uiPriority="64"/>
-    <w:lsdException w:name="Medium List 1 Accent 2" w:uiPriority="65"/>
-    <w:lsdException w:name="Medium List 2 Accent 2" w:uiPriority="66"/>
-    <w:lsdException w:name="Medium Grid 1 Accent 2" w:uiPriority="67"/>
-    <w:lsdException w:name="Medium Grid 2 Accent 2" w:uiPriority="68"/>
-    <w:lsdException w:name="Medium Grid 3 Accent 2" w:uiPriority="69"/>
-    <w:lsdException w:name="Dark List Accent 2" w:uiPriority="70"/>
-    <w:lsdException w:name="Colorful Shading Accent 2" w:uiPriority="71"/>
-    <w:lsdException w:name="Colorful List Accent 2" w:uiPriority="72"/>
-    <w:lsdException w:name="Colorful Grid Accent 2" w:uiPriority="73"/>
-    <w:lsdException w:name="Light Shading Accent 3" w:uiPriority="60"/>
-    <w:lsdException w:name="Light List Accent 3" w:uiPriority="61"/>
-    <w:lsdException w:name="Light Grid Accent 3" w:uiPriority="62"/>
-    <w:lsdException w:name="Medium Shading 1 Accent 3" w:uiPriority="63"/>
-    <w:lsdException w:name="Medium Shading 2 Accent 3" w:uiPriority="64"/>
-    <w:lsdException w:name="Medium List 1 Accent 3" w:uiPriority="65"/>
-    <w:lsdException w:name="Medium List 2 Accent 3" w:uiPriority="66"/>
-    <w:lsdException w:name="Medium Grid 1 Accent 3" w:uiPriority="67"/>
-    <w:lsdException w:name="Medium Grid 2 Accent 3" w:uiPriority="68"/>
-    <w:lsdException w:name="Medium Grid 3 Accent 3" w:uiPriority="69"/>
-    <w:lsdException w:name="Dark List Accent 3" w:uiPriority="70"/>
-    <w:lsdException w:name="Colorful Shading Accent 3" w:uiPriority="71"/>
-    <w:lsdException w:name="Colorful List Accent 3" w:uiPriority="72"/>
-    <w:lsdException w:name="Colorful Grid Accent 3" w:uiPriority="73"/>
-    <w:lsdException w:name="Light Shading Accent 4" w:uiPriority="60"/>
-    <w:lsdException w:name="Light List Accent 4" w:uiPriority="61"/>
-    <w:lsdException w:name="Light Grid Accent 4" w:uiPriority="62"/>
-    <w:lsdException w:name="Medium Shading 1 Accent 4" w:uiPriority="63"/>
-    <w:lsdException w:name="Medium Shading 2 Accent 4" w:uiPriority="64"/>
-    <w:lsdException w:name="Medium List 1 Accent 4" w:uiPriority="65"/>
-    <w:lsdException w:name="Medium List 2 Accent 4" w:uiPriority="66"/>
-    <w:lsdException w:name="Medium Grid 1 Accent 4" w:uiPriority="67"/>
-    <w:lsdException w:name="Medium Grid 2 Accent 4" w:uiPriority="68"/>
-    <w:lsdException w:name="Medium Grid 3 Accent 4" w:uiPriority="69"/>
-    <w:lsdException w:name="Dark List Accent 4" w:uiPriority="70"/>
-    <w:lsdException w:name="Colorful Shading Accent 4" w:uiPriority="71"/>
-    <w:lsdException w:name="Colorful List Accent 4" w:uiPriority="72"/>
-    <w:lsdException w:name="Colorful Grid Accent 4" w:uiPriority="73"/>
-    <w:lsdException w:name="Light Shading Accent 5" w:uiPriority="60"/>
-    <w:lsdException w:name="Light List Accent 5" w:uiPriority="61"/>
-    <w:lsdException w:name="Light Grid Accent 5" w:uiPriority="62"/>
-    <w:lsdException w:name="Medium Shading 1 Accent 5" w:uiPriority="63"/>
-    <w:lsdException w:name="Medium Shading 2 Accent 5" w:uiPriority="64"/>
-    <w:lsdException w:name="Medium List 1 Accent 5" w:uiPriority="65"/>
-    <w:lsdException w:name="Medium List 2 Accent 5" w:uiPriority="66"/>
-    <w:lsdException w:name="Medium Grid 1 Accent 5" w:uiPriority="67"/>
-    <w:lsdException w:name="Medium Grid 2 Accent 5" w:uiPriority="68"/>
-    <w:lsdException w:name="Medium Grid 3 Accent 5" w:uiPriority="69"/>
-    <w:lsdException w:name="Dark List Accent 5" w:uiPriority="70"/>
-    <w:lsdException w:name="Colorful Shading Accent 5" w:uiPriority="71"/>
-    <w:lsdException w:name="Colorful List Accent 5" w:uiPriority="72"/>
-    <w:lsdException w:name="Colorful Grid Accent 5" w:uiPriority="73"/>
-    <w:lsdException w:name="Light Shading Accent 6" w:uiPriority="60"/>
-    <w:lsdException w:name="Light List Accent 6" w:uiPriority="61"/>
-    <w:lsdException w:name="Light Grid Accent 6" w:uiPriority="62"/>
-    <w:lsdException w:name="Medium Shading 1 Accent 6" w:uiPriority="63"/>
-    <w:lsdException w:name="Medium Shading 2 Accent 6" w:uiPriority="64"/>
-    <w:lsdException w:name="Medium List 1 Accent 6" w:uiPriority="65"/>
-    <w:lsdException w:name="Medium List 2 Accent 6" w:uiPriority="66"/>
-    <w:lsdException w:name="Medium Grid 1 Accent 6" w:uiPriority="67"/>
-    <w:lsdException w:name="Medium Grid 2 Accent 6" w:uiPriority="68"/>
-    <w:lsdException w:name="Medium Grid 3 Accent 6" w:uiPriority="69"/>
-    <w:lsdException w:name="Dark List Accent 6" w:uiPriority="70"/>
-    <w:lsdException w:name="Colorful Shading Accent 6" w:uiPriority="71"/>
-    <w:lsdException w:name="Colorful List Accent 6" w:uiPriority="72"/>
-    <w:lsdException w:name="Colorful Grid Accent 6" w:uiPriority="73"/>
-    <w:lsdException w:name="Subtle Emphasis" w:uiPriority="19" w:qFormat="1"/>
-    <w:lsdException w:name="Intense Emphasis" w:uiPriority="21" w:qFormat="1"/>
-    <w:lsdException w:name="Subtle Reference" w:uiPriority="31" w:qFormat="1"/>
-    <w:lsdException w:name="Intense Reference" w:uiPriority="32" w:qFormat="1"/>
-    <w:lsdException w:name="Book Title" w:uiPriority="33" w:qFormat="1"/>
-    <w:lsdException w:name="Bibliography" w:semiHidden="1" w:uiPriority="37" w:unhideWhenUsed="1"/>
-    <w:lsdException w:name="TOC Heading" w:semiHidden="1" w:uiPriority="39" w:unhideWhenUsed="1" w:qFormat="1"/>
-    <w:lsdException w:name="Plain Table 1" w:uiPriority="41"/>
-    <w:lsdException w:name="Plain Table 2" w:uiPriority="42"/>
-    <w:lsdException w:name="Plain Table 3" w:uiPriority="43"/>
-    <w:lsdException w:name="Plain Table 4" w:uiPriority="44"/>
-    <w:lsdException w:name="Plain Table 5" w:uiPriority="45"/>
-    <w:lsdException w:name="Grid Table Light" w:uiPriority="40"/>
-    <w:lsdException w:name="Grid Table 1 Light" w:uiPriority="46"/>
-    <w:lsdException w:name="Grid Table 2" w:uiPriority="47"/>
-    <w:lsdException w:name="Grid Table 3" w:uiPriority="48"/>
-    <w:lsdException w:name="Grid Table 4" w:uiPriority="49"/>
-    <w:lsdException w:name="Grid Table 5 Dark" w:uiPriority="50"/>
-    <w:lsdException w:name="Grid Table 6 Colorful" w:uiPriority="51"/>
-    <w:lsdException w:name="Grid Table 7 Colorful" w:uiPriority="52"/>
-    <w:lsdException w:name="Grid Table 1 Light Accent 1" w:uiPriority="46"/>
-    <w:lsdException w:name="Grid Table 2 Accent 1" w:uiPriority="47"/>
-    <w:lsdException w:name="Grid Table 3 Accent 1" w:uiPriority="48"/>
-    <w:lsdException w:name="Grid Table 4 Accent 1" w:uiPriority="49"/>
-    <w:lsdException w:name="Grid Table 5 Dark Accent 1" w:uiPriority="50"/>
-    <w:lsdException w:name="Grid Table 6 Colorful Accent 1" w:uiPriority="51"/>
-    <w:lsdException w:name="Grid Table 7 Colorful Accent 1" w:uiPriority="52"/>
-    <w:lsdException w:name="Grid Table 1 Light Accent 2" w:uiPriority="46"/>
-    <w:lsdException w:name="Grid Table 2 Accent 2" w:uiPriority="47"/>
-    <w:lsdException w:name="Grid Table 3 Accent 2" w:uiPriority="48"/>
-    <w:lsdException w:name="Grid Table 4 Accent 2" w:uiPriority="49"/>
-    <w:lsdException w:name="Grid Table 5 Dark Accent 2" w:uiPriority="50"/>
-    <w:lsdException w:name="Grid Table 6 Colorful Accent 2" w:uiPriority="51"/>
-    <w:lsdException w:name="Grid Table 7 Colorful Accent 2" w:uiPriority="52"/>
-    <w:lsdException w:name="Grid Table 1 Light Accent 3" w:uiPriority="46"/>
-    <w:lsdException w:name="Grid Table 2 Accent 3" w:uiPriority="47"/>
-    <w:lsdException w:name="Grid Table 3 Accent 3" w:uiPriority="48"/>
-    <w:lsdException w:name="Grid Table 4 Accent 3" w:uiPriority="49"/>
-    <w:lsdException w:name="Grid Table 5 Dark Accent 3" w:uiPriority="50"/>
-    <w:lsdException w:name="Grid Table 6 Colorful Accent 3" w:uiPriority="51"/>
-    <w:lsdException w:name="Grid Table 7 Colorful Accent 3" w:uiPriority="52"/>
-    <w:lsdException w:name="Grid Table 1 Light Accent 4" w:uiPriority="46"/>
-    <w:lsdException w:name="Grid Table 2 Accent 4" w:uiPriority="47"/>
-    <w:lsdException w:name="Grid Table 3 Accent 4" w:uiPriority="48"/>
-    <w:lsdException w:name="Grid Table 4 Accent 4" w:uiPriority="49"/>
-    <w:lsdException w:name="Grid Table 5 Dark Accent 4" w:uiPriority="50"/>
-    <w:lsdException w:name="Grid Table 6 Colorful Accent 4" w:uiPriority="51"/>
-    <w:lsdException w:name="Grid Table 7 Colorful Accent 4" w:uiPriority="52"/>
-    <w:lsdException w:name="Grid Table 1 Light Accent 5" w:uiPriority="46"/>
-    <w:lsdException w:name="Grid Table 2 Accent 5" w:uiPriority="47"/>
-    <w:lsdException w:name="Grid Table 3 Accent 5" w:uiPriority="48"/>
-    <w:lsdException w:name="Grid Table 4 Accent 5" w:uiPriority="49"/>
-    <w:lsdException w:name="Grid Table 5 Dark Accent 5" w:uiPriority="50"/>
-    <w:lsdException w:name="Grid Table 6 Colorful Accent 5" w:uiPriority="51"/>
-    <w:lsdException w:name="Grid Table 7 Colorful Accent 5" w:uiPriority="52"/>
-    <w:lsdException w:name="Grid Table 1 Light Accent 6" w:uiPriority="46"/>
-    <w:lsdException w:name="Grid Table 2 Accent 6" w:uiPriority="47"/>
-    <w:lsdException w:name="Grid Table 3 Accent 6" w:uiPriority="48"/>
-    <w:lsdException w:name="Grid Table 4 Accent 6" w:uiPriority="49"/>
-    <w:lsdException w:name="Grid Table 5 Dark Accent 6" w:uiPriority="50"/>
-    <w:lsdException w:name="Grid Table 6 Colorful Accent 6" w:uiPriority="51"/>
-    <w:lsdException w:name="Grid Table 7 Colorful Accent 6" w:uiPriority="52"/>
-    <w:lsdException w:name="List Table 1 Light" w:uiPriority="46"/>
-    <w:lsdException w:name="List Table 2" w:uiPriority="47"/>
-    <w:lsdException w:name="List Table 3" w:uiPriority="48"/>
-    <w:lsdException w:name="List Table 4" w:uiPriority="49"/>
-    <w:lsdException w:name="List Table 5 Dark" w:uiPriority="50"/>
-    <w:lsdException w:name="List Table 6 Colorful" w:uiPriority="51"/>
-    <w:lsdException w:name="List Table 7 Colorful" w:uiPriority="52"/>
-    <w:lsdException w:name="List Table 1 Light Accent 1" w:uiPriority="46"/>
-    <w:lsdException w:name="List Table 2 Accent 1" w:uiPriority="47"/>
-    <w:lsdException w:name="List Table 3 Accent 1" w:uiPriority="48"/>
-    <w:lsdException w:name="List Table 4 Accent 1" w:uiPriority="49"/>
-    <w:lsdException w:name="List Table 5 Dark Accent 1" w:uiPriority="50"/>
-    <w:lsdException w:name="List Table 6 Colorful Accent 1" w:uiPriority="51"/>
-    <w:lsdException w:name="List Table 7 Colorful Accent 1" w:uiPriority="52"/>
-    <w:lsdException w:name="List Table 1 Light Accent 2" w:uiPriority="46"/>
-    <w:lsdException w:name="List Table 2 Accent 2" w:uiPriority="47"/>
-    <w:lsdException w:name="List Table 3 Accent 2" w:uiPriority="48"/>
-    <w:lsdException w:name="List Table 4 Accent 2" w:uiPriority="49"/>
-    <w:lsdException w:name="List Table 5 Dark Accent 2" w:uiPriority="50"/>
-    <w:lsdException w:name="List Table 6 Colorful Accent 2" w:uiPriority="51"/>
-    <w:lsdException w:name="List Table 7 Colorful Accent 2" w:uiPriority="52"/>
-    <w:lsdException w:name="List Table 1 Light Accent 3" w:uiPriority="46"/>
-    <w:lsdException w:name="List Table 2 Accent 3" w:uiPriority="47"/>
-    <w:lsdException w:name="List Table 3 Accent 3" w:uiPriority="48"/>
-    <w:lsdException w:name="List Table 4 Accent 3" w:uiPriority="49"/>
-    <w:lsdException w:name="List Table 5 Dark Accent 3" w:uiPriority="50"/>
-    <w:lsdException w:name="List Table 6 Colorful Accent 3" w:uiPriority="51"/>
-    <w:lsdException w:name="List Table 7 Colorful Accent 3" w:uiPriority="52"/>
-    <w:lsdException w:name="List Table 1 Light Accent 4" w:uiPriority="46"/>
-    <w:lsdException w:name="List Table 2 Accent 4" w:uiPriority="47"/>
-    <w:lsdException w:name="List Table 3 Accent 4" w:uiPriority="48"/>
-    <w:lsdException w:name="List Table 4 Accent 4" w:uiPriority="49"/>
-    <w:lsdException w:name="List Table 5 Dark Accent 4" w:uiPriority="50"/>
-    <w:lsdException w:name="List Table 6 Colorful Accent 4" w:uiPriority="51"/>
-    <w:lsdException w:name="List Table 7 Colorful Accent 4" w:uiPriority="52"/>
-    <w:lsdException w:name="List Table 1 Light Accent 5" w:uiPriority="46"/>
-    <w:lsdException w:name="List Table 2 Accent 5" w:uiPriority="47"/>
-    <w:lsdException w:name="List Table 3 Accent 5" w:uiPriority="48"/>
-    <w:lsdException w:name="List Table 4 Accent 5" w:uiPriority="49"/>
-    <w:lsdException w:name="List Table 5 Dark Accent 5" w:uiPriority="50"/>
-    <w:lsdException w:name="List Table 6 Colorful Accent 5" w:uiPriority="51"/>
-    <w:lsdException w:name="List Table 7 Colorful Accent 5" w:uiPriority="52"/>
-    <w:lsdException w:name="List Table 1 Light Accent 6" w:uiPriority="46"/>
-    <w:lsdException w:name="List Table 2 Accent 6" w:uiPriority="47"/>
-    <w:lsdException w:name="List Table 3 Accent 6" w:uiPriority="48"/>
-    <w:lsdException w:name="List Table 4 Accent 6" w:uiPriority="49"/>
-    <w:lsdException w:name="List Table 5 Dark Accent 6" w:uiPriority="50"/>
-    <w:lsdException w:name="List Table 6 Colorful Accent 6" w:uiPriority="51"/>
-    <w:lsdException w:name="List Table 7 Colorful Accent 6" w:uiPriority="52"/>
+  <w:latentStyles w:defLockedState="0" w:defUIPriority="99" w:defSemiHidden="1" w:defUnhideWhenUsed="1" w:defQFormat="0" w:count="267">
+    <w:lsdException w:name="Normal" w:semiHidden="0" w:uiPriority="0" w:unhideWhenUsed="0" w:qFormat="1"/>
+    <w:lsdException w:name="heading 1" w:semiHidden="0" w:uiPriority="9" w:unhideWhenUsed="0" w:qFormat="1"/>
+    <w:lsdException w:name="heading 2" w:uiPriority="9" w:qFormat="1"/>
+    <w:lsdException w:name="heading 3" w:uiPriority="9" w:qFormat="1"/>
+    <w:lsdException w:name="heading 4" w:uiPriority="9" w:qFormat="1"/>
+    <w:lsdException w:name="heading 5" w:uiPriority="9" w:qFormat="1"/>
+    <w:lsdException w:name="heading 6" w:uiPriority="9" w:qFormat="1"/>
+    <w:lsdException w:name="heading 7" w:uiPriority="9" w:qFormat="1"/>
+    <w:lsdException w:name="heading 8" w:uiPriority="9" w:qFormat="1"/>
+    <w:lsdException w:name="heading 9" w:uiPriority="9" w:qFormat="1"/>
+    <w:lsdException w:name="toc 1" w:uiPriority="39"/>
+    <w:lsdException w:name="toc 2" w:uiPriority="39"/>
+    <w:lsdException w:name="toc 3" w:uiPriority="39"/>
+    <w:lsdException w:name="toc 4" w:uiPriority="39"/>
+    <w:lsdException w:name="toc 5" w:uiPriority="39"/>
+    <w:lsdException w:name="toc 6" w:uiPriority="39"/>
+    <w:lsdException w:name="toc 7" w:uiPriority="39"/>
+    <w:lsdException w:name="toc 8" w:uiPriority="39"/>
+    <w:lsdException w:name="toc 9" w:uiPriority="39"/>
+    <w:lsdException w:name="caption" w:uiPriority="35" w:qFormat="1"/>
+    <w:lsdException w:name="Title" w:semiHidden="0" w:uiPriority="10" w:unhideWhenUsed="0" w:qFormat="1"/>
+    <w:lsdException w:name="Default Paragraph Font" w:uiPriority="1"/>
+    <w:lsdException w:name="Subtitle" w:semiHidden="0" w:uiPriority="11" w:unhideWhenUsed="0" w:qFormat="1"/>
+    <w:lsdException w:name="Strong" w:semiHidden="0" w:uiPriority="22" w:unhideWhenUsed="0" w:qFormat="1"/>
+    <w:lsdException w:name="Emphasis" w:semiHidden="0" w:uiPriority="20" w:unhideWhenUsed="0" w:qFormat="1"/>
+    <w:lsdException w:name="Table Grid" w:semiHidden="0" w:uiPriority="59" w:unhideWhenUsed="0"/>
+    <w:lsdException w:name="Placeholder Text" w:unhideWhenUsed="0"/>
+    <w:lsdException w:name="No Spacing" w:semiHidden="0" w:uiPriority="1" w:unhideWhenUsed="0" w:qFormat="1"/>
+    <w:lsdException w:name="Light Shading" w:semiHidden="0" w:uiPriority="60" w:unhideWhenUsed="0"/>
+    <w:lsdException w:name="Light List" w:semiHidden="0" w:uiPriority="61" w:unhideWhenUsed="0"/>
+    <w:lsdException w:name="Light Grid" w:semiHidden="0" w:uiPriority="62" w:unhideWhenUsed="0"/>
+    <w:lsdException w:name="Medium Shading 1" w:semiHidden="0" w:uiPriority="63" w:unhideWhenUsed="0"/>
+    <w:lsdException w:name="Medium Shading 2" w:semiHidden="0" w:uiPriority="64" w:unhideWhenUsed="0"/>
+    <w:lsdException w:name="Medium List 1" w:semiHidden="0" w:uiPriority="65" w:unhideWhenUsed="0"/>
+    <w:lsdException w:name="Medium List 2" w:semiHidden="0" w:uiPriority="66" w:unhideWhenUsed="0"/>
+    <w:lsdException w:name="Medium Grid 1" w:semiHidden="0" w:uiPriority="67" w:unhideWhenUsed="0"/>
+    <w:lsdException w:name="Medium Grid 2" w:semiHidden="0" w:uiPriority="68" w:unhideWhenUsed="0"/>
+    <w:lsdException w:name="Medium Grid 3" w:semiHidden="0" w:uiPriority="69" w:unhideWhenUsed="0"/>
+    <w:lsdException w:name="Dark List" w:semiHidden="0" w:uiPriority="70" w:unhideWhenUsed="0"/>
+    <w:lsdException w:name="Colorful Shading" w:semiHidden="0" w:uiPriority="71" w:unhideWhenUsed="0"/>
+    <w:lsdException w:name="Colorful List" w:semiHidden="0" w:uiPriority="72" w:unhideWhenUsed="0"/>
+    <w:lsdException w:name="Colorful Grid" w:semiHidden="0" w:uiPriority="73" w:unhideWhenUsed="0"/>
+    <w:lsdException w:name="Light Shading Accent 1" w:semiHidden="0" w:uiPriority="60" w:unhideWhenUsed="0"/>
+    <w:lsdException w:name="Light List Accent 1" w:semiHidden="0" w:uiPriority="61" w:unhideWhenUsed="0"/>
+    <w:lsdException w:name="Light Grid Accent 1" w:semiHidden="0" w:uiPriority="62" w:unhideWhenUsed="0"/>
+    <w:lsdException w:name="Medium Shading 1 Accent 1" w:semiHidden="0" w:uiPriority="63" w:unhideWhenUsed="0"/>
+    <w:lsdException w:name="Medium Shading 2 Accent 1" w:semiHidden="0" w:uiPriority="64" w:unhideWhenUsed="0"/>
+    <w:lsdException w:name="Medium List 1 Accent 1" w:semiHidden="0" w:uiPriority="65" w:unhideWhenUsed="0"/>
+    <w:lsdException w:name="Revision" w:unhideWhenUsed="0"/>
+    <w:lsdException w:name="List Paragraph" w:semiHidden="0" w:uiPriority="34" w:unhideWhenUsed="0" w:qFormat="1"/>
+    <w:lsdException w:name="Quote" w:semiHidden="0" w:uiPriority="29" w:unhideWhenUsed="0" w:qFormat="1"/>
+    <w:lsdException w:name="Intense Quote" w:semiHidden="0" w:uiPriority="30" w:unhideWhenUsed="0" w:qFormat="1"/>
+    <w:lsdException w:name="Medium List 2 Accent 1" w:semiHidden="0" w:uiPriority="66" w:unhideWhenUsed="0"/>
+    <w:lsdException w:name="Medium Grid 1 Accent 1" w:semiHidden="0" w:uiPriority="67" w:unhideWhenUsed="0"/>
+    <w:lsdException w:name="Medium Grid 2 Accent 1" w:semiHidden="0" w:uiPriority="68" w:unhideWhenUsed="0"/>
+    <w:lsdException w:name="Medium Grid 3 Accent 1" w:semiHidden="0" w:uiPriority="69" w:unhideWhenUsed="0"/>
+    <w:lsdException w:name="Dark List Accent 1" w:semiHidden="0" w:uiPriority="70" w:unhideWhenUsed="0"/>
+    <w:lsdException w:name="Colorful Shading Accent 1" w:semiHidden="0" w:uiPriority="71" w:unhideWhenUsed="0"/>
+    <w:lsdException w:name="Colorful List Accent 1" w:semiHidden="0" w:uiPriority="72" w:unhideWhenUsed="0"/>
+    <w:lsdException w:name="Colorful Grid Accent 1" w:semiHidden="0" w:uiPriority="73" w:unhideWhenUsed="0"/>
+    <w:lsdException w:name="Light Shading Accent 2" w:semiHidden="0" w:uiPriority="60" w:unhideWhenUsed="0"/>
+    <w:lsdException w:name="Light List Accent 2" w:semiHidden="0" w:uiPriority="61" w:unhideWhenUsed="0"/>
+    <w:lsdException w:name="Light Grid Accent 2" w:semiHidden="0" w:uiPriority="62" w:unhideWhenUsed="0"/>
+    <w:lsdException w:name="Medium Shading 1 Accent 2" w:semiHidden="0" w:uiPriority="63" w:unhideWhenUsed="0"/>
+    <w:lsdException w:name="Medium Shading 2 Accent 2" w:semiHidden="0" w:uiPriority="64" w:unhideWhenUsed="0"/>
+    <w:lsdException w:name="Medium List 1 Accent 2" w:semiHidden="0" w:uiPriority="65" w:unhideWhenUsed="0"/>
+    <w:lsdException w:name="Medium List 2 Accent 2" w:semiHidden="0" w:uiPriority="66" w:unhideWhenUsed="0"/>
+    <w:lsdException w:name="Medium Grid 1 Accent 2" w:semiHidden="0" w:uiPriority="67" w:unhideWhenUsed="0"/>
+    <w:lsdException w:name="Medium Grid 2 Accent 2" w:semiHidden="0" w:uiPriority="68" w:unhideWhenUsed="0"/>
+    <w:lsdException w:name="Medium Grid 3 Accent 2" w:semiHidden="0" w:uiPriority="69" w:unhideWhenUsed="0"/>
+    <w:lsdException w:name="Dark List Accent 2" w:semiHidden="0" w:uiPriority="70" w:unhideWhenUsed="0"/>
+    <w:lsdException w:name="Colorful Shading Accent 2" w:semiHidden="0" w:uiPriority="71" w:unhideWhenUsed="0"/>
+    <w:lsdException w:name="Colorful List Accent 2" w:semiHidden="0" w:uiPriority="72" w:unhideWhenUsed="0"/>
+    <w:lsdException w:name="Colorful Grid Accent 2" w:semiHidden="0" w:uiPriority="73" w:unhideWhenUsed="0"/>
+    <w:lsdException w:name="Light Shading Accent 3" w:semiHidden="0" w:uiPriority="60" w:unhideWhenUsed="0"/>
+    <w:lsdException w:name="Light List Accent 3" w:semiHidden="0" w:uiPriority="61" w:unhideWhenUsed="0"/>
+    <w:lsdException w:name="Light Grid Accent 3" w:semiHidden="0" w:uiPriority="62" w:unhideWhenUsed="0"/>
+    <w:lsdException w:name="Medium Shading 1 Accent 3" w:semiHidden="0" w:uiPriority="63" w:unhideWhenUsed="0"/>
+    <w:lsdException w:name="Medium Shading 2 Accent 3" w:semiHidden="0" w:uiPriority="64" w:unhideWhenUsed="0"/>
+    <w:lsdException w:name="Medium List 1 Accent 3" w:semiHidden="0" w:uiPriority="65" w:unhideWhenUsed="0"/>
+    <w:lsdException w:name="Medium List 2 Accent 3" w:semiHidden="0" w:uiPriority="66" w:unhideWhenUsed="0"/>
+    <w:lsdException w:name="Medium Grid 1 Accent 3" w:semiHidden="0" w:uiPriority="67" w:unhideWhenUsed="0"/>
+    <w:lsdException w:name="Medium Grid 2 Accent 3" w:semiHidden="0" w:uiPriority="68" w:unhideWhenUsed="0"/>
+    <w:lsdException w:name="Medium Grid 3 Accent 3" w:semiHidden="0" w:uiPriority="69" w:unhideWhenUsed="0"/>
+    <w:lsdException w:name="Dark List Accent 3" w:semiHidden="0" w:uiPriority="70" w:unhideWhenUsed="0"/>
+    <w:lsdException w:name="Colorful Shading Accent 3" w:semiHidden="0" w:uiPriority="71" w:unhideWhenUsed="0"/>
+    <w:lsdException w:name="Colorful List Accent 3" w:semiHidden="0" w:uiPriority="72" w:unhideWhenUsed="0"/>
+    <w:lsdException w:name="Colorful Grid Accent 3" w:semiHidden="0" w:uiPriority="73" w:unhideWhenUsed="0"/>
+    <w:lsdException w:name="Light Shading Accent 4" w:semiHidden="0" w:uiPriority="60" w:unhideWhenUsed="0"/>
+    <w:lsdException w:name="Light List Accent 4" w:semiHidden="0" w:uiPriority="61" w:unhideWhenUsed="0"/>
+    <w:lsdException w:name="Light Grid Accent 4" w:semiHidden="0" w:uiPriority="62" w:unhideWhenUsed="0"/>
+    <w:lsdException w:name="Medium Shading 1 Accent 4" w:semiHidden="0" w:uiPriority="63" w:unhideWhenUsed="0"/>
+    <w:lsdException w:name="Medium Shading 2 Accent 4" w:semiHidden="0" w:uiPriority="64" w:unhideWhenUsed="0"/>
+    <w:lsdException w:name="Medium List 1 Accent 4" w:semiHidden="0" w:uiPriority="65" w:unhideWhenUsed="0"/>
+    <w:lsdException w:name="Medium List 2 Accent 4" w:semiHidden="0" w:uiPriority="66" w:unhideWhenUsed="0"/>
+    <w:lsdException w:name="Medium Grid 1 Accent 4" w:semiHidden="0" w:uiPriority="67" w:unhideWhenUsed="0"/>
+    <w:lsdException w:name="Medium Grid 2 Accent 4" w:semiHidden="0" w:uiPriority="68" w:unhideWhenUsed="0"/>
+    <w:lsdException w:name="Medium Grid 3 Accent 4" w:semiHidden="0" w:uiPriority="69" w:unhideWhenUsed="0"/>
+    <w:lsdException w:name="Dark List Accent 4" w:semiHidden="0" w:uiPriority="70" w:unhideWhenUsed="0"/>
+    <w:lsdException w:name="Colorful Shading Accent 4" w:semiHidden="0" w:uiPriority="71" w:unhideWhenUsed="0"/>
+    <w:lsdException w:name="Colorful List Accent 4" w:semiHidden="0" w:uiPriority="72" w:unhideWhenUsed="0"/>
+    <w:lsdException w:name="Colorful Grid Accent 4" w:semiHidden="0" w:uiPriority="73" w:unhideWhenUsed="0"/>
+    <w:lsdException w:name="Light Shading Accent 5" w:semiHidden="0" w:uiPriority="60" w:unhideWhenUsed="0"/>
+    <w:lsdException w:name="Light List Accent 5" w:semiHidden="0" w:uiPriority="61" w:unhideWhenUsed="0"/>
+    <w:lsdException w:name="Light Grid Accent 5" w:semiHidden="0" w:uiPriority="62" w:unhideWhenUsed="0"/>
+    <w:lsdException w:name="Medium Shading 1 Accent 5" w:semiHidden="0" w:uiPriority="63" w:unhideWhenUsed="0"/>
+    <w:lsdException w:name="Medium Shading 2 Accent 5" w:semiHidden="0" w:uiPriority="64" w:unhideWhenUsed="0"/>
+    <w:lsdException w:name="Medium List 1 Accent 5" w:semiHidden="0" w:uiPriority="65" w:unhideWhenUsed="0"/>
+    <w:lsdException w:name="Medium List 2 Accent 5" w:semiHidden="0" w:uiPriority="66" w:unhideWhenUsed="0"/>
+    <w:lsdException w:name="Medium Grid 1 Accent 5" w:semiHidden="0" w:uiPriority="67" w:unhideWhenUsed="0"/>
+    <w:lsdException w:name="Medium Grid 2 Accent 5" w:semiHidden="0" w:uiPriority="68" w:unhideWhenUsed="0"/>
+    <w:lsdException w:name="Medium Grid 3 Accent 5" w:semiHidden="0" w:uiPriority="69" w:unhideWhenUsed="0"/>
+    <w:lsdException w:name="Dark List Accent 5" w:semiHidden="0" w:uiPriority="70" w:unhideWhenUsed="0"/>
+    <w:lsdException w:name="Colorful Shading Accent 5" w:semiHidden="0" w:uiPriority="71" w:unhideWhenUsed="0"/>
+    <w:lsdException w:name="Colorful List Accent 5" w:semiHidden="0" w:uiPriority="72" w:unhideWhenUsed="0"/>
+    <w:lsdException w:name="Colorful Grid Accent 5" w:semiHidden="0" w:uiPriority="73" w:unhideWhenUsed="0"/>
+    <w:lsdException w:name="Light Shading Accent 6" w:semiHidden="0" w:uiPriority="60" w:unhideWhenUsed="0"/>
+    <w:lsdException w:name="Light List Accent 6" w:semiHidden="0" w:uiPriority="61" w:unhideWhenUsed="0"/>
+    <w:lsdException w:name="Light Grid Accent 6" w:semiHidden="0" w:uiPriority="62" w:unhideWhenUsed="0"/>
+    <w:lsdException w:name="Medium Shading 1 Accent 6" w:semiHidden="0" w:uiPriority="63" w:unhideWhenUsed="0"/>
+    <w:lsdException w:name="Medium Shading 2 Accent 6" w:semiHidden="0" w:uiPriority="64" w:unhideWhenUsed="0"/>
+    <w:lsdException w:name="Medium List 1 Accent 6" w:semiHidden="0" w:uiPriority="65" w:unhideWhenUsed="0"/>
+    <w:lsdException w:name="Medium List 2 Accent 6" w:semiHidden="0" w:uiPriority="66" w:unhideWhenUsed="0"/>
+    <w:lsdException w:name="Medium Grid 1 Accent 6" w:semiHidden="0" w:uiPriority="67" w:unhideWhenUsed="0"/>
+    <w:lsdException w:name="Medium Grid 2 Accent 6" w:semiHidden="0" w:uiPriority="68" w:unhideWhenUsed="0"/>
+    <w:lsdException w:name="Medium Grid 3 Accent 6" w:semiHidden="0" w:uiPriority="69" w:unhideWhenUsed="0"/>
+    <w:lsdException w:name="Dark List Accent 6" w:semiHidden="0" w:uiPriority="70" w:unhideWhenUsed="0"/>
+    <w:lsdException w:name="Colorful Shading Accent 6" w:semiHidden="0" w:uiPriority="71" w:unhideWhenUsed="0"/>
+    <w:lsdException w:name="Colorful List Accent 6" w:semiHidden="0" w:uiPriority="72" w:unhideWhenUsed="0"/>
+    <w:lsdException w:name="Colorful Grid Accent 6" w:semiHidden="0" w:uiPriority="73" w:unhideWhenUsed="0"/>
+    <w:lsdException w:name="Subtle Emphasis" w:semiHidden="0" w:uiPriority="19" w:unhideWhenUsed="0" w:qFormat="1"/>
+    <w:lsdException w:name="Intense Emphasis" w:semiHidden="0" w:uiPriority="21" w:unhideWhenUsed="0" w:qFormat="1"/>
+    <w:lsdException w:name="Subtle Reference" w:semiHidden="0" w:uiPriority="31" w:unhideWhenUsed="0" w:qFormat="1"/>
+    <w:lsdException w:name="Intense Reference" w:semiHidden="0" w:uiPriority="32" w:unhideWhenUsed="0" w:qFormat="1"/>
+    <w:lsdException w:name="Book Title" w:semiHidden="0" w:uiPriority="33" w:unhideWhenUsed="0" w:qFormat="1"/>
+    <w:lsdException w:name="Bibliography" w:uiPriority="37"/>
+    <w:lsdException w:name="TOC Heading" w:uiPriority="39" w:qFormat="1"/>
+  </w:latentStyles>
+  <w:style w:type="paragraph" w:default="1" w:styleId="Normal">
+    <w:name w:val="Normal"/>
+    <w:qFormat/>
+  </w:style>
+  <w:style w:type="character" w:default="1" w:styleId="DefaultParagraphFont">
+    <w:name w:val="Default Paragraph Font"/>
+    <w:uiPriority w:val="1"/>
+    <w:semiHidden/>
+    <w:unhideWhenUsed/>
+  </w:style>
+  <w:style w:type="table" w:default="1" w:styleId="TableNormal">
+    <w:name w:val="Normal Table"/>
+    <w:uiPriority w:val="99"/>
+    <w:semiHidden/>
+    <w:unhideWhenUsed/>
+    <w:tblPr>
+      <w:tblInd w:w="0" w:type="dxa"/>
+      <w:tblCellMar>
+        <w:top w:w="0" w:type="dxa"/>
+        <w:left w:w="108" w:type="dxa"/>
+        <w:bottom w:w="0" w:type="dxa"/>
+        <w:right w:w="108" w:type="dxa"/>
+      </w:tblCellMar>
+    </w:tblPr>
+  </w:style>
+  <w:style w:type="numbering" w:default="1" w:styleId="NoList">
+    <w:name w:val="No List"/>
+    <w:uiPriority w:val="99"/>
+    <w:semiHidden/>
+    <w:unhideWhenUsed/>
+  </w:style>
+  <w:style w:type="paragraph" w:styleId="Header">
+    <w:name w:val="header"/>
+    <w:basedOn w:val="Normal"/>
+    <w:link w:val="HeaderChar"/>
+    <w:uiPriority w:val="99"/>
+    <w:unhideWhenUsed/>
+    <w:rsid w:val="00851000"/>
+    <w:pPr>
+      <w:tabs>
+        <w:tab w:val="center" w:pos="4680"/>
+        <w:tab w:val="right" w:pos="9360"/>
+      </w:tabs>
+      <w:spacing w:after="0" w:line="240" w:lineRule="auto"/>
+    </w:pPr>
+  </w:style>
+  <w:style w:type="character" w:customStyle="1" w:styleId="HeaderChar">
+    <w:name w:val="Header Char"/>
+    <w:basedOn w:val="DefaultParagraphFont"/>
+    <w:link w:val="Header"/>
+    <w:uiPriority w:val="99"/>
+    <w:rsid w:val="00851000"/>
+  </w:style>
+  <w:style w:type="paragraph" w:styleId="Footer">
+    <w:name w:val="footer"/>
+    <w:basedOn w:val="Normal"/>
+    <w:link w:val="FooterChar"/>
+    <w:uiPriority w:val="99"/>
+    <w:unhideWhenUsed/>
+    <w:rsid w:val="00851000"/>
+    <w:pPr>
+      <w:tabs>
+        <w:tab w:val="center" w:pos="4680"/>
+        <w:tab w:val="right" w:pos="9360"/>
+      </w:tabs>
+      <w:spacing w:after="0" w:line="240" w:lineRule="auto"/>
+    </w:pPr>
+  </w:style>
+  <w:style w:type="character" w:customStyle="1" w:styleId="FooterChar">
+    <w:name w:val="Footer Char"/>
+    <w:basedOn w:val="DefaultParagraphFont"/>
+    <w:link w:val="Footer"/>
+    <w:uiPriority w:val="99"/>
+    <w:rsid w:val="00851000"/>
+  </w:style>
+  <w:style w:type="paragraph" w:styleId="BalloonText">
+    <w:name w:val="Balloon Text"/>
+    <w:basedOn w:val="Normal"/>
+    <w:link w:val="BalloonTextChar"/>
+    <w:uiPriority w:val="99"/>
+    <w:semiHidden/>
+    <w:unhideWhenUsed/>
+    <w:rsid w:val="00851000"/>
+    <w:pPr>
+      <w:spacing w:after="0" w:line="240" w:lineRule="auto"/>
+    </w:pPr>
+    <w:rPr>
+      <w:rFonts w:ascii="Tahoma" w:hAnsi="Tahoma" w:cs="Tahoma"/>
+      <w:sz w:val="16"/>
+      <w:szCs w:val="16"/>
+    </w:rPr>
+  </w:style>
+  <w:style w:type="character" w:customStyle="1" w:styleId="BalloonTextChar">
+    <w:name w:val="Balloon Text Char"/>
+    <w:basedOn w:val="DefaultParagraphFont"/>
+    <w:link w:val="BalloonText"/>
+    <w:uiPriority w:val="99"/>
+    <w:semiHidden/>
+    <w:rsid w:val="00851000"/>
+    <w:rPr>
+      <w:rFonts w:ascii="Tahoma" w:hAnsi="Tahoma" w:cs="Tahoma"/>
+      <w:sz w:val="16"/>
+      <w:szCs w:val="16"/>
+    </w:rPr>
+  </w:style>
+  <w:style w:type="character" w:styleId="Hyperlink">
+    <w:name w:val="Hyperlink"/>
+    <w:basedOn w:val="DefaultParagraphFont"/>
+    <w:uiPriority w:val="99"/>
+    <w:unhideWhenUsed/>
+    <w:rsid w:val="006E04F7"/>
+    <w:rPr>
+      <w:color w:val="0000FF" w:themeColor="hyperlink"/>
+      <w:u w:val="single"/>
+    </w:rPr>
+  </w:style>
+  <w:style w:type="character" w:customStyle="1" w:styleId="apple-converted-space">
+    <w:name w:val="apple-converted-space"/>
+    <w:basedOn w:val="DefaultParagraphFont"/>
+    <w:rsid w:val="00F738DB"/>
+  </w:style>
+  <w:style w:type="character" w:styleId="Emphasis">
+    <w:name w:val="Emphasis"/>
+    <w:basedOn w:val="DefaultParagraphFont"/>
+    <w:uiPriority w:val="20"/>
+    <w:qFormat/>
+    <w:rsid w:val="00B365CB"/>
+    <w:rPr>
+      <w:i/>
+      <w:iCs/>
+    </w:rPr>
+  </w:style>
+  <w:style w:type="character" w:styleId="HTMLCite">
+    <w:name w:val="HTML Cite"/>
+    <w:basedOn w:val="DefaultParagraphFont"/>
+    <w:uiPriority w:val="99"/>
+    <w:semiHidden/>
+    <w:unhideWhenUsed/>
+    <w:rsid w:val="00985D2E"/>
+    <w:rPr>
+      <w:i/>
+      <w:iCs/>
+    </w:rPr>
+  </w:style>
+  <w:style w:type="paragraph" w:styleId="ListParagraph">
+    <w:name w:val="List Paragraph"/>
+    <w:basedOn w:val="Normal"/>
+    <w:uiPriority w:val="34"/>
+    <w:qFormat/>
+    <w:rsid w:val="00EF6705"/>
+    <w:pPr>
+      <w:ind w:left="720"/>
+      <w:contextualSpacing/>
+    </w:pPr>
+  </w:style>
+</w:styles>
+</file>
+
+<file path=word/stylesWithEffects.xml><?xml version="1.0" encoding="utf-8"?>
+<w:styles xmlns:wpc="http://schemas.microsoft.com/office/word/2010/wordprocessingCanvas" xmlns:mc="http://schemas.openxmlformats.org/markup-compatibility/2006" xmlns:o="urn:schemas-microsoft-com:office:office" xmlns:r="http://schemas.openxmlformats.org/officeDocument/2006/relationships" xmlns:m="http://schemas.openxmlformats.org/officeDocument/2006/math" xmlns:v="urn:schemas-microsoft-com:vml" xmlns:wp14="http://schemas.microsoft.com/office/word/2010/wordprocessingDrawing" xmlns:wp="http://schemas.openxmlformats.org/drawingml/2006/wordprocessingDrawing" xmlns:w10="urn:schemas-microsoft-com:office:word" xmlns:w="http://schemas.openxmlformats.org/wordprocessingml/2006/main" xmlns:w14="http://schemas.microsoft.com/office/word/2010/wordml" xmlns:wpg="http://schemas.microsoft.com/office/word/2010/wordprocessingGroup" xmlns:wpi="http://schemas.microsoft.com/office/word/2010/wordprocessingInk" xmlns:wne="http://schemas.microsoft.com/office/word/2006/wordml" xmlns:wps="http://schemas.microsoft.com/office/word/2010/wordprocessingShape" mc:Ignorable="w14 wp14">
+  <w:docDefaults>
+    <w:rPrDefault>
+      <w:rPr>
+        <w:rFonts w:asciiTheme="minorHAnsi" w:eastAsiaTheme="minorHAnsi" w:hAnsiTheme="minorHAnsi" w:cstheme="minorBidi"/>
+        <w:sz w:val="22"/>
+        <w:szCs w:val="22"/>
+        <w:lang w:val="en-US" w:eastAsia="en-US" w:bidi="ar-SA"/>
+      </w:rPr>
+    </w:rPrDefault>
+    <w:pPrDefault>
+      <w:pPr>
+        <w:spacing w:after="200" w:line="276" w:lineRule="auto"/>
+      </w:pPr>
+    </w:pPrDefault>
+  </w:docDefaults>
+  <w:latentStyles w:defLockedState="0" w:defUIPriority="99" w:defSemiHidden="1" w:defUnhideWhenUsed="1" w:defQFormat="0" w:count="267">
+    <w:lsdException w:name="Normal" w:semiHidden="0" w:uiPriority="0" w:unhideWhenUsed="0" w:qFormat="1"/>
+    <w:lsdException w:name="heading 1" w:semiHidden="0" w:uiPriority="9" w:unhideWhenUsed="0" w:qFormat="1"/>
+    <w:lsdException w:name="heading 2" w:uiPriority="9" w:qFormat="1"/>
+    <w:lsdException w:name="heading 3" w:uiPriority="9" w:qFormat="1"/>
+    <w:lsdException w:name="heading 4" w:uiPriority="9" w:qFormat="1"/>
+    <w:lsdException w:name="heading 5" w:uiPriority="9" w:qFormat="1"/>
+    <w:lsdException w:name="heading 6" w:uiPriority="9" w:qFormat="1"/>
+    <w:lsdException w:name="heading 7" w:uiPriority="9" w:qFormat="1"/>
+    <w:lsdException w:name="heading 8" w:uiPriority="9" w:qFormat="1"/>
+    <w:lsdException w:name="heading 9" w:uiPriority="9" w:qFormat="1"/>
+    <w:lsdException w:name="toc 1" w:uiPriority="39"/>
+    <w:lsdException w:name="toc 2" w:uiPriority="39"/>
+    <w:lsdException w:name="toc 3" w:uiPriority="39"/>
+    <w:lsdException w:name="toc 4" w:uiPriority="39"/>
+    <w:lsdException w:name="toc 5" w:uiPriority="39"/>
+    <w:lsdException w:name="toc 6" w:uiPriority="39"/>
+    <w:lsdException w:name="toc 7" w:uiPriority="39"/>
+    <w:lsdException w:name="toc 8" w:uiPriority="39"/>
+    <w:lsdException w:name="toc 9" w:uiPriority="39"/>
+    <w:lsdException w:name="caption" w:uiPriority="35" w:qFormat="1"/>
+    <w:lsdException w:name="Title" w:semiHidden="0" w:uiPriority="10" w:unhideWhenUsed="0" w:qFormat="1"/>
+    <w:lsdException w:name="Default Paragraph Font" w:uiPriority="1"/>
+    <w:lsdException w:name="Subtitle" w:semiHidden="0" w:uiPriority="11" w:unhideWhenUsed="0" w:qFormat="1"/>
+    <w:lsdException w:name="Strong" w:semiHidden="0" w:uiPriority="22" w:unhideWhenUsed="0" w:qFormat="1"/>
+    <w:lsdException w:name="Emphasis" w:semiHidden="0" w:uiPriority="20" w:unhideWhenUsed="0" w:qFormat="1"/>
+    <w:lsdException w:name="Table Grid" w:semiHidden="0" w:uiPriority="59" w:unhideWhenUsed="0"/>
+    <w:lsdException w:name="Placeholder Text" w:unhideWhenUsed="0"/>
+    <w:lsdException w:name="No Spacing" w:semiHidden="0" w:uiPriority="1" w:unhideWhenUsed="0" w:qFormat="1"/>
+    <w:lsdException w:name="Light Shading" w:semiHidden="0" w:uiPriority="60" w:unhideWhenUsed="0"/>
+    <w:lsdException w:name="Light List" w:semiHidden="0" w:uiPriority="61" w:unhideWhenUsed="0"/>
+    <w:lsdException w:name="Light Grid" w:semiHidden="0" w:uiPriority="62" w:unhideWhenUsed="0"/>
+    <w:lsdException w:name="Medium Shading 1" w:semiHidden="0" w:uiPriority="63" w:unhideWhenUsed="0"/>
+    <w:lsdException w:name="Medium Shading 2" w:semiHidden="0" w:uiPriority="64" w:unhideWhenUsed="0"/>
+    <w:lsdException w:name="Medium List 1" w:semiHidden="0" w:uiPriority="65" w:unhideWhenUsed="0"/>
+    <w:lsdException w:name="Medium List 2" w:semiHidden="0" w:uiPriority="66" w:unhideWhenUsed="0"/>
+    <w:lsdException w:name="Medium Grid 1" w:semiHidden="0" w:uiPriority="67" w:unhideWhenUsed="0"/>
+    <w:lsdException w:name="Medium Grid 2" w:semiHidden="0" w:uiPriority="68" w:unhideWhenUsed="0"/>
+    <w:lsdException w:name="Medium Grid 3" w:semiHidden="0" w:uiPriority="69" w:unhideWhenUsed="0"/>
+    <w:lsdException w:name="Dark List" w:semiHidden="0" w:uiPriority="70" w:unhideWhenUsed="0"/>
+    <w:lsdException w:name="Colorful Shading" w:semiHidden="0" w:uiPriority="71" w:unhideWhenUsed="0"/>
+    <w:lsdException w:name="Colorful List" w:semiHidden="0" w:uiPriority="72" w:unhideWhenUsed="0"/>
+    <w:lsdException w:name="Colorful Grid" w:semiHidden="0" w:uiPriority="73" w:unhideWhenUsed="0"/>
+    <w:lsdException w:name="Light Shading Accent 1" w:semiHidden="0" w:uiPriority="60" w:unhideWhenUsed="0"/>
+    <w:lsdException w:name="Light List Accent 1" w:semiHidden="0" w:uiPriority="61" w:unhideWhenUsed="0"/>
+    <w:lsdException w:name="Light Grid Accent 1" w:semiHidden="0" w:uiPriority="62" w:unhideWhenUsed="0"/>
+    <w:lsdException w:name="Medium Shading 1 Accent 1" w:semiHidden="0" w:uiPriority="63" w:unhideWhenUsed="0"/>
+    <w:lsdException w:name="Medium Shading 2 Accent 1" w:semiHidden="0" w:uiPriority="64" w:unhideWhenUsed="0"/>
+    <w:lsdException w:name="Medium List 1 Accent 1" w:semiHidden="0" w:uiPriority="65" w:unhideWhenUsed="0"/>
+    <w:lsdException w:name="Revision" w:unhideWhenUsed="0"/>
+    <w:lsdException w:name="List Paragraph" w:semiHidden="0" w:uiPriority="34" w:unhideWhenUsed="0" w:qFormat="1"/>
+    <w:lsdException w:name="Quote" w:semiHidden="0" w:uiPriority="29" w:unhideWhenUsed="0" w:qFormat="1"/>
+    <w:lsdException w:name="Intense Quote" w:semiHidden="0" w:uiPriority="30" w:unhideWhenUsed="0" w:qFormat="1"/>
+    <w:lsdException w:name="Medium List 2 Accent 1" w:semiHidden="0" w:uiPriority="66" w:unhideWhenUsed="0"/>
+    <w:lsdException w:name="Medium Grid 1 Accent 1" w:semiHidden="0" w:uiPriority="67" w:unhideWhenUsed="0"/>
+    <w:lsdException w:name="Medium Grid 2 Accent 1" w:semiHidden="0" w:uiPriority="68" w:unhideWhenUsed="0"/>
+    <w:lsdException w:name="Medium Grid 3 Accent 1" w:semiHidden="0" w:uiPriority="69" w:unhideWhenUsed="0"/>
+    <w:lsdException w:name="Dark List Accent 1" w:semiHidden="0" w:uiPriority="70" w:unhideWhenUsed="0"/>
+    <w:lsdException w:name="Colorful Shading Accent 1" w:semiHidden="0" w:uiPriority="71" w:unhideWhenUsed="0"/>
+    <w:lsdException w:name="Colorful List Accent 1" w:semiHidden="0" w:uiPriority="72" w:unhideWhenUsed="0"/>
+    <w:lsdException w:name="Colorful Grid Accent 1" w:semiHidden="0" w:uiPriority="73" w:unhideWhenUsed="0"/>
+    <w:lsdException w:name="Light Shading Accent 2" w:semiHidden="0" w:uiPriority="60" w:unhideWhenUsed="0"/>
+    <w:lsdException w:name="Light List Accent 2" w:semiHidden="0" w:uiPriority="61" w:unhideWhenUsed="0"/>
+    <w:lsdException w:name="Light Grid Accent 2" w:semiHidden="0" w:uiPriority="62" w:unhideWhenUsed="0"/>
+    <w:lsdException w:name="Medium Shading 1 Accent 2" w:semiHidden="0" w:uiPriority="63" w:unhideWhenUsed="0"/>
+    <w:lsdException w:name="Medium Shading 2 Accent 2" w:semiHidden="0" w:uiPriority="64" w:unhideWhenUsed="0"/>
+    <w:lsdException w:name="Medium List 1 Accent 2" w:semiHidden="0" w:uiPriority="65" w:unhideWhenUsed="0"/>
+    <w:lsdException w:name="Medium List 2 Accent 2" w:semiHidden="0" w:uiPriority="66" w:unhideWhenUsed="0"/>
+    <w:lsdException w:name="Medium Grid 1 Accent 2" w:semiHidden="0" w:uiPriority="67" w:unhideWhenUsed="0"/>
+    <w:lsdException w:name="Medium Grid 2 Accent 2" w:semiHidden="0" w:uiPriority="68" w:unhideWhenUsed="0"/>
+    <w:lsdException w:name="Medium Grid 3 Accent 2" w:semiHidden="0" w:uiPriority="69" w:unhideWhenUsed="0"/>
+    <w:lsdException w:name="Dark List Accent 2" w:semiHidden="0" w:uiPriority="70" w:unhideWhenUsed="0"/>
+    <w:lsdException w:name="Colorful Shading Accent 2" w:semiHidden="0" w:uiPriority="71" w:unhideWhenUsed="0"/>
+    <w:lsdException w:name="Colorful List Accent 2" w:semiHidden="0" w:uiPriority="72" w:unhideWhenUsed="0"/>
+    <w:lsdException w:name="Colorful Grid Accent 2" w:semiHidden="0" w:uiPriority="73" w:unhideWhenUsed="0"/>
+    <w:lsdException w:name="Light Shading Accent 3" w:semiHidden="0" w:uiPriority="60" w:unhideWhenUsed="0"/>
+    <w:lsdException w:name="Light List Accent 3" w:semiHidden="0" w:uiPriority="61" w:unhideWhenUsed="0"/>
+    <w:lsdException w:name="Light Grid Accent 3" w:semiHidden="0" w:uiPriority="62" w:unhideWhenUsed="0"/>
+    <w:lsdException w:name="Medium Shading 1 Accent 3" w:semiHidden="0" w:uiPriority="63" w:unhideWhenUsed="0"/>
+    <w:lsdException w:name="Medium Shading 2 Accent 3" w:semiHidden="0" w:uiPriority="64" w:unhideWhenUsed="0"/>
+    <w:lsdException w:name="Medium List 1 Accent 3" w:semiHidden="0" w:uiPriority="65" w:unhideWhenUsed="0"/>
+    <w:lsdException w:name="Medium List 2 Accent 3" w:semiHidden="0" w:uiPriority="66" w:unhideWhenUsed="0"/>
+    <w:lsdException w:name="Medium Grid 1 Accent 3" w:semiHidden="0" w:uiPriority="67" w:unhideWhenUsed="0"/>
+    <w:lsdException w:name="Medium Grid 2 Accent 3" w:semiHidden="0" w:uiPriority="68" w:unhideWhenUsed="0"/>
+    <w:lsdException w:name="Medium Grid 3 Accent 3" w:semiHidden="0" w:uiPriority="69" w:unhideWhenUsed="0"/>
+    <w:lsdException w:name="Dark List Accent 3" w:semiHidden="0" w:uiPriority="70" w:unhideWhenUsed="0"/>
+    <w:lsdException w:name="Colorful Shading Accent 3" w:semiHidden="0" w:uiPriority="71" w:unhideWhenUsed="0"/>
+    <w:lsdException w:name="Colorful List Accent 3" w:semiHidden="0" w:uiPriority="72" w:unhideWhenUsed="0"/>
+    <w:lsdException w:name="Colorful Grid Accent 3" w:semiHidden="0" w:uiPriority="73" w:unhideWhenUsed="0"/>
+    <w:lsdException w:name="Light Shading Accent 4" w:semiHidden="0" w:uiPriority="60" w:unhideWhenUsed="0"/>
+    <w:lsdException w:name="Light List Accent 4" w:semiHidden="0" w:uiPriority="61" w:unhideWhenUsed="0"/>
+    <w:lsdException w:name="Light Grid Accent 4" w:semiHidden="0" w:uiPriority="62" w:unhideWhenUsed="0"/>
+    <w:lsdException w:name="Medium Shading 1 Accent 4" w:semiHidden="0" w:uiPriority="63" w:unhideWhenUsed="0"/>
+    <w:lsdException w:name="Medium Shading 2 Accent 4" w:semiHidden="0" w:uiPriority="64" w:unhideWhenUsed="0"/>
+    <w:lsdException w:name="Medium List 1 Accent 4" w:semiHidden="0" w:uiPriority="65" w:unhideWhenUsed="0"/>
+    <w:lsdException w:name="Medium List 2 Accent 4" w:semiHidden="0" w:uiPriority="66" w:unhideWhenUsed="0"/>
+    <w:lsdException w:name="Medium Grid 1 Accent 4" w:semiHidden="0" w:uiPriority="67" w:unhideWhenUsed="0"/>
+    <w:lsdException w:name="Medium Grid 2 Accent 4" w:semiHidden="0" w:uiPriority="68" w:unhideWhenUsed="0"/>
+    <w:lsdException w:name="Medium Grid 3 Accent 4" w:semiHidden="0" w:uiPriority="69" w:unhideWhenUsed="0"/>
+    <w:lsdException w:name="Dark List Accent 4" w:semiHidden="0" w:uiPriority="70" w:unhideWhenUsed="0"/>
+    <w:lsdException w:name="Colorful Shading Accent 4" w:semiHidden="0" w:uiPriority="71" w:unhideWhenUsed="0"/>
+    <w:lsdException w:name="Colorful List Accent 4" w:semiHidden="0" w:uiPriority="72" w:unhideWhenUsed="0"/>
+    <w:lsdException w:name="Colorful Grid Accent 4" w:semiHidden="0" w:uiPriority="73" w:unhideWhenUsed="0"/>
+    <w:lsdException w:name="Light Shading Accent 5" w:semiHidden="0" w:uiPriority="60" w:unhideWhenUsed="0"/>
+    <w:lsdException w:name="Light List Accent 5" w:semiHidden="0" w:uiPriority="61" w:unhideWhenUsed="0"/>
+    <w:lsdException w:name="Light Grid Accent 5" w:semiHidden="0" w:uiPriority="62" w:unhideWhenUsed="0"/>
+    <w:lsdException w:name="Medium Shading 1 Accent 5" w:semiHidden="0" w:uiPriority="63" w:unhideWhenUsed="0"/>
+    <w:lsdException w:name="Medium Shading 2 Accent 5" w:semiHidden="0" w:uiPriority="64" w:unhideWhenUsed="0"/>
+    <w:lsdException w:name="Medium List 1 Accent 5" w:semiHidden="0" w:uiPriority="65" w:unhideWhenUsed="0"/>
+    <w:lsdException w:name="Medium List 2 Accent 5" w:semiHidden="0" w:uiPriority="66" w:unhideWhenUsed="0"/>
+    <w:lsdException w:name="Medium Grid 1 Accent 5" w:semiHidden="0" w:uiPriority="67" w:unhideWhenUsed="0"/>
+    <w:lsdException w:name="Medium Grid 2 Accent 5" w:semiHidden="0" w:uiPriority="68" w:unhideWhenUsed="0"/>
+    <w:lsdException w:name="Medium Grid 3 Accent 5" w:semiHidden="0" w:uiPriority="69" w:unhideWhenUsed="0"/>
+    <w:lsdException w:name="Dark List Accent 5" w:semiHidden="0" w:uiPriority="70" w:unhideWhenUsed="0"/>
+    <w:lsdException w:name="Colorful Shading Accent 5" w:semiHidden="0" w:uiPriority="71" w:unhideWhenUsed="0"/>
+    <w:lsdException w:name="Colorful List Accent 5" w:semiHidden="0" w:uiPriority="72" w:unhideWhenUsed="0"/>
+    <w:lsdException w:name="Colorful Grid Accent 5" w:semiHidden="0" w:uiPriority="73" w:unhideWhenUsed="0"/>
+    <w:lsdException w:name="Light Shading Accent 6" w:semiHidden="0" w:uiPriority="60" w:unhideWhenUsed="0"/>
+    <w:lsdException w:name="Light List Accent 6" w:semiHidden="0" w:uiPriority="61" w:unhideWhenUsed="0"/>
+    <w:lsdException w:name="Light Grid Accent 6" w:semiHidden="0" w:uiPriority="62" w:unhideWhenUsed="0"/>
+    <w:lsdException w:name="Medium Shading 1 Accent 6" w:semiHidden="0" w:uiPriority="63" w:unhideWhenUsed="0"/>
+    <w:lsdException w:name="Medium Shading 2 Accent 6" w:semiHidden="0" w:uiPriority="64" w:unhideWhenUsed="0"/>
+    <w:lsdException w:name="Medium List 1 Accent 6" w:semiHidden="0" w:uiPriority="65" w:unhideWhenUsed="0"/>
+    <w:lsdException w:name="Medium List 2 Accent 6" w:semiHidden="0" w:uiPriority="66" w:unhideWhenUsed="0"/>
+    <w:lsdException w:name="Medium Grid 1 Accent 6" w:semiHidden="0" w:uiPriority="67" w:unhideWhenUsed="0"/>
+    <w:lsdException w:name="Medium Grid 2 Accent 6" w:semiHidden="0" w:uiPriority="68" w:unhideWhenUsed="0"/>
+    <w:lsdException w:name="Medium Grid 3 Accent 6" w:semiHidden="0" w:uiPriority="69" w:unhideWhenUsed="0"/>
+    <w:lsdException w:name="Dark List Accent 6" w:semiHidden="0" w:uiPriority="70" w:unhideWhenUsed="0"/>
+    <w:lsdException w:name="Colorful Shading Accent 6" w:semiHidden="0" w:uiPriority="71" w:unhideWhenUsed="0"/>
+    <w:lsdException w:name="Colorful List Accent 6" w:semiHidden="0" w:uiPriority="72" w:unhideWhenUsed="0"/>
+    <w:lsdException w:name="Colorful Grid Accent 6" w:semiHidden="0" w:uiPriority="73" w:unhideWhenUsed="0"/>
+    <w:lsdException w:name="Subtle Emphasis" w:semiHidden="0" w:uiPriority="19" w:unhideWhenUsed="0" w:qFormat="1"/>
+    <w:lsdException w:name="Intense Emphasis" w:semiHidden="0" w:uiPriority="21" w:unhideWhenUsed="0" w:qFormat="1"/>
+    <w:lsdException w:name="Subtle Reference" w:semiHidden="0" w:uiPriority="31" w:unhideWhenUsed="0" w:qFormat="1"/>
+    <w:lsdException w:name="Intense Reference" w:semiHidden="0" w:uiPriority="32" w:unhideWhenUsed="0" w:qFormat="1"/>
+    <w:lsdException w:name="Book Title" w:semiHidden="0" w:uiPriority="33" w:unhideWhenUsed="0" w:qFormat="1"/>
+    <w:lsdException w:name="Bibliography" w:uiPriority="37"/>
+    <w:lsdException w:name="TOC Heading" w:uiPriority="39" w:qFormat="1"/>
   </w:latentStyles>
   <w:style w:type="paragraph" w:default="1" w:styleId="Normal">
     <w:name w:val="Normal"/>
@@ -6933,7 +7418,7 @@
 </file>
 
 <file path=customXml/itemProps1.xml><?xml version="1.0" encoding="utf-8"?>
-<ds:datastoreItem xmlns:ds="http://schemas.openxmlformats.org/officeDocument/2006/customXml" ds:itemID="{A241E94B-FF7A-4233-8134-D42BD84FE0A4}">
+<ds:datastoreItem xmlns:ds="http://schemas.openxmlformats.org/officeDocument/2006/customXml" ds:itemID="{C044DF95-E2D9-4B54-94D4-8341531846E5}">
   <ds:schemaRefs>
     <ds:schemaRef ds:uri="http://schemas.openxmlformats.org/officeDocument/2006/bibliography"/>
   </ds:schemaRefs>

</xml_diff>

<commit_message>
Updated functions for CD
</commit_message>
<xml_diff>
--- a/BethuneSchipellite_Design.docx
+++ b/BethuneSchipellite_Design.docx
@@ -1,6 +1,6 @@
 
 <file path=word/document.xml><?xml version="1.0" encoding="utf-8"?>
-<w:document xmlns:wpc="http://schemas.microsoft.com/office/word/2010/wordprocessingCanvas" xmlns:mc="http://schemas.openxmlformats.org/markup-compatibility/2006" xmlns:o="urn:schemas-microsoft-com:office:office" xmlns:r="http://schemas.openxmlformats.org/officeDocument/2006/relationships" xmlns:m="http://schemas.openxmlformats.org/officeDocument/2006/math" xmlns:v="urn:schemas-microsoft-com:vml" xmlns:wp14="http://schemas.microsoft.com/office/word/2010/wordprocessingDrawing" xmlns:wp="http://schemas.openxmlformats.org/drawingml/2006/wordprocessingDrawing" xmlns:w10="urn:schemas-microsoft-com:office:word" xmlns:w="http://schemas.openxmlformats.org/wordprocessingml/2006/main" xmlns:w14="http://schemas.microsoft.com/office/word/2010/wordml" xmlns:wpg="http://schemas.microsoft.com/office/word/2010/wordprocessingGroup" xmlns:wpi="http://schemas.microsoft.com/office/word/2010/wordprocessingInk" xmlns:wne="http://schemas.microsoft.com/office/word/2006/wordml" xmlns:wps="http://schemas.microsoft.com/office/word/2010/wordprocessingShape" mc:Ignorable="w14 wp14">
+<w:document xmlns:wpc="http://schemas.microsoft.com/office/word/2010/wordprocessingCanvas" xmlns:mc="http://schemas.openxmlformats.org/markup-compatibility/2006" xmlns:o="urn:schemas-microsoft-com:office:office" xmlns:r="http://schemas.openxmlformats.org/officeDocument/2006/relationships" xmlns:m="http://schemas.openxmlformats.org/officeDocument/2006/math" xmlns:v="urn:schemas-microsoft-com:vml" xmlns:wp14="http://schemas.microsoft.com/office/word/2010/wordprocessingDrawing" xmlns:wp="http://schemas.openxmlformats.org/drawingml/2006/wordprocessingDrawing" xmlns:w10="urn:schemas-microsoft-com:office:word" xmlns:w="http://schemas.openxmlformats.org/wordprocessingml/2006/main" xmlns:w14="http://schemas.microsoft.com/office/word/2010/wordml" xmlns:w15="http://schemas.microsoft.com/office/word/2012/wordml" xmlns:wpg="http://schemas.microsoft.com/office/word/2010/wordprocessingGroup" xmlns:wpi="http://schemas.microsoft.com/office/word/2010/wordprocessingInk" xmlns:wne="http://schemas.microsoft.com/office/word/2006/wordml" xmlns:wps="http://schemas.microsoft.com/office/word/2010/wordprocessingShape" mc:Ignorable="w14 w15 wp14">
   <w:body>
     <w:p>
       <w:pPr>
@@ -35,18 +35,8 @@
           <w:sz w:val="24"/>
           <w:szCs w:val="24"/>
         </w:rPr>
-        <w:t xml:space="preserve">Evan </w:t>
-      </w:r>
-      <w:proofErr w:type="spellStart"/>
-      <w:r>
-        <w:rPr>
-          <w:rFonts w:ascii="Times New Roman" w:hAnsi="Times New Roman" w:cs="Times New Roman"/>
-          <w:sz w:val="24"/>
-          <w:szCs w:val="24"/>
-        </w:rPr>
-        <w:t>Schipellite</w:t>
-      </w:r>
-      <w:proofErr w:type="spellEnd"/>
+        <w:t>Evan Schipellite</w:t>
+      </w:r>
     </w:p>
     <w:p>
       <w:pPr>
@@ -315,131 +305,65 @@
           <w:szCs w:val="24"/>
         </w:rPr>
       </w:pPr>
-      <w:proofErr w:type="gramStart"/>
-      <w:r>
-        <w:rPr>
-          <w:rFonts w:ascii="Times New Roman" w:hAnsi="Times New Roman" w:cs="Times New Roman"/>
-          <w:sz w:val="24"/>
-          <w:szCs w:val="24"/>
-        </w:rPr>
-        <w:t>char</w:t>
-      </w:r>
-      <w:proofErr w:type="gramEnd"/>
-      <w:r>
-        <w:rPr>
-          <w:rFonts w:ascii="Times New Roman" w:hAnsi="Times New Roman" w:cs="Times New Roman"/>
-          <w:sz w:val="24"/>
-          <w:szCs w:val="24"/>
-        </w:rPr>
-        <w:t xml:space="preserve">* </w:t>
-      </w:r>
-      <w:proofErr w:type="spellStart"/>
-      <w:r>
-        <w:rPr>
-          <w:rFonts w:ascii="Times New Roman" w:hAnsi="Times New Roman" w:cs="Times New Roman"/>
-          <w:sz w:val="24"/>
-          <w:szCs w:val="24"/>
-        </w:rPr>
-        <w:t>m_Command</w:t>
-      </w:r>
-      <w:proofErr w:type="spellEnd"/>
-      <w:r>
-        <w:rPr>
-          <w:rFonts w:ascii="Times New Roman" w:hAnsi="Times New Roman" w:cs="Times New Roman"/>
-          <w:sz w:val="24"/>
-          <w:szCs w:val="24"/>
-        </w:rPr>
-        <w:t>;</w:t>
-      </w:r>
-    </w:p>
-    <w:p>
-      <w:pPr>
-        <w:shd w:val="clear" w:color="auto" w:fill="FFFFFF" w:themeFill="background1"/>
-        <w:spacing w:after="0" w:line="480" w:lineRule="auto"/>
-        <w:contextualSpacing/>
-        <w:rPr>
-          <w:rFonts w:ascii="Times New Roman" w:hAnsi="Times New Roman" w:cs="Times New Roman"/>
-          <w:sz w:val="24"/>
-          <w:szCs w:val="24"/>
-        </w:rPr>
-      </w:pPr>
-      <w:proofErr w:type="gramStart"/>
-      <w:r>
-        <w:rPr>
-          <w:rFonts w:ascii="Times New Roman" w:hAnsi="Times New Roman" w:cs="Times New Roman"/>
-          <w:sz w:val="24"/>
-          <w:szCs w:val="24"/>
-        </w:rPr>
-        <w:t>char</w:t>
-      </w:r>
-      <w:proofErr w:type="gramEnd"/>
-      <w:r>
-        <w:rPr>
-          <w:rFonts w:ascii="Times New Roman" w:hAnsi="Times New Roman" w:cs="Times New Roman"/>
-          <w:sz w:val="24"/>
-          <w:szCs w:val="24"/>
-        </w:rPr>
-        <w:t xml:space="preserve">* </w:t>
-      </w:r>
-      <w:proofErr w:type="spellStart"/>
-      <w:r>
-        <w:rPr>
-          <w:rFonts w:ascii="Times New Roman" w:hAnsi="Times New Roman" w:cs="Times New Roman"/>
-          <w:sz w:val="24"/>
-          <w:szCs w:val="24"/>
-        </w:rPr>
-        <w:t>m_Parameters</w:t>
-      </w:r>
-      <w:proofErr w:type="spellEnd"/>
-      <w:r>
-        <w:rPr>
-          <w:rFonts w:ascii="Times New Roman" w:hAnsi="Times New Roman" w:cs="Times New Roman"/>
-          <w:sz w:val="24"/>
-          <w:szCs w:val="24"/>
-        </w:rPr>
-        <w:t>;</w:t>
-      </w:r>
-    </w:p>
-    <w:p>
-      <w:pPr>
-        <w:shd w:val="clear" w:color="auto" w:fill="FFFFFF" w:themeFill="background1"/>
-        <w:spacing w:after="0" w:line="480" w:lineRule="auto"/>
-        <w:contextualSpacing/>
-        <w:rPr>
-          <w:rFonts w:ascii="Times New Roman" w:hAnsi="Times New Roman" w:cs="Times New Roman"/>
-          <w:sz w:val="24"/>
-          <w:szCs w:val="24"/>
-        </w:rPr>
-      </w:pPr>
-    </w:p>
-    <w:p>
-      <w:pPr>
-        <w:shd w:val="clear" w:color="auto" w:fill="FFFFFF" w:themeFill="background1"/>
-        <w:spacing w:after="0" w:line="480" w:lineRule="auto"/>
-        <w:contextualSpacing/>
-        <w:rPr>
-          <w:rFonts w:ascii="Times New Roman" w:hAnsi="Times New Roman" w:cs="Times New Roman"/>
-          <w:sz w:val="24"/>
-          <w:szCs w:val="24"/>
-        </w:rPr>
-      </w:pPr>
-      <w:proofErr w:type="gramStart"/>
-      <w:r>
-        <w:rPr>
-          <w:rFonts w:ascii="Times New Roman" w:hAnsi="Times New Roman" w:cs="Times New Roman"/>
-          <w:sz w:val="24"/>
-          <w:szCs w:val="24"/>
-        </w:rPr>
-        <w:t>void</w:t>
-      </w:r>
-      <w:proofErr w:type="gramEnd"/>
-      <w:r>
-        <w:rPr>
-          <w:rFonts w:ascii="Times New Roman" w:hAnsi="Times New Roman" w:cs="Times New Roman"/>
-          <w:sz w:val="24"/>
-          <w:szCs w:val="24"/>
-        </w:rPr>
-        <w:t xml:space="preserve"> </w:t>
+      <w:r>
+        <w:rPr>
+          <w:rFonts w:ascii="Times New Roman" w:hAnsi="Times New Roman" w:cs="Times New Roman"/>
+          <w:sz w:val="24"/>
+          <w:szCs w:val="24"/>
+        </w:rPr>
+        <w:t>char* m_Command;</w:t>
+      </w:r>
+    </w:p>
+    <w:p>
+      <w:pPr>
+        <w:shd w:val="clear" w:color="auto" w:fill="FFFFFF" w:themeFill="background1"/>
+        <w:spacing w:after="0" w:line="480" w:lineRule="auto"/>
+        <w:contextualSpacing/>
+        <w:rPr>
+          <w:rFonts w:ascii="Times New Roman" w:hAnsi="Times New Roman" w:cs="Times New Roman"/>
+          <w:sz w:val="24"/>
+          <w:szCs w:val="24"/>
+        </w:rPr>
+      </w:pPr>
+      <w:r>
+        <w:rPr>
+          <w:rFonts w:ascii="Times New Roman" w:hAnsi="Times New Roman" w:cs="Times New Roman"/>
+          <w:sz w:val="24"/>
+          <w:szCs w:val="24"/>
+        </w:rPr>
+        <w:t>char* m_Parameters;</w:t>
+      </w:r>
+    </w:p>
+    <w:p>
+      <w:pPr>
+        <w:shd w:val="clear" w:color="auto" w:fill="FFFFFF" w:themeFill="background1"/>
+        <w:spacing w:after="0" w:line="480" w:lineRule="auto"/>
+        <w:contextualSpacing/>
+        <w:rPr>
+          <w:rFonts w:ascii="Times New Roman" w:hAnsi="Times New Roman" w:cs="Times New Roman"/>
+          <w:sz w:val="24"/>
+          <w:szCs w:val="24"/>
+        </w:rPr>
+      </w:pPr>
+    </w:p>
+    <w:p>
+      <w:pPr>
+        <w:shd w:val="clear" w:color="auto" w:fill="FFFFFF" w:themeFill="background1"/>
+        <w:spacing w:after="0" w:line="480" w:lineRule="auto"/>
+        <w:contextualSpacing/>
+        <w:rPr>
+          <w:rFonts w:ascii="Times New Roman" w:hAnsi="Times New Roman" w:cs="Times New Roman"/>
+          <w:sz w:val="24"/>
+          <w:szCs w:val="24"/>
+        </w:rPr>
+      </w:pPr>
+      <w:r>
+        <w:rPr>
+          <w:rFonts w:ascii="Times New Roman" w:hAnsi="Times New Roman" w:cs="Times New Roman"/>
+          <w:sz w:val="24"/>
+          <w:szCs w:val="24"/>
+        </w:rPr>
+        <w:t xml:space="preserve">void </w:t>
       </w:r>
       <w:r>
         <w:rPr>
@@ -502,77 +426,21 @@
           <w:szCs w:val="24"/>
         </w:rPr>
       </w:pPr>
-      <w:proofErr w:type="gramStart"/>
-      <w:r>
-        <w:rPr>
-          <w:rFonts w:ascii="Times New Roman" w:hAnsi="Times New Roman" w:cs="Times New Roman"/>
-          <w:sz w:val="24"/>
-          <w:szCs w:val="24"/>
-        </w:rPr>
-        <w:t>void</w:t>
-      </w:r>
-      <w:proofErr w:type="gramEnd"/>
-      <w:r>
-        <w:rPr>
-          <w:rFonts w:ascii="Times New Roman" w:hAnsi="Times New Roman" w:cs="Times New Roman"/>
-          <w:sz w:val="24"/>
-          <w:szCs w:val="24"/>
-        </w:rPr>
-        <w:t xml:space="preserve"> </w:t>
-      </w:r>
-      <w:proofErr w:type="spellStart"/>
-      <w:r>
-        <w:rPr>
-          <w:rFonts w:ascii="Times New Roman" w:hAnsi="Times New Roman" w:cs="Times New Roman"/>
-          <w:sz w:val="24"/>
-          <w:szCs w:val="24"/>
-        </w:rPr>
-        <w:t>GetArguments</w:t>
-      </w:r>
-      <w:proofErr w:type="spellEnd"/>
-      <w:r>
-        <w:rPr>
-          <w:rFonts w:ascii="Times New Roman" w:hAnsi="Times New Roman" w:cs="Times New Roman"/>
-          <w:sz w:val="24"/>
-          <w:szCs w:val="24"/>
-        </w:rPr>
-        <w:t xml:space="preserve">(char* </w:t>
-      </w:r>
-      <w:proofErr w:type="spellStart"/>
-      <w:r>
-        <w:rPr>
-          <w:rFonts w:ascii="Times New Roman" w:hAnsi="Times New Roman" w:cs="Times New Roman"/>
-          <w:sz w:val="24"/>
-          <w:szCs w:val="24"/>
-        </w:rPr>
-        <w:t>commandName</w:t>
-      </w:r>
-      <w:proofErr w:type="spellEnd"/>
-      <w:r>
-        <w:rPr>
-          <w:rFonts w:ascii="Times New Roman" w:hAnsi="Times New Roman" w:cs="Times New Roman"/>
-          <w:sz w:val="24"/>
-          <w:szCs w:val="24"/>
-        </w:rPr>
-        <w:t xml:space="preserve">, char* </w:t>
-      </w:r>
-      <w:proofErr w:type="spellStart"/>
-      <w:r>
-        <w:rPr>
-          <w:rFonts w:ascii="Times New Roman" w:hAnsi="Times New Roman" w:cs="Times New Roman"/>
-          <w:sz w:val="24"/>
-          <w:szCs w:val="24"/>
-        </w:rPr>
-        <w:t>commandLIne</w:t>
-      </w:r>
-      <w:proofErr w:type="spellEnd"/>
-      <w:r>
-        <w:rPr>
-          <w:rFonts w:ascii="Times New Roman" w:hAnsi="Times New Roman" w:cs="Times New Roman"/>
-          <w:sz w:val="24"/>
-          <w:szCs w:val="24"/>
-        </w:rPr>
-        <w:t>, char** arguments</w:t>
+      <w:r>
+        <w:rPr>
+          <w:rFonts w:ascii="Times New Roman" w:hAnsi="Times New Roman" w:cs="Times New Roman"/>
+          <w:sz w:val="24"/>
+          <w:szCs w:val="24"/>
+        </w:rPr>
+        <w:t xml:space="preserve">void </w:t>
+      </w:r>
+      <w:r>
+        <w:rPr>
+          <w:rFonts w:ascii="Times New Roman" w:hAnsi="Times New Roman" w:cs="Times New Roman"/>
+          <w:sz w:val="24"/>
+          <w:szCs w:val="24"/>
+        </w:rPr>
+        <w:t>GetArguments(char* commandName, char* commandLIne, char** arguments</w:t>
       </w:r>
       <w:r>
         <w:rPr>
@@ -610,43 +478,7 @@
           <w:sz w:val="24"/>
           <w:szCs w:val="24"/>
         </w:rPr>
-        <w:t xml:space="preserve">es user input following their accepted command. This allows for the creation of a </w:t>
-      </w:r>
-      <w:proofErr w:type="spellStart"/>
-      <w:r>
-        <w:rPr>
-          <w:rFonts w:ascii="Times New Roman" w:hAnsi="Times New Roman" w:cs="Times New Roman"/>
-          <w:sz w:val="24"/>
-          <w:szCs w:val="24"/>
-        </w:rPr>
-        <w:t>commandInfo</w:t>
-      </w:r>
-      <w:proofErr w:type="spellEnd"/>
-      <w:r>
-        <w:rPr>
-          <w:rFonts w:ascii="Times New Roman" w:hAnsi="Times New Roman" w:cs="Times New Roman"/>
-          <w:sz w:val="24"/>
-          <w:szCs w:val="24"/>
-        </w:rPr>
-        <w:t xml:space="preserve"> string, which contains all required arguments for the execution of commands. The initial string in the character array is also set to the command name, allowing it to be called following the argument acquisition. This utilizes </w:t>
-      </w:r>
-      <w:proofErr w:type="spellStart"/>
-      <w:r>
-        <w:rPr>
-          <w:rFonts w:ascii="Times New Roman" w:hAnsi="Times New Roman" w:cs="Times New Roman"/>
-          <w:sz w:val="24"/>
-          <w:szCs w:val="24"/>
-        </w:rPr>
-        <w:t>strtok</w:t>
-      </w:r>
-      <w:proofErr w:type="spellEnd"/>
-      <w:r>
-        <w:rPr>
-          <w:rFonts w:ascii="Times New Roman" w:hAnsi="Times New Roman" w:cs="Times New Roman"/>
-          <w:sz w:val="24"/>
-          <w:szCs w:val="24"/>
-        </w:rPr>
-        <w:t xml:space="preserve"> to parse the command line into the character array.</w:t>
+        <w:t>es user input following their accepted command. This allows for the creation of a commandInfo string, which contains all required arguments for the execution of commands. The initial string in the character array is also set to the command name, allowing it to be called following the argument acquisition. This utilizes strtok to parse the command line into the character array.</w:t>
       </w:r>
     </w:p>
     <w:p>
@@ -892,7 +724,6 @@
           <w:szCs w:val="24"/>
         </w:rPr>
       </w:pPr>
-      <w:proofErr w:type="gramStart"/>
       <w:r>
         <w:rPr>
           <w:rFonts w:ascii="Times New Roman" w:hAnsi="Times New Roman" w:cs="Times New Roman"/>
@@ -901,17 +732,7 @@
           <w:szCs w:val="24"/>
         </w:rPr>
         <w:lastRenderedPageBreak/>
-        <w:t>cat</w:t>
-      </w:r>
-      <w:proofErr w:type="gramEnd"/>
-      <w:r>
-        <w:rPr>
-          <w:rFonts w:ascii="Times New Roman" w:hAnsi="Times New Roman" w:cs="Times New Roman"/>
-          <w:b/>
-          <w:sz w:val="24"/>
-          <w:szCs w:val="24"/>
-        </w:rPr>
-        <w:t xml:space="preserve"> X</w:t>
+        <w:t>cat X</w:t>
       </w:r>
     </w:p>
     <w:p>
@@ -990,203 +811,73 @@
           <w:szCs w:val="24"/>
         </w:rPr>
       </w:pPr>
-      <w:proofErr w:type="gramStart"/>
-      <w:r>
-        <w:rPr>
-          <w:rFonts w:ascii="Times New Roman" w:hAnsi="Times New Roman" w:cs="Times New Roman"/>
-          <w:sz w:val="24"/>
-          <w:szCs w:val="24"/>
-        </w:rPr>
-        <w:t>char</w:t>
-      </w:r>
-      <w:proofErr w:type="gramEnd"/>
-      <w:r>
-        <w:rPr>
-          <w:rFonts w:ascii="Times New Roman" w:hAnsi="Times New Roman" w:cs="Times New Roman"/>
-          <w:sz w:val="24"/>
-          <w:szCs w:val="24"/>
-        </w:rPr>
-        <w:t xml:space="preserve">* </w:t>
-      </w:r>
-      <w:proofErr w:type="spellStart"/>
-      <w:r>
-        <w:rPr>
-          <w:rFonts w:ascii="Times New Roman" w:hAnsi="Times New Roman" w:cs="Times New Roman"/>
-          <w:sz w:val="24"/>
-          <w:szCs w:val="24"/>
-        </w:rPr>
-        <w:t>m_File</w:t>
-      </w:r>
-      <w:proofErr w:type="spellEnd"/>
-      <w:r>
-        <w:rPr>
-          <w:rFonts w:ascii="Times New Roman" w:hAnsi="Times New Roman" w:cs="Times New Roman"/>
-          <w:sz w:val="24"/>
-          <w:szCs w:val="24"/>
-        </w:rPr>
-        <w:t>;</w:t>
-      </w:r>
-    </w:p>
-    <w:p>
-      <w:pPr>
-        <w:shd w:val="clear" w:color="auto" w:fill="FFFFFF" w:themeFill="background1"/>
-        <w:spacing w:after="0" w:line="480" w:lineRule="auto"/>
-        <w:contextualSpacing/>
-        <w:rPr>
-          <w:rFonts w:ascii="Times New Roman" w:hAnsi="Times New Roman" w:cs="Times New Roman"/>
-          <w:sz w:val="24"/>
-          <w:szCs w:val="24"/>
-        </w:rPr>
-      </w:pPr>
-      <w:proofErr w:type="gramStart"/>
-      <w:r>
-        <w:rPr>
-          <w:rFonts w:ascii="Times New Roman" w:hAnsi="Times New Roman" w:cs="Times New Roman"/>
-          <w:sz w:val="24"/>
-          <w:szCs w:val="24"/>
-        </w:rPr>
-        <w:t>char</w:t>
-      </w:r>
-      <w:proofErr w:type="gramEnd"/>
-      <w:r>
-        <w:rPr>
-          <w:rFonts w:ascii="Times New Roman" w:hAnsi="Times New Roman" w:cs="Times New Roman"/>
-          <w:sz w:val="24"/>
-          <w:szCs w:val="24"/>
-        </w:rPr>
-        <w:t xml:space="preserve">* </w:t>
-      </w:r>
-      <w:proofErr w:type="spellStart"/>
-      <w:r>
-        <w:rPr>
-          <w:rFonts w:ascii="Times New Roman" w:hAnsi="Times New Roman" w:cs="Times New Roman"/>
-          <w:sz w:val="24"/>
-          <w:szCs w:val="24"/>
-        </w:rPr>
-        <w:t>m_FileContents</w:t>
-      </w:r>
-      <w:proofErr w:type="spellEnd"/>
-      <w:r>
-        <w:rPr>
-          <w:rFonts w:ascii="Times New Roman" w:hAnsi="Times New Roman" w:cs="Times New Roman"/>
-          <w:sz w:val="24"/>
-          <w:szCs w:val="24"/>
-        </w:rPr>
-        <w:t>;</w:t>
-      </w:r>
-    </w:p>
-    <w:p>
-      <w:pPr>
-        <w:shd w:val="clear" w:color="auto" w:fill="FFFFFF" w:themeFill="background1"/>
-        <w:spacing w:after="0" w:line="480" w:lineRule="auto"/>
-        <w:contextualSpacing/>
-        <w:rPr>
-          <w:rFonts w:ascii="Times New Roman" w:hAnsi="Times New Roman" w:cs="Times New Roman"/>
-          <w:sz w:val="24"/>
-          <w:szCs w:val="24"/>
-        </w:rPr>
-      </w:pPr>
-      <w:proofErr w:type="gramStart"/>
-      <w:r>
-        <w:rPr>
-          <w:rFonts w:ascii="Times New Roman" w:hAnsi="Times New Roman" w:cs="Times New Roman"/>
-          <w:sz w:val="24"/>
-          <w:szCs w:val="24"/>
-        </w:rPr>
-        <w:t>char</w:t>
-      </w:r>
-      <w:proofErr w:type="gramEnd"/>
-      <w:r>
-        <w:rPr>
-          <w:rFonts w:ascii="Times New Roman" w:hAnsi="Times New Roman" w:cs="Times New Roman"/>
-          <w:sz w:val="24"/>
-          <w:szCs w:val="24"/>
-        </w:rPr>
-        <w:t xml:space="preserve">* </w:t>
-      </w:r>
-      <w:proofErr w:type="spellStart"/>
-      <w:r>
-        <w:rPr>
-          <w:rFonts w:ascii="Times New Roman" w:hAnsi="Times New Roman" w:cs="Times New Roman"/>
-          <w:sz w:val="24"/>
-          <w:szCs w:val="24"/>
-        </w:rPr>
-        <w:t>m_CurrentDirectory</w:t>
-      </w:r>
-      <w:proofErr w:type="spellEnd"/>
-      <w:r>
-        <w:rPr>
-          <w:rFonts w:ascii="Times New Roman" w:hAnsi="Times New Roman" w:cs="Times New Roman"/>
-          <w:sz w:val="24"/>
-          <w:szCs w:val="24"/>
-        </w:rPr>
-        <w:t>;</w:t>
-      </w:r>
-    </w:p>
-    <w:p>
-      <w:pPr>
-        <w:shd w:val="clear" w:color="auto" w:fill="FFFFFF" w:themeFill="background1"/>
-        <w:spacing w:after="0" w:line="480" w:lineRule="auto"/>
-        <w:contextualSpacing/>
-        <w:rPr>
-          <w:rFonts w:ascii="Times New Roman" w:hAnsi="Times New Roman" w:cs="Times New Roman"/>
-          <w:sz w:val="24"/>
-          <w:szCs w:val="24"/>
-        </w:rPr>
-      </w:pPr>
-      <w:proofErr w:type="gramStart"/>
-      <w:r>
-        <w:rPr>
-          <w:rFonts w:ascii="Times New Roman" w:hAnsi="Times New Roman" w:cs="Times New Roman"/>
-          <w:sz w:val="24"/>
-          <w:szCs w:val="24"/>
-        </w:rPr>
-        <w:t>void</w:t>
-      </w:r>
-      <w:proofErr w:type="gramEnd"/>
-      <w:r>
-        <w:rPr>
-          <w:rFonts w:ascii="Times New Roman" w:hAnsi="Times New Roman" w:cs="Times New Roman"/>
-          <w:sz w:val="24"/>
-          <w:szCs w:val="24"/>
-        </w:rPr>
-        <w:t xml:space="preserve"> </w:t>
-      </w:r>
-      <w:proofErr w:type="spellStart"/>
-      <w:r>
-        <w:rPr>
-          <w:rFonts w:ascii="Times New Roman" w:hAnsi="Times New Roman" w:cs="Times New Roman"/>
-          <w:sz w:val="24"/>
-          <w:szCs w:val="24"/>
-        </w:rPr>
-        <w:t>readFile</w:t>
-      </w:r>
-      <w:proofErr w:type="spellEnd"/>
-      <w:r>
-        <w:rPr>
-          <w:rFonts w:ascii="Times New Roman" w:hAnsi="Times New Roman" w:cs="Times New Roman"/>
-          <w:sz w:val="24"/>
-          <w:szCs w:val="24"/>
-        </w:rPr>
-        <w:t xml:space="preserve">(char* </w:t>
-      </w:r>
-      <w:proofErr w:type="spellStart"/>
-      <w:r>
-        <w:rPr>
-          <w:rFonts w:ascii="Times New Roman" w:hAnsi="Times New Roman" w:cs="Times New Roman"/>
-          <w:sz w:val="24"/>
-          <w:szCs w:val="24"/>
-        </w:rPr>
-        <w:t>filePath</w:t>
-      </w:r>
-      <w:proofErr w:type="spellEnd"/>
-      <w:r>
-        <w:rPr>
-          <w:rFonts w:ascii="Times New Roman" w:hAnsi="Times New Roman" w:cs="Times New Roman"/>
-          <w:sz w:val="24"/>
-          <w:szCs w:val="24"/>
-        </w:rPr>
-        <w:t>);</w:t>
+      <w:r>
+        <w:rPr>
+          <w:rFonts w:ascii="Times New Roman" w:hAnsi="Times New Roman" w:cs="Times New Roman"/>
+          <w:sz w:val="24"/>
+          <w:szCs w:val="24"/>
+        </w:rPr>
+        <w:t>char* m_File;</w:t>
+      </w:r>
+    </w:p>
+    <w:p>
+      <w:pPr>
+        <w:shd w:val="clear" w:color="auto" w:fill="FFFFFF" w:themeFill="background1"/>
+        <w:spacing w:after="0" w:line="480" w:lineRule="auto"/>
+        <w:contextualSpacing/>
+        <w:rPr>
+          <w:rFonts w:ascii="Times New Roman" w:hAnsi="Times New Roman" w:cs="Times New Roman"/>
+          <w:sz w:val="24"/>
+          <w:szCs w:val="24"/>
+        </w:rPr>
+      </w:pPr>
+      <w:r>
+        <w:rPr>
+          <w:rFonts w:ascii="Times New Roman" w:hAnsi="Times New Roman" w:cs="Times New Roman"/>
+          <w:sz w:val="24"/>
+          <w:szCs w:val="24"/>
+        </w:rPr>
+        <w:t>char* m_FileContents;</w:t>
+      </w:r>
+    </w:p>
+    <w:p>
+      <w:pPr>
+        <w:shd w:val="clear" w:color="auto" w:fill="FFFFFF" w:themeFill="background1"/>
+        <w:spacing w:after="0" w:line="480" w:lineRule="auto"/>
+        <w:contextualSpacing/>
+        <w:rPr>
+          <w:rFonts w:ascii="Times New Roman" w:hAnsi="Times New Roman" w:cs="Times New Roman"/>
+          <w:sz w:val="24"/>
+          <w:szCs w:val="24"/>
+        </w:rPr>
+      </w:pPr>
+      <w:r>
+        <w:rPr>
+          <w:rFonts w:ascii="Times New Roman" w:hAnsi="Times New Roman" w:cs="Times New Roman"/>
+          <w:sz w:val="24"/>
+          <w:szCs w:val="24"/>
+        </w:rPr>
+        <w:t>char* m_CurrentDirectory;</w:t>
+      </w:r>
+    </w:p>
+    <w:p>
+      <w:pPr>
+        <w:shd w:val="clear" w:color="auto" w:fill="FFFFFF" w:themeFill="background1"/>
+        <w:spacing w:after="0" w:line="480" w:lineRule="auto"/>
+        <w:contextualSpacing/>
+        <w:rPr>
+          <w:rFonts w:ascii="Times New Roman" w:hAnsi="Times New Roman" w:cs="Times New Roman"/>
+          <w:sz w:val="24"/>
+          <w:szCs w:val="24"/>
+        </w:rPr>
+      </w:pPr>
+      <w:r>
+        <w:rPr>
+          <w:rFonts w:ascii="Times New Roman" w:hAnsi="Times New Roman" w:cs="Times New Roman"/>
+          <w:sz w:val="24"/>
+          <w:szCs w:val="24"/>
+        </w:rPr>
+        <w:t>void readFile(char* filePath);</w:t>
       </w:r>
     </w:p>
     <w:p>
@@ -1207,91 +898,27 @@
           <w:szCs w:val="24"/>
         </w:rPr>
         <w:tab/>
-        <w:t xml:space="preserve">Utilizes </w:t>
-      </w:r>
-      <w:proofErr w:type="spellStart"/>
-      <w:r>
-        <w:rPr>
-          <w:rFonts w:ascii="Times New Roman" w:hAnsi="Times New Roman" w:cs="Times New Roman"/>
-          <w:sz w:val="24"/>
-          <w:szCs w:val="24"/>
-        </w:rPr>
-        <w:t>filePath</w:t>
-      </w:r>
-      <w:proofErr w:type="spellEnd"/>
-      <w:r>
-        <w:rPr>
-          <w:rFonts w:ascii="Times New Roman" w:hAnsi="Times New Roman" w:cs="Times New Roman"/>
-          <w:sz w:val="24"/>
-          <w:szCs w:val="24"/>
-        </w:rPr>
-        <w:t xml:space="preserve"> to open up the file. This will allow a loop through all of its contents, copying the character information to the </w:t>
-      </w:r>
-      <w:proofErr w:type="spellStart"/>
-      <w:r>
-        <w:rPr>
-          <w:rFonts w:ascii="Times New Roman" w:hAnsi="Times New Roman" w:cs="Times New Roman"/>
-          <w:sz w:val="24"/>
-          <w:szCs w:val="24"/>
-        </w:rPr>
-        <w:t>m_FileContents</w:t>
-      </w:r>
-      <w:proofErr w:type="spellEnd"/>
-      <w:r>
-        <w:rPr>
-          <w:rFonts w:ascii="Times New Roman" w:hAnsi="Times New Roman" w:cs="Times New Roman"/>
-          <w:sz w:val="24"/>
-          <w:szCs w:val="24"/>
-        </w:rPr>
-        <w:t>.</w:t>
-      </w:r>
-    </w:p>
-    <w:p>
-      <w:pPr>
-        <w:shd w:val="clear" w:color="auto" w:fill="FFFFFF" w:themeFill="background1"/>
-        <w:spacing w:after="0" w:line="480" w:lineRule="auto"/>
-        <w:contextualSpacing/>
-        <w:rPr>
-          <w:rFonts w:ascii="Times New Roman" w:hAnsi="Times New Roman" w:cs="Times New Roman"/>
-          <w:sz w:val="24"/>
-          <w:szCs w:val="24"/>
-        </w:rPr>
-      </w:pPr>
-      <w:r>
-        <w:rPr>
-          <w:rFonts w:ascii="Times New Roman" w:hAnsi="Times New Roman" w:cs="Times New Roman"/>
-          <w:sz w:val="24"/>
-          <w:szCs w:val="24"/>
-        </w:rPr>
-        <w:t xml:space="preserve">Void </w:t>
-      </w:r>
-      <w:proofErr w:type="spellStart"/>
-      <w:proofErr w:type="gramStart"/>
-      <w:r>
-        <w:rPr>
-          <w:rFonts w:ascii="Times New Roman" w:hAnsi="Times New Roman" w:cs="Times New Roman"/>
-          <w:sz w:val="24"/>
-          <w:szCs w:val="24"/>
-        </w:rPr>
-        <w:t>printFile</w:t>
-      </w:r>
-      <w:proofErr w:type="spellEnd"/>
-      <w:r>
-        <w:rPr>
-          <w:rFonts w:ascii="Times New Roman" w:hAnsi="Times New Roman" w:cs="Times New Roman"/>
-          <w:sz w:val="24"/>
-          <w:szCs w:val="24"/>
-        </w:rPr>
-        <w:t>(</w:t>
-      </w:r>
-      <w:proofErr w:type="gramEnd"/>
-      <w:r>
-        <w:rPr>
-          <w:rFonts w:ascii="Times New Roman" w:hAnsi="Times New Roman" w:cs="Times New Roman"/>
-          <w:sz w:val="24"/>
-          <w:szCs w:val="24"/>
-        </w:rPr>
-        <w:t>);</w:t>
+        <w:t>Utilizes filePath to open up the file. This will allow a loop through all of its contents, copying the character information to the m_FileContents.</w:t>
+      </w:r>
+    </w:p>
+    <w:p>
+      <w:pPr>
+        <w:shd w:val="clear" w:color="auto" w:fill="FFFFFF" w:themeFill="background1"/>
+        <w:spacing w:after="0" w:line="480" w:lineRule="auto"/>
+        <w:contextualSpacing/>
+        <w:rPr>
+          <w:rFonts w:ascii="Times New Roman" w:hAnsi="Times New Roman" w:cs="Times New Roman"/>
+          <w:sz w:val="24"/>
+          <w:szCs w:val="24"/>
+        </w:rPr>
+      </w:pPr>
+      <w:r>
+        <w:rPr>
+          <w:rFonts w:ascii="Times New Roman" w:hAnsi="Times New Roman" w:cs="Times New Roman"/>
+          <w:sz w:val="24"/>
+          <w:szCs w:val="24"/>
+        </w:rPr>
+        <w:t>Void printFile();</w:t>
       </w:r>
     </w:p>
     <w:p>
@@ -1312,25 +939,7 @@
           <w:szCs w:val="24"/>
         </w:rPr>
         <w:tab/>
-        <w:t xml:space="preserve">This outputs the </w:t>
-      </w:r>
-      <w:proofErr w:type="spellStart"/>
-      <w:r>
-        <w:rPr>
-          <w:rFonts w:ascii="Times New Roman" w:hAnsi="Times New Roman" w:cs="Times New Roman"/>
-          <w:sz w:val="24"/>
-          <w:szCs w:val="24"/>
-        </w:rPr>
-        <w:t>m_FileContents</w:t>
-      </w:r>
-      <w:proofErr w:type="spellEnd"/>
-      <w:r>
-        <w:rPr>
-          <w:rFonts w:ascii="Times New Roman" w:hAnsi="Times New Roman" w:cs="Times New Roman"/>
-          <w:sz w:val="24"/>
-          <w:szCs w:val="24"/>
-        </w:rPr>
-        <w:t xml:space="preserve"> to the screen, attempting to keep formatting.</w:t>
+        <w:t>This outputs the m_FileContents to the screen, attempting to keep formatting.</w:t>
       </w:r>
     </w:p>
     <w:p>
@@ -1697,7 +1306,6 @@
           <w:szCs w:val="24"/>
         </w:rPr>
       </w:pPr>
-      <w:proofErr w:type="gramStart"/>
       <w:r>
         <w:rPr>
           <w:rFonts w:ascii="Times New Roman" w:hAnsi="Times New Roman" w:cs="Times New Roman"/>
@@ -1706,17 +1314,7 @@
           <w:szCs w:val="24"/>
         </w:rPr>
         <w:lastRenderedPageBreak/>
-        <w:t>cd</w:t>
-      </w:r>
-      <w:proofErr w:type="gramEnd"/>
-      <w:r>
-        <w:rPr>
-          <w:rFonts w:ascii="Times New Roman" w:hAnsi="Times New Roman" w:cs="Times New Roman"/>
-          <w:b/>
-          <w:sz w:val="24"/>
-          <w:szCs w:val="24"/>
-        </w:rPr>
-        <w:t xml:space="preserve"> X</w:t>
+        <w:t>cd X</w:t>
       </w:r>
     </w:p>
     <w:p>
@@ -1802,25 +1400,14 @@
           <w:szCs w:val="24"/>
         </w:rPr>
       </w:pPr>
-      <w:proofErr w:type="gramStart"/>
-      <w:r>
-        <w:rPr>
-          <w:rFonts w:ascii="Times New Roman" w:hAnsi="Times New Roman" w:cs="Times New Roman"/>
-          <w:sz w:val="24"/>
-          <w:szCs w:val="24"/>
-        </w:rPr>
-        <w:t>unsigned</w:t>
-      </w:r>
-      <w:proofErr w:type="gramEnd"/>
-      <w:r>
-        <w:rPr>
-          <w:rFonts w:ascii="Times New Roman" w:hAnsi="Times New Roman" w:cs="Times New Roman"/>
-          <w:sz w:val="24"/>
-          <w:szCs w:val="24"/>
-        </w:rPr>
-        <w:t xml:space="preserve"> char* </w:t>
-      </w:r>
-      <w:proofErr w:type="spellStart"/>
+      <w:r>
+        <w:rPr>
+          <w:rFonts w:ascii="Times New Roman" w:hAnsi="Times New Roman" w:cs="Times New Roman"/>
+          <w:sz w:val="24"/>
+          <w:szCs w:val="24"/>
+        </w:rPr>
+        <w:t xml:space="preserve">unsigned char* </w:t>
+      </w:r>
       <w:r>
         <w:rPr>
           <w:rFonts w:ascii="Times New Roman" w:hAnsi="Times New Roman" w:cs="Times New Roman"/>
@@ -1829,7 +1416,6 @@
         </w:rPr>
         <w:t>rootDirectory</w:t>
       </w:r>
-      <w:proofErr w:type="spellEnd"/>
       <w:r>
         <w:rPr>
           <w:rFonts w:ascii="Times New Roman" w:hAnsi="Times New Roman" w:cs="Times New Roman"/>
@@ -1887,41 +1473,13 @@
           <w:szCs w:val="24"/>
         </w:rPr>
       </w:pPr>
-      <w:proofErr w:type="gramStart"/>
-      <w:r>
-        <w:rPr>
-          <w:rFonts w:ascii="Times New Roman" w:hAnsi="Times New Roman" w:cs="Times New Roman"/>
-          <w:sz w:val="24"/>
-          <w:szCs w:val="24"/>
-        </w:rPr>
-        <w:t>unsigned</w:t>
-      </w:r>
-      <w:proofErr w:type="gramEnd"/>
-      <w:r>
-        <w:rPr>
-          <w:rFonts w:ascii="Times New Roman" w:hAnsi="Times New Roman" w:cs="Times New Roman"/>
-          <w:sz w:val="24"/>
-          <w:szCs w:val="24"/>
-        </w:rPr>
-        <w:t xml:space="preserve"> char* </w:t>
-      </w:r>
-      <w:proofErr w:type="spellStart"/>
-      <w:r>
-        <w:rPr>
-          <w:rFonts w:ascii="Times New Roman" w:hAnsi="Times New Roman" w:cs="Times New Roman"/>
-          <w:sz w:val="24"/>
-          <w:szCs w:val="24"/>
-        </w:rPr>
-        <w:t>cDirectory</w:t>
-      </w:r>
-      <w:proofErr w:type="spellEnd"/>
-      <w:r>
-        <w:rPr>
-          <w:rFonts w:ascii="Times New Roman" w:hAnsi="Times New Roman" w:cs="Times New Roman"/>
-          <w:sz w:val="24"/>
-          <w:szCs w:val="24"/>
-        </w:rPr>
-        <w:t>[4 * 512];</w:t>
+      <w:r>
+        <w:rPr>
+          <w:rFonts w:ascii="Times New Roman" w:hAnsi="Times New Roman" w:cs="Times New Roman"/>
+          <w:sz w:val="24"/>
+          <w:szCs w:val="24"/>
+        </w:rPr>
+        <w:t>unsigned char* cDirectory[4 * 512];</w:t>
       </w:r>
     </w:p>
     <w:p>
@@ -1956,61 +1514,13 @@
           <w:szCs w:val="24"/>
         </w:rPr>
       </w:pPr>
-      <w:proofErr w:type="spellStart"/>
-      <w:proofErr w:type="gramStart"/>
-      <w:r>
-        <w:rPr>
-          <w:rFonts w:ascii="Times New Roman" w:hAnsi="Times New Roman" w:cs="Times New Roman"/>
-          <w:sz w:val="24"/>
-          <w:szCs w:val="24"/>
-        </w:rPr>
-        <w:t>int</w:t>
-      </w:r>
-      <w:proofErr w:type="spellEnd"/>
-      <w:proofErr w:type="gramEnd"/>
-      <w:r>
-        <w:rPr>
-          <w:rFonts w:ascii="Times New Roman" w:hAnsi="Times New Roman" w:cs="Times New Roman"/>
-          <w:sz w:val="24"/>
-          <w:szCs w:val="24"/>
-        </w:rPr>
-        <w:t xml:space="preserve"> </w:t>
-      </w:r>
-      <w:proofErr w:type="spellStart"/>
-      <w:r>
-        <w:rPr>
-          <w:rFonts w:ascii="Times New Roman" w:hAnsi="Times New Roman" w:cs="Times New Roman"/>
-          <w:sz w:val="24"/>
-          <w:szCs w:val="24"/>
-        </w:rPr>
-        <w:t>findDirectory</w:t>
-      </w:r>
-      <w:proofErr w:type="spellEnd"/>
-      <w:r>
-        <w:rPr>
-          <w:rFonts w:ascii="Times New Roman" w:hAnsi="Times New Roman" w:cs="Times New Roman"/>
-          <w:sz w:val="24"/>
-          <w:szCs w:val="24"/>
-        </w:rPr>
-        <w:t xml:space="preserve">(unsigned char* </w:t>
-      </w:r>
-      <w:proofErr w:type="spellStart"/>
-      <w:r>
-        <w:rPr>
-          <w:rFonts w:ascii="Times New Roman" w:hAnsi="Times New Roman" w:cs="Times New Roman"/>
-          <w:sz w:val="24"/>
-          <w:szCs w:val="24"/>
-        </w:rPr>
-        <w:t>directoryName</w:t>
-      </w:r>
-      <w:proofErr w:type="spellEnd"/>
-      <w:r>
-        <w:rPr>
-          <w:rFonts w:ascii="Times New Roman" w:hAnsi="Times New Roman" w:cs="Times New Roman"/>
-          <w:sz w:val="24"/>
-          <w:szCs w:val="24"/>
-        </w:rPr>
-        <w:t>);</w:t>
+      <w:r>
+        <w:rPr>
+          <w:rFonts w:ascii="Times New Roman" w:hAnsi="Times New Roman" w:cs="Times New Roman"/>
+          <w:sz w:val="24"/>
+          <w:szCs w:val="24"/>
+        </w:rPr>
+        <w:t>int findDirectory(unsigned char* directoryName);</w:t>
       </w:r>
     </w:p>
     <w:p>
@@ -2045,41 +1555,13 @@
           <w:szCs w:val="24"/>
         </w:rPr>
       </w:pPr>
-      <w:proofErr w:type="gramStart"/>
-      <w:r>
-        <w:rPr>
-          <w:rFonts w:ascii="Times New Roman" w:hAnsi="Times New Roman" w:cs="Times New Roman"/>
-          <w:sz w:val="24"/>
-          <w:szCs w:val="24"/>
-        </w:rPr>
-        <w:t>void</w:t>
-      </w:r>
-      <w:proofErr w:type="gramEnd"/>
-      <w:r>
-        <w:rPr>
-          <w:rFonts w:ascii="Times New Roman" w:hAnsi="Times New Roman" w:cs="Times New Roman"/>
-          <w:sz w:val="24"/>
-          <w:szCs w:val="24"/>
-        </w:rPr>
-        <w:t xml:space="preserve"> </w:t>
-      </w:r>
-      <w:proofErr w:type="spellStart"/>
-      <w:r>
-        <w:rPr>
-          <w:rFonts w:ascii="Times New Roman" w:hAnsi="Times New Roman" w:cs="Times New Roman"/>
-          <w:sz w:val="24"/>
-          <w:szCs w:val="24"/>
-        </w:rPr>
-        <w:t>readRoot</w:t>
-      </w:r>
-      <w:proofErr w:type="spellEnd"/>
-      <w:r>
-        <w:rPr>
-          <w:rFonts w:ascii="Times New Roman" w:hAnsi="Times New Roman" w:cs="Times New Roman"/>
-          <w:sz w:val="24"/>
-          <w:szCs w:val="24"/>
-        </w:rPr>
-        <w:t>(unsigned char* bytes);</w:t>
+      <w:r>
+        <w:rPr>
+          <w:rFonts w:ascii="Times New Roman" w:hAnsi="Times New Roman" w:cs="Times New Roman"/>
+          <w:sz w:val="24"/>
+          <w:szCs w:val="24"/>
+        </w:rPr>
+        <w:t>void readRoot(unsigned char* bytes);</w:t>
       </w:r>
     </w:p>
     <w:p>
@@ -2100,66 +1582,27 @@
           <w:szCs w:val="24"/>
         </w:rPr>
         <w:tab/>
-      </w:r>
-      <w:proofErr w:type="gramStart"/>
-      <w:r>
-        <w:rPr>
-          <w:rFonts w:ascii="Times New Roman" w:hAnsi="Times New Roman" w:cs="Times New Roman"/>
-          <w:sz w:val="24"/>
-          <w:szCs w:val="24"/>
-        </w:rPr>
         <w:t>Reads the root directory information into a character array.</w:t>
       </w:r>
-      <w:proofErr w:type="gramEnd"/>
-    </w:p>
-    <w:p>
-      <w:pPr>
-        <w:shd w:val="clear" w:color="auto" w:fill="FFFFFF" w:themeFill="background1"/>
-        <w:spacing w:after="0" w:line="480" w:lineRule="auto"/>
-        <w:contextualSpacing/>
-        <w:rPr>
-          <w:rFonts w:ascii="Times New Roman" w:hAnsi="Times New Roman" w:cs="Times New Roman"/>
-          <w:sz w:val="24"/>
-          <w:szCs w:val="24"/>
-        </w:rPr>
-      </w:pPr>
-      <w:proofErr w:type="spellStart"/>
-      <w:proofErr w:type="gramStart"/>
-      <w:r>
-        <w:rPr>
-          <w:rFonts w:ascii="Times New Roman" w:hAnsi="Times New Roman" w:cs="Times New Roman"/>
-          <w:sz w:val="24"/>
-          <w:szCs w:val="24"/>
-        </w:rPr>
-        <w:t>int</w:t>
-      </w:r>
-      <w:proofErr w:type="spellEnd"/>
-      <w:proofErr w:type="gramEnd"/>
-      <w:r>
-        <w:rPr>
-          <w:rFonts w:ascii="Times New Roman" w:hAnsi="Times New Roman" w:cs="Times New Roman"/>
-          <w:sz w:val="24"/>
-          <w:szCs w:val="24"/>
-        </w:rPr>
-        <w:t xml:space="preserve"> </w:t>
-      </w:r>
-      <w:proofErr w:type="spellStart"/>
-      <w:r>
-        <w:rPr>
-          <w:rFonts w:ascii="Times New Roman" w:hAnsi="Times New Roman" w:cs="Times New Roman"/>
-          <w:sz w:val="24"/>
-          <w:szCs w:val="24"/>
-        </w:rPr>
-        <w:t>readSpecifiedSection</w:t>
-      </w:r>
-      <w:proofErr w:type="spellEnd"/>
-      <w:r>
-        <w:rPr>
-          <w:rFonts w:ascii="Times New Roman" w:hAnsi="Times New Roman" w:cs="Times New Roman"/>
-          <w:sz w:val="24"/>
-          <w:szCs w:val="24"/>
-        </w:rPr>
-        <w:t>(unsigned char* bytes);</w:t>
+    </w:p>
+    <w:p>
+      <w:pPr>
+        <w:shd w:val="clear" w:color="auto" w:fill="FFFFFF" w:themeFill="background1"/>
+        <w:spacing w:after="0" w:line="480" w:lineRule="auto"/>
+        <w:contextualSpacing/>
+        <w:rPr>
+          <w:rFonts w:ascii="Times New Roman" w:hAnsi="Times New Roman" w:cs="Times New Roman"/>
+          <w:sz w:val="24"/>
+          <w:szCs w:val="24"/>
+        </w:rPr>
+      </w:pPr>
+      <w:r>
+        <w:rPr>
+          <w:rFonts w:ascii="Times New Roman" w:hAnsi="Times New Roman" w:cs="Times New Roman"/>
+          <w:sz w:val="24"/>
+          <w:szCs w:val="24"/>
+        </w:rPr>
+        <w:t>int readSpecifiedSection(unsigned char* bytes);</w:t>
       </w:r>
     </w:p>
     <w:p>
@@ -2180,6 +1623,138 @@
           <w:szCs w:val="24"/>
         </w:rPr>
         <w:tab/>
+      </w:r>
+      <w:r>
+        <w:rPr>
+          <w:rFonts w:ascii="Times New Roman" w:hAnsi="Times New Roman" w:cs="Times New Roman"/>
+          <w:sz w:val="24"/>
+          <w:szCs w:val="24"/>
+        </w:rPr>
+        <w:t>Reads the current directory sector, acquiring the appropriate fat entry. This is then used to examine the next FLC.</w:t>
+      </w:r>
+    </w:p>
+    <w:p>
+      <w:pPr>
+        <w:shd w:val="clear" w:color="auto" w:fill="FFFFFF" w:themeFill="background1"/>
+        <w:spacing w:after="0" w:line="480" w:lineRule="auto"/>
+        <w:contextualSpacing/>
+        <w:rPr>
+          <w:rFonts w:ascii="Times New Roman" w:hAnsi="Times New Roman" w:cs="Times New Roman"/>
+          <w:sz w:val="24"/>
+          <w:szCs w:val="24"/>
+        </w:rPr>
+      </w:pPr>
+      <w:r>
+        <w:rPr>
+          <w:rFonts w:ascii="Times New Roman" w:hAnsi="Times New Roman" w:cs="Times New Roman"/>
+          <w:sz w:val="24"/>
+          <w:szCs w:val="24"/>
+        </w:rPr>
+        <w:t>unsigned char* convertToUpper(unsigned char* userInput);</w:t>
+      </w:r>
+    </w:p>
+    <w:p>
+      <w:pPr>
+        <w:shd w:val="clear" w:color="auto" w:fill="FFFFFF" w:themeFill="background1"/>
+        <w:spacing w:after="0" w:line="480" w:lineRule="auto"/>
+        <w:contextualSpacing/>
+        <w:rPr>
+          <w:rFonts w:ascii="Times New Roman" w:hAnsi="Times New Roman" w:cs="Times New Roman"/>
+          <w:sz w:val="24"/>
+          <w:szCs w:val="24"/>
+        </w:rPr>
+      </w:pPr>
+      <w:r>
+        <w:rPr>
+          <w:rFonts w:ascii="Times New Roman" w:hAnsi="Times New Roman" w:cs="Times New Roman"/>
+          <w:sz w:val="24"/>
+          <w:szCs w:val="24"/>
+        </w:rPr>
+        <w:tab/>
+        <w:t>Converts a char array to upper case.</w:t>
+      </w:r>
+    </w:p>
+    <w:p>
+      <w:pPr>
+        <w:shd w:val="clear" w:color="auto" w:fill="FFFFFF" w:themeFill="background1"/>
+        <w:spacing w:after="0" w:line="480" w:lineRule="auto"/>
+        <w:contextualSpacing/>
+        <w:rPr>
+          <w:rFonts w:ascii="Times New Roman" w:hAnsi="Times New Roman" w:cs="Times New Roman"/>
+          <w:sz w:val="24"/>
+          <w:szCs w:val="24"/>
+        </w:rPr>
+      </w:pPr>
+      <w:r>
+        <w:rPr>
+          <w:rFonts w:ascii="Times New Roman" w:hAnsi="Times New Roman" w:cs="Times New Roman"/>
+          <w:sz w:val="24"/>
+          <w:szCs w:val="24"/>
+        </w:rPr>
+        <w:t>unsigned char* convertToLower(unsigned char* userInput);</w:t>
+      </w:r>
+    </w:p>
+    <w:p>
+      <w:pPr>
+        <w:shd w:val="clear" w:color="auto" w:fill="FFFFFF" w:themeFill="background1"/>
+        <w:spacing w:after="0" w:line="480" w:lineRule="auto"/>
+        <w:contextualSpacing/>
+        <w:rPr>
+          <w:rFonts w:ascii="Times New Roman" w:hAnsi="Times New Roman" w:cs="Times New Roman"/>
+          <w:sz w:val="24"/>
+          <w:szCs w:val="24"/>
+        </w:rPr>
+      </w:pPr>
+      <w:r>
+        <w:rPr>
+          <w:rFonts w:ascii="Times New Roman" w:hAnsi="Times New Roman" w:cs="Times New Roman"/>
+          <w:sz w:val="24"/>
+          <w:szCs w:val="24"/>
+        </w:rPr>
+        <w:tab/>
+        <w:t>Converts a char array to lower case.</w:t>
+      </w:r>
+    </w:p>
+    <w:p>
+      <w:pPr>
+        <w:shd w:val="clear" w:color="auto" w:fill="FFFFFF" w:themeFill="background1"/>
+        <w:spacing w:after="0" w:line="480" w:lineRule="auto"/>
+        <w:contextualSpacing/>
+        <w:rPr>
+          <w:rFonts w:ascii="Times New Roman" w:hAnsi="Times New Roman" w:cs="Times New Roman"/>
+          <w:sz w:val="24"/>
+          <w:szCs w:val="24"/>
+        </w:rPr>
+      </w:pPr>
+      <w:r>
+        <w:rPr>
+          <w:rFonts w:ascii="Times New Roman" w:hAnsi="Times New Roman" w:cs="Times New Roman"/>
+          <w:sz w:val="24"/>
+          <w:szCs w:val="24"/>
+        </w:rPr>
+        <w:lastRenderedPageBreak/>
+        <w:t>int searchPath(unsigned char* directoryName);</w:t>
+      </w:r>
+    </w:p>
+    <w:p>
+      <w:pPr>
+        <w:shd w:val="clear" w:color="auto" w:fill="FFFFFF" w:themeFill="background1"/>
+        <w:spacing w:after="0" w:line="480" w:lineRule="auto"/>
+        <w:contextualSpacing/>
+        <w:rPr>
+          <w:rFonts w:ascii="Times New Roman" w:hAnsi="Times New Roman" w:cs="Times New Roman"/>
+          <w:sz w:val="24"/>
+          <w:szCs w:val="24"/>
+        </w:rPr>
+      </w:pPr>
+      <w:r>
+        <w:rPr>
+          <w:rFonts w:ascii="Times New Roman" w:hAnsi="Times New Roman" w:cs="Times New Roman"/>
+          <w:sz w:val="24"/>
+          <w:szCs w:val="24"/>
+        </w:rPr>
+        <w:tab/>
+        <w:t>Searches the current directory for the input directory name. This function is called for each string parsed from the pile path, allowing it to progress through the directory until it successfully completes all passes, or until is unable to find the directory.</w:t>
       </w:r>
       <w:bookmarkStart w:id="0" w:name="_GoBack"/>
       <w:bookmarkEnd w:id="0"/>
@@ -2193,206 +1768,6 @@
           <w:rFonts w:ascii="Times New Roman" w:hAnsi="Times New Roman" w:cs="Times New Roman"/>
           <w:sz w:val="24"/>
           <w:szCs w:val="24"/>
-        </w:rPr>
-      </w:pPr>
-      <w:proofErr w:type="gramStart"/>
-      <w:r>
-        <w:rPr>
-          <w:rFonts w:ascii="Times New Roman" w:hAnsi="Times New Roman" w:cs="Times New Roman"/>
-          <w:sz w:val="24"/>
-          <w:szCs w:val="24"/>
-        </w:rPr>
-        <w:t>unsigned</w:t>
-      </w:r>
-      <w:proofErr w:type="gramEnd"/>
-      <w:r>
-        <w:rPr>
-          <w:rFonts w:ascii="Times New Roman" w:hAnsi="Times New Roman" w:cs="Times New Roman"/>
-          <w:sz w:val="24"/>
-          <w:szCs w:val="24"/>
-        </w:rPr>
-        <w:t xml:space="preserve"> char* </w:t>
-      </w:r>
-      <w:proofErr w:type="spellStart"/>
-      <w:r>
-        <w:rPr>
-          <w:rFonts w:ascii="Times New Roman" w:hAnsi="Times New Roman" w:cs="Times New Roman"/>
-          <w:sz w:val="24"/>
-          <w:szCs w:val="24"/>
-        </w:rPr>
-        <w:t>convertToUpper</w:t>
-      </w:r>
-      <w:proofErr w:type="spellEnd"/>
-      <w:r>
-        <w:rPr>
-          <w:rFonts w:ascii="Times New Roman" w:hAnsi="Times New Roman" w:cs="Times New Roman"/>
-          <w:sz w:val="24"/>
-          <w:szCs w:val="24"/>
-        </w:rPr>
-        <w:t xml:space="preserve">(unsigned char* </w:t>
-      </w:r>
-      <w:proofErr w:type="spellStart"/>
-      <w:r>
-        <w:rPr>
-          <w:rFonts w:ascii="Times New Roman" w:hAnsi="Times New Roman" w:cs="Times New Roman"/>
-          <w:sz w:val="24"/>
-          <w:szCs w:val="24"/>
-        </w:rPr>
-        <w:t>userInput</w:t>
-      </w:r>
-      <w:proofErr w:type="spellEnd"/>
-      <w:r>
-        <w:rPr>
-          <w:rFonts w:ascii="Times New Roman" w:hAnsi="Times New Roman" w:cs="Times New Roman"/>
-          <w:sz w:val="24"/>
-          <w:szCs w:val="24"/>
-        </w:rPr>
-        <w:t>);</w:t>
-      </w:r>
-    </w:p>
-    <w:p>
-      <w:pPr>
-        <w:shd w:val="clear" w:color="auto" w:fill="FFFFFF" w:themeFill="background1"/>
-        <w:spacing w:after="0" w:line="480" w:lineRule="auto"/>
-        <w:contextualSpacing/>
-        <w:rPr>
-          <w:rFonts w:ascii="Times New Roman" w:hAnsi="Times New Roman" w:cs="Times New Roman"/>
-          <w:sz w:val="24"/>
-          <w:szCs w:val="24"/>
-        </w:rPr>
-      </w:pPr>
-      <w:proofErr w:type="gramStart"/>
-      <w:r>
-        <w:rPr>
-          <w:rFonts w:ascii="Times New Roman" w:hAnsi="Times New Roman" w:cs="Times New Roman"/>
-          <w:sz w:val="24"/>
-          <w:szCs w:val="24"/>
-        </w:rPr>
-        <w:t>unsigned</w:t>
-      </w:r>
-      <w:proofErr w:type="gramEnd"/>
-      <w:r>
-        <w:rPr>
-          <w:rFonts w:ascii="Times New Roman" w:hAnsi="Times New Roman" w:cs="Times New Roman"/>
-          <w:sz w:val="24"/>
-          <w:szCs w:val="24"/>
-        </w:rPr>
-        <w:t xml:space="preserve"> char* </w:t>
-      </w:r>
-      <w:proofErr w:type="spellStart"/>
-      <w:r>
-        <w:rPr>
-          <w:rFonts w:ascii="Times New Roman" w:hAnsi="Times New Roman" w:cs="Times New Roman"/>
-          <w:sz w:val="24"/>
-          <w:szCs w:val="24"/>
-        </w:rPr>
-        <w:t>convertToLower</w:t>
-      </w:r>
-      <w:proofErr w:type="spellEnd"/>
-      <w:r>
-        <w:rPr>
-          <w:rFonts w:ascii="Times New Roman" w:hAnsi="Times New Roman" w:cs="Times New Roman"/>
-          <w:sz w:val="24"/>
-          <w:szCs w:val="24"/>
-        </w:rPr>
-        <w:t xml:space="preserve">(unsigned char* </w:t>
-      </w:r>
-      <w:proofErr w:type="spellStart"/>
-      <w:r>
-        <w:rPr>
-          <w:rFonts w:ascii="Times New Roman" w:hAnsi="Times New Roman" w:cs="Times New Roman"/>
-          <w:sz w:val="24"/>
-          <w:szCs w:val="24"/>
-        </w:rPr>
-        <w:t>userInput</w:t>
-      </w:r>
-      <w:proofErr w:type="spellEnd"/>
-      <w:r>
-        <w:rPr>
-          <w:rFonts w:ascii="Times New Roman" w:hAnsi="Times New Roman" w:cs="Times New Roman"/>
-          <w:sz w:val="24"/>
-          <w:szCs w:val="24"/>
-        </w:rPr>
-        <w:t>);</w:t>
-      </w:r>
-    </w:p>
-    <w:p>
-      <w:pPr>
-        <w:shd w:val="clear" w:color="auto" w:fill="FFFFFF" w:themeFill="background1"/>
-        <w:spacing w:after="0" w:line="480" w:lineRule="auto"/>
-        <w:contextualSpacing/>
-        <w:rPr>
-          <w:rFonts w:ascii="Times New Roman" w:hAnsi="Times New Roman" w:cs="Times New Roman"/>
-          <w:sz w:val="24"/>
-          <w:szCs w:val="24"/>
-        </w:rPr>
-      </w:pPr>
-      <w:proofErr w:type="spellStart"/>
-      <w:proofErr w:type="gramStart"/>
-      <w:r>
-        <w:rPr>
-          <w:rFonts w:ascii="Times New Roman" w:hAnsi="Times New Roman" w:cs="Times New Roman"/>
-          <w:sz w:val="24"/>
-          <w:szCs w:val="24"/>
-        </w:rPr>
-        <w:t>int</w:t>
-      </w:r>
-      <w:proofErr w:type="spellEnd"/>
-      <w:proofErr w:type="gramEnd"/>
-      <w:r>
-        <w:rPr>
-          <w:rFonts w:ascii="Times New Roman" w:hAnsi="Times New Roman" w:cs="Times New Roman"/>
-          <w:sz w:val="24"/>
-          <w:szCs w:val="24"/>
-        </w:rPr>
-        <w:t xml:space="preserve"> </w:t>
-      </w:r>
-      <w:proofErr w:type="spellStart"/>
-      <w:r>
-        <w:rPr>
-          <w:rFonts w:ascii="Times New Roman" w:hAnsi="Times New Roman" w:cs="Times New Roman"/>
-          <w:sz w:val="24"/>
-          <w:szCs w:val="24"/>
-        </w:rPr>
-        <w:t>searchPath</w:t>
-      </w:r>
-      <w:proofErr w:type="spellEnd"/>
-      <w:r>
-        <w:rPr>
-          <w:rFonts w:ascii="Times New Roman" w:hAnsi="Times New Roman" w:cs="Times New Roman"/>
-          <w:sz w:val="24"/>
-          <w:szCs w:val="24"/>
-        </w:rPr>
-        <w:t xml:space="preserve">(unsigned char* </w:t>
-      </w:r>
-      <w:proofErr w:type="spellStart"/>
-      <w:r>
-        <w:rPr>
-          <w:rFonts w:ascii="Times New Roman" w:hAnsi="Times New Roman" w:cs="Times New Roman"/>
-          <w:sz w:val="24"/>
-          <w:szCs w:val="24"/>
-        </w:rPr>
-        <w:t>directoryName</w:t>
-      </w:r>
-      <w:proofErr w:type="spellEnd"/>
-      <w:r>
-        <w:rPr>
-          <w:rFonts w:ascii="Times New Roman" w:hAnsi="Times New Roman" w:cs="Times New Roman"/>
-          <w:sz w:val="24"/>
-          <w:szCs w:val="24"/>
-        </w:rPr>
-        <w:t>);</w:t>
-      </w:r>
-    </w:p>
-    <w:p>
-      <w:pPr>
-        <w:shd w:val="clear" w:color="auto" w:fill="FFFFFF" w:themeFill="background1"/>
-        <w:spacing w:after="0" w:line="480" w:lineRule="auto"/>
-        <w:contextualSpacing/>
-        <w:rPr>
-          <w:rFonts w:ascii="Times New Roman" w:hAnsi="Times New Roman" w:cs="Times New Roman"/>
-          <w:sz w:val="24"/>
-          <w:szCs w:val="24"/>
           <w:u w:val="single"/>
         </w:rPr>
       </w:pPr>
@@ -2472,7 +1847,6 @@
           <w:sz w:val="24"/>
           <w:szCs w:val="24"/>
         </w:rPr>
-        <w:lastRenderedPageBreak/>
         <w:t>If no</w:t>
       </w:r>
       <w:r>
@@ -2689,8 +2063,6 @@
           <w:szCs w:val="24"/>
         </w:rPr>
       </w:pPr>
-      <w:proofErr w:type="spellStart"/>
-      <w:proofErr w:type="gramStart"/>
       <w:r>
         <w:rPr>
           <w:rFonts w:ascii="Times New Roman" w:hAnsi="Times New Roman" w:cs="Times New Roman"/>
@@ -2701,8 +2073,6 @@
         <w:lastRenderedPageBreak/>
         <w:t>df</w:t>
       </w:r>
-      <w:proofErr w:type="spellEnd"/>
-      <w:proofErr w:type="gramEnd"/>
     </w:p>
     <w:p>
       <w:pPr>
@@ -2766,91 +2136,33 @@
           <w:szCs w:val="24"/>
         </w:rPr>
       </w:pPr>
-      <w:proofErr w:type="spellStart"/>
-      <w:proofErr w:type="gramStart"/>
-      <w:r>
-        <w:rPr>
-          <w:rFonts w:ascii="Times New Roman" w:hAnsi="Times New Roman" w:cs="Times New Roman"/>
-          <w:sz w:val="24"/>
-          <w:szCs w:val="24"/>
-        </w:rPr>
-        <w:t>int</w:t>
-      </w:r>
-      <w:proofErr w:type="spellEnd"/>
-      <w:proofErr w:type="gramEnd"/>
-      <w:r>
-        <w:rPr>
-          <w:rFonts w:ascii="Times New Roman" w:hAnsi="Times New Roman" w:cs="Times New Roman"/>
-          <w:sz w:val="24"/>
-          <w:szCs w:val="24"/>
-        </w:rPr>
-        <w:t xml:space="preserve"> </w:t>
-      </w:r>
-      <w:proofErr w:type="spellStart"/>
-      <w:r>
-        <w:rPr>
-          <w:rFonts w:ascii="Times New Roman" w:hAnsi="Times New Roman" w:cs="Times New Roman"/>
-          <w:sz w:val="24"/>
-          <w:szCs w:val="24"/>
-        </w:rPr>
-        <w:t>m_DiskSpace</w:t>
-      </w:r>
-      <w:proofErr w:type="spellEnd"/>
-      <w:r>
-        <w:rPr>
-          <w:rFonts w:ascii="Times New Roman" w:hAnsi="Times New Roman" w:cs="Times New Roman"/>
-          <w:sz w:val="24"/>
-          <w:szCs w:val="24"/>
-        </w:rPr>
-        <w:t>;</w:t>
-      </w:r>
-    </w:p>
-    <w:p>
-      <w:pPr>
-        <w:shd w:val="clear" w:color="auto" w:fill="FFFFFF" w:themeFill="background1"/>
-        <w:spacing w:after="0" w:line="480" w:lineRule="auto"/>
-        <w:contextualSpacing/>
-        <w:rPr>
-          <w:rFonts w:ascii="Times New Roman" w:hAnsi="Times New Roman" w:cs="Times New Roman"/>
-          <w:sz w:val="24"/>
-          <w:szCs w:val="24"/>
-        </w:rPr>
-      </w:pPr>
-      <w:proofErr w:type="gramStart"/>
-      <w:r>
-        <w:rPr>
-          <w:rFonts w:ascii="Times New Roman" w:hAnsi="Times New Roman" w:cs="Times New Roman"/>
-          <w:sz w:val="24"/>
-          <w:szCs w:val="24"/>
-        </w:rPr>
-        <w:t>void</w:t>
-      </w:r>
-      <w:proofErr w:type="gramEnd"/>
-      <w:r>
-        <w:rPr>
-          <w:rFonts w:ascii="Times New Roman" w:hAnsi="Times New Roman" w:cs="Times New Roman"/>
-          <w:sz w:val="24"/>
-          <w:szCs w:val="24"/>
-        </w:rPr>
-        <w:t xml:space="preserve"> </w:t>
-      </w:r>
-      <w:proofErr w:type="spellStart"/>
-      <w:r>
-        <w:rPr>
-          <w:rFonts w:ascii="Times New Roman" w:hAnsi="Times New Roman" w:cs="Times New Roman"/>
-          <w:sz w:val="24"/>
-          <w:szCs w:val="24"/>
-        </w:rPr>
-        <w:t>checkDiskSpace</w:t>
-      </w:r>
-      <w:proofErr w:type="spellEnd"/>
-      <w:r>
-        <w:rPr>
-          <w:rFonts w:ascii="Times New Roman" w:hAnsi="Times New Roman" w:cs="Times New Roman"/>
-          <w:sz w:val="24"/>
-          <w:szCs w:val="24"/>
-        </w:rPr>
-        <w:t>();</w:t>
+      <w:r>
+        <w:rPr>
+          <w:rFonts w:ascii="Times New Roman" w:hAnsi="Times New Roman" w:cs="Times New Roman"/>
+          <w:sz w:val="24"/>
+          <w:szCs w:val="24"/>
+        </w:rPr>
+        <w:t>int m_DiskSpace;</w:t>
+      </w:r>
+    </w:p>
+    <w:p>
+      <w:pPr>
+        <w:shd w:val="clear" w:color="auto" w:fill="FFFFFF" w:themeFill="background1"/>
+        <w:spacing w:after="0" w:line="480" w:lineRule="auto"/>
+        <w:contextualSpacing/>
+        <w:rPr>
+          <w:rFonts w:ascii="Times New Roman" w:hAnsi="Times New Roman" w:cs="Times New Roman"/>
+          <w:sz w:val="24"/>
+          <w:szCs w:val="24"/>
+        </w:rPr>
+      </w:pPr>
+      <w:r>
+        <w:rPr>
+          <w:rFonts w:ascii="Times New Roman" w:hAnsi="Times New Roman" w:cs="Times New Roman"/>
+          <w:sz w:val="24"/>
+          <w:szCs w:val="24"/>
+        </w:rPr>
+        <w:t>void checkDiskSpace();</w:t>
       </w:r>
     </w:p>
     <w:p>
@@ -2871,27 +2183,7 @@
           <w:szCs w:val="24"/>
         </w:rPr>
         <w:tab/>
-        <w:t xml:space="preserve">Checks the current mounted disk to uncover the free logical blocks. This could utilize functionality from the </w:t>
-      </w:r>
-      <w:proofErr w:type="spellStart"/>
-      <w:proofErr w:type="gramStart"/>
-      <w:r>
-        <w:rPr>
-          <w:rFonts w:ascii="Times New Roman" w:hAnsi="Times New Roman" w:cs="Times New Roman"/>
-          <w:sz w:val="24"/>
-          <w:szCs w:val="24"/>
-        </w:rPr>
-        <w:t>pbs</w:t>
-      </w:r>
-      <w:proofErr w:type="spellEnd"/>
-      <w:proofErr w:type="gramEnd"/>
-      <w:r>
-        <w:rPr>
-          <w:rFonts w:ascii="Times New Roman" w:hAnsi="Times New Roman" w:cs="Times New Roman"/>
-          <w:sz w:val="24"/>
-          <w:szCs w:val="24"/>
-        </w:rPr>
-        <w:t xml:space="preserve"> command, allowing it to access cluster and sector information. Each time this function is called, it will reexamine the mounted disk to ensure it is examining the current disk, and to allow for allocation changes to be noted.</w:t>
+        <w:t>Checks the current mounted disk to uncover the free logical blocks. This could utilize functionality from the pbs command, allowing it to access cluster and sector information. Each time this function is called, it will reexamine the mounted disk to ensure it is examining the current disk, and to allow for allocation changes to be noted.</w:t>
       </w:r>
     </w:p>
     <w:p>
@@ -2995,8 +2287,6 @@
           <w:szCs w:val="24"/>
         </w:rPr>
       </w:pPr>
-      <w:proofErr w:type="spellStart"/>
-      <w:proofErr w:type="gramStart"/>
       <w:r>
         <w:rPr>
           <w:rFonts w:ascii="Times New Roman" w:hAnsi="Times New Roman" w:cs="Times New Roman"/>
@@ -3005,18 +2295,7 @@
           <w:szCs w:val="24"/>
         </w:rPr>
         <w:lastRenderedPageBreak/>
-        <w:t>ls</w:t>
-      </w:r>
-      <w:proofErr w:type="spellEnd"/>
-      <w:proofErr w:type="gramEnd"/>
-      <w:r>
-        <w:rPr>
-          <w:rFonts w:ascii="Times New Roman" w:hAnsi="Times New Roman" w:cs="Times New Roman"/>
-          <w:b/>
-          <w:sz w:val="24"/>
-          <w:szCs w:val="24"/>
-        </w:rPr>
-        <w:t xml:space="preserve"> (X)</w:t>
+        <w:t>ls (X)</w:t>
       </w:r>
     </w:p>
     <w:p>
@@ -3111,81 +2390,33 @@
           <w:szCs w:val="24"/>
         </w:rPr>
       </w:pPr>
-      <w:proofErr w:type="gramStart"/>
-      <w:r>
-        <w:rPr>
-          <w:rFonts w:ascii="Times New Roman" w:hAnsi="Times New Roman" w:cs="Times New Roman"/>
-          <w:sz w:val="24"/>
-          <w:szCs w:val="24"/>
-        </w:rPr>
-        <w:t>char</w:t>
-      </w:r>
-      <w:proofErr w:type="gramEnd"/>
-      <w:r>
-        <w:rPr>
-          <w:rFonts w:ascii="Times New Roman" w:hAnsi="Times New Roman" w:cs="Times New Roman"/>
-          <w:sz w:val="24"/>
-          <w:szCs w:val="24"/>
-        </w:rPr>
-        <w:t xml:space="preserve">* </w:t>
-      </w:r>
-      <w:proofErr w:type="spellStart"/>
-      <w:r>
-        <w:rPr>
-          <w:rFonts w:ascii="Times New Roman" w:hAnsi="Times New Roman" w:cs="Times New Roman"/>
-          <w:sz w:val="24"/>
-          <w:szCs w:val="24"/>
-        </w:rPr>
-        <w:t>m_TargetChar</w:t>
-      </w:r>
-      <w:proofErr w:type="spellEnd"/>
-    </w:p>
-    <w:p>
-      <w:pPr>
-        <w:shd w:val="clear" w:color="auto" w:fill="FFFFFF" w:themeFill="background1"/>
-        <w:spacing w:after="0" w:line="480" w:lineRule="auto"/>
-        <w:contextualSpacing/>
-        <w:rPr>
-          <w:rFonts w:ascii="Times New Roman" w:hAnsi="Times New Roman" w:cs="Times New Roman"/>
-          <w:sz w:val="24"/>
-          <w:szCs w:val="24"/>
-        </w:rPr>
-      </w:pPr>
-      <w:proofErr w:type="gramStart"/>
-      <w:r>
-        <w:rPr>
-          <w:rFonts w:ascii="Times New Roman" w:hAnsi="Times New Roman" w:cs="Times New Roman"/>
-          <w:sz w:val="24"/>
-          <w:szCs w:val="24"/>
-        </w:rPr>
-        <w:t>void</w:t>
-      </w:r>
-      <w:proofErr w:type="gramEnd"/>
-      <w:r>
-        <w:rPr>
-          <w:rFonts w:ascii="Times New Roman" w:hAnsi="Times New Roman" w:cs="Times New Roman"/>
-          <w:sz w:val="24"/>
-          <w:szCs w:val="24"/>
-        </w:rPr>
-        <w:t xml:space="preserve"> </w:t>
-      </w:r>
-      <w:proofErr w:type="spellStart"/>
-      <w:r>
-        <w:rPr>
-          <w:rFonts w:ascii="Times New Roman" w:hAnsi="Times New Roman" w:cs="Times New Roman"/>
-          <w:sz w:val="24"/>
-          <w:szCs w:val="24"/>
-        </w:rPr>
-        <w:t>ReadCurrentDirectory</w:t>
-      </w:r>
-      <w:proofErr w:type="spellEnd"/>
-      <w:r>
-        <w:rPr>
-          <w:rFonts w:ascii="Times New Roman" w:hAnsi="Times New Roman" w:cs="Times New Roman"/>
-          <w:sz w:val="24"/>
-          <w:szCs w:val="24"/>
-        </w:rPr>
-        <w:t>():</w:t>
+      <w:r>
+        <w:rPr>
+          <w:rFonts w:ascii="Times New Roman" w:hAnsi="Times New Roman" w:cs="Times New Roman"/>
+          <w:sz w:val="24"/>
+          <w:szCs w:val="24"/>
+        </w:rPr>
+        <w:t>char* m_TargetChar</w:t>
+      </w:r>
+    </w:p>
+    <w:p>
+      <w:pPr>
+        <w:shd w:val="clear" w:color="auto" w:fill="FFFFFF" w:themeFill="background1"/>
+        <w:spacing w:after="0" w:line="480" w:lineRule="auto"/>
+        <w:contextualSpacing/>
+        <w:rPr>
+          <w:rFonts w:ascii="Times New Roman" w:hAnsi="Times New Roman" w:cs="Times New Roman"/>
+          <w:sz w:val="24"/>
+          <w:szCs w:val="24"/>
+        </w:rPr>
+      </w:pPr>
+      <w:r>
+        <w:rPr>
+          <w:rFonts w:ascii="Times New Roman" w:hAnsi="Times New Roman" w:cs="Times New Roman"/>
+          <w:sz w:val="24"/>
+          <w:szCs w:val="24"/>
+        </w:rPr>
+        <w:t>void ReadCurrentDirectory():</w:t>
       </w:r>
     </w:p>
     <w:p>
@@ -3206,72 +2437,27 @@
           <w:szCs w:val="24"/>
         </w:rPr>
         <w:tab/>
-      </w:r>
-      <w:proofErr w:type="gramStart"/>
-      <w:r>
-        <w:rPr>
-          <w:rFonts w:ascii="Times New Roman" w:hAnsi="Times New Roman" w:cs="Times New Roman"/>
-          <w:sz w:val="24"/>
-          <w:szCs w:val="24"/>
-        </w:rPr>
-        <w:t>this</w:t>
-      </w:r>
-      <w:proofErr w:type="gramEnd"/>
-      <w:r>
-        <w:rPr>
-          <w:rFonts w:ascii="Times New Roman" w:hAnsi="Times New Roman" w:cs="Times New Roman"/>
-          <w:sz w:val="24"/>
-          <w:szCs w:val="24"/>
-        </w:rPr>
-        <w:t xml:space="preserve"> function if no arguments are sent in will go through the current directory and write to the target char pointer.</w:t>
-      </w:r>
-    </w:p>
-    <w:p>
-      <w:pPr>
-        <w:shd w:val="clear" w:color="auto" w:fill="FFFFFF" w:themeFill="background1"/>
-        <w:spacing w:after="0" w:line="480" w:lineRule="auto"/>
-        <w:contextualSpacing/>
-        <w:rPr>
-          <w:rFonts w:ascii="Times New Roman" w:hAnsi="Times New Roman" w:cs="Times New Roman"/>
-          <w:sz w:val="24"/>
-          <w:szCs w:val="24"/>
-        </w:rPr>
-      </w:pPr>
-      <w:proofErr w:type="gramStart"/>
-      <w:r>
-        <w:rPr>
-          <w:rFonts w:ascii="Times New Roman" w:hAnsi="Times New Roman" w:cs="Times New Roman"/>
-          <w:sz w:val="24"/>
-          <w:szCs w:val="24"/>
-        </w:rPr>
-        <w:t>void</w:t>
-      </w:r>
-      <w:proofErr w:type="gramEnd"/>
-      <w:r>
-        <w:rPr>
-          <w:rFonts w:ascii="Times New Roman" w:hAnsi="Times New Roman" w:cs="Times New Roman"/>
-          <w:sz w:val="24"/>
-          <w:szCs w:val="24"/>
-        </w:rPr>
-        <w:t xml:space="preserve"> </w:t>
-      </w:r>
-      <w:proofErr w:type="spellStart"/>
-      <w:r>
-        <w:rPr>
-          <w:rFonts w:ascii="Times New Roman" w:hAnsi="Times New Roman" w:cs="Times New Roman"/>
-          <w:sz w:val="24"/>
-          <w:szCs w:val="24"/>
-        </w:rPr>
-        <w:t>PrintChar</w:t>
-      </w:r>
-      <w:proofErr w:type="spellEnd"/>
-      <w:r>
-        <w:rPr>
-          <w:rFonts w:ascii="Times New Roman" w:hAnsi="Times New Roman" w:cs="Times New Roman"/>
-          <w:sz w:val="24"/>
-          <w:szCs w:val="24"/>
-        </w:rPr>
-        <w:t>():</w:t>
+        <w:t>this function if no arguments are sent in will go through the current directory and write to the target char pointer.</w:t>
+      </w:r>
+    </w:p>
+    <w:p>
+      <w:pPr>
+        <w:shd w:val="clear" w:color="auto" w:fill="FFFFFF" w:themeFill="background1"/>
+        <w:spacing w:after="0" w:line="480" w:lineRule="auto"/>
+        <w:contextualSpacing/>
+        <w:rPr>
+          <w:rFonts w:ascii="Times New Roman" w:hAnsi="Times New Roman" w:cs="Times New Roman"/>
+          <w:sz w:val="24"/>
+          <w:szCs w:val="24"/>
+        </w:rPr>
+      </w:pPr>
+      <w:r>
+        <w:rPr>
+          <w:rFonts w:ascii="Times New Roman" w:hAnsi="Times New Roman" w:cs="Times New Roman"/>
+          <w:sz w:val="24"/>
+          <w:szCs w:val="24"/>
+        </w:rPr>
+        <w:t>void PrintChar():</w:t>
       </w:r>
     </w:p>
     <w:p>
@@ -3292,65 +2478,27 @@
           <w:szCs w:val="24"/>
         </w:rPr>
         <w:tab/>
-        <w:t xml:space="preserve">This will take the current directory char and print it out so the user will see from the </w:t>
-      </w:r>
-      <w:proofErr w:type="spellStart"/>
-      <w:r>
-        <w:rPr>
-          <w:rFonts w:ascii="Times New Roman" w:hAnsi="Times New Roman" w:cs="Times New Roman"/>
-          <w:sz w:val="24"/>
-          <w:szCs w:val="24"/>
-        </w:rPr>
-        <w:t>targetChar</w:t>
-      </w:r>
-      <w:proofErr w:type="spellEnd"/>
-    </w:p>
-    <w:p>
-      <w:pPr>
-        <w:shd w:val="clear" w:color="auto" w:fill="FFFFFF" w:themeFill="background1"/>
-        <w:spacing w:after="0" w:line="480" w:lineRule="auto"/>
-        <w:contextualSpacing/>
-        <w:rPr>
-          <w:rFonts w:ascii="Times New Roman" w:hAnsi="Times New Roman" w:cs="Times New Roman"/>
-          <w:sz w:val="24"/>
-          <w:szCs w:val="24"/>
-        </w:rPr>
-      </w:pPr>
-      <w:proofErr w:type="gramStart"/>
-      <w:r>
-        <w:rPr>
-          <w:rFonts w:ascii="Times New Roman" w:hAnsi="Times New Roman" w:cs="Times New Roman"/>
-          <w:sz w:val="24"/>
-          <w:szCs w:val="24"/>
-        </w:rPr>
-        <w:t>void</w:t>
-      </w:r>
-      <w:proofErr w:type="gramEnd"/>
-      <w:r>
-        <w:rPr>
-          <w:rFonts w:ascii="Times New Roman" w:hAnsi="Times New Roman" w:cs="Times New Roman"/>
-          <w:sz w:val="24"/>
-          <w:szCs w:val="24"/>
-        </w:rPr>
-        <w:t xml:space="preserve"> </w:t>
-      </w:r>
-      <w:proofErr w:type="spellStart"/>
-      <w:r>
-        <w:rPr>
-          <w:rFonts w:ascii="Times New Roman" w:hAnsi="Times New Roman" w:cs="Times New Roman"/>
-          <w:sz w:val="24"/>
-          <w:szCs w:val="24"/>
-        </w:rPr>
-        <w:t>FindFile</w:t>
-      </w:r>
-      <w:proofErr w:type="spellEnd"/>
-      <w:r>
-        <w:rPr>
-          <w:rFonts w:ascii="Times New Roman" w:hAnsi="Times New Roman" w:cs="Times New Roman"/>
-          <w:sz w:val="24"/>
-          <w:szCs w:val="24"/>
-        </w:rPr>
-        <w:t>(char* argument):</w:t>
+        <w:t>This will take the current directory char and print it out so the user will see from the targetChar</w:t>
+      </w:r>
+    </w:p>
+    <w:p>
+      <w:pPr>
+        <w:shd w:val="clear" w:color="auto" w:fill="FFFFFF" w:themeFill="background1"/>
+        <w:spacing w:after="0" w:line="480" w:lineRule="auto"/>
+        <w:contextualSpacing/>
+        <w:rPr>
+          <w:rFonts w:ascii="Times New Roman" w:hAnsi="Times New Roman" w:cs="Times New Roman"/>
+          <w:sz w:val="24"/>
+          <w:szCs w:val="24"/>
+        </w:rPr>
+      </w:pPr>
+      <w:r>
+        <w:rPr>
+          <w:rFonts w:ascii="Times New Roman" w:hAnsi="Times New Roman" w:cs="Times New Roman"/>
+          <w:sz w:val="24"/>
+          <w:szCs w:val="24"/>
+        </w:rPr>
+        <w:t>void FindFile(char* argument):</w:t>
       </w:r>
     </w:p>
     <w:p>
@@ -3371,25 +2519,7 @@
           <w:szCs w:val="24"/>
         </w:rPr>
         <w:tab/>
-        <w:t xml:space="preserve">This will go through the current directory and only give files that contain the argument array in full. This will be saved to the </w:t>
-      </w:r>
-      <w:proofErr w:type="spellStart"/>
-      <w:r>
-        <w:rPr>
-          <w:rFonts w:ascii="Times New Roman" w:hAnsi="Times New Roman" w:cs="Times New Roman"/>
-          <w:sz w:val="24"/>
-          <w:szCs w:val="24"/>
-        </w:rPr>
-        <w:t>targetchar</w:t>
-      </w:r>
-      <w:proofErr w:type="spellEnd"/>
-      <w:r>
-        <w:rPr>
-          <w:rFonts w:ascii="Times New Roman" w:hAnsi="Times New Roman" w:cs="Times New Roman"/>
-          <w:sz w:val="24"/>
-          <w:szCs w:val="24"/>
-        </w:rPr>
-        <w:t xml:space="preserve"> and then be ready for print function.</w:t>
+        <w:t>This will go through the current directory and only give files that contain the argument array in full. This will be saved to the targetchar and then be ready for print function.</w:t>
       </w:r>
     </w:p>
     <w:p>
@@ -3697,8 +2827,6 @@
           <w:szCs w:val="24"/>
         </w:rPr>
       </w:pPr>
-      <w:proofErr w:type="spellStart"/>
-      <w:proofErr w:type="gramStart"/>
       <w:r>
         <w:rPr>
           <w:rFonts w:ascii="Times New Roman" w:hAnsi="Times New Roman" w:cs="Times New Roman"/>
@@ -3707,18 +2835,7 @@
           <w:szCs w:val="24"/>
         </w:rPr>
         <w:lastRenderedPageBreak/>
-        <w:t>mkdir</w:t>
-      </w:r>
-      <w:proofErr w:type="spellEnd"/>
-      <w:proofErr w:type="gramEnd"/>
-      <w:r>
-        <w:rPr>
-          <w:rFonts w:ascii="Times New Roman" w:hAnsi="Times New Roman" w:cs="Times New Roman"/>
-          <w:b/>
-          <w:sz w:val="24"/>
-          <w:szCs w:val="24"/>
-        </w:rPr>
-        <w:t xml:space="preserve"> X</w:t>
+        <w:t>mkdir X</w:t>
       </w:r>
     </w:p>
     <w:p>
@@ -3812,43 +2929,13 @@
           <w:szCs w:val="24"/>
         </w:rPr>
       </w:pPr>
-      <w:proofErr w:type="spellStart"/>
-      <w:proofErr w:type="gramStart"/>
-      <w:r>
-        <w:rPr>
-          <w:rFonts w:ascii="Times New Roman" w:hAnsi="Times New Roman" w:cs="Times New Roman"/>
-          <w:sz w:val="24"/>
-          <w:szCs w:val="24"/>
-        </w:rPr>
-        <w:t>int</w:t>
-      </w:r>
-      <w:proofErr w:type="spellEnd"/>
-      <w:proofErr w:type="gramEnd"/>
-      <w:r>
-        <w:rPr>
-          <w:rFonts w:ascii="Times New Roman" w:hAnsi="Times New Roman" w:cs="Times New Roman"/>
-          <w:sz w:val="24"/>
-          <w:szCs w:val="24"/>
-        </w:rPr>
-        <w:t xml:space="preserve"> </w:t>
-      </w:r>
-      <w:proofErr w:type="spellStart"/>
-      <w:r>
-        <w:rPr>
-          <w:rFonts w:ascii="Times New Roman" w:hAnsi="Times New Roman" w:cs="Times New Roman"/>
-          <w:sz w:val="24"/>
-          <w:szCs w:val="24"/>
-        </w:rPr>
-        <w:t>DoesExist</w:t>
-      </w:r>
-      <w:proofErr w:type="spellEnd"/>
-      <w:r>
-        <w:rPr>
-          <w:rFonts w:ascii="Times New Roman" w:hAnsi="Times New Roman" w:cs="Times New Roman"/>
-          <w:sz w:val="24"/>
-          <w:szCs w:val="24"/>
-        </w:rPr>
-        <w:t>()</w:t>
+      <w:r>
+        <w:rPr>
+          <w:rFonts w:ascii="Times New Roman" w:hAnsi="Times New Roman" w:cs="Times New Roman"/>
+          <w:sz w:val="24"/>
+          <w:szCs w:val="24"/>
+        </w:rPr>
+        <w:t>int DoesExist()</w:t>
       </w:r>
     </w:p>
     <w:p>
@@ -3883,43 +2970,13 @@
           <w:szCs w:val="24"/>
         </w:rPr>
       </w:pPr>
-      <w:proofErr w:type="spellStart"/>
-      <w:proofErr w:type="gramStart"/>
-      <w:r>
-        <w:rPr>
-          <w:rFonts w:ascii="Times New Roman" w:hAnsi="Times New Roman" w:cs="Times New Roman"/>
-          <w:sz w:val="24"/>
-          <w:szCs w:val="24"/>
-        </w:rPr>
-        <w:t>int</w:t>
-      </w:r>
-      <w:proofErr w:type="spellEnd"/>
-      <w:proofErr w:type="gramEnd"/>
-      <w:r>
-        <w:rPr>
-          <w:rFonts w:ascii="Times New Roman" w:hAnsi="Times New Roman" w:cs="Times New Roman"/>
-          <w:sz w:val="24"/>
-          <w:szCs w:val="24"/>
-        </w:rPr>
-        <w:t xml:space="preserve"> </w:t>
-      </w:r>
-      <w:proofErr w:type="spellStart"/>
-      <w:r>
-        <w:rPr>
-          <w:rFonts w:ascii="Times New Roman" w:hAnsi="Times New Roman" w:cs="Times New Roman"/>
-          <w:sz w:val="24"/>
-          <w:szCs w:val="24"/>
-        </w:rPr>
-        <w:t>CreateDirectory</w:t>
-      </w:r>
-      <w:proofErr w:type="spellEnd"/>
-      <w:r>
-        <w:rPr>
-          <w:rFonts w:ascii="Times New Roman" w:hAnsi="Times New Roman" w:cs="Times New Roman"/>
-          <w:sz w:val="24"/>
-          <w:szCs w:val="24"/>
-        </w:rPr>
-        <w:t>()</w:t>
+      <w:r>
+        <w:rPr>
+          <w:rFonts w:ascii="Times New Roman" w:hAnsi="Times New Roman" w:cs="Times New Roman"/>
+          <w:sz w:val="24"/>
+          <w:szCs w:val="24"/>
+        </w:rPr>
+        <w:t>int CreateDirectory()</w:t>
       </w:r>
     </w:p>
     <w:p>
@@ -4194,8 +3251,6 @@
           <w:szCs w:val="24"/>
         </w:rPr>
       </w:pPr>
-      <w:proofErr w:type="spellStart"/>
-      <w:proofErr w:type="gramStart"/>
       <w:r>
         <w:rPr>
           <w:rFonts w:ascii="Times New Roman" w:hAnsi="Times New Roman" w:cs="Times New Roman"/>
@@ -4206,8 +3261,6 @@
         <w:lastRenderedPageBreak/>
         <w:t>pwd</w:t>
       </w:r>
-      <w:proofErr w:type="spellEnd"/>
-      <w:proofErr w:type="gramEnd"/>
     </w:p>
     <w:p>
       <w:pPr>
@@ -4260,25 +3313,7 @@
           <w:sz w:val="24"/>
           <w:szCs w:val="24"/>
         </w:rPr>
-        <w:t xml:space="preserve">variable </w:t>
-      </w:r>
-      <w:proofErr w:type="spellStart"/>
-      <w:r>
-        <w:rPr>
-          <w:rFonts w:ascii="Times New Roman" w:hAnsi="Times New Roman" w:cs="Times New Roman"/>
-          <w:sz w:val="24"/>
-          <w:szCs w:val="24"/>
-        </w:rPr>
-        <w:t>currentDirectory</w:t>
-      </w:r>
-      <w:proofErr w:type="spellEnd"/>
-      <w:r>
-        <w:rPr>
-          <w:rFonts w:ascii="Times New Roman" w:hAnsi="Times New Roman" w:cs="Times New Roman"/>
-          <w:sz w:val="24"/>
-          <w:szCs w:val="24"/>
-        </w:rPr>
-        <w:t>, and then outputs the result. This information is set and adjusted by other commands.</w:t>
+        <w:t>variable currentDirectory, and then outputs the result. This information is set and adjusted by other commands.</w:t>
       </w:r>
     </w:p>
     <w:p>
@@ -4334,8 +3369,6 @@
           <w:szCs w:val="24"/>
         </w:rPr>
       </w:pPr>
-      <w:proofErr w:type="spellStart"/>
-      <w:proofErr w:type="gramStart"/>
       <w:r>
         <w:rPr>
           <w:rFonts w:ascii="Times New Roman" w:hAnsi="Times New Roman" w:cs="Times New Roman"/>
@@ -4344,18 +3377,7 @@
           <w:szCs w:val="24"/>
         </w:rPr>
         <w:lastRenderedPageBreak/>
-        <w:t>rm</w:t>
-      </w:r>
-      <w:proofErr w:type="spellEnd"/>
-      <w:proofErr w:type="gramEnd"/>
-      <w:r>
-        <w:rPr>
-          <w:rFonts w:ascii="Times New Roman" w:hAnsi="Times New Roman" w:cs="Times New Roman"/>
-          <w:b/>
-          <w:sz w:val="24"/>
-          <w:szCs w:val="24"/>
-        </w:rPr>
-        <w:t xml:space="preserve"> X</w:t>
+        <w:t>rm X</w:t>
       </w:r>
     </w:p>
     <w:p>
@@ -4437,73 +3459,33 @@
           <w:szCs w:val="24"/>
         </w:rPr>
       </w:pPr>
-      <w:proofErr w:type="gramStart"/>
-      <w:r>
-        <w:rPr>
-          <w:rFonts w:ascii="Times New Roman" w:hAnsi="Times New Roman" w:cs="Times New Roman"/>
-          <w:sz w:val="24"/>
-          <w:szCs w:val="24"/>
-        </w:rPr>
-        <w:t>char</w:t>
-      </w:r>
-      <w:proofErr w:type="gramEnd"/>
-      <w:r>
-        <w:rPr>
-          <w:rFonts w:ascii="Times New Roman" w:hAnsi="Times New Roman" w:cs="Times New Roman"/>
-          <w:sz w:val="24"/>
-          <w:szCs w:val="24"/>
-        </w:rPr>
-        <w:t xml:space="preserve">* </w:t>
-      </w:r>
-      <w:proofErr w:type="spellStart"/>
-      <w:r>
-        <w:rPr>
-          <w:rFonts w:ascii="Times New Roman" w:hAnsi="Times New Roman" w:cs="Times New Roman"/>
-          <w:sz w:val="24"/>
-          <w:szCs w:val="24"/>
-        </w:rPr>
-        <w:t>m_File</w:t>
-      </w:r>
-      <w:proofErr w:type="spellEnd"/>
-    </w:p>
-    <w:p>
-      <w:pPr>
-        <w:shd w:val="clear" w:color="auto" w:fill="FFFFFF" w:themeFill="background1"/>
-        <w:spacing w:after="0" w:line="480" w:lineRule="auto"/>
-        <w:contextualSpacing/>
-        <w:rPr>
-          <w:rFonts w:ascii="Times New Roman" w:hAnsi="Times New Roman" w:cs="Times New Roman"/>
-          <w:sz w:val="24"/>
-          <w:szCs w:val="24"/>
-        </w:rPr>
-      </w:pPr>
-      <w:proofErr w:type="spellStart"/>
-      <w:proofErr w:type="gramStart"/>
-      <w:r>
-        <w:rPr>
-          <w:rFonts w:ascii="Times New Roman" w:hAnsi="Times New Roman" w:cs="Times New Roman"/>
-          <w:sz w:val="24"/>
-          <w:szCs w:val="24"/>
-        </w:rPr>
-        <w:t>removeFile</w:t>
-      </w:r>
-      <w:proofErr w:type="spellEnd"/>
-      <w:r>
-        <w:rPr>
-          <w:rFonts w:ascii="Times New Roman" w:hAnsi="Times New Roman" w:cs="Times New Roman"/>
-          <w:sz w:val="24"/>
-          <w:szCs w:val="24"/>
-        </w:rPr>
-        <w:t>(</w:t>
-      </w:r>
-      <w:proofErr w:type="gramEnd"/>
-      <w:r>
-        <w:rPr>
-          <w:rFonts w:ascii="Times New Roman" w:hAnsi="Times New Roman" w:cs="Times New Roman"/>
-          <w:sz w:val="24"/>
-          <w:szCs w:val="24"/>
-        </w:rPr>
-        <w:t>);</w:t>
+      <w:r>
+        <w:rPr>
+          <w:rFonts w:ascii="Times New Roman" w:hAnsi="Times New Roman" w:cs="Times New Roman"/>
+          <w:sz w:val="24"/>
+          <w:szCs w:val="24"/>
+        </w:rPr>
+        <w:t>char* m_File</w:t>
+      </w:r>
+    </w:p>
+    <w:p>
+      <w:pPr>
+        <w:shd w:val="clear" w:color="auto" w:fill="FFFFFF" w:themeFill="background1"/>
+        <w:spacing w:after="0" w:line="480" w:lineRule="auto"/>
+        <w:contextualSpacing/>
+        <w:rPr>
+          <w:rFonts w:ascii="Times New Roman" w:hAnsi="Times New Roman" w:cs="Times New Roman"/>
+          <w:sz w:val="24"/>
+          <w:szCs w:val="24"/>
+        </w:rPr>
+      </w:pPr>
+      <w:r>
+        <w:rPr>
+          <w:rFonts w:ascii="Times New Roman" w:hAnsi="Times New Roman" w:cs="Times New Roman"/>
+          <w:sz w:val="24"/>
+          <w:szCs w:val="24"/>
+        </w:rPr>
+        <w:t>removeFile();</w:t>
       </w:r>
     </w:p>
     <w:p>
@@ -4524,27 +3506,7 @@
           <w:szCs w:val="24"/>
         </w:rPr>
         <w:tab/>
-        <w:t xml:space="preserve">Executed after error checking. Removes the file from the disk. This removes it from the parent directory and adjusts allocations within the disk. This will also free clusters, possibly updating the </w:t>
-      </w:r>
-      <w:proofErr w:type="spellStart"/>
-      <w:proofErr w:type="gramStart"/>
-      <w:r>
-        <w:rPr>
-          <w:rFonts w:ascii="Times New Roman" w:hAnsi="Times New Roman" w:cs="Times New Roman"/>
-          <w:sz w:val="24"/>
-          <w:szCs w:val="24"/>
-        </w:rPr>
-        <w:t>df</w:t>
-      </w:r>
-      <w:proofErr w:type="spellEnd"/>
-      <w:proofErr w:type="gramEnd"/>
-      <w:r>
-        <w:rPr>
-          <w:rFonts w:ascii="Times New Roman" w:hAnsi="Times New Roman" w:cs="Times New Roman"/>
-          <w:sz w:val="24"/>
-          <w:szCs w:val="24"/>
-        </w:rPr>
-        <w:t xml:space="preserve"> command.</w:t>
+        <w:t>Executed after error checking. Removes the file from the disk. This removes it from the parent directory and adjusts allocations within the disk. This will also free clusters, possibly updating the df command.</w:t>
       </w:r>
     </w:p>
     <w:p>
@@ -4815,8 +3777,6 @@
           <w:szCs w:val="24"/>
         </w:rPr>
       </w:pPr>
-      <w:proofErr w:type="spellStart"/>
-      <w:proofErr w:type="gramStart"/>
       <w:r>
         <w:rPr>
           <w:rFonts w:ascii="Times New Roman" w:hAnsi="Times New Roman" w:cs="Times New Roman"/>
@@ -4825,18 +3785,7 @@
           <w:szCs w:val="24"/>
         </w:rPr>
         <w:lastRenderedPageBreak/>
-        <w:t>rmdir</w:t>
-      </w:r>
-      <w:proofErr w:type="spellEnd"/>
-      <w:proofErr w:type="gramEnd"/>
-      <w:r>
-        <w:rPr>
-          <w:rFonts w:ascii="Times New Roman" w:hAnsi="Times New Roman" w:cs="Times New Roman"/>
-          <w:b/>
-          <w:sz w:val="24"/>
-          <w:szCs w:val="24"/>
-        </w:rPr>
-        <w:t xml:space="preserve"> X</w:t>
+        <w:t>rmdir X</w:t>
       </w:r>
     </w:p>
     <w:p>
@@ -4918,91 +3867,33 @@
           <w:szCs w:val="24"/>
         </w:rPr>
       </w:pPr>
-      <w:proofErr w:type="gramStart"/>
-      <w:r>
-        <w:rPr>
-          <w:rFonts w:ascii="Times New Roman" w:hAnsi="Times New Roman" w:cs="Times New Roman"/>
-          <w:sz w:val="24"/>
-          <w:szCs w:val="24"/>
-        </w:rPr>
-        <w:t>char</w:t>
-      </w:r>
-      <w:proofErr w:type="gramEnd"/>
-      <w:r>
-        <w:rPr>
-          <w:rFonts w:ascii="Times New Roman" w:hAnsi="Times New Roman" w:cs="Times New Roman"/>
-          <w:sz w:val="24"/>
-          <w:szCs w:val="24"/>
-        </w:rPr>
-        <w:t xml:space="preserve">* </w:t>
-      </w:r>
-      <w:proofErr w:type="spellStart"/>
-      <w:r>
-        <w:rPr>
-          <w:rFonts w:ascii="Times New Roman" w:hAnsi="Times New Roman" w:cs="Times New Roman"/>
-          <w:sz w:val="24"/>
-          <w:szCs w:val="24"/>
-        </w:rPr>
-        <w:t>m_File</w:t>
-      </w:r>
-      <w:proofErr w:type="spellEnd"/>
-      <w:r>
-        <w:rPr>
-          <w:rFonts w:ascii="Times New Roman" w:hAnsi="Times New Roman" w:cs="Times New Roman"/>
-          <w:sz w:val="24"/>
-          <w:szCs w:val="24"/>
-        </w:rPr>
-        <w:t>;</w:t>
-      </w:r>
-    </w:p>
-    <w:p>
-      <w:pPr>
-        <w:shd w:val="clear" w:color="auto" w:fill="FFFFFF" w:themeFill="background1"/>
-        <w:spacing w:after="0" w:line="480" w:lineRule="auto"/>
-        <w:contextualSpacing/>
-        <w:rPr>
-          <w:rFonts w:ascii="Times New Roman" w:hAnsi="Times New Roman" w:cs="Times New Roman"/>
-          <w:sz w:val="24"/>
-          <w:szCs w:val="24"/>
-        </w:rPr>
-      </w:pPr>
-      <w:proofErr w:type="spellStart"/>
-      <w:proofErr w:type="gramStart"/>
-      <w:r>
-        <w:rPr>
-          <w:rFonts w:ascii="Times New Roman" w:hAnsi="Times New Roman" w:cs="Times New Roman"/>
-          <w:sz w:val="24"/>
-          <w:szCs w:val="24"/>
-        </w:rPr>
-        <w:t>int</w:t>
-      </w:r>
-      <w:proofErr w:type="spellEnd"/>
-      <w:proofErr w:type="gramEnd"/>
-      <w:r>
-        <w:rPr>
-          <w:rFonts w:ascii="Times New Roman" w:hAnsi="Times New Roman" w:cs="Times New Roman"/>
-          <w:sz w:val="24"/>
-          <w:szCs w:val="24"/>
-        </w:rPr>
-        <w:t xml:space="preserve"> </w:t>
-      </w:r>
-      <w:proofErr w:type="spellStart"/>
-      <w:r>
-        <w:rPr>
-          <w:rFonts w:ascii="Times New Roman" w:hAnsi="Times New Roman" w:cs="Times New Roman"/>
-          <w:sz w:val="24"/>
-          <w:szCs w:val="24"/>
-        </w:rPr>
-        <w:t>checkIsEmpty</w:t>
-      </w:r>
-      <w:proofErr w:type="spellEnd"/>
-      <w:r>
-        <w:rPr>
-          <w:rFonts w:ascii="Times New Roman" w:hAnsi="Times New Roman" w:cs="Times New Roman"/>
-          <w:sz w:val="24"/>
-          <w:szCs w:val="24"/>
-        </w:rPr>
-        <w:t>();</w:t>
+      <w:r>
+        <w:rPr>
+          <w:rFonts w:ascii="Times New Roman" w:hAnsi="Times New Roman" w:cs="Times New Roman"/>
+          <w:sz w:val="24"/>
+          <w:szCs w:val="24"/>
+        </w:rPr>
+        <w:t>char* m_File;</w:t>
+      </w:r>
+    </w:p>
+    <w:p>
+      <w:pPr>
+        <w:shd w:val="clear" w:color="auto" w:fill="FFFFFF" w:themeFill="background1"/>
+        <w:spacing w:after="0" w:line="480" w:lineRule="auto"/>
+        <w:contextualSpacing/>
+        <w:rPr>
+          <w:rFonts w:ascii="Times New Roman" w:hAnsi="Times New Roman" w:cs="Times New Roman"/>
+          <w:sz w:val="24"/>
+          <w:szCs w:val="24"/>
+        </w:rPr>
+      </w:pPr>
+      <w:r>
+        <w:rPr>
+          <w:rFonts w:ascii="Times New Roman" w:hAnsi="Times New Roman" w:cs="Times New Roman"/>
+          <w:sz w:val="24"/>
+          <w:szCs w:val="24"/>
+        </w:rPr>
+        <w:t>int checkIsEmpty();</w:t>
       </w:r>
     </w:p>
     <w:p>
@@ -5037,41 +3928,13 @@
           <w:szCs w:val="24"/>
         </w:rPr>
       </w:pPr>
-      <w:proofErr w:type="gramStart"/>
-      <w:r>
-        <w:rPr>
-          <w:rFonts w:ascii="Times New Roman" w:hAnsi="Times New Roman" w:cs="Times New Roman"/>
-          <w:sz w:val="24"/>
-          <w:szCs w:val="24"/>
-        </w:rPr>
-        <w:t>void</w:t>
-      </w:r>
-      <w:proofErr w:type="gramEnd"/>
-      <w:r>
-        <w:rPr>
-          <w:rFonts w:ascii="Times New Roman" w:hAnsi="Times New Roman" w:cs="Times New Roman"/>
-          <w:sz w:val="24"/>
-          <w:szCs w:val="24"/>
-        </w:rPr>
-        <w:t xml:space="preserve"> </w:t>
-      </w:r>
-      <w:proofErr w:type="spellStart"/>
-      <w:r>
-        <w:rPr>
-          <w:rFonts w:ascii="Times New Roman" w:hAnsi="Times New Roman" w:cs="Times New Roman"/>
-          <w:sz w:val="24"/>
-          <w:szCs w:val="24"/>
-        </w:rPr>
-        <w:t>removeDirectory</w:t>
-      </w:r>
-      <w:proofErr w:type="spellEnd"/>
-      <w:r>
-        <w:rPr>
-          <w:rFonts w:ascii="Times New Roman" w:hAnsi="Times New Roman" w:cs="Times New Roman"/>
-          <w:sz w:val="24"/>
-          <w:szCs w:val="24"/>
-        </w:rPr>
-        <w:t>();</w:t>
+      <w:r>
+        <w:rPr>
+          <w:rFonts w:ascii="Times New Roman" w:hAnsi="Times New Roman" w:cs="Times New Roman"/>
+          <w:sz w:val="24"/>
+          <w:szCs w:val="24"/>
+        </w:rPr>
+        <w:t>void removeDirectory();</w:t>
       </w:r>
     </w:p>
     <w:p>
@@ -5092,27 +3955,7 @@
           <w:szCs w:val="24"/>
         </w:rPr>
         <w:tab/>
-        <w:t xml:space="preserve">This removes the directory from the parent directory, adjusting space allocations. This also frees up data clusters, potentially updating other commands, such as </w:t>
-      </w:r>
-      <w:proofErr w:type="spellStart"/>
-      <w:proofErr w:type="gramStart"/>
-      <w:r>
-        <w:rPr>
-          <w:rFonts w:ascii="Times New Roman" w:hAnsi="Times New Roman" w:cs="Times New Roman"/>
-          <w:sz w:val="24"/>
-          <w:szCs w:val="24"/>
-        </w:rPr>
-        <w:t>df</w:t>
-      </w:r>
-      <w:proofErr w:type="spellEnd"/>
-      <w:proofErr w:type="gramEnd"/>
-      <w:r>
-        <w:rPr>
-          <w:rFonts w:ascii="Times New Roman" w:hAnsi="Times New Roman" w:cs="Times New Roman"/>
-          <w:sz w:val="24"/>
-          <w:szCs w:val="24"/>
-        </w:rPr>
-        <w:t>.</w:t>
+        <w:t>This removes the directory from the parent directory, adjusting space allocations. This also frees up data clusters, potentially updating other commands, such as df.</w:t>
       </w:r>
     </w:p>
     <w:p>
@@ -5471,7 +4314,6 @@
           <w:u w:val="single"/>
         </w:rPr>
       </w:pPr>
-      <w:proofErr w:type="gramStart"/>
       <w:r>
         <w:rPr>
           <w:rFonts w:ascii="Times New Roman" w:hAnsi="Times New Roman" w:cs="Times New Roman"/>
@@ -5480,17 +4322,7 @@
           <w:szCs w:val="24"/>
         </w:rPr>
         <w:lastRenderedPageBreak/>
-        <w:t>touch</w:t>
-      </w:r>
-      <w:proofErr w:type="gramEnd"/>
-      <w:r>
-        <w:rPr>
-          <w:rFonts w:ascii="Times New Roman" w:hAnsi="Times New Roman" w:cs="Times New Roman"/>
-          <w:b/>
-          <w:sz w:val="24"/>
-          <w:szCs w:val="24"/>
-        </w:rPr>
-        <w:t xml:space="preserve"> X</w:t>
+        <w:t>touch X</w:t>
       </w:r>
     </w:p>
     <w:p>
@@ -5576,25 +4408,13 @@
           <w:szCs w:val="24"/>
         </w:rPr>
       </w:pPr>
-      <w:proofErr w:type="spellStart"/>
-      <w:proofErr w:type="gramStart"/>
-      <w:r>
-        <w:rPr>
-          <w:rFonts w:ascii="Times New Roman" w:hAnsi="Times New Roman" w:cs="Times New Roman"/>
-          <w:sz w:val="24"/>
-          <w:szCs w:val="24"/>
-        </w:rPr>
-        <w:t>int</w:t>
-      </w:r>
-      <w:proofErr w:type="spellEnd"/>
-      <w:proofErr w:type="gramEnd"/>
-      <w:r>
-        <w:rPr>
-          <w:rFonts w:ascii="Times New Roman" w:hAnsi="Times New Roman" w:cs="Times New Roman"/>
-          <w:sz w:val="24"/>
-          <w:szCs w:val="24"/>
-        </w:rPr>
-        <w:t xml:space="preserve"> Search()</w:t>
+      <w:r>
+        <w:rPr>
+          <w:rFonts w:ascii="Times New Roman" w:hAnsi="Times New Roman" w:cs="Times New Roman"/>
+          <w:sz w:val="24"/>
+          <w:szCs w:val="24"/>
+        </w:rPr>
+        <w:t>int Search()</w:t>
       </w:r>
     </w:p>
     <w:p>
@@ -5615,108 +4435,27 @@
           <w:szCs w:val="24"/>
         </w:rPr>
         <w:tab/>
-      </w:r>
-      <w:proofErr w:type="gramStart"/>
-      <w:r>
-        <w:rPr>
-          <w:rFonts w:ascii="Times New Roman" w:hAnsi="Times New Roman" w:cs="Times New Roman"/>
-          <w:sz w:val="24"/>
-          <w:szCs w:val="24"/>
-        </w:rPr>
-        <w:t>this</w:t>
-      </w:r>
-      <w:proofErr w:type="gramEnd"/>
-      <w:r>
-        <w:rPr>
-          <w:rFonts w:ascii="Times New Roman" w:hAnsi="Times New Roman" w:cs="Times New Roman"/>
-          <w:sz w:val="24"/>
-          <w:szCs w:val="24"/>
-        </w:rPr>
-        <w:t xml:space="preserve"> will search the current directory or </w:t>
-      </w:r>
-      <w:proofErr w:type="spellStart"/>
-      <w:r>
-        <w:rPr>
-          <w:rFonts w:ascii="Times New Roman" w:hAnsi="Times New Roman" w:cs="Times New Roman"/>
-          <w:sz w:val="24"/>
-          <w:szCs w:val="24"/>
-        </w:rPr>
-        <w:t>filepath</w:t>
-      </w:r>
-      <w:proofErr w:type="spellEnd"/>
-      <w:r>
-        <w:rPr>
-          <w:rFonts w:ascii="Times New Roman" w:hAnsi="Times New Roman" w:cs="Times New Roman"/>
-          <w:sz w:val="24"/>
-          <w:szCs w:val="24"/>
-        </w:rPr>
-        <w:t xml:space="preserve"> to see if the file can be created or not. This will return an </w:t>
-      </w:r>
-      <w:proofErr w:type="spellStart"/>
-      <w:r>
-        <w:rPr>
-          <w:rFonts w:ascii="Times New Roman" w:hAnsi="Times New Roman" w:cs="Times New Roman"/>
-          <w:sz w:val="24"/>
-          <w:szCs w:val="24"/>
-        </w:rPr>
-        <w:t>int</w:t>
-      </w:r>
-      <w:proofErr w:type="spellEnd"/>
-      <w:r>
-        <w:rPr>
-          <w:rFonts w:ascii="Times New Roman" w:hAnsi="Times New Roman" w:cs="Times New Roman"/>
-          <w:sz w:val="24"/>
-          <w:szCs w:val="24"/>
-        </w:rPr>
-        <w:t xml:space="preserve"> which will determine whether or not it moves forward.</w:t>
-      </w:r>
-    </w:p>
-    <w:p>
-      <w:pPr>
-        <w:shd w:val="clear" w:color="auto" w:fill="FFFFFF" w:themeFill="background1"/>
-        <w:spacing w:after="0" w:line="480" w:lineRule="auto"/>
-        <w:contextualSpacing/>
-        <w:rPr>
-          <w:rFonts w:ascii="Times New Roman" w:hAnsi="Times New Roman" w:cs="Times New Roman"/>
-          <w:sz w:val="24"/>
-          <w:szCs w:val="24"/>
-        </w:rPr>
-      </w:pPr>
-      <w:proofErr w:type="gramStart"/>
-      <w:r>
-        <w:rPr>
-          <w:rFonts w:ascii="Times New Roman" w:hAnsi="Times New Roman" w:cs="Times New Roman"/>
-          <w:sz w:val="24"/>
-          <w:szCs w:val="24"/>
-        </w:rPr>
-        <w:t>void</w:t>
-      </w:r>
-      <w:proofErr w:type="gramEnd"/>
-      <w:r>
-        <w:rPr>
-          <w:rFonts w:ascii="Times New Roman" w:hAnsi="Times New Roman" w:cs="Times New Roman"/>
-          <w:sz w:val="24"/>
-          <w:szCs w:val="24"/>
-        </w:rPr>
-        <w:t xml:space="preserve"> Create(char* </w:t>
-      </w:r>
-      <w:proofErr w:type="spellStart"/>
-      <w:r>
-        <w:rPr>
-          <w:rFonts w:ascii="Times New Roman" w:hAnsi="Times New Roman" w:cs="Times New Roman"/>
-          <w:sz w:val="24"/>
-          <w:szCs w:val="24"/>
-        </w:rPr>
-        <w:t>filePath</w:t>
-      </w:r>
-      <w:proofErr w:type="spellEnd"/>
-      <w:r>
-        <w:rPr>
-          <w:rFonts w:ascii="Times New Roman" w:hAnsi="Times New Roman" w:cs="Times New Roman"/>
-          <w:sz w:val="24"/>
-          <w:szCs w:val="24"/>
-        </w:rPr>
-        <w:t>)</w:t>
+        <w:t>this will search the current directory or filepath to see if the file can be created or not. This will return an int which will determine whether or not it moves forward.</w:t>
+      </w:r>
+    </w:p>
+    <w:p>
+      <w:pPr>
+        <w:shd w:val="clear" w:color="auto" w:fill="FFFFFF" w:themeFill="background1"/>
+        <w:spacing w:after="0" w:line="480" w:lineRule="auto"/>
+        <w:contextualSpacing/>
+        <w:rPr>
+          <w:rFonts w:ascii="Times New Roman" w:hAnsi="Times New Roman" w:cs="Times New Roman"/>
+          <w:sz w:val="24"/>
+          <w:szCs w:val="24"/>
+        </w:rPr>
+      </w:pPr>
+      <w:r>
+        <w:rPr>
+          <w:rFonts w:ascii="Times New Roman" w:hAnsi="Times New Roman" w:cs="Times New Roman"/>
+          <w:sz w:val="24"/>
+          <w:szCs w:val="24"/>
+        </w:rPr>
+        <w:t>void Create(char* filePath)</w:t>
       </w:r>
     </w:p>
     <w:p>
@@ -5737,24 +4476,7 @@
           <w:szCs w:val="24"/>
         </w:rPr>
         <w:tab/>
-      </w:r>
-      <w:proofErr w:type="gramStart"/>
-      <w:r>
-        <w:rPr>
-          <w:rFonts w:ascii="Times New Roman" w:hAnsi="Times New Roman" w:cs="Times New Roman"/>
-          <w:sz w:val="24"/>
-          <w:szCs w:val="24"/>
-        </w:rPr>
-        <w:t>this</w:t>
-      </w:r>
-      <w:proofErr w:type="gramEnd"/>
-      <w:r>
-        <w:rPr>
-          <w:rFonts w:ascii="Times New Roman" w:hAnsi="Times New Roman" w:cs="Times New Roman"/>
-          <w:sz w:val="24"/>
-          <w:szCs w:val="24"/>
-        </w:rPr>
-        <w:t xml:space="preserve"> function will change current working directory and save the old location or steps to get back. Than it will create the new file in the location and step back out to the current directory the user was on.</w:t>
+        <w:t>this function will change current working directory and save the old location or steps to get back. Than it will create the new file in the location and step back out to the current directory the user was on.</w:t>
       </w:r>
     </w:p>
     <w:p>
@@ -6031,8 +4753,8 @@
       </w:r>
     </w:p>
     <w:sectPr>
-      <w:headerReference w:type="default" r:id="rId9"/>
-      <w:headerReference w:type="first" r:id="rId10"/>
+      <w:headerReference w:type="default" r:id="rId8"/>
+      <w:headerReference w:type="first" r:id="rId9"/>
       <w:pgSz w:w="12240" w:h="15840" w:code="1"/>
       <w:pgMar w:top="1440" w:right="1440" w:bottom="1440" w:left="1440" w:header="720" w:footer="720" w:gutter="0"/>
       <w:pgNumType w:start="1"/>
@@ -6045,7 +4767,7 @@
 </file>
 
 <file path=word/endnotes.xml><?xml version="1.0" encoding="utf-8"?>
-<w:endnotes xmlns:wpc="http://schemas.microsoft.com/office/word/2010/wordprocessingCanvas" xmlns:mc="http://schemas.openxmlformats.org/markup-compatibility/2006" xmlns:o="urn:schemas-microsoft-com:office:office" xmlns:r="http://schemas.openxmlformats.org/officeDocument/2006/relationships" xmlns:m="http://schemas.openxmlformats.org/officeDocument/2006/math" xmlns:v="urn:schemas-microsoft-com:vml" xmlns:wp14="http://schemas.microsoft.com/office/word/2010/wordprocessingDrawing" xmlns:wp="http://schemas.openxmlformats.org/drawingml/2006/wordprocessingDrawing" xmlns:w10="urn:schemas-microsoft-com:office:word" xmlns:w="http://schemas.openxmlformats.org/wordprocessingml/2006/main" xmlns:w14="http://schemas.microsoft.com/office/word/2010/wordml" xmlns:wpg="http://schemas.microsoft.com/office/word/2010/wordprocessingGroup" xmlns:wpi="http://schemas.microsoft.com/office/word/2010/wordprocessingInk" xmlns:wne="http://schemas.microsoft.com/office/word/2006/wordml" xmlns:wps="http://schemas.microsoft.com/office/word/2010/wordprocessingShape" mc:Ignorable="w14 wp14">
+<w:endnotes xmlns:wpc="http://schemas.microsoft.com/office/word/2010/wordprocessingCanvas" xmlns:mc="http://schemas.openxmlformats.org/markup-compatibility/2006" xmlns:o="urn:schemas-microsoft-com:office:office" xmlns:r="http://schemas.openxmlformats.org/officeDocument/2006/relationships" xmlns:m="http://schemas.openxmlformats.org/officeDocument/2006/math" xmlns:v="urn:schemas-microsoft-com:vml" xmlns:wp14="http://schemas.microsoft.com/office/word/2010/wordprocessingDrawing" xmlns:wp="http://schemas.openxmlformats.org/drawingml/2006/wordprocessingDrawing" xmlns:w10="urn:schemas-microsoft-com:office:word" xmlns:w="http://schemas.openxmlformats.org/wordprocessingml/2006/main" xmlns:w14="http://schemas.microsoft.com/office/word/2010/wordml" xmlns:w15="http://schemas.microsoft.com/office/word/2012/wordml" xmlns:wpg="http://schemas.microsoft.com/office/word/2010/wordprocessingGroup" xmlns:wpi="http://schemas.microsoft.com/office/word/2010/wordprocessingInk" xmlns:wne="http://schemas.microsoft.com/office/word/2006/wordml" xmlns:wps="http://schemas.microsoft.com/office/word/2010/wordprocessingShape" mc:Ignorable="w14 w15 wp14">
   <w:endnote w:type="separator" w:id="-1">
     <w:p>
       <w:pPr>
@@ -6070,7 +4792,7 @@
 </file>
 
 <file path=word/footnotes.xml><?xml version="1.0" encoding="utf-8"?>
-<w:footnotes xmlns:wpc="http://schemas.microsoft.com/office/word/2010/wordprocessingCanvas" xmlns:mc="http://schemas.openxmlformats.org/markup-compatibility/2006" xmlns:o="urn:schemas-microsoft-com:office:office" xmlns:r="http://schemas.openxmlformats.org/officeDocument/2006/relationships" xmlns:m="http://schemas.openxmlformats.org/officeDocument/2006/math" xmlns:v="urn:schemas-microsoft-com:vml" xmlns:wp14="http://schemas.microsoft.com/office/word/2010/wordprocessingDrawing" xmlns:wp="http://schemas.openxmlformats.org/drawingml/2006/wordprocessingDrawing" xmlns:w10="urn:schemas-microsoft-com:office:word" xmlns:w="http://schemas.openxmlformats.org/wordprocessingml/2006/main" xmlns:w14="http://schemas.microsoft.com/office/word/2010/wordml" xmlns:wpg="http://schemas.microsoft.com/office/word/2010/wordprocessingGroup" xmlns:wpi="http://schemas.microsoft.com/office/word/2010/wordprocessingInk" xmlns:wne="http://schemas.microsoft.com/office/word/2006/wordml" xmlns:wps="http://schemas.microsoft.com/office/word/2010/wordprocessingShape" mc:Ignorable="w14 wp14">
+<w:footnotes xmlns:wpc="http://schemas.microsoft.com/office/word/2010/wordprocessingCanvas" xmlns:mc="http://schemas.openxmlformats.org/markup-compatibility/2006" xmlns:o="urn:schemas-microsoft-com:office:office" xmlns:r="http://schemas.openxmlformats.org/officeDocument/2006/relationships" xmlns:m="http://schemas.openxmlformats.org/officeDocument/2006/math" xmlns:v="urn:schemas-microsoft-com:vml" xmlns:wp14="http://schemas.microsoft.com/office/word/2010/wordprocessingDrawing" xmlns:wp="http://schemas.openxmlformats.org/drawingml/2006/wordprocessingDrawing" xmlns:w10="urn:schemas-microsoft-com:office:word" xmlns:w="http://schemas.openxmlformats.org/wordprocessingml/2006/main" xmlns:w14="http://schemas.microsoft.com/office/word/2010/wordml" xmlns:w15="http://schemas.microsoft.com/office/word/2012/wordml" xmlns:wpg="http://schemas.microsoft.com/office/word/2010/wordprocessingGroup" xmlns:wpi="http://schemas.microsoft.com/office/word/2010/wordprocessingInk" xmlns:wne="http://schemas.microsoft.com/office/word/2006/wordml" xmlns:wps="http://schemas.microsoft.com/office/word/2010/wordprocessingShape" mc:Ignorable="w14 w15 wp14">
   <w:footnote w:type="separator" w:id="-1">
     <w:p>
       <w:pPr>
@@ -6095,7 +4817,7 @@
 </file>
 
 <file path=word/header1.xml><?xml version="1.0" encoding="utf-8"?>
-<w:hdr xmlns:wpc="http://schemas.microsoft.com/office/word/2010/wordprocessingCanvas" xmlns:mc="http://schemas.openxmlformats.org/markup-compatibility/2006" xmlns:o="urn:schemas-microsoft-com:office:office" xmlns:r="http://schemas.openxmlformats.org/officeDocument/2006/relationships" xmlns:m="http://schemas.openxmlformats.org/officeDocument/2006/math" xmlns:v="urn:schemas-microsoft-com:vml" xmlns:wp14="http://schemas.microsoft.com/office/word/2010/wordprocessingDrawing" xmlns:wp="http://schemas.openxmlformats.org/drawingml/2006/wordprocessingDrawing" xmlns:w10="urn:schemas-microsoft-com:office:word" xmlns:w="http://schemas.openxmlformats.org/wordprocessingml/2006/main" xmlns:w14="http://schemas.microsoft.com/office/word/2010/wordml" xmlns:wpg="http://schemas.microsoft.com/office/word/2010/wordprocessingGroup" xmlns:wpi="http://schemas.microsoft.com/office/word/2010/wordprocessingInk" xmlns:wne="http://schemas.microsoft.com/office/word/2006/wordml" xmlns:wps="http://schemas.microsoft.com/office/word/2010/wordprocessingShape" mc:Ignorable="w14 wp14">
+<w:hdr xmlns:wpc="http://schemas.microsoft.com/office/word/2010/wordprocessingCanvas" xmlns:mc="http://schemas.openxmlformats.org/markup-compatibility/2006" xmlns:o="urn:schemas-microsoft-com:office:office" xmlns:r="http://schemas.openxmlformats.org/officeDocument/2006/relationships" xmlns:m="http://schemas.openxmlformats.org/officeDocument/2006/math" xmlns:v="urn:schemas-microsoft-com:vml" xmlns:wp14="http://schemas.microsoft.com/office/word/2010/wordprocessingDrawing" xmlns:wp="http://schemas.openxmlformats.org/drawingml/2006/wordprocessingDrawing" xmlns:w10="urn:schemas-microsoft-com:office:word" xmlns:w="http://schemas.openxmlformats.org/wordprocessingml/2006/main" xmlns:w14="http://schemas.microsoft.com/office/word/2010/wordml" xmlns:w15="http://schemas.microsoft.com/office/word/2012/wordml" xmlns:wpg="http://schemas.microsoft.com/office/word/2010/wordprocessingGroup" xmlns:wpi="http://schemas.microsoft.com/office/word/2010/wordprocessingInk" xmlns:wne="http://schemas.microsoft.com/office/word/2006/wordml" xmlns:wps="http://schemas.microsoft.com/office/word/2010/wordprocessingShape" mc:Ignorable="w14 w15 wp14">
   <w:p>
     <w:pPr>
       <w:pStyle w:val="Header"/>
@@ -6104,13 +4826,8 @@
     <w:r>
       <w:t xml:space="preserve">Bethune </w:t>
     </w:r>
-    <w:proofErr w:type="spellStart"/>
     <w:r>
-      <w:t>Schipellite</w:t>
-    </w:r>
-    <w:proofErr w:type="spellEnd"/>
-    <w:r>
-      <w:t xml:space="preserve"> </w:t>
+      <w:t xml:space="preserve">Schipellite </w:t>
     </w:r>
     <w:sdt>
       <w:sdtPr>
@@ -6159,7 +4876,7 @@
 </file>
 
 <file path=word/header2.xml><?xml version="1.0" encoding="utf-8"?>
-<w:hdr xmlns:wpc="http://schemas.microsoft.com/office/word/2010/wordprocessingCanvas" xmlns:mc="http://schemas.openxmlformats.org/markup-compatibility/2006" xmlns:o="urn:schemas-microsoft-com:office:office" xmlns:r="http://schemas.openxmlformats.org/officeDocument/2006/relationships" xmlns:m="http://schemas.openxmlformats.org/officeDocument/2006/math" xmlns:v="urn:schemas-microsoft-com:vml" xmlns:wp14="http://schemas.microsoft.com/office/word/2010/wordprocessingDrawing" xmlns:wp="http://schemas.openxmlformats.org/drawingml/2006/wordprocessingDrawing" xmlns:w10="urn:schemas-microsoft-com:office:word" xmlns:w="http://schemas.openxmlformats.org/wordprocessingml/2006/main" xmlns:w14="http://schemas.microsoft.com/office/word/2010/wordml" xmlns:wpg="http://schemas.microsoft.com/office/word/2010/wordprocessingGroup" xmlns:wpi="http://schemas.microsoft.com/office/word/2010/wordprocessingInk" xmlns:wne="http://schemas.microsoft.com/office/word/2006/wordml" xmlns:wps="http://schemas.microsoft.com/office/word/2010/wordprocessingShape" mc:Ignorable="w14 wp14">
+<w:hdr xmlns:wpc="http://schemas.microsoft.com/office/word/2010/wordprocessingCanvas" xmlns:mc="http://schemas.openxmlformats.org/markup-compatibility/2006" xmlns:o="urn:schemas-microsoft-com:office:office" xmlns:r="http://schemas.openxmlformats.org/officeDocument/2006/relationships" xmlns:m="http://schemas.openxmlformats.org/officeDocument/2006/math" xmlns:v="urn:schemas-microsoft-com:vml" xmlns:wp14="http://schemas.microsoft.com/office/word/2010/wordprocessingDrawing" xmlns:wp="http://schemas.openxmlformats.org/drawingml/2006/wordprocessingDrawing" xmlns:w10="urn:schemas-microsoft-com:office:word" xmlns:w="http://schemas.openxmlformats.org/wordprocessingml/2006/main" xmlns:w14="http://schemas.microsoft.com/office/word/2010/wordml" xmlns:w15="http://schemas.microsoft.com/office/word/2012/wordml" xmlns:wpg="http://schemas.microsoft.com/office/word/2010/wordprocessingGroup" xmlns:wpi="http://schemas.microsoft.com/office/word/2010/wordprocessingInk" xmlns:wne="http://schemas.microsoft.com/office/word/2006/wordml" xmlns:wps="http://schemas.microsoft.com/office/word/2010/wordprocessingShape" mc:Ignorable="w14 w15 wp14">
   <w:p>
     <w:pPr>
       <w:pStyle w:val="Header"/>
@@ -6175,7 +4892,7 @@
 </file>
 
 <file path=word/numbering.xml><?xml version="1.0" encoding="utf-8"?>
-<w:numbering xmlns:wpc="http://schemas.microsoft.com/office/word/2010/wordprocessingCanvas" xmlns:mc="http://schemas.openxmlformats.org/markup-compatibility/2006" xmlns:o="urn:schemas-microsoft-com:office:office" xmlns:r="http://schemas.openxmlformats.org/officeDocument/2006/relationships" xmlns:m="http://schemas.openxmlformats.org/officeDocument/2006/math" xmlns:v="urn:schemas-microsoft-com:vml" xmlns:wp14="http://schemas.microsoft.com/office/word/2010/wordprocessingDrawing" xmlns:wp="http://schemas.openxmlformats.org/drawingml/2006/wordprocessingDrawing" xmlns:w10="urn:schemas-microsoft-com:office:word" xmlns:w="http://schemas.openxmlformats.org/wordprocessingml/2006/main" xmlns:w14="http://schemas.microsoft.com/office/word/2010/wordml" xmlns:wpg="http://schemas.microsoft.com/office/word/2010/wordprocessingGroup" xmlns:wpi="http://schemas.microsoft.com/office/word/2010/wordprocessingInk" xmlns:wne="http://schemas.microsoft.com/office/word/2006/wordml" xmlns:wps="http://schemas.microsoft.com/office/word/2010/wordprocessingShape" mc:Ignorable="w14 wp14">
+<w:numbering xmlns:wpc="http://schemas.microsoft.com/office/word/2010/wordprocessingCanvas" xmlns:mc="http://schemas.openxmlformats.org/markup-compatibility/2006" xmlns:o="urn:schemas-microsoft-com:office:office" xmlns:r="http://schemas.openxmlformats.org/officeDocument/2006/relationships" xmlns:m="http://schemas.openxmlformats.org/officeDocument/2006/math" xmlns:v="urn:schemas-microsoft-com:vml" xmlns:wp14="http://schemas.microsoft.com/office/word/2010/wordprocessingDrawing" xmlns:wp="http://schemas.openxmlformats.org/drawingml/2006/wordprocessingDrawing" xmlns:w10="urn:schemas-microsoft-com:office:word" xmlns:w="http://schemas.openxmlformats.org/wordprocessingml/2006/main" xmlns:w14="http://schemas.microsoft.com/office/word/2010/wordml" xmlns:w15="http://schemas.microsoft.com/office/word/2012/wordml" xmlns:wpg="http://schemas.microsoft.com/office/word/2010/wordprocessingGroup" xmlns:wpi="http://schemas.microsoft.com/office/word/2010/wordprocessingInk" xmlns:wne="http://schemas.microsoft.com/office/word/2006/wordml" xmlns:wps="http://schemas.microsoft.com/office/word/2010/wordprocessingShape" mc:Ignorable="w14 w15 wp14">
   <w:abstractNum w:abstractNumId="0">
     <w:nsid w:val="30CA65F9"/>
     <w:multiLevelType w:val="hybridMultilevel"/>
@@ -6501,7 +5218,7 @@
 </file>
 
 <file path=word/styles.xml><?xml version="1.0" encoding="utf-8"?>
-<w:styles xmlns:mc="http://schemas.openxmlformats.org/markup-compatibility/2006" xmlns:r="http://schemas.openxmlformats.org/officeDocument/2006/relationships" xmlns:w="http://schemas.openxmlformats.org/wordprocessingml/2006/main" xmlns:w14="http://schemas.microsoft.com/office/word/2010/wordml" mc:Ignorable="w14">
+<w:styles xmlns:mc="http://schemas.openxmlformats.org/markup-compatibility/2006" xmlns:r="http://schemas.openxmlformats.org/officeDocument/2006/relationships" xmlns:w="http://schemas.openxmlformats.org/wordprocessingml/2006/main" xmlns:w14="http://schemas.microsoft.com/office/word/2010/wordml" xmlns:w15="http://schemas.microsoft.com/office/word/2012/wordml" mc:Ignorable="w14 w15">
   <w:docDefaults>
     <w:rPrDefault>
       <w:rPr>
@@ -6517,458 +5234,378 @@
       </w:pPr>
     </w:pPrDefault>
   </w:docDefaults>
-  <w:latentStyles w:defLockedState="0" w:defUIPriority="99" w:defSemiHidden="1" w:defUnhideWhenUsed="1" w:defQFormat="0" w:count="267">
-    <w:lsdException w:name="Normal" w:semiHidden="0" w:uiPriority="0" w:unhideWhenUsed="0" w:qFormat="1"/>
-    <w:lsdException w:name="heading 1" w:semiHidden="0" w:uiPriority="9" w:unhideWhenUsed="0" w:qFormat="1"/>
-    <w:lsdException w:name="heading 2" w:uiPriority="9" w:qFormat="1"/>
-    <w:lsdException w:name="heading 3" w:uiPriority="9" w:qFormat="1"/>
-    <w:lsdException w:name="heading 4" w:uiPriority="9" w:qFormat="1"/>
-    <w:lsdException w:name="heading 5" w:uiPriority="9" w:qFormat="1"/>
-    <w:lsdException w:name="heading 6" w:uiPriority="9" w:qFormat="1"/>
-    <w:lsdException w:name="heading 7" w:uiPriority="9" w:qFormat="1"/>
-    <w:lsdException w:name="heading 8" w:uiPriority="9" w:qFormat="1"/>
-    <w:lsdException w:name="heading 9" w:uiPriority="9" w:qFormat="1"/>
-    <w:lsdException w:name="toc 1" w:uiPriority="39"/>
-    <w:lsdException w:name="toc 2" w:uiPriority="39"/>
-    <w:lsdException w:name="toc 3" w:uiPriority="39"/>
-    <w:lsdException w:name="toc 4" w:uiPriority="39"/>
-    <w:lsdException w:name="toc 5" w:uiPriority="39"/>
-    <w:lsdException w:name="toc 6" w:uiPriority="39"/>
-    <w:lsdException w:name="toc 7" w:uiPriority="39"/>
-    <w:lsdException w:name="toc 8" w:uiPriority="39"/>
-    <w:lsdException w:name="toc 9" w:uiPriority="39"/>
-    <w:lsdException w:name="caption" w:uiPriority="35" w:qFormat="1"/>
-    <w:lsdException w:name="Title" w:semiHidden="0" w:uiPriority="10" w:unhideWhenUsed="0" w:qFormat="1"/>
-    <w:lsdException w:name="Default Paragraph Font" w:uiPriority="1"/>
-    <w:lsdException w:name="Subtitle" w:semiHidden="0" w:uiPriority="11" w:unhideWhenUsed="0" w:qFormat="1"/>
-    <w:lsdException w:name="Strong" w:semiHidden="0" w:uiPriority="22" w:unhideWhenUsed="0" w:qFormat="1"/>
-    <w:lsdException w:name="Emphasis" w:semiHidden="0" w:uiPriority="20" w:unhideWhenUsed="0" w:qFormat="1"/>
-    <w:lsdException w:name="Table Grid" w:semiHidden="0" w:uiPriority="59" w:unhideWhenUsed="0"/>
-    <w:lsdException w:name="Placeholder Text" w:unhideWhenUsed="0"/>
-    <w:lsdException w:name="No Spacing" w:semiHidden="0" w:uiPriority="1" w:unhideWhenUsed="0" w:qFormat="1"/>
-    <w:lsdException w:name="Light Shading" w:semiHidden="0" w:uiPriority="60" w:unhideWhenUsed="0"/>
-    <w:lsdException w:name="Light List" w:semiHidden="0" w:uiPriority="61" w:unhideWhenUsed="0"/>
-    <w:lsdException w:name="Light Grid" w:semiHidden="0" w:uiPriority="62" w:unhideWhenUsed="0"/>
-    <w:lsdException w:name="Medium Shading 1" w:semiHidden="0" w:uiPriority="63" w:unhideWhenUsed="0"/>
-    <w:lsdException w:name="Medium Shading 2" w:semiHidden="0" w:uiPriority="64" w:unhideWhenUsed="0"/>
-    <w:lsdException w:name="Medium List 1" w:semiHidden="0" w:uiPriority="65" w:unhideWhenUsed="0"/>
-    <w:lsdException w:name="Medium List 2" w:semiHidden="0" w:uiPriority="66" w:unhideWhenUsed="0"/>
-    <w:lsdException w:name="Medium Grid 1" w:semiHidden="0" w:uiPriority="67" w:unhideWhenUsed="0"/>
-    <w:lsdException w:name="Medium Grid 2" w:semiHidden="0" w:uiPriority="68" w:unhideWhenUsed="0"/>
-    <w:lsdException w:name="Medium Grid 3" w:semiHidden="0" w:uiPriority="69" w:unhideWhenUsed="0"/>
-    <w:lsdException w:name="Dark List" w:semiHidden="0" w:uiPriority="70" w:unhideWhenUsed="0"/>
-    <w:lsdException w:name="Colorful Shading" w:semiHidden="0" w:uiPriority="71" w:unhideWhenUsed="0"/>
-    <w:lsdException w:name="Colorful List" w:semiHidden="0" w:uiPriority="72" w:unhideWhenUsed="0"/>
-    <w:lsdException w:name="Colorful Grid" w:semiHidden="0" w:uiPriority="73" w:unhideWhenUsed="0"/>
-    <w:lsdException w:name="Light Shading Accent 1" w:semiHidden="0" w:uiPriority="60" w:unhideWhenUsed="0"/>
-    <w:lsdException w:name="Light List Accent 1" w:semiHidden="0" w:uiPriority="61" w:unhideWhenUsed="0"/>
-    <w:lsdException w:name="Light Grid Accent 1" w:semiHidden="0" w:uiPriority="62" w:unhideWhenUsed="0"/>
-    <w:lsdException w:name="Medium Shading 1 Accent 1" w:semiHidden="0" w:uiPriority="63" w:unhideWhenUsed="0"/>
-    <w:lsdException w:name="Medium Shading 2 Accent 1" w:semiHidden="0" w:uiPriority="64" w:unhideWhenUsed="0"/>
-    <w:lsdException w:name="Medium List 1 Accent 1" w:semiHidden="0" w:uiPriority="65" w:unhideWhenUsed="0"/>
-    <w:lsdException w:name="Revision" w:unhideWhenUsed="0"/>
-    <w:lsdException w:name="List Paragraph" w:semiHidden="0" w:uiPriority="34" w:unhideWhenUsed="0" w:qFormat="1"/>
-    <w:lsdException w:name="Quote" w:semiHidden="0" w:uiPriority="29" w:unhideWhenUsed="0" w:qFormat="1"/>
-    <w:lsdException w:name="Intense Quote" w:semiHidden="0" w:uiPriority="30" w:unhideWhenUsed="0" w:qFormat="1"/>
-    <w:lsdException w:name="Medium List 2 Accent 1" w:semiHidden="0" w:uiPriority="66" w:unhideWhenUsed="0"/>
-    <w:lsdException w:name="Medium Grid 1 Accent 1" w:semiHidden="0" w:uiPriority="67" w:unhideWhenUsed="0"/>
-    <w:lsdException w:name="Medium Grid 2 Accent 1" w:semiHidden="0" w:uiPriority="68" w:unhideWhenUsed="0"/>
-    <w:lsdException w:name="Medium Grid 3 Accent 1" w:semiHidden="0" w:uiPriority="69" w:unhideWhenUsed="0"/>
-    <w:lsdException w:name="Dark List Accent 1" w:semiHidden="0" w:uiPriority="70" w:unhideWhenUsed="0"/>
-    <w:lsdException w:name="Colorful Shading Accent 1" w:semiHidden="0" w:uiPriority="71" w:unhideWhenUsed="0"/>
-    <w:lsdException w:name="Colorful List Accent 1" w:semiHidden="0" w:uiPriority="72" w:unhideWhenUsed="0"/>
-    <w:lsdException w:name="Colorful Grid Accent 1" w:semiHidden="0" w:uiPriority="73" w:unhideWhenUsed="0"/>
-    <w:lsdException w:name="Light Shading Accent 2" w:semiHidden="0" w:uiPriority="60" w:unhideWhenUsed="0"/>
-    <w:lsdException w:name="Light List Accent 2" w:semiHidden="0" w:uiPriority="61" w:unhideWhenUsed="0"/>
-    <w:lsdException w:name="Light Grid Accent 2" w:semiHidden="0" w:uiPriority="62" w:unhideWhenUsed="0"/>
-    <w:lsdException w:name="Medium Shading 1 Accent 2" w:semiHidden="0" w:uiPriority="63" w:unhideWhenUsed="0"/>
-    <w:lsdException w:name="Medium Shading 2 Accent 2" w:semiHidden="0" w:uiPriority="64" w:unhideWhenUsed="0"/>
-    <w:lsdException w:name="Medium List 1 Accent 2" w:semiHidden="0" w:uiPriority="65" w:unhideWhenUsed="0"/>
-    <w:lsdException w:name="Medium List 2 Accent 2" w:semiHidden="0" w:uiPriority="66" w:unhideWhenUsed="0"/>
-    <w:lsdException w:name="Medium Grid 1 Accent 2" w:semiHidden="0" w:uiPriority="67" w:unhideWhenUsed="0"/>
-    <w:lsdException w:name="Medium Grid 2 Accent 2" w:semiHidden="0" w:uiPriority="68" w:unhideWhenUsed="0"/>
-    <w:lsdException w:name="Medium Grid 3 Accent 2" w:semiHidden="0" w:uiPriority="69" w:unhideWhenUsed="0"/>
-    <w:lsdException w:name="Dark List Accent 2" w:semiHidden="0" w:uiPriority="70" w:unhideWhenUsed="0"/>
-    <w:lsdException w:name="Colorful Shading Accent 2" w:semiHidden="0" w:uiPriority="71" w:unhideWhenUsed="0"/>
-    <w:lsdException w:name="Colorful List Accent 2" w:semiHidden="0" w:uiPriority="72" w:unhideWhenUsed="0"/>
-    <w:lsdException w:name="Colorful Grid Accent 2" w:semiHidden="0" w:uiPriority="73" w:unhideWhenUsed="0"/>
-    <w:lsdException w:name="Light Shading Accent 3" w:semiHidden="0" w:uiPriority="60" w:unhideWhenUsed="0"/>
-    <w:lsdException w:name="Light List Accent 3" w:semiHidden="0" w:uiPriority="61" w:unhideWhenUsed="0"/>
-    <w:lsdException w:name="Light Grid Accent 3" w:semiHidden="0" w:uiPriority="62" w:unhideWhenUsed="0"/>
-    <w:lsdException w:name="Medium Shading 1 Accent 3" w:semiHidden="0" w:uiPriority="63" w:unhideWhenUsed="0"/>
-    <w:lsdException w:name="Medium Shading 2 Accent 3" w:semiHidden="0" w:uiPriority="64" w:unhideWhenUsed="0"/>
-    <w:lsdException w:name="Medium List 1 Accent 3" w:semiHidden="0" w:uiPriority="65" w:unhideWhenUsed="0"/>
-    <w:lsdException w:name="Medium List 2 Accent 3" w:semiHidden="0" w:uiPriority="66" w:unhideWhenUsed="0"/>
-    <w:lsdException w:name="Medium Grid 1 Accent 3" w:semiHidden="0" w:uiPriority="67" w:unhideWhenUsed="0"/>
-    <w:lsdException w:name="Medium Grid 2 Accent 3" w:semiHidden="0" w:uiPriority="68" w:unhideWhenUsed="0"/>
-    <w:lsdException w:name="Medium Grid 3 Accent 3" w:semiHidden="0" w:uiPriority="69" w:unhideWhenUsed="0"/>
-    <w:lsdException w:name="Dark List Accent 3" w:semiHidden="0" w:uiPriority="70" w:unhideWhenUsed="0"/>
-    <w:lsdException w:name="Colorful Shading Accent 3" w:semiHidden="0" w:uiPriority="71" w:unhideWhenUsed="0"/>
-    <w:lsdException w:name="Colorful List Accent 3" w:semiHidden="0" w:uiPriority="72" w:unhideWhenUsed="0"/>
-    <w:lsdException w:name="Colorful Grid Accent 3" w:semiHidden="0" w:uiPriority="73" w:unhideWhenUsed="0"/>
-    <w:lsdException w:name="Light Shading Accent 4" w:semiHidden="0" w:uiPriority="60" w:unhideWhenUsed="0"/>
-    <w:lsdException w:name="Light List Accent 4" w:semiHidden="0" w:uiPriority="61" w:unhideWhenUsed="0"/>
-    <w:lsdException w:name="Light Grid Accent 4" w:semiHidden="0" w:uiPriority="62" w:unhideWhenUsed="0"/>
-    <w:lsdException w:name="Medium Shading 1 Accent 4" w:semiHidden="0" w:uiPriority="63" w:unhideWhenUsed="0"/>
-    <w:lsdException w:name="Medium Shading 2 Accent 4" w:semiHidden="0" w:uiPriority="64" w:unhideWhenUsed="0"/>
-    <w:lsdException w:name="Medium List 1 Accent 4" w:semiHidden="0" w:uiPriority="65" w:unhideWhenUsed="0"/>
-    <w:lsdException w:name="Medium List 2 Accent 4" w:semiHidden="0" w:uiPriority="66" w:unhideWhenUsed="0"/>
-    <w:lsdException w:name="Medium Grid 1 Accent 4" w:semiHidden="0" w:uiPriority="67" w:unhideWhenUsed="0"/>
-    <w:lsdException w:name="Medium Grid 2 Accent 4" w:semiHidden="0" w:uiPriority="68" w:unhideWhenUsed="0"/>
-    <w:lsdException w:name="Medium Grid 3 Accent 4" w:semiHidden="0" w:uiPriority="69" w:unhideWhenUsed="0"/>
-    <w:lsdException w:name="Dark List Accent 4" w:semiHidden="0" w:uiPriority="70" w:unhideWhenUsed="0"/>
-    <w:lsdException w:name="Colorful Shading Accent 4" w:semiHidden="0" w:uiPriority="71" w:unhideWhenUsed="0"/>
-    <w:lsdException w:name="Colorful List Accent 4" w:semiHidden="0" w:uiPriority="72" w:unhideWhenUsed="0"/>
-    <w:lsdException w:name="Colorful Grid Accent 4" w:semiHidden="0" w:uiPriority="73" w:unhideWhenUsed="0"/>
-    <w:lsdException w:name="Light Shading Accent 5" w:semiHidden="0" w:uiPriority="60" w:unhideWhenUsed="0"/>
-    <w:lsdException w:name="Light List Accent 5" w:semiHidden="0" w:uiPriority="61" w:unhideWhenUsed="0"/>
-    <w:lsdException w:name="Light Grid Accent 5" w:semiHidden="0" w:uiPriority="62" w:unhideWhenUsed="0"/>
-    <w:lsdException w:name="Medium Shading 1 Accent 5" w:semiHidden="0" w:uiPriority="63" w:unhideWhenUsed="0"/>
-    <w:lsdException w:name="Medium Shading 2 Accent 5" w:semiHidden="0" w:uiPriority="64" w:unhideWhenUsed="0"/>
-    <w:lsdException w:name="Medium List 1 Accent 5" w:semiHidden="0" w:uiPriority="65" w:unhideWhenUsed="0"/>
-    <w:lsdException w:name="Medium List 2 Accent 5" w:semiHidden="0" w:uiPriority="66" w:unhideWhenUsed="0"/>
-    <w:lsdException w:name="Medium Grid 1 Accent 5" w:semiHidden="0" w:uiPriority="67" w:unhideWhenUsed="0"/>
-    <w:lsdException w:name="Medium Grid 2 Accent 5" w:semiHidden="0" w:uiPriority="68" w:unhideWhenUsed="0"/>
-    <w:lsdException w:name="Medium Grid 3 Accent 5" w:semiHidden="0" w:uiPriority="69" w:unhideWhenUsed="0"/>
-    <w:lsdException w:name="Dark List Accent 5" w:semiHidden="0" w:uiPriority="70" w:unhideWhenUsed="0"/>
-    <w:lsdException w:name="Colorful Shading Accent 5" w:semiHidden="0" w:uiPriority="71" w:unhideWhenUsed="0"/>
-    <w:lsdException w:name="Colorful List Accent 5" w:semiHidden="0" w:uiPriority="72" w:unhideWhenUsed="0"/>
-    <w:lsdException w:name="Colorful Grid Accent 5" w:semiHidden="0" w:uiPriority="73" w:unhideWhenUsed="0"/>
-    <w:lsdException w:name="Light Shading Accent 6" w:semiHidden="0" w:uiPriority="60" w:unhideWhenUsed="0"/>
-    <w:lsdException w:name="Light List Accent 6" w:semiHidden="0" w:uiPriority="61" w:unhideWhenUsed="0"/>
-    <w:lsdException w:name="Light Grid Accent 6" w:semiHidden="0" w:uiPriority="62" w:unhideWhenUsed="0"/>
-    <w:lsdException w:name="Medium Shading 1 Accent 6" w:semiHidden="0" w:uiPriority="63" w:unhideWhenUsed="0"/>
-    <w:lsdException w:name="Medium Shading 2 Accent 6" w:semiHidden="0" w:uiPriority="64" w:unhideWhenUsed="0"/>
-    <w:lsdException w:name="Medium List 1 Accent 6" w:semiHidden="0" w:uiPriority="65" w:unhideWhenUsed="0"/>
-    <w:lsdException w:name="Medium List 2 Accent 6" w:semiHidden="0" w:uiPriority="66" w:unhideWhenUsed="0"/>
-    <w:lsdException w:name="Medium Grid 1 Accent 6" w:semiHidden="0" w:uiPriority="67" w:unhideWhenUsed="0"/>
-    <w:lsdException w:name="Medium Grid 2 Accent 6" w:semiHidden="0" w:uiPriority="68" w:unhideWhenUsed="0"/>
-    <w:lsdException w:name="Medium Grid 3 Accent 6" w:semiHidden="0" w:uiPriority="69" w:unhideWhenUsed="0"/>
-    <w:lsdException w:name="Dark List Accent 6" w:semiHidden="0" w:uiPriority="70" w:unhideWhenUsed="0"/>
-    <w:lsdException w:name="Colorful Shading Accent 6" w:semiHidden="0" w:uiPriority="71" w:unhideWhenUsed="0"/>
-    <w:lsdException w:name="Colorful List Accent 6" w:semiHidden="0" w:uiPriority="72" w:unhideWhenUsed="0"/>
-    <w:lsdException w:name="Colorful Grid Accent 6" w:semiHidden="0" w:uiPriority="73" w:unhideWhenUsed="0"/>
-    <w:lsdException w:name="Subtle Emphasis" w:semiHidden="0" w:uiPriority="19" w:unhideWhenUsed="0" w:qFormat="1"/>
-    <w:lsdException w:name="Intense Emphasis" w:semiHidden="0" w:uiPriority="21" w:unhideWhenUsed="0" w:qFormat="1"/>
-    <w:lsdException w:name="Subtle Reference" w:semiHidden="0" w:uiPriority="31" w:unhideWhenUsed="0" w:qFormat="1"/>
-    <w:lsdException w:name="Intense Reference" w:semiHidden="0" w:uiPriority="32" w:unhideWhenUsed="0" w:qFormat="1"/>
-    <w:lsdException w:name="Book Title" w:semiHidden="0" w:uiPriority="33" w:unhideWhenUsed="0" w:qFormat="1"/>
-    <w:lsdException w:name="Bibliography" w:uiPriority="37"/>
-    <w:lsdException w:name="TOC Heading" w:uiPriority="39" w:qFormat="1"/>
-  </w:latentStyles>
-  <w:style w:type="paragraph" w:default="1" w:styleId="Normal">
-    <w:name w:val="Normal"/>
-    <w:qFormat/>
-  </w:style>
-  <w:style w:type="character" w:default="1" w:styleId="DefaultParagraphFont">
-    <w:name w:val="Default Paragraph Font"/>
-    <w:uiPriority w:val="1"/>
-    <w:semiHidden/>
-    <w:unhideWhenUsed/>
-  </w:style>
-  <w:style w:type="table" w:default="1" w:styleId="TableNormal">
-    <w:name w:val="Normal Table"/>
-    <w:uiPriority w:val="99"/>
-    <w:semiHidden/>
-    <w:unhideWhenUsed/>
-    <w:tblPr>
-      <w:tblInd w:w="0" w:type="dxa"/>
-      <w:tblCellMar>
-        <w:top w:w="0" w:type="dxa"/>
-        <w:left w:w="108" w:type="dxa"/>
-        <w:bottom w:w="0" w:type="dxa"/>
-        <w:right w:w="108" w:type="dxa"/>
-      </w:tblCellMar>
-    </w:tblPr>
-  </w:style>
-  <w:style w:type="numbering" w:default="1" w:styleId="NoList">
-    <w:name w:val="No List"/>
-    <w:uiPriority w:val="99"/>
-    <w:semiHidden/>
-    <w:unhideWhenUsed/>
-  </w:style>
-  <w:style w:type="paragraph" w:styleId="Header">
-    <w:name w:val="header"/>
-    <w:basedOn w:val="Normal"/>
-    <w:link w:val="HeaderChar"/>
-    <w:uiPriority w:val="99"/>
-    <w:unhideWhenUsed/>
-    <w:rsid w:val="00851000"/>
-    <w:pPr>
-      <w:tabs>
-        <w:tab w:val="center" w:pos="4680"/>
-        <w:tab w:val="right" w:pos="9360"/>
-      </w:tabs>
-      <w:spacing w:after="0" w:line="240" w:lineRule="auto"/>
-    </w:pPr>
-  </w:style>
-  <w:style w:type="character" w:customStyle="1" w:styleId="HeaderChar">
-    <w:name w:val="Header Char"/>
-    <w:basedOn w:val="DefaultParagraphFont"/>
-    <w:link w:val="Header"/>
-    <w:uiPriority w:val="99"/>
-    <w:rsid w:val="00851000"/>
-  </w:style>
-  <w:style w:type="paragraph" w:styleId="Footer">
-    <w:name w:val="footer"/>
-    <w:basedOn w:val="Normal"/>
-    <w:link w:val="FooterChar"/>
-    <w:uiPriority w:val="99"/>
-    <w:unhideWhenUsed/>
-    <w:rsid w:val="00851000"/>
-    <w:pPr>
-      <w:tabs>
-        <w:tab w:val="center" w:pos="4680"/>
-        <w:tab w:val="right" w:pos="9360"/>
-      </w:tabs>
-      <w:spacing w:after="0" w:line="240" w:lineRule="auto"/>
-    </w:pPr>
-  </w:style>
-  <w:style w:type="character" w:customStyle="1" w:styleId="FooterChar">
-    <w:name w:val="Footer Char"/>
-    <w:basedOn w:val="DefaultParagraphFont"/>
-    <w:link w:val="Footer"/>
-    <w:uiPriority w:val="99"/>
-    <w:rsid w:val="00851000"/>
-  </w:style>
-  <w:style w:type="paragraph" w:styleId="BalloonText">
-    <w:name w:val="Balloon Text"/>
-    <w:basedOn w:val="Normal"/>
-    <w:link w:val="BalloonTextChar"/>
-    <w:uiPriority w:val="99"/>
-    <w:semiHidden/>
-    <w:unhideWhenUsed/>
-    <w:rsid w:val="00851000"/>
-    <w:pPr>
-      <w:spacing w:after="0" w:line="240" w:lineRule="auto"/>
-    </w:pPr>
-    <w:rPr>
-      <w:rFonts w:ascii="Tahoma" w:hAnsi="Tahoma" w:cs="Tahoma"/>
-      <w:sz w:val="16"/>
-      <w:szCs w:val="16"/>
-    </w:rPr>
-  </w:style>
-  <w:style w:type="character" w:customStyle="1" w:styleId="BalloonTextChar">
-    <w:name w:val="Balloon Text Char"/>
-    <w:basedOn w:val="DefaultParagraphFont"/>
-    <w:link w:val="BalloonText"/>
-    <w:uiPriority w:val="99"/>
-    <w:semiHidden/>
-    <w:rsid w:val="00851000"/>
-    <w:rPr>
-      <w:rFonts w:ascii="Tahoma" w:hAnsi="Tahoma" w:cs="Tahoma"/>
-      <w:sz w:val="16"/>
-      <w:szCs w:val="16"/>
-    </w:rPr>
-  </w:style>
-  <w:style w:type="character" w:styleId="Hyperlink">
-    <w:name w:val="Hyperlink"/>
-    <w:basedOn w:val="DefaultParagraphFont"/>
-    <w:uiPriority w:val="99"/>
-    <w:unhideWhenUsed/>
-    <w:rsid w:val="006E04F7"/>
-    <w:rPr>
-      <w:color w:val="0000FF" w:themeColor="hyperlink"/>
-      <w:u w:val="single"/>
-    </w:rPr>
-  </w:style>
-  <w:style w:type="character" w:customStyle="1" w:styleId="apple-converted-space">
-    <w:name w:val="apple-converted-space"/>
-    <w:basedOn w:val="DefaultParagraphFont"/>
-    <w:rsid w:val="00F738DB"/>
-  </w:style>
-  <w:style w:type="character" w:styleId="Emphasis">
-    <w:name w:val="Emphasis"/>
-    <w:basedOn w:val="DefaultParagraphFont"/>
-    <w:uiPriority w:val="20"/>
-    <w:qFormat/>
-    <w:rsid w:val="00B365CB"/>
-    <w:rPr>
-      <w:i/>
-      <w:iCs/>
-    </w:rPr>
-  </w:style>
-  <w:style w:type="character" w:styleId="HTMLCite">
-    <w:name w:val="HTML Cite"/>
-    <w:basedOn w:val="DefaultParagraphFont"/>
-    <w:uiPriority w:val="99"/>
-    <w:semiHidden/>
-    <w:unhideWhenUsed/>
-    <w:rsid w:val="00985D2E"/>
-    <w:rPr>
-      <w:i/>
-      <w:iCs/>
-    </w:rPr>
-  </w:style>
-  <w:style w:type="paragraph" w:styleId="ListParagraph">
-    <w:name w:val="List Paragraph"/>
-    <w:basedOn w:val="Normal"/>
-    <w:uiPriority w:val="34"/>
-    <w:qFormat/>
-    <w:rsid w:val="00EF6705"/>
-    <w:pPr>
-      <w:ind w:left="720"/>
-      <w:contextualSpacing/>
-    </w:pPr>
-  </w:style>
-</w:styles>
-</file>
-
-<file path=word/stylesWithEffects.xml><?xml version="1.0" encoding="utf-8"?>
-<w:styles xmlns:wpc="http://schemas.microsoft.com/office/word/2010/wordprocessingCanvas" xmlns:mc="http://schemas.openxmlformats.org/markup-compatibility/2006" xmlns:o="urn:schemas-microsoft-com:office:office" xmlns:r="http://schemas.openxmlformats.org/officeDocument/2006/relationships" xmlns:m="http://schemas.openxmlformats.org/officeDocument/2006/math" xmlns:v="urn:schemas-microsoft-com:vml" xmlns:wp14="http://schemas.microsoft.com/office/word/2010/wordprocessingDrawing" xmlns:wp="http://schemas.openxmlformats.org/drawingml/2006/wordprocessingDrawing" xmlns:w10="urn:schemas-microsoft-com:office:word" xmlns:w="http://schemas.openxmlformats.org/wordprocessingml/2006/main" xmlns:w14="http://schemas.microsoft.com/office/word/2010/wordml" xmlns:wpg="http://schemas.microsoft.com/office/word/2010/wordprocessingGroup" xmlns:wpi="http://schemas.microsoft.com/office/word/2010/wordprocessingInk" xmlns:wne="http://schemas.microsoft.com/office/word/2006/wordml" xmlns:wps="http://schemas.microsoft.com/office/word/2010/wordprocessingShape" mc:Ignorable="w14 wp14">
-  <w:docDefaults>
-    <w:rPrDefault>
-      <w:rPr>
-        <w:rFonts w:asciiTheme="minorHAnsi" w:eastAsiaTheme="minorHAnsi" w:hAnsiTheme="minorHAnsi" w:cstheme="minorBidi"/>
-        <w:sz w:val="22"/>
-        <w:szCs w:val="22"/>
-        <w:lang w:val="en-US" w:eastAsia="en-US" w:bidi="ar-SA"/>
-      </w:rPr>
-    </w:rPrDefault>
-    <w:pPrDefault>
-      <w:pPr>
-        <w:spacing w:after="200" w:line="276" w:lineRule="auto"/>
-      </w:pPr>
-    </w:pPrDefault>
-  </w:docDefaults>
-  <w:latentStyles w:defLockedState="0" w:defUIPriority="99" w:defSemiHidden="1" w:defUnhideWhenUsed="1" w:defQFormat="0" w:count="267">
-    <w:lsdException w:name="Normal" w:semiHidden="0" w:uiPriority="0" w:unhideWhenUsed="0" w:qFormat="1"/>
-    <w:lsdException w:name="heading 1" w:semiHidden="0" w:uiPriority="9" w:unhideWhenUsed="0" w:qFormat="1"/>
-    <w:lsdException w:name="heading 2" w:uiPriority="9" w:qFormat="1"/>
-    <w:lsdException w:name="heading 3" w:uiPriority="9" w:qFormat="1"/>
-    <w:lsdException w:name="heading 4" w:uiPriority="9" w:qFormat="1"/>
-    <w:lsdException w:name="heading 5" w:uiPriority="9" w:qFormat="1"/>
-    <w:lsdException w:name="heading 6" w:uiPriority="9" w:qFormat="1"/>
-    <w:lsdException w:name="heading 7" w:uiPriority="9" w:qFormat="1"/>
-    <w:lsdException w:name="heading 8" w:uiPriority="9" w:qFormat="1"/>
-    <w:lsdException w:name="heading 9" w:uiPriority="9" w:qFormat="1"/>
-    <w:lsdException w:name="toc 1" w:uiPriority="39"/>
-    <w:lsdException w:name="toc 2" w:uiPriority="39"/>
-    <w:lsdException w:name="toc 3" w:uiPriority="39"/>
-    <w:lsdException w:name="toc 4" w:uiPriority="39"/>
-    <w:lsdException w:name="toc 5" w:uiPriority="39"/>
-    <w:lsdException w:name="toc 6" w:uiPriority="39"/>
-    <w:lsdException w:name="toc 7" w:uiPriority="39"/>
-    <w:lsdException w:name="toc 8" w:uiPriority="39"/>
-    <w:lsdException w:name="toc 9" w:uiPriority="39"/>
-    <w:lsdException w:name="caption" w:uiPriority="35" w:qFormat="1"/>
-    <w:lsdException w:name="Title" w:semiHidden="0" w:uiPriority="10" w:unhideWhenUsed="0" w:qFormat="1"/>
-    <w:lsdException w:name="Default Paragraph Font" w:uiPriority="1"/>
-    <w:lsdException w:name="Subtitle" w:semiHidden="0" w:uiPriority="11" w:unhideWhenUsed="0" w:qFormat="1"/>
-    <w:lsdException w:name="Strong" w:semiHidden="0" w:uiPriority="22" w:unhideWhenUsed="0" w:qFormat="1"/>
-    <w:lsdException w:name="Emphasis" w:semiHidden="0" w:uiPriority="20" w:unhideWhenUsed="0" w:qFormat="1"/>
-    <w:lsdException w:name="Table Grid" w:semiHidden="0" w:uiPriority="59" w:unhideWhenUsed="0"/>
-    <w:lsdException w:name="Placeholder Text" w:unhideWhenUsed="0"/>
-    <w:lsdException w:name="No Spacing" w:semiHidden="0" w:uiPriority="1" w:unhideWhenUsed="0" w:qFormat="1"/>
-    <w:lsdException w:name="Light Shading" w:semiHidden="0" w:uiPriority="60" w:unhideWhenUsed="0"/>
-    <w:lsdException w:name="Light List" w:semiHidden="0" w:uiPriority="61" w:unhideWhenUsed="0"/>
-    <w:lsdException w:name="Light Grid" w:semiHidden="0" w:uiPriority="62" w:unhideWhenUsed="0"/>
-    <w:lsdException w:name="Medium Shading 1" w:semiHidden="0" w:uiPriority="63" w:unhideWhenUsed="0"/>
-    <w:lsdException w:name="Medium Shading 2" w:semiHidden="0" w:uiPriority="64" w:unhideWhenUsed="0"/>
-    <w:lsdException w:name="Medium List 1" w:semiHidden="0" w:uiPriority="65" w:unhideWhenUsed="0"/>
-    <w:lsdException w:name="Medium List 2" w:semiHidden="0" w:uiPriority="66" w:unhideWhenUsed="0"/>
-    <w:lsdException w:name="Medium Grid 1" w:semiHidden="0" w:uiPriority="67" w:unhideWhenUsed="0"/>
-    <w:lsdException w:name="Medium Grid 2" w:semiHidden="0" w:uiPriority="68" w:unhideWhenUsed="0"/>
-    <w:lsdException w:name="Medium Grid 3" w:semiHidden="0" w:uiPriority="69" w:unhideWhenUsed="0"/>
-    <w:lsdException w:name="Dark List" w:semiHidden="0" w:uiPriority="70" w:unhideWhenUsed="0"/>
-    <w:lsdException w:name="Colorful Shading" w:semiHidden="0" w:uiPriority="71" w:unhideWhenUsed="0"/>
-    <w:lsdException w:name="Colorful List" w:semiHidden="0" w:uiPriority="72" w:unhideWhenUsed="0"/>
-    <w:lsdException w:name="Colorful Grid" w:semiHidden="0" w:uiPriority="73" w:unhideWhenUsed="0"/>
-    <w:lsdException w:name="Light Shading Accent 1" w:semiHidden="0" w:uiPriority="60" w:unhideWhenUsed="0"/>
-    <w:lsdException w:name="Light List Accent 1" w:semiHidden="0" w:uiPriority="61" w:unhideWhenUsed="0"/>
-    <w:lsdException w:name="Light Grid Accent 1" w:semiHidden="0" w:uiPriority="62" w:unhideWhenUsed="0"/>
-    <w:lsdException w:name="Medium Shading 1 Accent 1" w:semiHidden="0" w:uiPriority="63" w:unhideWhenUsed="0"/>
-    <w:lsdException w:name="Medium Shading 2 Accent 1" w:semiHidden="0" w:uiPriority="64" w:unhideWhenUsed="0"/>
-    <w:lsdException w:name="Medium List 1 Accent 1" w:semiHidden="0" w:uiPriority="65" w:unhideWhenUsed="0"/>
-    <w:lsdException w:name="Revision" w:unhideWhenUsed="0"/>
-    <w:lsdException w:name="List Paragraph" w:semiHidden="0" w:uiPriority="34" w:unhideWhenUsed="0" w:qFormat="1"/>
-    <w:lsdException w:name="Quote" w:semiHidden="0" w:uiPriority="29" w:unhideWhenUsed="0" w:qFormat="1"/>
-    <w:lsdException w:name="Intense Quote" w:semiHidden="0" w:uiPriority="30" w:unhideWhenUsed="0" w:qFormat="1"/>
-    <w:lsdException w:name="Medium List 2 Accent 1" w:semiHidden="0" w:uiPriority="66" w:unhideWhenUsed="0"/>
-    <w:lsdException w:name="Medium Grid 1 Accent 1" w:semiHidden="0" w:uiPriority="67" w:unhideWhenUsed="0"/>
-    <w:lsdException w:name="Medium Grid 2 Accent 1" w:semiHidden="0" w:uiPriority="68" w:unhideWhenUsed="0"/>
-    <w:lsdException w:name="Medium Grid 3 Accent 1" w:semiHidden="0" w:uiPriority="69" w:unhideWhenUsed="0"/>
-    <w:lsdException w:name="Dark List Accent 1" w:semiHidden="0" w:uiPriority="70" w:unhideWhenUsed="0"/>
-    <w:lsdException w:name="Colorful Shading Accent 1" w:semiHidden="0" w:uiPriority="71" w:unhideWhenUsed="0"/>
-    <w:lsdException w:name="Colorful List Accent 1" w:semiHidden="0" w:uiPriority="72" w:unhideWhenUsed="0"/>
-    <w:lsdException w:name="Colorful Grid Accent 1" w:semiHidden="0" w:uiPriority="73" w:unhideWhenUsed="0"/>
-    <w:lsdException w:name="Light Shading Accent 2" w:semiHidden="0" w:uiPriority="60" w:unhideWhenUsed="0"/>
-    <w:lsdException w:name="Light List Accent 2" w:semiHidden="0" w:uiPriority="61" w:unhideWhenUsed="0"/>
-    <w:lsdException w:name="Light Grid Accent 2" w:semiHidden="0" w:uiPriority="62" w:unhideWhenUsed="0"/>
-    <w:lsdException w:name="Medium Shading 1 Accent 2" w:semiHidden="0" w:uiPriority="63" w:unhideWhenUsed="0"/>
-    <w:lsdException w:name="Medium Shading 2 Accent 2" w:semiHidden="0" w:uiPriority="64" w:unhideWhenUsed="0"/>
-    <w:lsdException w:name="Medium List 1 Accent 2" w:semiHidden="0" w:uiPriority="65" w:unhideWhenUsed="0"/>
-    <w:lsdException w:name="Medium List 2 Accent 2" w:semiHidden="0" w:uiPriority="66" w:unhideWhenUsed="0"/>
-    <w:lsdException w:name="Medium Grid 1 Accent 2" w:semiHidden="0" w:uiPriority="67" w:unhideWhenUsed="0"/>
-    <w:lsdException w:name="Medium Grid 2 Accent 2" w:semiHidden="0" w:uiPriority="68" w:unhideWhenUsed="0"/>
-    <w:lsdException w:name="Medium Grid 3 Accent 2" w:semiHidden="0" w:uiPriority="69" w:unhideWhenUsed="0"/>
-    <w:lsdException w:name="Dark List Accent 2" w:semiHidden="0" w:uiPriority="70" w:unhideWhenUsed="0"/>
-    <w:lsdException w:name="Colorful Shading Accent 2" w:semiHidden="0" w:uiPriority="71" w:unhideWhenUsed="0"/>
-    <w:lsdException w:name="Colorful List Accent 2" w:semiHidden="0" w:uiPriority="72" w:unhideWhenUsed="0"/>
-    <w:lsdException w:name="Colorful Grid Accent 2" w:semiHidden="0" w:uiPriority="73" w:unhideWhenUsed="0"/>
-    <w:lsdException w:name="Light Shading Accent 3" w:semiHidden="0" w:uiPriority="60" w:unhideWhenUsed="0"/>
-    <w:lsdException w:name="Light List Accent 3" w:semiHidden="0" w:uiPriority="61" w:unhideWhenUsed="0"/>
-    <w:lsdException w:name="Light Grid Accent 3" w:semiHidden="0" w:uiPriority="62" w:unhideWhenUsed="0"/>
-    <w:lsdException w:name="Medium Shading 1 Accent 3" w:semiHidden="0" w:uiPriority="63" w:unhideWhenUsed="0"/>
-    <w:lsdException w:name="Medium Shading 2 Accent 3" w:semiHidden="0" w:uiPriority="64" w:unhideWhenUsed="0"/>
-    <w:lsdException w:name="Medium List 1 Accent 3" w:semiHidden="0" w:uiPriority="65" w:unhideWhenUsed="0"/>
-    <w:lsdException w:name="Medium List 2 Accent 3" w:semiHidden="0" w:uiPriority="66" w:unhideWhenUsed="0"/>
-    <w:lsdException w:name="Medium Grid 1 Accent 3" w:semiHidden="0" w:uiPriority="67" w:unhideWhenUsed="0"/>
-    <w:lsdException w:name="Medium Grid 2 Accent 3" w:semiHidden="0" w:uiPriority="68" w:unhideWhenUsed="0"/>
-    <w:lsdException w:name="Medium Grid 3 Accent 3" w:semiHidden="0" w:uiPriority="69" w:unhideWhenUsed="0"/>
-    <w:lsdException w:name="Dark List Accent 3" w:semiHidden="0" w:uiPriority="70" w:unhideWhenUsed="0"/>
-    <w:lsdException w:name="Colorful Shading Accent 3" w:semiHidden="0" w:uiPriority="71" w:unhideWhenUsed="0"/>
-    <w:lsdException w:name="Colorful List Accent 3" w:semiHidden="0" w:uiPriority="72" w:unhideWhenUsed="0"/>
-    <w:lsdException w:name="Colorful Grid Accent 3" w:semiHidden="0" w:uiPriority="73" w:unhideWhenUsed="0"/>
-    <w:lsdException w:name="Light Shading Accent 4" w:semiHidden="0" w:uiPriority="60" w:unhideWhenUsed="0"/>
-    <w:lsdException w:name="Light List Accent 4" w:semiHidden="0" w:uiPriority="61" w:unhideWhenUsed="0"/>
-    <w:lsdException w:name="Light Grid Accent 4" w:semiHidden="0" w:uiPriority="62" w:unhideWhenUsed="0"/>
-    <w:lsdException w:name="Medium Shading 1 Accent 4" w:semiHidden="0" w:uiPriority="63" w:unhideWhenUsed="0"/>
-    <w:lsdException w:name="Medium Shading 2 Accent 4" w:semiHidden="0" w:uiPriority="64" w:unhideWhenUsed="0"/>
-    <w:lsdException w:name="Medium List 1 Accent 4" w:semiHidden="0" w:uiPriority="65" w:unhideWhenUsed="0"/>
-    <w:lsdException w:name="Medium List 2 Accent 4" w:semiHidden="0" w:uiPriority="66" w:unhideWhenUsed="0"/>
-    <w:lsdException w:name="Medium Grid 1 Accent 4" w:semiHidden="0" w:uiPriority="67" w:unhideWhenUsed="0"/>
-    <w:lsdException w:name="Medium Grid 2 Accent 4" w:semiHidden="0" w:uiPriority="68" w:unhideWhenUsed="0"/>
-    <w:lsdException w:name="Medium Grid 3 Accent 4" w:semiHidden="0" w:uiPriority="69" w:unhideWhenUsed="0"/>
-    <w:lsdException w:name="Dark List Accent 4" w:semiHidden="0" w:uiPriority="70" w:unhideWhenUsed="0"/>
-    <w:lsdException w:name="Colorful Shading Accent 4" w:semiHidden="0" w:uiPriority="71" w:unhideWhenUsed="0"/>
-    <w:lsdException w:name="Colorful List Accent 4" w:semiHidden="0" w:uiPriority="72" w:unhideWhenUsed="0"/>
-    <w:lsdException w:name="Colorful Grid Accent 4" w:semiHidden="0" w:uiPriority="73" w:unhideWhenUsed="0"/>
-    <w:lsdException w:name="Light Shading Accent 5" w:semiHidden="0" w:uiPriority="60" w:unhideWhenUsed="0"/>
-    <w:lsdException w:name="Light List Accent 5" w:semiHidden="0" w:uiPriority="61" w:unhideWhenUsed="0"/>
-    <w:lsdException w:name="Light Grid Accent 5" w:semiHidden="0" w:uiPriority="62" w:unhideWhenUsed="0"/>
-    <w:lsdException w:name="Medium Shading 1 Accent 5" w:semiHidden="0" w:uiPriority="63" w:unhideWhenUsed="0"/>
-    <w:lsdException w:name="Medium Shading 2 Accent 5" w:semiHidden="0" w:uiPriority="64" w:unhideWhenUsed="0"/>
-    <w:lsdException w:name="Medium List 1 Accent 5" w:semiHidden="0" w:uiPriority="65" w:unhideWhenUsed="0"/>
-    <w:lsdException w:name="Medium List 2 Accent 5" w:semiHidden="0" w:uiPriority="66" w:unhideWhenUsed="0"/>
-    <w:lsdException w:name="Medium Grid 1 Accent 5" w:semiHidden="0" w:uiPriority="67" w:unhideWhenUsed="0"/>
-    <w:lsdException w:name="Medium Grid 2 Accent 5" w:semiHidden="0" w:uiPriority="68" w:unhideWhenUsed="0"/>
-    <w:lsdException w:name="Medium Grid 3 Accent 5" w:semiHidden="0" w:uiPriority="69" w:unhideWhenUsed="0"/>
-    <w:lsdException w:name="Dark List Accent 5" w:semiHidden="0" w:uiPriority="70" w:unhideWhenUsed="0"/>
-    <w:lsdException w:name="Colorful Shading Accent 5" w:semiHidden="0" w:uiPriority="71" w:unhideWhenUsed="0"/>
-    <w:lsdException w:name="Colorful List Accent 5" w:semiHidden="0" w:uiPriority="72" w:unhideWhenUsed="0"/>
-    <w:lsdException w:name="Colorful Grid Accent 5" w:semiHidden="0" w:uiPriority="73" w:unhideWhenUsed="0"/>
-    <w:lsdException w:name="Light Shading Accent 6" w:semiHidden="0" w:uiPriority="60" w:unhideWhenUsed="0"/>
-    <w:lsdException w:name="Light List Accent 6" w:semiHidden="0" w:uiPriority="61" w:unhideWhenUsed="0"/>
-    <w:lsdException w:name="Light Grid Accent 6" w:semiHidden="0" w:uiPriority="62" w:unhideWhenUsed="0"/>
-    <w:lsdException w:name="Medium Shading 1 Accent 6" w:semiHidden="0" w:uiPriority="63" w:unhideWhenUsed="0"/>
-    <w:lsdException w:name="Medium Shading 2 Accent 6" w:semiHidden="0" w:uiPriority="64" w:unhideWhenUsed="0"/>
-    <w:lsdException w:name="Medium List 1 Accent 6" w:semiHidden="0" w:uiPriority="65" w:unhideWhenUsed="0"/>
-    <w:lsdException w:name="Medium List 2 Accent 6" w:semiHidden="0" w:uiPriority="66" w:unhideWhenUsed="0"/>
-    <w:lsdException w:name="Medium Grid 1 Accent 6" w:semiHidden="0" w:uiPriority="67" w:unhideWhenUsed="0"/>
-    <w:lsdException w:name="Medium Grid 2 Accent 6" w:semiHidden="0" w:uiPriority="68" w:unhideWhenUsed="0"/>
-    <w:lsdException w:name="Medium Grid 3 Accent 6" w:semiHidden="0" w:uiPriority="69" w:unhideWhenUsed="0"/>
-    <w:lsdException w:name="Dark List Accent 6" w:semiHidden="0" w:uiPriority="70" w:unhideWhenUsed="0"/>
-    <w:lsdException w:name="Colorful Shading Accent 6" w:semiHidden="0" w:uiPriority="71" w:unhideWhenUsed="0"/>
-    <w:lsdException w:name="Colorful List Accent 6" w:semiHidden="0" w:uiPriority="72" w:unhideWhenUsed="0"/>
-    <w:lsdException w:name="Colorful Grid Accent 6" w:semiHidden="0" w:uiPriority="73" w:unhideWhenUsed="0"/>
-    <w:lsdException w:name="Subtle Emphasis" w:semiHidden="0" w:uiPriority="19" w:unhideWhenUsed="0" w:qFormat="1"/>
-    <w:lsdException w:name="Intense Emphasis" w:semiHidden="0" w:uiPriority="21" w:unhideWhenUsed="0" w:qFormat="1"/>
-    <w:lsdException w:name="Subtle Reference" w:semiHidden="0" w:uiPriority="31" w:unhideWhenUsed="0" w:qFormat="1"/>
-    <w:lsdException w:name="Intense Reference" w:semiHidden="0" w:uiPriority="32" w:unhideWhenUsed="0" w:qFormat="1"/>
-    <w:lsdException w:name="Book Title" w:semiHidden="0" w:uiPriority="33" w:unhideWhenUsed="0" w:qFormat="1"/>
-    <w:lsdException w:name="Bibliography" w:uiPriority="37"/>
-    <w:lsdException w:name="TOC Heading" w:uiPriority="39" w:qFormat="1"/>
+  <w:latentStyles w:defLockedState="0" w:defUIPriority="99" w:defSemiHidden="0" w:defUnhideWhenUsed="0" w:defQFormat="0" w:count="371">
+    <w:lsdException w:name="Normal" w:uiPriority="0" w:qFormat="1"/>
+    <w:lsdException w:name="heading 1" w:uiPriority="9" w:qFormat="1"/>
+    <w:lsdException w:name="heading 2" w:semiHidden="1" w:uiPriority="9" w:unhideWhenUsed="1" w:qFormat="1"/>
+    <w:lsdException w:name="heading 3" w:semiHidden="1" w:uiPriority="9" w:unhideWhenUsed="1" w:qFormat="1"/>
+    <w:lsdException w:name="heading 4" w:semiHidden="1" w:uiPriority="9" w:unhideWhenUsed="1" w:qFormat="1"/>
+    <w:lsdException w:name="heading 5" w:semiHidden="1" w:uiPriority="9" w:unhideWhenUsed="1" w:qFormat="1"/>
+    <w:lsdException w:name="heading 6" w:semiHidden="1" w:uiPriority="9" w:unhideWhenUsed="1" w:qFormat="1"/>
+    <w:lsdException w:name="heading 7" w:semiHidden="1" w:uiPriority="9" w:unhideWhenUsed="1" w:qFormat="1"/>
+    <w:lsdException w:name="heading 8" w:semiHidden="1" w:uiPriority="9" w:unhideWhenUsed="1" w:qFormat="1"/>
+    <w:lsdException w:name="heading 9" w:semiHidden="1" w:uiPriority="9" w:unhideWhenUsed="1" w:qFormat="1"/>
+    <w:lsdException w:name="index 1" w:semiHidden="1" w:unhideWhenUsed="1"/>
+    <w:lsdException w:name="index 2" w:semiHidden="1" w:unhideWhenUsed="1"/>
+    <w:lsdException w:name="index 3" w:semiHidden="1" w:unhideWhenUsed="1"/>
+    <w:lsdException w:name="index 4" w:semiHidden="1" w:unhideWhenUsed="1"/>
+    <w:lsdException w:name="index 5" w:semiHidden="1" w:unhideWhenUsed="1"/>
+    <w:lsdException w:name="index 6" w:semiHidden="1" w:unhideWhenUsed="1"/>
+    <w:lsdException w:name="index 7" w:semiHidden="1" w:unhideWhenUsed="1"/>
+    <w:lsdException w:name="index 8" w:semiHidden="1" w:unhideWhenUsed="1"/>
+    <w:lsdException w:name="index 9" w:semiHidden="1" w:unhideWhenUsed="1"/>
+    <w:lsdException w:name="toc 1" w:semiHidden="1" w:uiPriority="39" w:unhideWhenUsed="1"/>
+    <w:lsdException w:name="toc 2" w:semiHidden="1" w:uiPriority="39" w:unhideWhenUsed="1"/>
+    <w:lsdException w:name="toc 3" w:semiHidden="1" w:uiPriority="39" w:unhideWhenUsed="1"/>
+    <w:lsdException w:name="toc 4" w:semiHidden="1" w:uiPriority="39" w:unhideWhenUsed="1"/>
+    <w:lsdException w:name="toc 5" w:semiHidden="1" w:uiPriority="39" w:unhideWhenUsed="1"/>
+    <w:lsdException w:name="toc 6" w:semiHidden="1" w:uiPriority="39" w:unhideWhenUsed="1"/>
+    <w:lsdException w:name="toc 7" w:semiHidden="1" w:uiPriority="39" w:unhideWhenUsed="1"/>
+    <w:lsdException w:name="toc 8" w:semiHidden="1" w:uiPriority="39" w:unhideWhenUsed="1"/>
+    <w:lsdException w:name="toc 9" w:semiHidden="1" w:uiPriority="39" w:unhideWhenUsed="1"/>
+    <w:lsdException w:name="Normal Indent" w:semiHidden="1" w:unhideWhenUsed="1"/>
+    <w:lsdException w:name="footnote text" w:semiHidden="1" w:unhideWhenUsed="1"/>
+    <w:lsdException w:name="annotation text" w:semiHidden="1" w:unhideWhenUsed="1"/>
+    <w:lsdException w:name="header" w:semiHidden="1" w:unhideWhenUsed="1"/>
+    <w:lsdException w:name="footer" w:semiHidden="1" w:unhideWhenUsed="1"/>
+    <w:lsdException w:name="index heading" w:semiHidden="1" w:unhideWhenUsed="1"/>
+    <w:lsdException w:name="caption" w:semiHidden="1" w:uiPriority="35" w:unhideWhenUsed="1" w:qFormat="1"/>
+    <w:lsdException w:name="table of figures" w:semiHidden="1" w:unhideWhenUsed="1"/>
+    <w:lsdException w:name="envelope address" w:semiHidden="1" w:unhideWhenUsed="1"/>
+    <w:lsdException w:name="envelope return" w:semiHidden="1" w:unhideWhenUsed="1"/>
+    <w:lsdException w:name="footnote reference" w:semiHidden="1" w:unhideWhenUsed="1"/>
+    <w:lsdException w:name="annotation reference" w:semiHidden="1" w:unhideWhenUsed="1"/>
+    <w:lsdException w:name="line number" w:semiHidden="1" w:unhideWhenUsed="1"/>
+    <w:lsdException w:name="page number" w:semiHidden="1" w:unhideWhenUsed="1"/>
+    <w:lsdException w:name="endnote reference" w:semiHidden="1" w:unhideWhenUsed="1"/>
+    <w:lsdException w:name="endnote text" w:semiHidden="1" w:unhideWhenUsed="1"/>
+    <w:lsdException w:name="table of authorities" w:semiHidden="1" w:unhideWhenUsed="1"/>
+    <w:lsdException w:name="macro" w:semiHidden="1" w:unhideWhenUsed="1"/>
+    <w:lsdException w:name="toa heading" w:semiHidden="1" w:unhideWhenUsed="1"/>
+    <w:lsdException w:name="List" w:semiHidden="1" w:unhideWhenUsed="1"/>
+    <w:lsdException w:name="List Bullet" w:semiHidden="1" w:unhideWhenUsed="1"/>
+    <w:lsdException w:name="List Number" w:semiHidden="1" w:unhideWhenUsed="1"/>
+    <w:lsdException w:name="List 2" w:semiHidden="1" w:unhideWhenUsed="1"/>
+    <w:lsdException w:name="List 3" w:semiHidden="1" w:unhideWhenUsed="1"/>
+    <w:lsdException w:name="List 4" w:semiHidden="1" w:unhideWhenUsed="1"/>
+    <w:lsdException w:name="List 5" w:semiHidden="1" w:unhideWhenUsed="1"/>
+    <w:lsdException w:name="List Bullet 2" w:semiHidden="1" w:unhideWhenUsed="1"/>
+    <w:lsdException w:name="List Bullet 3" w:semiHidden="1" w:unhideWhenUsed="1"/>
+    <w:lsdException w:name="List Bullet 4" w:semiHidden="1" w:unhideWhenUsed="1"/>
+    <w:lsdException w:name="List Bullet 5" w:semiHidden="1" w:unhideWhenUsed="1"/>
+    <w:lsdException w:name="List Number 2" w:semiHidden="1" w:unhideWhenUsed="1"/>
+    <w:lsdException w:name="List Number 3" w:semiHidden="1" w:unhideWhenUsed="1"/>
+    <w:lsdException w:name="List Number 4" w:semiHidden="1" w:unhideWhenUsed="1"/>
+    <w:lsdException w:name="List Number 5" w:semiHidden="1" w:unhideWhenUsed="1"/>
+    <w:lsdException w:name="Title" w:uiPriority="10" w:qFormat="1"/>
+    <w:lsdException w:name="Closing" w:semiHidden="1" w:unhideWhenUsed="1"/>
+    <w:lsdException w:name="Signature" w:semiHidden="1" w:unhideWhenUsed="1"/>
+    <w:lsdException w:name="Default Paragraph Font" w:semiHidden="1" w:uiPriority="1" w:unhideWhenUsed="1"/>
+    <w:lsdException w:name="Body Text" w:semiHidden="1" w:unhideWhenUsed="1"/>
+    <w:lsdException w:name="Body Text Indent" w:semiHidden="1" w:unhideWhenUsed="1"/>
+    <w:lsdException w:name="List Continue" w:semiHidden="1" w:unhideWhenUsed="1"/>
+    <w:lsdException w:name="List Continue 2" w:semiHidden="1" w:unhideWhenUsed="1"/>
+    <w:lsdException w:name="List Continue 3" w:semiHidden="1" w:unhideWhenUsed="1"/>
+    <w:lsdException w:name="List Continue 4" w:semiHidden="1" w:unhideWhenUsed="1"/>
+    <w:lsdException w:name="List Continue 5" w:semiHidden="1" w:unhideWhenUsed="1"/>
+    <w:lsdException w:name="Message Header" w:semiHidden="1" w:unhideWhenUsed="1"/>
+    <w:lsdException w:name="Subtitle" w:uiPriority="11" w:qFormat="1"/>
+    <w:lsdException w:name="Salutation" w:semiHidden="1" w:unhideWhenUsed="1"/>
+    <w:lsdException w:name="Date" w:semiHidden="1" w:unhideWhenUsed="1"/>
+    <w:lsdException w:name="Body Text First Indent" w:semiHidden="1" w:unhideWhenUsed="1"/>
+    <w:lsdException w:name="Body Text First Indent 2" w:semiHidden="1" w:unhideWhenUsed="1"/>
+    <w:lsdException w:name="Note Heading" w:semiHidden="1" w:unhideWhenUsed="1"/>
+    <w:lsdException w:name="Body Text 2" w:semiHidden="1" w:unhideWhenUsed="1"/>
+    <w:lsdException w:name="Body Text 3" w:semiHidden="1" w:unhideWhenUsed="1"/>
+    <w:lsdException w:name="Body Text Indent 2" w:semiHidden="1" w:unhideWhenUsed="1"/>
+    <w:lsdException w:name="Body Text Indent 3" w:semiHidden="1" w:unhideWhenUsed="1"/>
+    <w:lsdException w:name="Block Text" w:semiHidden="1" w:unhideWhenUsed="1"/>
+    <w:lsdException w:name="Hyperlink" w:semiHidden="1" w:unhideWhenUsed="1"/>
+    <w:lsdException w:name="FollowedHyperlink" w:semiHidden="1" w:unhideWhenUsed="1"/>
+    <w:lsdException w:name="Strong" w:uiPriority="22" w:qFormat="1"/>
+    <w:lsdException w:name="Emphasis" w:uiPriority="20" w:qFormat="1"/>
+    <w:lsdException w:name="Document Map" w:semiHidden="1" w:unhideWhenUsed="1"/>
+    <w:lsdException w:name="Plain Text" w:semiHidden="1" w:unhideWhenUsed="1"/>
+    <w:lsdException w:name="E-mail Signature" w:semiHidden="1" w:unhideWhenUsed="1"/>
+    <w:lsdException w:name="HTML Top of Form" w:semiHidden="1" w:unhideWhenUsed="1"/>
+    <w:lsdException w:name="HTML Bottom of Form" w:semiHidden="1" w:unhideWhenUsed="1"/>
+    <w:lsdException w:name="Normal (Web)" w:semiHidden="1" w:unhideWhenUsed="1"/>
+    <w:lsdException w:name="HTML Acronym" w:semiHidden="1" w:unhideWhenUsed="1"/>
+    <w:lsdException w:name="HTML Address" w:semiHidden="1" w:unhideWhenUsed="1"/>
+    <w:lsdException w:name="HTML Cite" w:semiHidden="1" w:unhideWhenUsed="1"/>
+    <w:lsdException w:name="HTML Code" w:semiHidden="1" w:unhideWhenUsed="1"/>
+    <w:lsdException w:name="HTML Definition" w:semiHidden="1" w:unhideWhenUsed="1"/>
+    <w:lsdException w:name="HTML Keyboard" w:semiHidden="1" w:unhideWhenUsed="1"/>
+    <w:lsdException w:name="HTML Preformatted" w:semiHidden="1" w:unhideWhenUsed="1"/>
+    <w:lsdException w:name="HTML Sample" w:semiHidden="1" w:unhideWhenUsed="1"/>
+    <w:lsdException w:name="HTML Typewriter" w:semiHidden="1" w:unhideWhenUsed="1"/>
+    <w:lsdException w:name="HTML Variable" w:semiHidden="1" w:unhideWhenUsed="1"/>
+    <w:lsdException w:name="Normal Table" w:semiHidden="1" w:unhideWhenUsed="1"/>
+    <w:lsdException w:name="annotation subject" w:semiHidden="1" w:unhideWhenUsed="1"/>
+    <w:lsdException w:name="No List" w:semiHidden="1" w:unhideWhenUsed="1"/>
+    <w:lsdException w:name="Outline List 1" w:semiHidden="1" w:unhideWhenUsed="1"/>
+    <w:lsdException w:name="Outline List 2" w:semiHidden="1" w:unhideWhenUsed="1"/>
+    <w:lsdException w:name="Outline List 3" w:semiHidden="1" w:unhideWhenUsed="1"/>
+    <w:lsdException w:name="Table Simple 1" w:semiHidden="1" w:unhideWhenUsed="1"/>
+    <w:lsdException w:name="Table Simple 2" w:semiHidden="1" w:unhideWhenUsed="1"/>
+    <w:lsdException w:name="Table Simple 3" w:semiHidden="1" w:unhideWhenUsed="1"/>
+    <w:lsdException w:name="Table Classic 1" w:semiHidden="1" w:unhideWhenUsed="1"/>
+    <w:lsdException w:name="Table Classic 2" w:semiHidden="1" w:unhideWhenUsed="1"/>
+    <w:lsdException w:name="Table Classic 3" w:semiHidden="1" w:unhideWhenUsed="1"/>
+    <w:lsdException w:name="Table Classic 4" w:semiHidden="1" w:unhideWhenUsed="1"/>
+    <w:lsdException w:name="Table Colorful 1" w:semiHidden="1" w:unhideWhenUsed="1"/>
+    <w:lsdException w:name="Table Colorful 2" w:semiHidden="1" w:unhideWhenUsed="1"/>
+    <w:lsdException w:name="Table Colorful 3" w:semiHidden="1" w:unhideWhenUsed="1"/>
+    <w:lsdException w:name="Table Columns 1" w:semiHidden="1" w:unhideWhenUsed="1"/>
+    <w:lsdException w:name="Table Columns 2" w:semiHidden="1" w:unhideWhenUsed="1"/>
+    <w:lsdException w:name="Table Columns 3" w:semiHidden="1" w:unhideWhenUsed="1"/>
+    <w:lsdException w:name="Table Columns 4" w:semiHidden="1" w:unhideWhenUsed="1"/>
+    <w:lsdException w:name="Table Columns 5" w:semiHidden="1" w:unhideWhenUsed="1"/>
+    <w:lsdException w:name="Table Grid 1" w:semiHidden="1" w:unhideWhenUsed="1"/>
+    <w:lsdException w:name="Table Grid 2" w:semiHidden="1" w:unhideWhenUsed="1"/>
+    <w:lsdException w:name="Table Grid 3" w:semiHidden="1" w:unhideWhenUsed="1"/>
+    <w:lsdException w:name="Table Grid 4" w:semiHidden="1" w:unhideWhenUsed="1"/>
+    <w:lsdException w:name="Table Grid 5" w:semiHidden="1" w:unhideWhenUsed="1"/>
+    <w:lsdException w:name="Table Grid 6" w:semiHidden="1" w:unhideWhenUsed="1"/>
+    <w:lsdException w:name="Table Grid 7" w:semiHidden="1" w:unhideWhenUsed="1"/>
+    <w:lsdException w:name="Table Grid 8" w:semiHidden="1" w:unhideWhenUsed="1"/>
+    <w:lsdException w:name="Table List 1" w:semiHidden="1" w:unhideWhenUsed="1"/>
+    <w:lsdException w:name="Table List 2" w:semiHidden="1" w:unhideWhenUsed="1"/>
+    <w:lsdException w:name="Table List 3" w:semiHidden="1" w:unhideWhenUsed="1"/>
+    <w:lsdException w:name="Table List 4" w:semiHidden="1" w:unhideWhenUsed="1"/>
+    <w:lsdException w:name="Table List 5" w:semiHidden="1" w:unhideWhenUsed="1"/>
+    <w:lsdException w:name="Table List 6" w:semiHidden="1" w:unhideWhenUsed="1"/>
+    <w:lsdException w:name="Table List 7" w:semiHidden="1" w:unhideWhenUsed="1"/>
+    <w:lsdException w:name="Table List 8" w:semiHidden="1" w:unhideWhenUsed="1"/>
+    <w:lsdException w:name="Table 3D effects 1" w:semiHidden="1" w:unhideWhenUsed="1"/>
+    <w:lsdException w:name="Table 3D effects 2" w:semiHidden="1" w:unhideWhenUsed="1"/>
+    <w:lsdException w:name="Table 3D effects 3" w:semiHidden="1" w:unhideWhenUsed="1"/>
+    <w:lsdException w:name="Table Contemporary" w:semiHidden="1" w:unhideWhenUsed="1"/>
+    <w:lsdException w:name="Table Elegant" w:semiHidden="1" w:unhideWhenUsed="1"/>
+    <w:lsdException w:name="Table Professional" w:semiHidden="1" w:unhideWhenUsed="1"/>
+    <w:lsdException w:name="Table Subtle 1" w:semiHidden="1" w:unhideWhenUsed="1"/>
+    <w:lsdException w:name="Table Subtle 2" w:semiHidden="1" w:unhideWhenUsed="1"/>
+    <w:lsdException w:name="Table Web 1" w:semiHidden="1" w:unhideWhenUsed="1"/>
+    <w:lsdException w:name="Table Web 2" w:semiHidden="1" w:unhideWhenUsed="1"/>
+    <w:lsdException w:name="Table Web 3" w:semiHidden="1" w:unhideWhenUsed="1"/>
+    <w:lsdException w:name="Balloon Text" w:semiHidden="1" w:unhideWhenUsed="1"/>
+    <w:lsdException w:name="Table Grid" w:uiPriority="59"/>
+    <w:lsdException w:name="Table Theme" w:semiHidden="1" w:unhideWhenUsed="1"/>
+    <w:lsdException w:name="Placeholder Text" w:semiHidden="1"/>
+    <w:lsdException w:name="No Spacing" w:uiPriority="1" w:qFormat="1"/>
+    <w:lsdException w:name="Light Shading" w:uiPriority="60"/>
+    <w:lsdException w:name="Light List" w:uiPriority="61"/>
+    <w:lsdException w:name="Light Grid" w:uiPriority="62"/>
+    <w:lsdException w:name="Medium Shading 1" w:uiPriority="63"/>
+    <w:lsdException w:name="Medium Shading 2" w:uiPriority="64"/>
+    <w:lsdException w:name="Medium List 1" w:uiPriority="65"/>
+    <w:lsdException w:name="Medium List 2" w:uiPriority="66"/>
+    <w:lsdException w:name="Medium Grid 1" w:uiPriority="67"/>
+    <w:lsdException w:name="Medium Grid 2" w:uiPriority="68"/>
+    <w:lsdException w:name="Medium Grid 3" w:uiPriority="69"/>
+    <w:lsdException w:name="Dark List" w:uiPriority="70"/>
+    <w:lsdException w:name="Colorful Shading" w:uiPriority="71"/>
+    <w:lsdException w:name="Colorful List" w:uiPriority="72"/>
+    <w:lsdException w:name="Colorful Grid" w:uiPriority="73"/>
+    <w:lsdException w:name="Light Shading Accent 1" w:uiPriority="60"/>
+    <w:lsdException w:name="Light List Accent 1" w:uiPriority="61"/>
+    <w:lsdException w:name="Light Grid Accent 1" w:uiPriority="62"/>
+    <w:lsdException w:name="Medium Shading 1 Accent 1" w:uiPriority="63"/>
+    <w:lsdException w:name="Medium Shading 2 Accent 1" w:uiPriority="64"/>
+    <w:lsdException w:name="Medium List 1 Accent 1" w:uiPriority="65"/>
+    <w:lsdException w:name="Revision" w:semiHidden="1"/>
+    <w:lsdException w:name="List Paragraph" w:uiPriority="34" w:qFormat="1"/>
+    <w:lsdException w:name="Quote" w:uiPriority="29" w:qFormat="1"/>
+    <w:lsdException w:name="Intense Quote" w:uiPriority="30" w:qFormat="1"/>
+    <w:lsdException w:name="Medium List 2 Accent 1" w:uiPriority="66"/>
+    <w:lsdException w:name="Medium Grid 1 Accent 1" w:uiPriority="67"/>
+    <w:lsdException w:name="Medium Grid 2 Accent 1" w:uiPriority="68"/>
+    <w:lsdException w:name="Medium Grid 3 Accent 1" w:uiPriority="69"/>
+    <w:lsdException w:name="Dark List Accent 1" w:uiPriority="70"/>
+    <w:lsdException w:name="Colorful Shading Accent 1" w:uiPriority="71"/>
+    <w:lsdException w:name="Colorful List Accent 1" w:uiPriority="72"/>
+    <w:lsdException w:name="Colorful Grid Accent 1" w:uiPriority="73"/>
+    <w:lsdException w:name="Light Shading Accent 2" w:uiPriority="60"/>
+    <w:lsdException w:name="Light List Accent 2" w:uiPriority="61"/>
+    <w:lsdException w:name="Light Grid Accent 2" w:uiPriority="62"/>
+    <w:lsdException w:name="Medium Shading 1 Accent 2" w:uiPriority="63"/>
+    <w:lsdException w:name="Medium Shading 2 Accent 2" w:uiPriority="64"/>
+    <w:lsdException w:name="Medium List 1 Accent 2" w:uiPriority="65"/>
+    <w:lsdException w:name="Medium List 2 Accent 2" w:uiPriority="66"/>
+    <w:lsdException w:name="Medium Grid 1 Accent 2" w:uiPriority="67"/>
+    <w:lsdException w:name="Medium Grid 2 Accent 2" w:uiPriority="68"/>
+    <w:lsdException w:name="Medium Grid 3 Accent 2" w:uiPriority="69"/>
+    <w:lsdException w:name="Dark List Accent 2" w:uiPriority="70"/>
+    <w:lsdException w:name="Colorful Shading Accent 2" w:uiPriority="71"/>
+    <w:lsdException w:name="Colorful List Accent 2" w:uiPriority="72"/>
+    <w:lsdException w:name="Colorful Grid Accent 2" w:uiPriority="73"/>
+    <w:lsdException w:name="Light Shading Accent 3" w:uiPriority="60"/>
+    <w:lsdException w:name="Light List Accent 3" w:uiPriority="61"/>
+    <w:lsdException w:name="Light Grid Accent 3" w:uiPriority="62"/>
+    <w:lsdException w:name="Medium Shading 1 Accent 3" w:uiPriority="63"/>
+    <w:lsdException w:name="Medium Shading 2 Accent 3" w:uiPriority="64"/>
+    <w:lsdException w:name="Medium List 1 Accent 3" w:uiPriority="65"/>
+    <w:lsdException w:name="Medium List 2 Accent 3" w:uiPriority="66"/>
+    <w:lsdException w:name="Medium Grid 1 Accent 3" w:uiPriority="67"/>
+    <w:lsdException w:name="Medium Grid 2 Accent 3" w:uiPriority="68"/>
+    <w:lsdException w:name="Medium Grid 3 Accent 3" w:uiPriority="69"/>
+    <w:lsdException w:name="Dark List Accent 3" w:uiPriority="70"/>
+    <w:lsdException w:name="Colorful Shading Accent 3" w:uiPriority="71"/>
+    <w:lsdException w:name="Colorful List Accent 3" w:uiPriority="72"/>
+    <w:lsdException w:name="Colorful Grid Accent 3" w:uiPriority="73"/>
+    <w:lsdException w:name="Light Shading Accent 4" w:uiPriority="60"/>
+    <w:lsdException w:name="Light List Accent 4" w:uiPriority="61"/>
+    <w:lsdException w:name="Light Grid Accent 4" w:uiPriority="62"/>
+    <w:lsdException w:name="Medium Shading 1 Accent 4" w:uiPriority="63"/>
+    <w:lsdException w:name="Medium Shading 2 Accent 4" w:uiPriority="64"/>
+    <w:lsdException w:name="Medium List 1 Accent 4" w:uiPriority="65"/>
+    <w:lsdException w:name="Medium List 2 Accent 4" w:uiPriority="66"/>
+    <w:lsdException w:name="Medium Grid 1 Accent 4" w:uiPriority="67"/>
+    <w:lsdException w:name="Medium Grid 2 Accent 4" w:uiPriority="68"/>
+    <w:lsdException w:name="Medium Grid 3 Accent 4" w:uiPriority="69"/>
+    <w:lsdException w:name="Dark List Accent 4" w:uiPriority="70"/>
+    <w:lsdException w:name="Colorful Shading Accent 4" w:uiPriority="71"/>
+    <w:lsdException w:name="Colorful List Accent 4" w:uiPriority="72"/>
+    <w:lsdException w:name="Colorful Grid Accent 4" w:uiPriority="73"/>
+    <w:lsdException w:name="Light Shading Accent 5" w:uiPriority="60"/>
+    <w:lsdException w:name="Light List Accent 5" w:uiPriority="61"/>
+    <w:lsdException w:name="Light Grid Accent 5" w:uiPriority="62"/>
+    <w:lsdException w:name="Medium Shading 1 Accent 5" w:uiPriority="63"/>
+    <w:lsdException w:name="Medium Shading 2 Accent 5" w:uiPriority="64"/>
+    <w:lsdException w:name="Medium List 1 Accent 5" w:uiPriority="65"/>
+    <w:lsdException w:name="Medium List 2 Accent 5" w:uiPriority="66"/>
+    <w:lsdException w:name="Medium Grid 1 Accent 5" w:uiPriority="67"/>
+    <w:lsdException w:name="Medium Grid 2 Accent 5" w:uiPriority="68"/>
+    <w:lsdException w:name="Medium Grid 3 Accent 5" w:uiPriority="69"/>
+    <w:lsdException w:name="Dark List Accent 5" w:uiPriority="70"/>
+    <w:lsdException w:name="Colorful Shading Accent 5" w:uiPriority="71"/>
+    <w:lsdException w:name="Colorful List Accent 5" w:uiPriority="72"/>
+    <w:lsdException w:name="Colorful Grid Accent 5" w:uiPriority="73"/>
+    <w:lsdException w:name="Light Shading Accent 6" w:uiPriority="60"/>
+    <w:lsdException w:name="Light List Accent 6" w:uiPriority="61"/>
+    <w:lsdException w:name="Light Grid Accent 6" w:uiPriority="62"/>
+    <w:lsdException w:name="Medium Shading 1 Accent 6" w:uiPriority="63"/>
+    <w:lsdException w:name="Medium Shading 2 Accent 6" w:uiPriority="64"/>
+    <w:lsdException w:name="Medium List 1 Accent 6" w:uiPriority="65"/>
+    <w:lsdException w:name="Medium List 2 Accent 6" w:uiPriority="66"/>
+    <w:lsdException w:name="Medium Grid 1 Accent 6" w:uiPriority="67"/>
+    <w:lsdException w:name="Medium Grid 2 Accent 6" w:uiPriority="68"/>
+    <w:lsdException w:name="Medium Grid 3 Accent 6" w:uiPriority="69"/>
+    <w:lsdException w:name="Dark List Accent 6" w:uiPriority="70"/>
+    <w:lsdException w:name="Colorful Shading Accent 6" w:uiPriority="71"/>
+    <w:lsdException w:name="Colorful List Accent 6" w:uiPriority="72"/>
+    <w:lsdException w:name="Colorful Grid Accent 6" w:uiPriority="73"/>
+    <w:lsdException w:name="Subtle Emphasis" w:uiPriority="19" w:qFormat="1"/>
+    <w:lsdException w:name="Intense Emphasis" w:uiPriority="21" w:qFormat="1"/>
+    <w:lsdException w:name="Subtle Reference" w:uiPriority="31" w:qFormat="1"/>
+    <w:lsdException w:name="Intense Reference" w:uiPriority="32" w:qFormat="1"/>
+    <w:lsdException w:name="Book Title" w:uiPriority="33" w:qFormat="1"/>
+    <w:lsdException w:name="Bibliography" w:semiHidden="1" w:uiPriority="37" w:unhideWhenUsed="1"/>
+    <w:lsdException w:name="TOC Heading" w:semiHidden="1" w:uiPriority="39" w:unhideWhenUsed="1" w:qFormat="1"/>
+    <w:lsdException w:name="Plain Table 1" w:uiPriority="41"/>
+    <w:lsdException w:name="Plain Table 2" w:uiPriority="42"/>
+    <w:lsdException w:name="Plain Table 3" w:uiPriority="43"/>
+    <w:lsdException w:name="Plain Table 4" w:uiPriority="44"/>
+    <w:lsdException w:name="Plain Table 5" w:uiPriority="45"/>
+    <w:lsdException w:name="Grid Table Light" w:uiPriority="40"/>
+    <w:lsdException w:name="Grid Table 1 Light" w:uiPriority="46"/>
+    <w:lsdException w:name="Grid Table 2" w:uiPriority="47"/>
+    <w:lsdException w:name="Grid Table 3" w:uiPriority="48"/>
+    <w:lsdException w:name="Grid Table 4" w:uiPriority="49"/>
+    <w:lsdException w:name="Grid Table 5 Dark" w:uiPriority="50"/>
+    <w:lsdException w:name="Grid Table 6 Colorful" w:uiPriority="51"/>
+    <w:lsdException w:name="Grid Table 7 Colorful" w:uiPriority="52"/>
+    <w:lsdException w:name="Grid Table 1 Light Accent 1" w:uiPriority="46"/>
+    <w:lsdException w:name="Grid Table 2 Accent 1" w:uiPriority="47"/>
+    <w:lsdException w:name="Grid Table 3 Accent 1" w:uiPriority="48"/>
+    <w:lsdException w:name="Grid Table 4 Accent 1" w:uiPriority="49"/>
+    <w:lsdException w:name="Grid Table 5 Dark Accent 1" w:uiPriority="50"/>
+    <w:lsdException w:name="Grid Table 6 Colorful Accent 1" w:uiPriority="51"/>
+    <w:lsdException w:name="Grid Table 7 Colorful Accent 1" w:uiPriority="52"/>
+    <w:lsdException w:name="Grid Table 1 Light Accent 2" w:uiPriority="46"/>
+    <w:lsdException w:name="Grid Table 2 Accent 2" w:uiPriority="47"/>
+    <w:lsdException w:name="Grid Table 3 Accent 2" w:uiPriority="48"/>
+    <w:lsdException w:name="Grid Table 4 Accent 2" w:uiPriority="49"/>
+    <w:lsdException w:name="Grid Table 5 Dark Accent 2" w:uiPriority="50"/>
+    <w:lsdException w:name="Grid Table 6 Colorful Accent 2" w:uiPriority="51"/>
+    <w:lsdException w:name="Grid Table 7 Colorful Accent 2" w:uiPriority="52"/>
+    <w:lsdException w:name="Grid Table 1 Light Accent 3" w:uiPriority="46"/>
+    <w:lsdException w:name="Grid Table 2 Accent 3" w:uiPriority="47"/>
+    <w:lsdException w:name="Grid Table 3 Accent 3" w:uiPriority="48"/>
+    <w:lsdException w:name="Grid Table 4 Accent 3" w:uiPriority="49"/>
+    <w:lsdException w:name="Grid Table 5 Dark Accent 3" w:uiPriority="50"/>
+    <w:lsdException w:name="Grid Table 6 Colorful Accent 3" w:uiPriority="51"/>
+    <w:lsdException w:name="Grid Table 7 Colorful Accent 3" w:uiPriority="52"/>
+    <w:lsdException w:name="Grid Table 1 Light Accent 4" w:uiPriority="46"/>
+    <w:lsdException w:name="Grid Table 2 Accent 4" w:uiPriority="47"/>
+    <w:lsdException w:name="Grid Table 3 Accent 4" w:uiPriority="48"/>
+    <w:lsdException w:name="Grid Table 4 Accent 4" w:uiPriority="49"/>
+    <w:lsdException w:name="Grid Table 5 Dark Accent 4" w:uiPriority="50"/>
+    <w:lsdException w:name="Grid Table 6 Colorful Accent 4" w:uiPriority="51"/>
+    <w:lsdException w:name="Grid Table 7 Colorful Accent 4" w:uiPriority="52"/>
+    <w:lsdException w:name="Grid Table 1 Light Accent 5" w:uiPriority="46"/>
+    <w:lsdException w:name="Grid Table 2 Accent 5" w:uiPriority="47"/>
+    <w:lsdException w:name="Grid Table 3 Accent 5" w:uiPriority="48"/>
+    <w:lsdException w:name="Grid Table 4 Accent 5" w:uiPriority="49"/>
+    <w:lsdException w:name="Grid Table 5 Dark Accent 5" w:uiPriority="50"/>
+    <w:lsdException w:name="Grid Table 6 Colorful Accent 5" w:uiPriority="51"/>
+    <w:lsdException w:name="Grid Table 7 Colorful Accent 5" w:uiPriority="52"/>
+    <w:lsdException w:name="Grid Table 1 Light Accent 6" w:uiPriority="46"/>
+    <w:lsdException w:name="Grid Table 2 Accent 6" w:uiPriority="47"/>
+    <w:lsdException w:name="Grid Table 3 Accent 6" w:uiPriority="48"/>
+    <w:lsdException w:name="Grid Table 4 Accent 6" w:uiPriority="49"/>
+    <w:lsdException w:name="Grid Table 5 Dark Accent 6" w:uiPriority="50"/>
+    <w:lsdException w:name="Grid Table 6 Colorful Accent 6" w:uiPriority="51"/>
+    <w:lsdException w:name="Grid Table 7 Colorful Accent 6" w:uiPriority="52"/>
+    <w:lsdException w:name="List Table 1 Light" w:uiPriority="46"/>
+    <w:lsdException w:name="List Table 2" w:uiPriority="47"/>
+    <w:lsdException w:name="List Table 3" w:uiPriority="48"/>
+    <w:lsdException w:name="List Table 4" w:uiPriority="49"/>
+    <w:lsdException w:name="List Table 5 Dark" w:uiPriority="50"/>
+    <w:lsdException w:name="List Table 6 Colorful" w:uiPriority="51"/>
+    <w:lsdException w:name="List Table 7 Colorful" w:uiPriority="52"/>
+    <w:lsdException w:name="List Table 1 Light Accent 1" w:uiPriority="46"/>
+    <w:lsdException w:name="List Table 2 Accent 1" w:uiPriority="47"/>
+    <w:lsdException w:name="List Table 3 Accent 1" w:uiPriority="48"/>
+    <w:lsdException w:name="List Table 4 Accent 1" w:uiPriority="49"/>
+    <w:lsdException w:name="List Table 5 Dark Accent 1" w:uiPriority="50"/>
+    <w:lsdException w:name="List Table 6 Colorful Accent 1" w:uiPriority="51"/>
+    <w:lsdException w:name="List Table 7 Colorful Accent 1" w:uiPriority="52"/>
+    <w:lsdException w:name="List Table 1 Light Accent 2" w:uiPriority="46"/>
+    <w:lsdException w:name="List Table 2 Accent 2" w:uiPriority="47"/>
+    <w:lsdException w:name="List Table 3 Accent 2" w:uiPriority="48"/>
+    <w:lsdException w:name="List Table 4 Accent 2" w:uiPriority="49"/>
+    <w:lsdException w:name="List Table 5 Dark Accent 2" w:uiPriority="50"/>
+    <w:lsdException w:name="List Table 6 Colorful Accent 2" w:uiPriority="51"/>
+    <w:lsdException w:name="List Table 7 Colorful Accent 2" w:uiPriority="52"/>
+    <w:lsdException w:name="List Table 1 Light Accent 3" w:uiPriority="46"/>
+    <w:lsdException w:name="List Table 2 Accent 3" w:uiPriority="47"/>
+    <w:lsdException w:name="List Table 3 Accent 3" w:uiPriority="48"/>
+    <w:lsdException w:name="List Table 4 Accent 3" w:uiPriority="49"/>
+    <w:lsdException w:name="List Table 5 Dark Accent 3" w:uiPriority="50"/>
+    <w:lsdException w:name="List Table 6 Colorful Accent 3" w:uiPriority="51"/>
+    <w:lsdException w:name="List Table 7 Colorful Accent 3" w:uiPriority="52"/>
+    <w:lsdException w:name="List Table 1 Light Accent 4" w:uiPriority="46"/>
+    <w:lsdException w:name="List Table 2 Accent 4" w:uiPriority="47"/>
+    <w:lsdException w:name="List Table 3 Accent 4" w:uiPriority="48"/>
+    <w:lsdException w:name="List Table 4 Accent 4" w:uiPriority="49"/>
+    <w:lsdException w:name="List Table 5 Dark Accent 4" w:uiPriority="50"/>
+    <w:lsdException w:name="List Table 6 Colorful Accent 4" w:uiPriority="51"/>
+    <w:lsdException w:name="List Table 7 Colorful Accent 4" w:uiPriority="52"/>
+    <w:lsdException w:name="List Table 1 Light Accent 5" w:uiPriority="46"/>
+    <w:lsdException w:name="List Table 2 Accent 5" w:uiPriority="47"/>
+    <w:lsdException w:name="List Table 3 Accent 5" w:uiPriority="48"/>
+    <w:lsdException w:name="List Table 4 Accent 5" w:uiPriority="49"/>
+    <w:lsdException w:name="List Table 5 Dark Accent 5" w:uiPriority="50"/>
+    <w:lsdException w:name="List Table 6 Colorful Accent 5" w:uiPriority="51"/>
+    <w:lsdException w:name="List Table 7 Colorful Accent 5" w:uiPriority="52"/>
+    <w:lsdException w:name="List Table 1 Light Accent 6" w:uiPriority="46"/>
+    <w:lsdException w:name="List Table 2 Accent 6" w:uiPriority="47"/>
+    <w:lsdException w:name="List Table 3 Accent 6" w:uiPriority="48"/>
+    <w:lsdException w:name="List Table 4 Accent 6" w:uiPriority="49"/>
+    <w:lsdException w:name="List Table 5 Dark Accent 6" w:uiPriority="50"/>
+    <w:lsdException w:name="List Table 6 Colorful Accent 6" w:uiPriority="51"/>
+    <w:lsdException w:name="List Table 7 Colorful Accent 6" w:uiPriority="52"/>
   </w:latentStyles>
   <w:style w:type="paragraph" w:default="1" w:styleId="Normal">
     <w:name w:val="Normal"/>
@@ -7418,7 +6055,7 @@
 </file>
 
 <file path=customXml/itemProps1.xml><?xml version="1.0" encoding="utf-8"?>
-<ds:datastoreItem xmlns:ds="http://schemas.openxmlformats.org/officeDocument/2006/customXml" ds:itemID="{C044DF95-E2D9-4B54-94D4-8341531846E5}">
+<ds:datastoreItem xmlns:ds="http://schemas.openxmlformats.org/officeDocument/2006/customXml" ds:itemID="{99973256-555B-49FA-8D4D-6B966AD9423E}">
   <ds:schemaRefs>
     <ds:schemaRef ds:uri="http://schemas.openxmlformats.org/officeDocument/2006/bibliography"/>
   </ds:schemaRefs>

</xml_diff>